<commit_message>
se agregan items del proyecto en el archivo de gestion de la configuracion
</commit_message>
<xml_diff>
--- a/Tercera Entrega/Plan de Gestion de la Configuration.docx
+++ b/Tercera Entrega/Plan de Gestion de la Configuration.docx
@@ -329,7 +329,11 @@
           <w:p>
             <w:pPr>
               <w:pStyle w:val="Tabletext"/>
+              <w:jc w:val="center"/>
             </w:pPr>
+            <w:r>
+              <w:t>04/Septiembre/2014</w:t>
+            </w:r>
           </w:p>
         </w:tc>
         <w:tc>
@@ -339,7 +343,11 @@
           <w:p>
             <w:pPr>
               <w:pStyle w:val="Tabletext"/>
+              <w:jc w:val="center"/>
             </w:pPr>
+            <w:r>
+              <w:t>1.2</w:t>
+            </w:r>
           </w:p>
         </w:tc>
         <w:tc>
@@ -350,6 +358,9 @@
             <w:pPr>
               <w:pStyle w:val="Tabletext"/>
             </w:pPr>
+            <w:r>
+              <w:t>Se da inicio a llenar el punto 2 de la plantilla</w:t>
+            </w:r>
           </w:p>
         </w:tc>
         <w:tc>
@@ -360,6 +371,14 @@
             <w:pPr>
               <w:pStyle w:val="Tabletext"/>
             </w:pPr>
+            <w:r>
+              <w:t xml:space="preserve">Juan Esteban Moreno </w:t>
+            </w:r>
+            <w:proofErr w:type="spellStart"/>
+            <w:r>
+              <w:t>Rodriguez</w:t>
+            </w:r>
+            <w:proofErr w:type="spellEnd"/>
           </w:p>
         </w:tc>
       </w:tr>
@@ -1817,13 +1836,7 @@
         <w:t xml:space="preserve">se </w:t>
       </w:r>
       <w:r>
-        <w:t>describirán</w:t>
-      </w:r>
-      <w:r>
-        <w:t xml:space="preserve"> las actividades de gestión de configuración de software que deben ser llevadas a cabo durante el pro</w:t>
-      </w:r>
-      <w:r>
-        <w:t xml:space="preserve">ceso de desarrollo del proyecto, nos proporciona una visión general de la organización, actividades, tareas y los </w:t>
+        <w:t xml:space="preserve">describirán las actividades de gestión de configuración de software que deben ser llevadas a cabo durante el proceso de desarrollo del proyecto, nos proporciona una visión general de la organización, actividades, tareas y los </w:t>
       </w:r>
       <w:r>
         <w:t>objetivos</w:t>
@@ -2117,8 +2130,6 @@
             <w:r>
               <w:t>Actividad</w:t>
             </w:r>
-            <w:bookmarkStart w:id="6" w:name="_GoBack"/>
-            <w:bookmarkEnd w:id="6"/>
           </w:p>
         </w:tc>
       </w:tr>
@@ -2166,10 +2177,7 @@
               <w:t xml:space="preserve"> una fecha de </w:t>
             </w:r>
             <w:r>
-              <w:t>implementación</w:t>
-            </w:r>
-            <w:r>
-              <w:t>.</w:t>
+              <w:t>implementación.</w:t>
             </w:r>
           </w:p>
           <w:p>
@@ -2273,409 +2281,676 @@
     </w:p>
     <w:p>
       <w:pPr>
-        <w:pStyle w:val="InfoBlue"/>
-      </w:pPr>
-      <w:r>
-        <w:t xml:space="preserve">[Describe </w:t>
-      </w:r>
-      <w:proofErr w:type="spellStart"/>
-      <w:r>
-        <w:t>the</w:t>
-      </w:r>
-      <w:proofErr w:type="spellEnd"/>
-      <w:r>
-        <w:t xml:space="preserve"> </w:t>
-      </w:r>
-      <w:proofErr w:type="spellStart"/>
-      <w:r>
-        <w:t>computing</w:t>
-      </w:r>
-      <w:proofErr w:type="spellEnd"/>
-      <w:r>
-        <w:t xml:space="preserve"> </w:t>
-      </w:r>
-      <w:proofErr w:type="spellStart"/>
-      <w:r>
-        <w:t>environment</w:t>
-      </w:r>
-      <w:proofErr w:type="spellEnd"/>
-      <w:r>
-        <w:t xml:space="preserve"> and software </w:t>
-      </w:r>
-      <w:proofErr w:type="spellStart"/>
-      <w:r>
-        <w:t>tools</w:t>
-      </w:r>
-      <w:proofErr w:type="spellEnd"/>
-      <w:r>
-        <w:t xml:space="preserve"> to be </w:t>
-      </w:r>
-      <w:proofErr w:type="spellStart"/>
-      <w:r>
-        <w:t>used</w:t>
-      </w:r>
-      <w:proofErr w:type="spellEnd"/>
-      <w:r>
-        <w:t xml:space="preserve"> in </w:t>
-      </w:r>
-      <w:proofErr w:type="spellStart"/>
-      <w:r>
-        <w:t>fulfilling</w:t>
-      </w:r>
-      <w:proofErr w:type="spellEnd"/>
-      <w:r>
-        <w:t xml:space="preserve"> </w:t>
-      </w:r>
-      <w:proofErr w:type="spellStart"/>
-      <w:r>
-        <w:t>the</w:t>
-      </w:r>
-      <w:proofErr w:type="spellEnd"/>
-      <w:r>
-        <w:t xml:space="preserve"> CM </w:t>
-      </w:r>
-      <w:proofErr w:type="spellStart"/>
-      <w:r>
-        <w:t>functions</w:t>
-      </w:r>
-      <w:proofErr w:type="spellEnd"/>
-      <w:r>
-        <w:t xml:space="preserve"> </w:t>
-      </w:r>
-      <w:proofErr w:type="spellStart"/>
-      <w:r>
-        <w:t>throughout</w:t>
-      </w:r>
-      <w:proofErr w:type="spellEnd"/>
-      <w:r>
-        <w:t xml:space="preserve"> </w:t>
-      </w:r>
-      <w:proofErr w:type="spellStart"/>
-      <w:r>
-        <w:t>the</w:t>
-      </w:r>
-      <w:proofErr w:type="spellEnd"/>
-      <w:r>
-        <w:t xml:space="preserve"> </w:t>
-      </w:r>
-      <w:proofErr w:type="spellStart"/>
-      <w:r>
-        <w:t>project</w:t>
-      </w:r>
-      <w:proofErr w:type="spellEnd"/>
-      <w:r>
-        <w:t xml:space="preserve"> </w:t>
-      </w:r>
-      <w:proofErr w:type="spellStart"/>
-      <w:r>
-        <w:t>or</w:t>
-      </w:r>
-      <w:proofErr w:type="spellEnd"/>
-      <w:r>
-        <w:t xml:space="preserve"> </w:t>
-      </w:r>
-      <w:proofErr w:type="spellStart"/>
-      <w:r>
-        <w:t>product</w:t>
-      </w:r>
-      <w:proofErr w:type="spellEnd"/>
-      <w:r>
-        <w:t xml:space="preserve"> </w:t>
-      </w:r>
-      <w:proofErr w:type="spellStart"/>
-      <w:r>
-        <w:t>lifecycle</w:t>
-      </w:r>
-      <w:proofErr w:type="spellEnd"/>
-      <w:r>
-        <w:t xml:space="preserve">. </w:t>
-      </w:r>
-    </w:p>
-    <w:p>
-      <w:pPr>
-        <w:pStyle w:val="InfoBlue"/>
-      </w:pPr>
-      <w:r>
-        <w:t xml:space="preserve">Describe </w:t>
-      </w:r>
-      <w:proofErr w:type="spellStart"/>
-      <w:r>
-        <w:t>the</w:t>
-      </w:r>
-      <w:proofErr w:type="spellEnd"/>
-      <w:r>
-        <w:t xml:space="preserve"> </w:t>
-      </w:r>
-      <w:proofErr w:type="spellStart"/>
-      <w:r>
-        <w:t>tools</w:t>
-      </w:r>
-      <w:proofErr w:type="spellEnd"/>
-      <w:r>
-        <w:t xml:space="preserve"> and </w:t>
-      </w:r>
-      <w:proofErr w:type="spellStart"/>
-      <w:r>
-        <w:t>procedures</w:t>
-      </w:r>
-      <w:proofErr w:type="spellEnd"/>
-      <w:r>
-        <w:t xml:space="preserve"> </w:t>
-      </w:r>
-      <w:proofErr w:type="spellStart"/>
-      <w:r>
-        <w:t>required</w:t>
-      </w:r>
-      <w:proofErr w:type="spellEnd"/>
-      <w:r>
-        <w:t xml:space="preserve"> </w:t>
-      </w:r>
-      <w:proofErr w:type="spellStart"/>
-      <w:r>
-        <w:t>used</w:t>
-      </w:r>
-      <w:proofErr w:type="spellEnd"/>
-      <w:r>
-        <w:t xml:space="preserve"> to </w:t>
-      </w:r>
-      <w:proofErr w:type="spellStart"/>
-      <w:r>
-        <w:t>version</w:t>
-      </w:r>
-      <w:proofErr w:type="spellEnd"/>
-      <w:r>
-        <w:t xml:space="preserve"> control </w:t>
-      </w:r>
-      <w:proofErr w:type="spellStart"/>
-      <w:r>
-        <w:t>configuration</w:t>
-      </w:r>
-      <w:proofErr w:type="spellEnd"/>
-      <w:r>
-        <w:t xml:space="preserve"> </w:t>
-      </w:r>
-      <w:proofErr w:type="spellStart"/>
-      <w:r>
-        <w:t>items</w:t>
-      </w:r>
-      <w:proofErr w:type="spellEnd"/>
-      <w:r>
-        <w:t xml:space="preserve"> </w:t>
-      </w:r>
-      <w:proofErr w:type="spellStart"/>
-      <w:r>
-        <w:t>generated</w:t>
-      </w:r>
-      <w:proofErr w:type="spellEnd"/>
-      <w:r>
-        <w:t xml:space="preserve"> </w:t>
-      </w:r>
-      <w:proofErr w:type="spellStart"/>
-      <w:r>
-        <w:t>throughout</w:t>
-      </w:r>
-      <w:proofErr w:type="spellEnd"/>
-      <w:r>
-        <w:t xml:space="preserve"> </w:t>
-      </w:r>
-      <w:proofErr w:type="spellStart"/>
-      <w:r>
-        <w:t>the</w:t>
-      </w:r>
-      <w:proofErr w:type="spellEnd"/>
-      <w:r>
-        <w:t xml:space="preserve"> </w:t>
-      </w:r>
-      <w:proofErr w:type="spellStart"/>
-      <w:r>
-        <w:t>project</w:t>
-      </w:r>
-      <w:proofErr w:type="spellEnd"/>
-      <w:r>
-        <w:t xml:space="preserve"> </w:t>
-      </w:r>
-      <w:proofErr w:type="spellStart"/>
-      <w:r>
-        <w:t>or</w:t>
-      </w:r>
-      <w:proofErr w:type="spellEnd"/>
-      <w:r>
-        <w:t xml:space="preserve"> </w:t>
-      </w:r>
-      <w:proofErr w:type="spellStart"/>
-      <w:r>
-        <w:t>product</w:t>
-      </w:r>
-      <w:proofErr w:type="spellEnd"/>
-      <w:r>
-        <w:t xml:space="preserve"> </w:t>
-      </w:r>
-      <w:proofErr w:type="spellStart"/>
-      <w:r>
-        <w:t>lifecycle</w:t>
-      </w:r>
-      <w:proofErr w:type="spellEnd"/>
-      <w:r>
-        <w:t>.</w:t>
-      </w:r>
-    </w:p>
-    <w:p>
-      <w:pPr>
-        <w:pStyle w:val="InfoBlue"/>
-      </w:pPr>
-      <w:proofErr w:type="spellStart"/>
+        <w:pStyle w:val="Textoindependiente"/>
+        <w:jc w:val="both"/>
+      </w:pPr>
+      <w:r>
+        <w:t xml:space="preserve">Los sistemas de control de versiones (SVC – </w:t>
+      </w:r>
+      <w:proofErr w:type="spellStart"/>
+      <w:r>
+        <w:t>System</w:t>
+      </w:r>
+      <w:proofErr w:type="spellEnd"/>
+      <w:r>
+        <w:t xml:space="preserve"> </w:t>
+      </w:r>
+      <w:proofErr w:type="spellStart"/>
+      <w:r>
+        <w:t>Version</w:t>
+      </w:r>
+      <w:proofErr w:type="spellEnd"/>
+      <w:r>
+        <w:t xml:space="preserve"> Control) son herramientas que facilitan la administración de distintas versiones de cada producto que se </w:t>
+      </w:r>
+      <w:proofErr w:type="spellStart"/>
+      <w:r>
+        <w:t>esta</w:t>
+      </w:r>
+      <w:proofErr w:type="spellEnd"/>
+      <w:r>
+        <w:t xml:space="preserve"> desarrollando, brindan la posibilidad de hacer cambios sobre los elementos guardados y al mismo tiempo permite devolver los cambios o guardar la nueva versión de cada uno de estos elementos para no perder el control del proyecto a desarrollar.</w:t>
+      </w:r>
+    </w:p>
+    <w:p>
+      <w:pPr>
+        <w:pStyle w:val="Textoindependiente"/>
+        <w:jc w:val="both"/>
+      </w:pPr>
       <w:r>
         <w:lastRenderedPageBreak/>
-        <w:t>Issues</w:t>
-      </w:r>
-      <w:proofErr w:type="spellEnd"/>
-      <w:r>
-        <w:t xml:space="preserve"> </w:t>
-      </w:r>
-      <w:proofErr w:type="spellStart"/>
-      <w:r>
-        <w:t>involved</w:t>
-      </w:r>
-      <w:proofErr w:type="spellEnd"/>
-      <w:r>
-        <w:t xml:space="preserve"> in </w:t>
-      </w:r>
-      <w:proofErr w:type="spellStart"/>
-      <w:r>
-        <w:t>setting</w:t>
-      </w:r>
-      <w:proofErr w:type="spellEnd"/>
-      <w:r>
-        <w:t xml:space="preserve"> up </w:t>
-      </w:r>
-      <w:proofErr w:type="spellStart"/>
-      <w:r>
-        <w:t>the</w:t>
-      </w:r>
-      <w:proofErr w:type="spellEnd"/>
-      <w:r>
-        <w:t xml:space="preserve"> CM </w:t>
-      </w:r>
-      <w:proofErr w:type="spellStart"/>
-      <w:r>
-        <w:t>environment</w:t>
-      </w:r>
-      <w:proofErr w:type="spellEnd"/>
-      <w:r>
-        <w:t xml:space="preserve"> </w:t>
-      </w:r>
-      <w:proofErr w:type="spellStart"/>
-      <w:r>
-        <w:t>include</w:t>
-      </w:r>
-      <w:proofErr w:type="spellEnd"/>
-      <w:r>
-        <w:t>:</w:t>
-      </w:r>
-    </w:p>
-    <w:p>
-      <w:pPr>
-        <w:pStyle w:val="InfoBlue"/>
+        <w:t xml:space="preserve">Para realizar el proyecto del </w:t>
+      </w:r>
+      <w:proofErr w:type="spellStart"/>
+      <w:r>
+        <w:t>modulo</w:t>
+      </w:r>
+      <w:proofErr w:type="spellEnd"/>
+      <w:r>
+        <w:t xml:space="preserve"> administrativo se ha elegido como SVC el sistema de control de versiones GIT, son algunas características de esta herramienta las siguientes:</w:t>
+      </w:r>
+    </w:p>
+    <w:p>
+      <w:pPr>
+        <w:pStyle w:val="Textoindependiente"/>
         <w:numPr>
           <w:ilvl w:val="0"/>
-          <w:numId w:val="22"/>
+          <w:numId w:val="31"/>
         </w:numPr>
       </w:pPr>
-      <w:proofErr w:type="spellStart"/>
-      <w:r>
-        <w:t>anticipated</w:t>
-      </w:r>
-      <w:proofErr w:type="spellEnd"/>
-      <w:r>
-        <w:t xml:space="preserve"> </w:t>
-      </w:r>
-      <w:proofErr w:type="spellStart"/>
-      <w:r>
-        <w:t>size</w:t>
-      </w:r>
-      <w:proofErr w:type="spellEnd"/>
-      <w:r>
-        <w:t xml:space="preserve"> of </w:t>
-      </w:r>
-      <w:proofErr w:type="spellStart"/>
-      <w:r>
-        <w:t>product</w:t>
-      </w:r>
-      <w:proofErr w:type="spellEnd"/>
-      <w:r>
-        <w:t xml:space="preserve"> data</w:t>
-      </w:r>
-    </w:p>
-    <w:p>
-      <w:pPr>
-        <w:pStyle w:val="InfoBlue"/>
+      <w:r>
+        <w:t>Manejo de ramas en el repositorio para dar la opción de mezclarlas entre si cuando sea necesario</w:t>
+      </w:r>
+    </w:p>
+    <w:p>
+      <w:pPr>
+        <w:pStyle w:val="Textoindependiente"/>
         <w:numPr>
           <w:ilvl w:val="0"/>
-          <w:numId w:val="22"/>
+          <w:numId w:val="31"/>
         </w:numPr>
       </w:pPr>
-      <w:proofErr w:type="spellStart"/>
-      <w:r>
-        <w:t>distribution</w:t>
-      </w:r>
-      <w:proofErr w:type="spellEnd"/>
-      <w:r>
-        <w:t xml:space="preserve"> of </w:t>
-      </w:r>
-      <w:proofErr w:type="spellStart"/>
-      <w:r>
-        <w:t>the</w:t>
-      </w:r>
-      <w:proofErr w:type="spellEnd"/>
-      <w:r>
-        <w:t xml:space="preserve"> </w:t>
-      </w:r>
-      <w:proofErr w:type="spellStart"/>
-      <w:r>
-        <w:t>product</w:t>
-      </w:r>
-      <w:proofErr w:type="spellEnd"/>
-      <w:r>
-        <w:t xml:space="preserve"> </w:t>
-      </w:r>
-      <w:proofErr w:type="spellStart"/>
-      <w:r>
-        <w:t>team</w:t>
-      </w:r>
-      <w:proofErr w:type="spellEnd"/>
-    </w:p>
-    <w:p>
-      <w:pPr>
-        <w:pStyle w:val="InfoBlue"/>
+      <w:r>
+        <w:t>Cada una de las nuevas ramas que se van formando y los nuevos cambios van quedando guardados en la nube, por lo que no ocupa mucho espacio en el disco duro.</w:t>
+      </w:r>
+    </w:p>
+    <w:p>
+      <w:pPr>
+        <w:pStyle w:val="Textoindependiente"/>
         <w:numPr>
           <w:ilvl w:val="0"/>
-          <w:numId w:val="22"/>
+          <w:numId w:val="31"/>
         </w:numPr>
       </w:pPr>
-      <w:proofErr w:type="spellStart"/>
-      <w:r>
-        <w:t>physical</w:t>
-      </w:r>
-      <w:proofErr w:type="spellEnd"/>
-      <w:r>
-        <w:t xml:space="preserve"> </w:t>
-      </w:r>
-      <w:proofErr w:type="spellStart"/>
-      <w:r>
-        <w:t>location</w:t>
-      </w:r>
-      <w:proofErr w:type="spellEnd"/>
-      <w:r>
-        <w:t xml:space="preserve"> of servers and </w:t>
-      </w:r>
-      <w:proofErr w:type="spellStart"/>
-      <w:r>
-        <w:t>client</w:t>
-      </w:r>
-      <w:proofErr w:type="spellEnd"/>
-      <w:r>
-        <w:t xml:space="preserve"> machines]</w:t>
-      </w:r>
+      <w:r>
+        <w:t>Libre y de código abierto</w:t>
+      </w:r>
+    </w:p>
+    <w:p>
+      <w:pPr>
+        <w:pStyle w:val="Textoindependiente"/>
+        <w:ind w:left="0" w:firstLine="709"/>
+      </w:pPr>
+      <w:r>
+        <w:t xml:space="preserve">El repositorio del proyecto del </w:t>
+      </w:r>
+      <w:proofErr w:type="spellStart"/>
+      <w:r>
+        <w:t>modulo</w:t>
+      </w:r>
+      <w:proofErr w:type="spellEnd"/>
+      <w:r>
+        <w:t xml:space="preserve"> administrativo se puede visitar por medio del siguiente enlace:</w:t>
+      </w:r>
+    </w:p>
+    <w:p>
+      <w:pPr>
+        <w:pStyle w:val="Textoindependiente"/>
+        <w:numPr>
+          <w:ilvl w:val="0"/>
+          <w:numId w:val="32"/>
+        </w:numPr>
+      </w:pPr>
+      <w:hyperlink r:id="rId10" w:history="1">
+        <w:r>
+          <w:rPr>
+            <w:rStyle w:val="Hipervnculo"/>
+          </w:rPr>
+          <w:t>https://github.com/andresflopez13/Proyecto-Software-III</w:t>
+        </w:r>
+      </w:hyperlink>
+      <w:r>
+        <w:t xml:space="preserve"> </w:t>
+      </w:r>
+    </w:p>
+    <w:p>
+      <w:pPr>
+        <w:pStyle w:val="Textoindependiente"/>
+      </w:pPr>
+    </w:p>
+    <w:tbl>
+      <w:tblPr>
+        <w:tblStyle w:val="Tablaconcuadrcula"/>
+        <w:tblW w:w="8743" w:type="dxa"/>
+        <w:tblInd w:w="720" w:type="dxa"/>
+        <w:tblLook w:val="04A0" w:firstRow="1" w:lastRow="0" w:firstColumn="1" w:lastColumn="0" w:noHBand="0" w:noVBand="1"/>
+      </w:tblPr>
+      <w:tblGrid>
+        <w:gridCol w:w="2427"/>
+        <w:gridCol w:w="1933"/>
+        <w:gridCol w:w="4383"/>
+      </w:tblGrid>
+      <w:tr>
+        <w:tc>
+          <w:tcPr>
+            <w:tcW w:w="2427" w:type="dxa"/>
+          </w:tcPr>
+          <w:p>
+            <w:pPr>
+              <w:pStyle w:val="Textoindependiente"/>
+              <w:ind w:left="0"/>
+              <w:jc w:val="center"/>
+              <w:rPr>
+                <w:b/>
+              </w:rPr>
+            </w:pPr>
+            <w:r>
+              <w:rPr>
+                <w:b/>
+              </w:rPr>
+              <w:t>Nombre de Herramienta</w:t>
+            </w:r>
+          </w:p>
+        </w:tc>
+        <w:tc>
+          <w:tcPr>
+            <w:tcW w:w="1933" w:type="dxa"/>
+          </w:tcPr>
+          <w:p>
+            <w:pPr>
+              <w:pStyle w:val="Textoindependiente"/>
+              <w:ind w:left="0"/>
+              <w:jc w:val="center"/>
+              <w:rPr>
+                <w:b/>
+              </w:rPr>
+            </w:pPr>
+            <w:r>
+              <w:rPr>
+                <w:b/>
+              </w:rPr>
+              <w:t>Tipo</w:t>
+            </w:r>
+          </w:p>
+        </w:tc>
+        <w:tc>
+          <w:tcPr>
+            <w:tcW w:w="4383" w:type="dxa"/>
+          </w:tcPr>
+          <w:p>
+            <w:pPr>
+              <w:pStyle w:val="Textoindependiente"/>
+              <w:ind w:left="0"/>
+              <w:jc w:val="center"/>
+              <w:rPr>
+                <w:b/>
+              </w:rPr>
+            </w:pPr>
+            <w:r>
+              <w:rPr>
+                <w:b/>
+              </w:rPr>
+              <w:t>Descripción</w:t>
+            </w:r>
+          </w:p>
+        </w:tc>
+      </w:tr>
+      <w:tr>
+        <w:tc>
+          <w:tcPr>
+            <w:tcW w:w="2427" w:type="dxa"/>
+            <w:vAlign w:val="center"/>
+          </w:tcPr>
+          <w:p>
+            <w:pPr>
+              <w:pStyle w:val="Textoindependiente"/>
+              <w:ind w:left="0"/>
+              <w:jc w:val="center"/>
+            </w:pPr>
+            <w:proofErr w:type="spellStart"/>
+            <w:r>
+              <w:t>Git</w:t>
+            </w:r>
+            <w:proofErr w:type="spellEnd"/>
+          </w:p>
+        </w:tc>
+        <w:tc>
+          <w:tcPr>
+            <w:tcW w:w="1933" w:type="dxa"/>
+            <w:vAlign w:val="center"/>
+          </w:tcPr>
+          <w:p>
+            <w:pPr>
+              <w:pStyle w:val="Textoindependiente"/>
+              <w:ind w:left="0"/>
+              <w:jc w:val="center"/>
+            </w:pPr>
+            <w:r>
+              <w:t>CVS</w:t>
+            </w:r>
+          </w:p>
+        </w:tc>
+        <w:tc>
+          <w:tcPr>
+            <w:tcW w:w="4383" w:type="dxa"/>
+          </w:tcPr>
+          <w:p>
+            <w:pPr>
+              <w:pStyle w:val="Textoindependiente"/>
+              <w:ind w:left="0"/>
+            </w:pPr>
+            <w:proofErr w:type="spellStart"/>
+            <w:r>
+              <w:t>Git</w:t>
+            </w:r>
+            <w:proofErr w:type="spellEnd"/>
+            <w:r>
+              <w:t xml:space="preserve"> es un sistema de control de versiones</w:t>
+            </w:r>
+            <w:r>
+              <w:t xml:space="preserve"> </w:t>
+            </w:r>
+            <w:r>
+              <w:t>distribuido</w:t>
+            </w:r>
+            <w:r>
+              <w:t xml:space="preserve"> </w:t>
+            </w:r>
+            <w:r>
+              <w:t>de código abierto</w:t>
+            </w:r>
+            <w:r>
+              <w:t xml:space="preserve">. </w:t>
+            </w:r>
+          </w:p>
+        </w:tc>
+      </w:tr>
+      <w:tr>
+        <w:tc>
+          <w:tcPr>
+            <w:tcW w:w="2427" w:type="dxa"/>
+            <w:vAlign w:val="center"/>
+          </w:tcPr>
+          <w:p>
+            <w:pPr>
+              <w:pStyle w:val="Textoindependiente"/>
+              <w:ind w:left="0"/>
+              <w:jc w:val="center"/>
+            </w:pPr>
+            <w:r>
+              <w:t>Github</w:t>
+            </w:r>
+          </w:p>
+        </w:tc>
+        <w:tc>
+          <w:tcPr>
+            <w:tcW w:w="1933" w:type="dxa"/>
+            <w:vAlign w:val="center"/>
+          </w:tcPr>
+          <w:p>
+            <w:pPr>
+              <w:pStyle w:val="Textoindependiente"/>
+              <w:ind w:left="0"/>
+              <w:jc w:val="center"/>
+            </w:pPr>
+            <w:r>
+              <w:t>Repositorio Remoto</w:t>
+            </w:r>
+          </w:p>
+        </w:tc>
+        <w:tc>
+          <w:tcPr>
+            <w:tcW w:w="4383" w:type="dxa"/>
+          </w:tcPr>
+          <w:p>
+            <w:pPr>
+              <w:pStyle w:val="Textoindependiente"/>
+              <w:ind w:left="0"/>
+            </w:pPr>
+            <w:r>
+              <w:t>Es la herramienta que se utiliza</w:t>
+            </w:r>
+            <w:r>
+              <w:t xml:space="preserve"> para alojar los proyectos utilizando el sistema de control de versiones GIT</w:t>
+            </w:r>
+          </w:p>
+        </w:tc>
+      </w:tr>
+      <w:tr>
+        <w:tc>
+          <w:tcPr>
+            <w:tcW w:w="2427" w:type="dxa"/>
+            <w:vAlign w:val="center"/>
+          </w:tcPr>
+          <w:p>
+            <w:pPr>
+              <w:pStyle w:val="Textoindependiente"/>
+              <w:ind w:left="0"/>
+              <w:jc w:val="center"/>
+            </w:pPr>
+            <w:r>
+              <w:t>Mantis</w:t>
+            </w:r>
+          </w:p>
+        </w:tc>
+        <w:tc>
+          <w:tcPr>
+            <w:tcW w:w="1933" w:type="dxa"/>
+            <w:vAlign w:val="center"/>
+          </w:tcPr>
+          <w:p>
+            <w:pPr>
+              <w:pStyle w:val="Textoindependiente"/>
+              <w:ind w:left="0"/>
+              <w:jc w:val="center"/>
+            </w:pPr>
+            <w:r>
+              <w:t xml:space="preserve">Bug </w:t>
+            </w:r>
+            <w:proofErr w:type="spellStart"/>
+            <w:r>
+              <w:t>Tracker</w:t>
+            </w:r>
+            <w:proofErr w:type="spellEnd"/>
+          </w:p>
+        </w:tc>
+        <w:tc>
+          <w:tcPr>
+            <w:tcW w:w="4383" w:type="dxa"/>
+          </w:tcPr>
+          <w:p>
+            <w:pPr>
+              <w:pStyle w:val="Textoindependiente"/>
+              <w:ind w:left="0"/>
+            </w:pPr>
+            <w:r>
+              <w:t>Es el s</w:t>
+            </w:r>
+            <w:r>
+              <w:t xml:space="preserve">istema que permite </w:t>
+            </w:r>
+            <w:r>
+              <w:t>realizar</w:t>
+            </w:r>
+            <w:r>
+              <w:t xml:space="preserve"> las peticiones de cambios </w:t>
+            </w:r>
+            <w:r>
+              <w:t>a</w:t>
+            </w:r>
+            <w:r>
+              <w:t>l proyecto</w:t>
+            </w:r>
+            <w:r>
+              <w:t>, también permite notificar los problemas hallados.</w:t>
+            </w:r>
+            <w:r>
+              <w:t xml:space="preserve"> </w:t>
+            </w:r>
+          </w:p>
+        </w:tc>
+      </w:tr>
+      <w:tr>
+        <w:tc>
+          <w:tcPr>
+            <w:tcW w:w="2427" w:type="dxa"/>
+            <w:vAlign w:val="center"/>
+          </w:tcPr>
+          <w:p>
+            <w:pPr>
+              <w:pStyle w:val="Textoindependiente"/>
+              <w:ind w:left="0"/>
+              <w:jc w:val="center"/>
+            </w:pPr>
+            <w:r>
+              <w:t>Netbeans</w:t>
+            </w:r>
+          </w:p>
+        </w:tc>
+        <w:tc>
+          <w:tcPr>
+            <w:tcW w:w="1933" w:type="dxa"/>
+            <w:vAlign w:val="center"/>
+          </w:tcPr>
+          <w:p>
+            <w:pPr>
+              <w:pStyle w:val="Textoindependiente"/>
+              <w:ind w:left="0"/>
+              <w:jc w:val="center"/>
+            </w:pPr>
+            <w:r>
+              <w:t>Entorno de desarrollo</w:t>
+            </w:r>
+          </w:p>
+        </w:tc>
+        <w:tc>
+          <w:tcPr>
+            <w:tcW w:w="4383" w:type="dxa"/>
+          </w:tcPr>
+          <w:p>
+            <w:pPr>
+              <w:pStyle w:val="Textoindependiente"/>
+              <w:ind w:left="0"/>
+            </w:pPr>
+            <w:r>
+              <w:t xml:space="preserve">Permite crear los proyectos con JAVA primordialmente pero también se puede instalar varios </w:t>
+            </w:r>
+            <w:proofErr w:type="spellStart"/>
+            <w:r>
+              <w:t>modulos</w:t>
+            </w:r>
+            <w:proofErr w:type="spellEnd"/>
+            <w:r>
+              <w:t xml:space="preserve">, para el caso de este proyecto se instala el </w:t>
+            </w:r>
+            <w:proofErr w:type="spellStart"/>
+            <w:r>
+              <w:t>modulo</w:t>
+            </w:r>
+            <w:proofErr w:type="spellEnd"/>
+            <w:r>
+              <w:t xml:space="preserve"> de PHP que es el lenguaje de programación que se va a utilizar.</w:t>
+            </w:r>
+          </w:p>
+        </w:tc>
+      </w:tr>
+      <w:tr>
+        <w:tc>
+          <w:tcPr>
+            <w:tcW w:w="2427" w:type="dxa"/>
+            <w:vAlign w:val="center"/>
+          </w:tcPr>
+          <w:p>
+            <w:pPr>
+              <w:pStyle w:val="Textoindependiente"/>
+              <w:ind w:left="0"/>
+              <w:jc w:val="center"/>
+            </w:pPr>
+            <w:r>
+              <w:t>YII</w:t>
+            </w:r>
+          </w:p>
+        </w:tc>
+        <w:tc>
+          <w:tcPr>
+            <w:tcW w:w="1933" w:type="dxa"/>
+            <w:vAlign w:val="center"/>
+          </w:tcPr>
+          <w:p>
+            <w:pPr>
+              <w:pStyle w:val="Textoindependiente"/>
+              <w:ind w:left="0"/>
+              <w:jc w:val="center"/>
+            </w:pPr>
+            <w:r>
+              <w:t>Framework</w:t>
+            </w:r>
+          </w:p>
+        </w:tc>
+        <w:tc>
+          <w:tcPr>
+            <w:tcW w:w="4383" w:type="dxa"/>
+          </w:tcPr>
+          <w:p>
+            <w:pPr>
+              <w:pStyle w:val="Textoindependiente"/>
+              <w:ind w:left="0"/>
+            </w:pPr>
+            <w:r>
+              <w:t xml:space="preserve">YII es el framework </w:t>
+            </w:r>
+            <w:proofErr w:type="spellStart"/>
+            <w:r>
+              <w:t>eligido</w:t>
+            </w:r>
+            <w:proofErr w:type="spellEnd"/>
+            <w:r>
+              <w:t xml:space="preserve"> para desarrollar el proyecto</w:t>
+            </w:r>
+            <w:r>
+              <w:t xml:space="preserve">, es orientado a objetos, lo que ayuda a mejorar la curva de aprendizaje. </w:t>
+            </w:r>
+          </w:p>
+        </w:tc>
+      </w:tr>
+      <w:tr>
+        <w:tc>
+          <w:tcPr>
+            <w:tcW w:w="2427" w:type="dxa"/>
+            <w:vAlign w:val="center"/>
+          </w:tcPr>
+          <w:p>
+            <w:pPr>
+              <w:pStyle w:val="Textoindependiente"/>
+              <w:ind w:left="0"/>
+              <w:jc w:val="center"/>
+            </w:pPr>
+            <w:r>
+              <w:t>MySql</w:t>
+            </w:r>
+          </w:p>
+        </w:tc>
+        <w:tc>
+          <w:tcPr>
+            <w:tcW w:w="1933" w:type="dxa"/>
+            <w:vAlign w:val="center"/>
+          </w:tcPr>
+          <w:p>
+            <w:pPr>
+              <w:pStyle w:val="Textoindependiente"/>
+              <w:ind w:left="0"/>
+              <w:jc w:val="center"/>
+            </w:pPr>
+            <w:r>
+              <w:t>SGBD</w:t>
+            </w:r>
+          </w:p>
+        </w:tc>
+        <w:tc>
+          <w:tcPr>
+            <w:tcW w:w="4383" w:type="dxa"/>
+          </w:tcPr>
+          <w:p>
+            <w:pPr>
+              <w:pStyle w:val="Textoindependiente"/>
+              <w:ind w:left="0"/>
+            </w:pPr>
+            <w:r>
+              <w:t xml:space="preserve">Es un SGBD </w:t>
+            </w:r>
+            <w:proofErr w:type="spellStart"/>
+            <w:r>
+              <w:t>multihilo</w:t>
+            </w:r>
+            <w:proofErr w:type="spellEnd"/>
+            <w:r>
+              <w:t xml:space="preserve"> y multiusuario</w:t>
+            </w:r>
+            <w:r>
+              <w:t xml:space="preserve">, </w:t>
+            </w:r>
+            <w:r>
+              <w:t xml:space="preserve">utilizado para almacenar </w:t>
+            </w:r>
+            <w:r>
+              <w:t>d</w:t>
+            </w:r>
+            <w:r>
+              <w:t xml:space="preserve">atos y </w:t>
+            </w:r>
+            <w:r>
+              <w:t>comunicar</w:t>
+            </w:r>
+            <w:r>
+              <w:t xml:space="preserve"> modelos.</w:t>
+            </w:r>
+          </w:p>
+        </w:tc>
+      </w:tr>
+      <w:tr>
+        <w:tc>
+          <w:tcPr>
+            <w:tcW w:w="2427" w:type="dxa"/>
+            <w:vAlign w:val="center"/>
+          </w:tcPr>
+          <w:p>
+            <w:pPr>
+              <w:pStyle w:val="Textoindependiente"/>
+              <w:ind w:left="0"/>
+              <w:jc w:val="center"/>
+            </w:pPr>
+            <w:r>
+              <w:t>Apache</w:t>
+            </w:r>
+          </w:p>
+        </w:tc>
+        <w:tc>
+          <w:tcPr>
+            <w:tcW w:w="1933" w:type="dxa"/>
+            <w:vAlign w:val="center"/>
+          </w:tcPr>
+          <w:p>
+            <w:pPr>
+              <w:pStyle w:val="Textoindependiente"/>
+              <w:ind w:left="0"/>
+              <w:jc w:val="center"/>
+            </w:pPr>
+            <w:r>
+              <w:t>S</w:t>
+            </w:r>
+            <w:r>
+              <w:t>ervidor Web</w:t>
+            </w:r>
+          </w:p>
+        </w:tc>
+        <w:tc>
+          <w:tcPr>
+            <w:tcW w:w="4383" w:type="dxa"/>
+          </w:tcPr>
+          <w:p>
+            <w:pPr>
+              <w:pStyle w:val="Textoindependiente"/>
+              <w:ind w:left="0"/>
+            </w:pPr>
+            <w:r>
+              <w:t xml:space="preserve">Es un servidor web de código abierto usado para desarrollar de forma </w:t>
+            </w:r>
+            <w:proofErr w:type="spellStart"/>
+            <w:proofErr w:type="gramStart"/>
+            <w:r>
+              <w:t>optima</w:t>
+            </w:r>
+            <w:proofErr w:type="spellEnd"/>
+            <w:proofErr w:type="gramEnd"/>
+            <w:r>
+              <w:t xml:space="preserve"> el proyecto</w:t>
+            </w:r>
+            <w:r>
+              <w:t>.</w:t>
+            </w:r>
+          </w:p>
+        </w:tc>
+      </w:tr>
+    </w:tbl>
+    <w:p>
+      <w:pPr>
+        <w:pStyle w:val="Textoindependiente"/>
+      </w:pPr>
+    </w:p>
+    <w:p>
+      <w:pPr>
+        <w:pStyle w:val="Textoindependiente"/>
+      </w:pPr>
     </w:p>
     <w:p>
       <w:pPr>
@@ -2775,7 +3050,15 @@
       </w:r>
       <w:proofErr w:type="spellEnd"/>
       <w:r>
-        <w:t xml:space="preserve"> are to be </w:t>
+        <w:t xml:space="preserve"> are </w:t>
+      </w:r>
+      <w:proofErr w:type="spellStart"/>
+      <w:r>
+        <w:t>to</w:t>
+      </w:r>
+      <w:proofErr w:type="spellEnd"/>
+      <w:r>
+        <w:t xml:space="preserve"> be </w:t>
       </w:r>
       <w:proofErr w:type="spellStart"/>
       <w:r>
@@ -2831,7 +3114,15 @@
       </w:r>
       <w:proofErr w:type="spellEnd"/>
       <w:r>
-        <w:t xml:space="preserve"> to </w:t>
+        <w:t xml:space="preserve"> </w:t>
+      </w:r>
+      <w:proofErr w:type="spellStart"/>
+      <w:r>
+        <w:t>to</w:t>
+      </w:r>
+      <w:proofErr w:type="spellEnd"/>
+      <w:r>
+        <w:t xml:space="preserve"> </w:t>
       </w:r>
       <w:proofErr w:type="spellStart"/>
       <w:r>
@@ -3111,7 +3402,15 @@
       </w:r>
       <w:proofErr w:type="spellEnd"/>
       <w:r>
-        <w:t xml:space="preserve"> and to </w:t>
+        <w:t xml:space="preserve"> and </w:t>
+      </w:r>
+      <w:proofErr w:type="spellStart"/>
+      <w:r>
+        <w:t>to</w:t>
+      </w:r>
+      <w:proofErr w:type="spellEnd"/>
+      <w:r>
+        <w:t xml:space="preserve"> </w:t>
       </w:r>
       <w:proofErr w:type="spellStart"/>
       <w:r>
@@ -3143,23 +3442,379 @@
       </w:r>
       <w:proofErr w:type="spellEnd"/>
       <w:r>
+        <w:t xml:space="preserve"> </w:t>
+      </w:r>
+      <w:r>
+        <w:lastRenderedPageBreak/>
+        <w:t xml:space="preserve">are </w:t>
+      </w:r>
+      <w:proofErr w:type="spellStart"/>
+      <w:r>
+        <w:t>made</w:t>
+      </w:r>
+      <w:proofErr w:type="spellEnd"/>
+      <w:r>
+        <w:t xml:space="preserve">. </w:t>
+      </w:r>
+    </w:p>
+    <w:p>
+      <w:pPr>
+        <w:pStyle w:val="InfoBlue"/>
+      </w:pPr>
+      <w:r>
+        <w:t xml:space="preserve">Describe at </w:t>
+      </w:r>
+      <w:proofErr w:type="spellStart"/>
+      <w:r>
+        <w:t>what</w:t>
+      </w:r>
+      <w:proofErr w:type="spellEnd"/>
+      <w:r>
+        <w:t xml:space="preserve"> </w:t>
+      </w:r>
+      <w:proofErr w:type="spellStart"/>
+      <w:r>
+        <w:t>points</w:t>
+      </w:r>
+      <w:proofErr w:type="spellEnd"/>
+      <w:r>
+        <w:t xml:space="preserve"> </w:t>
+      </w:r>
+      <w:proofErr w:type="spellStart"/>
+      <w:r>
+        <w:t>during</w:t>
+      </w:r>
+      <w:proofErr w:type="spellEnd"/>
+      <w:r>
+        <w:t xml:space="preserve"> </w:t>
+      </w:r>
+      <w:proofErr w:type="spellStart"/>
+      <w:r>
+        <w:t>the</w:t>
+      </w:r>
+      <w:proofErr w:type="spellEnd"/>
+      <w:r>
+        <w:t xml:space="preserve"> </w:t>
+      </w:r>
+      <w:proofErr w:type="spellStart"/>
+      <w:r>
+        <w:t>project</w:t>
+      </w:r>
+      <w:proofErr w:type="spellEnd"/>
+      <w:r>
+        <w:t xml:space="preserve"> </w:t>
+      </w:r>
+      <w:proofErr w:type="spellStart"/>
+      <w:r>
+        <w:t>or</w:t>
+      </w:r>
+      <w:proofErr w:type="spellEnd"/>
+      <w:r>
+        <w:t xml:space="preserve"> </w:t>
+      </w:r>
+      <w:proofErr w:type="spellStart"/>
+      <w:r>
+        <w:t>product</w:t>
+      </w:r>
+      <w:proofErr w:type="spellEnd"/>
+      <w:r>
+        <w:t xml:space="preserve"> </w:t>
+      </w:r>
+      <w:proofErr w:type="spellStart"/>
+      <w:r>
+        <w:t>lifecycle</w:t>
+      </w:r>
+      <w:proofErr w:type="spellEnd"/>
+      <w:r>
+        <w:t xml:space="preserve"> </w:t>
+      </w:r>
+      <w:proofErr w:type="spellStart"/>
+      <w:r>
+        <w:t>the</w:t>
+      </w:r>
+      <w:proofErr w:type="spellEnd"/>
+      <w:r>
+        <w:t xml:space="preserve"> </w:t>
+      </w:r>
+      <w:proofErr w:type="spellStart"/>
+      <w:r>
+        <w:t>baselines</w:t>
+      </w:r>
+      <w:proofErr w:type="spellEnd"/>
+      <w:r>
         <w:t xml:space="preserve"> are </w:t>
       </w:r>
       <w:proofErr w:type="spellStart"/>
       <w:r>
-        <w:t>made</w:t>
+        <w:t>to</w:t>
+      </w:r>
+      <w:proofErr w:type="spellEnd"/>
+      <w:r>
+        <w:t xml:space="preserve"> be </w:t>
+      </w:r>
+      <w:proofErr w:type="spellStart"/>
+      <w:r>
+        <w:t>established</w:t>
       </w:r>
       <w:proofErr w:type="spellEnd"/>
       <w:r>
         <w:t xml:space="preserve">. </w:t>
       </w:r>
+      <w:proofErr w:type="spellStart"/>
+      <w:r>
+        <w:t>The</w:t>
+      </w:r>
+      <w:proofErr w:type="spellEnd"/>
+      <w:r>
+        <w:t xml:space="preserve"> </w:t>
+      </w:r>
+      <w:proofErr w:type="spellStart"/>
+      <w:r>
+        <w:t>most</w:t>
+      </w:r>
+      <w:proofErr w:type="spellEnd"/>
+      <w:r>
+        <w:t xml:space="preserve"> </w:t>
+      </w:r>
+      <w:proofErr w:type="spellStart"/>
+      <w:r>
+        <w:t>common</w:t>
+      </w:r>
+      <w:proofErr w:type="spellEnd"/>
+      <w:r>
+        <w:t xml:space="preserve"> </w:t>
+      </w:r>
+      <w:proofErr w:type="spellStart"/>
+      <w:r>
+        <w:t>baselines</w:t>
+      </w:r>
+      <w:proofErr w:type="spellEnd"/>
+      <w:r>
+        <w:t xml:space="preserve"> </w:t>
+      </w:r>
+      <w:proofErr w:type="spellStart"/>
+      <w:r>
+        <w:t>would</w:t>
+      </w:r>
+      <w:proofErr w:type="spellEnd"/>
+      <w:r>
+        <w:t xml:space="preserve"> be at </w:t>
+      </w:r>
+      <w:proofErr w:type="spellStart"/>
+      <w:r>
+        <w:t>the</w:t>
+      </w:r>
+      <w:proofErr w:type="spellEnd"/>
+      <w:r>
+        <w:t xml:space="preserve"> </w:t>
+      </w:r>
+      <w:proofErr w:type="spellStart"/>
+      <w:r>
+        <w:t>end</w:t>
+      </w:r>
+      <w:proofErr w:type="spellEnd"/>
+      <w:r>
+        <w:t xml:space="preserve"> of </w:t>
+      </w:r>
+      <w:proofErr w:type="spellStart"/>
+      <w:r>
+        <w:t>each</w:t>
+      </w:r>
+      <w:proofErr w:type="spellEnd"/>
+      <w:r>
+        <w:t xml:space="preserve"> of </w:t>
+      </w:r>
+      <w:proofErr w:type="spellStart"/>
+      <w:r>
+        <w:t>the</w:t>
+      </w:r>
+      <w:proofErr w:type="spellEnd"/>
+      <w:r>
+        <w:t xml:space="preserve"> </w:t>
+      </w:r>
+      <w:proofErr w:type="spellStart"/>
+      <w:r>
+        <w:t>Inception</w:t>
+      </w:r>
+      <w:proofErr w:type="spellEnd"/>
+      <w:r>
+        <w:t xml:space="preserve">, </w:t>
+      </w:r>
+      <w:proofErr w:type="spellStart"/>
+      <w:r>
+        <w:t>Elaboration</w:t>
+      </w:r>
+      <w:proofErr w:type="spellEnd"/>
+      <w:r>
+        <w:t xml:space="preserve">, </w:t>
+      </w:r>
+      <w:proofErr w:type="spellStart"/>
+      <w:r>
+        <w:t>Construction</w:t>
+      </w:r>
+      <w:proofErr w:type="spellEnd"/>
+      <w:r>
+        <w:t xml:space="preserve">, and </w:t>
+      </w:r>
+      <w:proofErr w:type="spellStart"/>
+      <w:r>
+        <w:t>Transition</w:t>
+      </w:r>
+      <w:proofErr w:type="spellEnd"/>
+      <w:r>
+        <w:t xml:space="preserve"> </w:t>
+      </w:r>
+      <w:proofErr w:type="spellStart"/>
+      <w:r>
+        <w:t>phases</w:t>
+      </w:r>
+      <w:proofErr w:type="spellEnd"/>
+      <w:r>
+        <w:t xml:space="preserve">. </w:t>
+      </w:r>
+      <w:proofErr w:type="spellStart"/>
+      <w:r>
+        <w:t>Baselines</w:t>
+      </w:r>
+      <w:proofErr w:type="spellEnd"/>
+      <w:r>
+        <w:t xml:space="preserve"> </w:t>
+      </w:r>
+      <w:proofErr w:type="spellStart"/>
+      <w:r>
+        <w:t>could</w:t>
+      </w:r>
+      <w:proofErr w:type="spellEnd"/>
+      <w:r>
+        <w:t xml:space="preserve"> </w:t>
+      </w:r>
+      <w:proofErr w:type="spellStart"/>
+      <w:r>
+        <w:t>also</w:t>
+      </w:r>
+      <w:proofErr w:type="spellEnd"/>
+      <w:r>
+        <w:t xml:space="preserve"> be </w:t>
+      </w:r>
+      <w:proofErr w:type="spellStart"/>
+      <w:r>
+        <w:t>generated</w:t>
+      </w:r>
+      <w:proofErr w:type="spellEnd"/>
+      <w:r>
+        <w:t xml:space="preserve"> at </w:t>
+      </w:r>
+      <w:proofErr w:type="spellStart"/>
+      <w:r>
+        <w:t>the</w:t>
+      </w:r>
+      <w:proofErr w:type="spellEnd"/>
+      <w:r>
+        <w:t xml:space="preserve"> </w:t>
+      </w:r>
+      <w:proofErr w:type="spellStart"/>
+      <w:r>
+        <w:t>end</w:t>
+      </w:r>
+      <w:proofErr w:type="spellEnd"/>
+      <w:r>
+        <w:t xml:space="preserve"> of </w:t>
+      </w:r>
+      <w:proofErr w:type="spellStart"/>
+      <w:r>
+        <w:t>iterations</w:t>
+      </w:r>
+      <w:proofErr w:type="spellEnd"/>
+      <w:r>
+        <w:t xml:space="preserve"> </w:t>
+      </w:r>
+      <w:proofErr w:type="spellStart"/>
+      <w:r>
+        <w:t>within</w:t>
+      </w:r>
+      <w:proofErr w:type="spellEnd"/>
+      <w:r>
+        <w:t xml:space="preserve"> </w:t>
+      </w:r>
+      <w:proofErr w:type="spellStart"/>
+      <w:r>
+        <w:t>the</w:t>
+      </w:r>
+      <w:proofErr w:type="spellEnd"/>
+      <w:r>
+        <w:t xml:space="preserve"> </w:t>
+      </w:r>
+      <w:proofErr w:type="spellStart"/>
+      <w:r>
+        <w:t>various</w:t>
+      </w:r>
+      <w:proofErr w:type="spellEnd"/>
+      <w:r>
+        <w:t xml:space="preserve"> </w:t>
+      </w:r>
+      <w:proofErr w:type="spellStart"/>
+      <w:r>
+        <w:t>phases</w:t>
+      </w:r>
+      <w:proofErr w:type="spellEnd"/>
+      <w:r>
+        <w:t xml:space="preserve"> </w:t>
+      </w:r>
+      <w:proofErr w:type="spellStart"/>
+      <w:r>
+        <w:t>or</w:t>
+      </w:r>
+      <w:proofErr w:type="spellEnd"/>
+      <w:r>
+        <w:t xml:space="preserve"> </w:t>
+      </w:r>
+      <w:proofErr w:type="spellStart"/>
+      <w:r>
+        <w:t>even</w:t>
+      </w:r>
+      <w:proofErr w:type="spellEnd"/>
+      <w:r>
+        <w:t xml:space="preserve"> more </w:t>
+      </w:r>
+      <w:proofErr w:type="spellStart"/>
+      <w:r>
+        <w:t>frequently</w:t>
+      </w:r>
+      <w:proofErr w:type="spellEnd"/>
+      <w:r>
+        <w:t>.</w:t>
+      </w:r>
     </w:p>
     <w:p>
       <w:pPr>
         <w:pStyle w:val="InfoBlue"/>
       </w:pPr>
       <w:r>
-        <w:t xml:space="preserve">Describe at </w:t>
+        <w:t xml:space="preserve">Describe </w:t>
+      </w:r>
+      <w:proofErr w:type="spellStart"/>
+      <w:r>
+        <w:t>who</w:t>
+      </w:r>
+      <w:proofErr w:type="spellEnd"/>
+      <w:r>
+        <w:t xml:space="preserve"> </w:t>
+      </w:r>
+      <w:proofErr w:type="spellStart"/>
+      <w:r>
+        <w:t>authorizes</w:t>
+      </w:r>
+      <w:proofErr w:type="spellEnd"/>
+      <w:r>
+        <w:t xml:space="preserve"> a </w:t>
+      </w:r>
+      <w:proofErr w:type="spellStart"/>
+      <w:r>
+        <w:t>baseline</w:t>
+      </w:r>
+      <w:proofErr w:type="spellEnd"/>
+      <w:r>
+        <w:t xml:space="preserve"> and </w:t>
       </w:r>
       <w:proofErr w:type="spellStart"/>
       <w:r>
@@ -3171,19 +3826,59 @@
       </w:r>
       <w:proofErr w:type="spellStart"/>
       <w:r>
-        <w:t>points</w:t>
-      </w:r>
-      <w:proofErr w:type="spellEnd"/>
-      <w:r>
-        <w:t xml:space="preserve"> </w:t>
-      </w:r>
-      <w:proofErr w:type="spellStart"/>
-      <w:r>
-        <w:t>during</w:t>
-      </w:r>
-      <w:proofErr w:type="spellEnd"/>
-      <w:r>
-        <w:t xml:space="preserve"> </w:t>
+        <w:t>goes</w:t>
+      </w:r>
+      <w:proofErr w:type="spellEnd"/>
+      <w:r>
+        <w:t xml:space="preserve"> </w:t>
+      </w:r>
+      <w:proofErr w:type="spellStart"/>
+      <w:r>
+        <w:t>into</w:t>
+      </w:r>
+      <w:proofErr w:type="spellEnd"/>
+      <w:r>
+        <w:t xml:space="preserve"> </w:t>
+      </w:r>
+      <w:proofErr w:type="spellStart"/>
+      <w:r>
+        <w:t>it</w:t>
+      </w:r>
+      <w:proofErr w:type="spellEnd"/>
+      <w:r>
+        <w:t>.]</w:t>
+      </w:r>
+    </w:p>
+    <w:p>
+      <w:pPr>
+        <w:pStyle w:val="Ttulo2"/>
+      </w:pPr>
+      <w:bookmarkStart w:id="6" w:name="_Toc478353333"/>
+      <w:r>
+        <w:t>C</w:t>
+      </w:r>
+      <w:bookmarkEnd w:id="6"/>
+      <w:r>
+        <w:rPr>
+          <w:noProof/>
+        </w:rPr>
+        <w:t>onfiguración y control de cambios</w:t>
+      </w:r>
+    </w:p>
+    <w:p>
+      <w:pPr>
+        <w:pStyle w:val="Ttulo3"/>
+      </w:pPr>
+      <w:r>
+        <w:t>Procedimientos y Aprobaciones para las Solicitudes de Cambios</w:t>
+      </w:r>
+    </w:p>
+    <w:p>
+      <w:pPr>
+        <w:pStyle w:val="InfoBlue"/>
+      </w:pPr>
+      <w:r>
+        <w:t xml:space="preserve">[Describe </w:t>
       </w:r>
       <w:proofErr w:type="spellStart"/>
       <w:r>
@@ -3195,6 +3890,672 @@
       </w:r>
       <w:proofErr w:type="spellStart"/>
       <w:r>
+        <w:t>process</w:t>
+      </w:r>
+      <w:proofErr w:type="spellEnd"/>
+      <w:r>
+        <w:t xml:space="preserve"> </w:t>
+      </w:r>
+      <w:proofErr w:type="spellStart"/>
+      <w:r>
+        <w:t>by</w:t>
+      </w:r>
+      <w:proofErr w:type="spellEnd"/>
+      <w:r>
+        <w:t xml:space="preserve"> </w:t>
+      </w:r>
+      <w:proofErr w:type="spellStart"/>
+      <w:r>
+        <w:t>which</w:t>
+      </w:r>
+      <w:proofErr w:type="spellEnd"/>
+      <w:r>
+        <w:t xml:space="preserve"> </w:t>
+      </w:r>
+      <w:proofErr w:type="spellStart"/>
+      <w:r>
+        <w:t>problems</w:t>
+      </w:r>
+      <w:proofErr w:type="spellEnd"/>
+      <w:r>
+        <w:t xml:space="preserve"> and </w:t>
+      </w:r>
+      <w:proofErr w:type="spellStart"/>
+      <w:r>
+        <w:t>changes</w:t>
+      </w:r>
+      <w:proofErr w:type="spellEnd"/>
+      <w:r>
+        <w:t xml:space="preserve"> are </w:t>
+      </w:r>
+      <w:proofErr w:type="spellStart"/>
+      <w:r>
+        <w:t>submitted</w:t>
+      </w:r>
+      <w:proofErr w:type="spellEnd"/>
+      <w:r>
+        <w:t xml:space="preserve">, </w:t>
+      </w:r>
+      <w:proofErr w:type="spellStart"/>
+      <w:r>
+        <w:t>reviewed</w:t>
+      </w:r>
+      <w:proofErr w:type="spellEnd"/>
+      <w:r>
+        <w:t xml:space="preserve">, and </w:t>
+      </w:r>
+      <w:proofErr w:type="spellStart"/>
+      <w:r>
+        <w:t>dispositioned</w:t>
+      </w:r>
+      <w:proofErr w:type="spellEnd"/>
+      <w:r>
+        <w:t>.]</w:t>
+      </w:r>
+    </w:p>
+    <w:p>
+      <w:pPr>
+        <w:pStyle w:val="Ttulo3"/>
+      </w:pPr>
+      <w:r>
+        <w:t>Junta de control de cambios</w:t>
+      </w:r>
+      <w:r>
+        <w:t xml:space="preserve"> (CCB)</w:t>
+      </w:r>
+    </w:p>
+    <w:p>
+      <w:pPr>
+        <w:pStyle w:val="InfoBlue"/>
+      </w:pPr>
+      <w:r>
+        <w:t xml:space="preserve">[Describe </w:t>
+      </w:r>
+      <w:proofErr w:type="spellStart"/>
+      <w:r>
+        <w:t>the</w:t>
+      </w:r>
+      <w:proofErr w:type="spellEnd"/>
+      <w:r>
+        <w:t xml:space="preserve"> CCB </w:t>
+      </w:r>
+      <w:proofErr w:type="spellStart"/>
+      <w:r>
+        <w:t>membership</w:t>
+      </w:r>
+      <w:proofErr w:type="spellEnd"/>
+      <w:r>
+        <w:t xml:space="preserve"> and </w:t>
+      </w:r>
+      <w:proofErr w:type="spellStart"/>
+      <w:r>
+        <w:t>the</w:t>
+      </w:r>
+      <w:proofErr w:type="spellEnd"/>
+      <w:r>
+        <w:t xml:space="preserve"> </w:t>
+      </w:r>
+      <w:proofErr w:type="spellStart"/>
+      <w:r>
+        <w:t>procedures</w:t>
+      </w:r>
+      <w:proofErr w:type="spellEnd"/>
+      <w:r>
+        <w:t xml:space="preserve"> </w:t>
+      </w:r>
+      <w:proofErr w:type="spellStart"/>
+      <w:r>
+        <w:t>for</w:t>
+      </w:r>
+      <w:proofErr w:type="spellEnd"/>
+      <w:r>
+        <w:t xml:space="preserve"> </w:t>
+      </w:r>
+      <w:proofErr w:type="spellStart"/>
+      <w:r>
+        <w:t>processing</w:t>
+      </w:r>
+      <w:proofErr w:type="spellEnd"/>
+      <w:r>
+        <w:t xml:space="preserve"> </w:t>
+      </w:r>
+      <w:proofErr w:type="spellStart"/>
+      <w:r>
+        <w:t>change</w:t>
+      </w:r>
+      <w:proofErr w:type="spellEnd"/>
+      <w:r>
+        <w:t xml:space="preserve"> </w:t>
+      </w:r>
+      <w:proofErr w:type="spellStart"/>
+      <w:r>
+        <w:t>requests</w:t>
+      </w:r>
+      <w:proofErr w:type="spellEnd"/>
+      <w:r>
+        <w:t xml:space="preserve"> and </w:t>
+      </w:r>
+      <w:proofErr w:type="spellStart"/>
+      <w:r>
+        <w:t>approvals</w:t>
+      </w:r>
+      <w:proofErr w:type="spellEnd"/>
+      <w:r>
+        <w:t xml:space="preserve"> </w:t>
+      </w:r>
+      <w:proofErr w:type="spellStart"/>
+      <w:r>
+        <w:t>to</w:t>
+      </w:r>
+      <w:proofErr w:type="spellEnd"/>
+      <w:r>
+        <w:t xml:space="preserve"> be </w:t>
+      </w:r>
+      <w:proofErr w:type="spellStart"/>
+      <w:r>
+        <w:t>followed</w:t>
+      </w:r>
+      <w:proofErr w:type="spellEnd"/>
+      <w:r>
+        <w:t xml:space="preserve"> </w:t>
+      </w:r>
+      <w:proofErr w:type="spellStart"/>
+      <w:r>
+        <w:t>by</w:t>
+      </w:r>
+      <w:proofErr w:type="spellEnd"/>
+      <w:r>
+        <w:t xml:space="preserve"> </w:t>
+      </w:r>
+      <w:proofErr w:type="spellStart"/>
+      <w:r>
+        <w:t>the</w:t>
+      </w:r>
+      <w:proofErr w:type="spellEnd"/>
+      <w:r>
+        <w:t xml:space="preserve"> CCB.]</w:t>
+      </w:r>
+    </w:p>
+    <w:p>
+      <w:pPr>
+        <w:pStyle w:val="Ttulo2"/>
+      </w:pPr>
+      <w:r>
+        <w:rPr>
+          <w:noProof/>
+        </w:rPr>
+        <w:t>Estimación del Estado de la Configuración</w:t>
+      </w:r>
+    </w:p>
+    <w:p>
+      <w:pPr>
+        <w:pStyle w:val="Ttulo3"/>
+      </w:pPr>
+      <w:r>
+        <w:t>Medios de Almacenamientos del Proyecto y Procesos de Distribución</w:t>
+      </w:r>
+    </w:p>
+    <w:p>
+      <w:pPr>
+        <w:pStyle w:val="InfoBlue"/>
+      </w:pPr>
+      <w:bookmarkStart w:id="7" w:name="_GoBack"/>
+      <w:r>
+        <w:t xml:space="preserve">[Describe </w:t>
+      </w:r>
+      <w:proofErr w:type="spellStart"/>
+      <w:r>
+        <w:t>retention</w:t>
+      </w:r>
+      <w:proofErr w:type="spellEnd"/>
+      <w:r>
+        <w:t xml:space="preserve"> </w:t>
+      </w:r>
+      <w:proofErr w:type="spellStart"/>
+      <w:r>
+        <w:t>policies</w:t>
+      </w:r>
+      <w:proofErr w:type="spellEnd"/>
+      <w:r>
+        <w:t xml:space="preserve">, and </w:t>
+      </w:r>
+      <w:proofErr w:type="spellStart"/>
+      <w:r>
+        <w:t>the</w:t>
+      </w:r>
+      <w:proofErr w:type="spellEnd"/>
+      <w:r>
+        <w:t xml:space="preserve"> back-up, </w:t>
+      </w:r>
+      <w:proofErr w:type="spellStart"/>
+      <w:r>
+        <w:t>disaster</w:t>
+      </w:r>
+      <w:proofErr w:type="spellEnd"/>
+      <w:r>
+        <w:t xml:space="preserve">, and </w:t>
+      </w:r>
+      <w:proofErr w:type="spellStart"/>
+      <w:r>
+        <w:t>recovery</w:t>
+      </w:r>
+      <w:proofErr w:type="spellEnd"/>
+      <w:r>
+        <w:t xml:space="preserve"> </w:t>
+      </w:r>
+      <w:proofErr w:type="spellStart"/>
+      <w:r>
+        <w:t>plans</w:t>
+      </w:r>
+      <w:proofErr w:type="spellEnd"/>
+      <w:r>
+        <w:t xml:space="preserve">. </w:t>
+      </w:r>
+      <w:proofErr w:type="spellStart"/>
+      <w:r>
+        <w:t>Also</w:t>
+      </w:r>
+      <w:proofErr w:type="spellEnd"/>
+      <w:r>
+        <w:t xml:space="preserve"> describe </w:t>
+      </w:r>
+      <w:proofErr w:type="spellStart"/>
+      <w:r>
+        <w:t>how</w:t>
+      </w:r>
+      <w:proofErr w:type="spellEnd"/>
+      <w:r>
+        <w:t xml:space="preserve"> </w:t>
+      </w:r>
+      <w:proofErr w:type="spellStart"/>
+      <w:r>
+        <w:t>the</w:t>
+      </w:r>
+      <w:proofErr w:type="spellEnd"/>
+      <w:r>
+        <w:t xml:space="preserve"> media </w:t>
+      </w:r>
+      <w:proofErr w:type="spellStart"/>
+      <w:r>
+        <w:t>is</w:t>
+      </w:r>
+      <w:proofErr w:type="spellEnd"/>
+      <w:r>
+        <w:t xml:space="preserve"> </w:t>
+      </w:r>
+      <w:proofErr w:type="spellStart"/>
+      <w:r>
+        <w:t>to</w:t>
+      </w:r>
+      <w:proofErr w:type="spellEnd"/>
+      <w:r>
+        <w:t xml:space="preserve"> be </w:t>
+      </w:r>
+      <w:proofErr w:type="spellStart"/>
+      <w:r>
+        <w:t>retained</w:t>
+      </w:r>
+      <w:proofErr w:type="spellEnd"/>
+      <w:r>
+        <w:t xml:space="preserve">—online, offline, media </w:t>
+      </w:r>
+      <w:proofErr w:type="spellStart"/>
+      <w:r>
+        <w:t>type</w:t>
+      </w:r>
+      <w:proofErr w:type="spellEnd"/>
+      <w:r>
+        <w:t xml:space="preserve">, and </w:t>
+      </w:r>
+      <w:proofErr w:type="spellStart"/>
+      <w:r>
+        <w:t>format</w:t>
+      </w:r>
+      <w:proofErr w:type="spellEnd"/>
+      <w:r>
+        <w:t>.</w:t>
+      </w:r>
+    </w:p>
+    <w:p>
+      <w:pPr>
+        <w:pStyle w:val="InfoBlue"/>
+      </w:pPr>
+      <w:proofErr w:type="spellStart"/>
+      <w:r>
+        <w:t>The</w:t>
+      </w:r>
+      <w:proofErr w:type="spellEnd"/>
+      <w:r>
+        <w:t xml:space="preserve"> </w:t>
+      </w:r>
+      <w:proofErr w:type="spellStart"/>
+      <w:r>
+        <w:t>release</w:t>
+      </w:r>
+      <w:proofErr w:type="spellEnd"/>
+      <w:r>
+        <w:t xml:space="preserve"> </w:t>
+      </w:r>
+      <w:proofErr w:type="spellStart"/>
+      <w:r>
+        <w:t>process</w:t>
+      </w:r>
+      <w:proofErr w:type="spellEnd"/>
+      <w:r>
+        <w:t xml:space="preserve"> describes </w:t>
+      </w:r>
+      <w:proofErr w:type="spellStart"/>
+      <w:r>
+        <w:t>what</w:t>
+      </w:r>
+      <w:proofErr w:type="spellEnd"/>
+      <w:r>
+        <w:t xml:space="preserve"> </w:t>
+      </w:r>
+      <w:proofErr w:type="spellStart"/>
+      <w:r>
+        <w:t>is</w:t>
+      </w:r>
+      <w:proofErr w:type="spellEnd"/>
+      <w:r>
+        <w:t xml:space="preserve"> in </w:t>
+      </w:r>
+      <w:proofErr w:type="spellStart"/>
+      <w:r>
+        <w:t>the</w:t>
+      </w:r>
+      <w:proofErr w:type="spellEnd"/>
+      <w:r>
+        <w:t xml:space="preserve"> </w:t>
+      </w:r>
+      <w:proofErr w:type="spellStart"/>
+      <w:r>
+        <w:t>release</w:t>
+      </w:r>
+      <w:proofErr w:type="spellEnd"/>
+      <w:r>
+        <w:t xml:space="preserve">, </w:t>
+      </w:r>
+      <w:proofErr w:type="spellStart"/>
+      <w:r>
+        <w:t>who</w:t>
+      </w:r>
+      <w:proofErr w:type="spellEnd"/>
+      <w:r>
+        <w:t xml:space="preserve"> </w:t>
+      </w:r>
+      <w:proofErr w:type="spellStart"/>
+      <w:r>
+        <w:t>it</w:t>
+      </w:r>
+      <w:proofErr w:type="spellEnd"/>
+      <w:r>
+        <w:t xml:space="preserve"> </w:t>
+      </w:r>
+      <w:proofErr w:type="spellStart"/>
+      <w:r>
+        <w:t>is</w:t>
+      </w:r>
+      <w:proofErr w:type="spellEnd"/>
+      <w:r>
+        <w:t xml:space="preserve"> </w:t>
+      </w:r>
+      <w:proofErr w:type="spellStart"/>
+      <w:r>
+        <w:t>for</w:t>
+      </w:r>
+      <w:proofErr w:type="spellEnd"/>
+      <w:r>
+        <w:t xml:space="preserve">, and </w:t>
+      </w:r>
+      <w:proofErr w:type="spellStart"/>
+      <w:r>
+        <w:t>whether</w:t>
+      </w:r>
+      <w:proofErr w:type="spellEnd"/>
+      <w:r>
+        <w:t xml:space="preserve"> </w:t>
+      </w:r>
+      <w:proofErr w:type="spellStart"/>
+      <w:r>
+        <w:t>there</w:t>
+      </w:r>
+      <w:proofErr w:type="spellEnd"/>
+      <w:r>
+        <w:t xml:space="preserve"> are </w:t>
+      </w:r>
+      <w:proofErr w:type="spellStart"/>
+      <w:r>
+        <w:t>any</w:t>
+      </w:r>
+      <w:proofErr w:type="spellEnd"/>
+      <w:r>
+        <w:t xml:space="preserve"> </w:t>
+      </w:r>
+      <w:proofErr w:type="spellStart"/>
+      <w:r>
+        <w:t>known</w:t>
+      </w:r>
+      <w:proofErr w:type="spellEnd"/>
+      <w:r>
+        <w:t xml:space="preserve"> </w:t>
+      </w:r>
+      <w:proofErr w:type="spellStart"/>
+      <w:r>
+        <w:t>problems</w:t>
+      </w:r>
+      <w:proofErr w:type="spellEnd"/>
+      <w:r>
+        <w:t xml:space="preserve"> and </w:t>
+      </w:r>
+      <w:proofErr w:type="spellStart"/>
+      <w:r>
+        <w:t>any</w:t>
+      </w:r>
+      <w:proofErr w:type="spellEnd"/>
+      <w:r>
+        <w:t xml:space="preserve"> </w:t>
+      </w:r>
+      <w:proofErr w:type="spellStart"/>
+      <w:r>
+        <w:t>installation</w:t>
+      </w:r>
+      <w:proofErr w:type="spellEnd"/>
+      <w:r>
+        <w:t xml:space="preserve"> </w:t>
+      </w:r>
+      <w:proofErr w:type="spellStart"/>
+      <w:r>
+        <w:t>instructions</w:t>
+      </w:r>
+      <w:proofErr w:type="spellEnd"/>
+      <w:r>
+        <w:t>.]</w:t>
+      </w:r>
+    </w:p>
+    <w:bookmarkEnd w:id="7"/>
+    <w:p>
+      <w:pPr>
+        <w:pStyle w:val="Ttulo3"/>
+      </w:pPr>
+      <w:r>
+        <w:t>Reportes y auditorias</w:t>
+      </w:r>
+    </w:p>
+    <w:p>
+      <w:pPr>
+        <w:pStyle w:val="InfoBlue"/>
+      </w:pPr>
+      <w:r>
+        <w:t xml:space="preserve">[Describe </w:t>
+      </w:r>
+      <w:proofErr w:type="spellStart"/>
+      <w:r>
+        <w:t>the</w:t>
+      </w:r>
+      <w:proofErr w:type="spellEnd"/>
+      <w:r>
+        <w:t xml:space="preserve"> </w:t>
+      </w:r>
+      <w:proofErr w:type="spellStart"/>
+      <w:r>
+        <w:t>content</w:t>
+      </w:r>
+      <w:proofErr w:type="spellEnd"/>
+      <w:r>
+        <w:t xml:space="preserve">, </w:t>
+      </w:r>
+      <w:proofErr w:type="spellStart"/>
+      <w:r>
+        <w:t>format</w:t>
+      </w:r>
+      <w:proofErr w:type="spellEnd"/>
+      <w:r>
+        <w:t xml:space="preserve">, and </w:t>
+      </w:r>
+      <w:proofErr w:type="spellStart"/>
+      <w:r>
+        <w:t>purpose</w:t>
+      </w:r>
+      <w:proofErr w:type="spellEnd"/>
+      <w:r>
+        <w:t xml:space="preserve"> of </w:t>
+      </w:r>
+      <w:proofErr w:type="spellStart"/>
+      <w:r>
+        <w:t>the</w:t>
+      </w:r>
+      <w:proofErr w:type="spellEnd"/>
+      <w:r>
+        <w:t xml:space="preserve"> </w:t>
+      </w:r>
+      <w:proofErr w:type="spellStart"/>
+      <w:r>
+        <w:t>requested</w:t>
+      </w:r>
+      <w:proofErr w:type="spellEnd"/>
+      <w:r>
+        <w:t xml:space="preserve"> </w:t>
+      </w:r>
+      <w:proofErr w:type="spellStart"/>
+      <w:r>
+        <w:t>reports</w:t>
+      </w:r>
+      <w:proofErr w:type="spellEnd"/>
+      <w:r>
+        <w:t xml:space="preserve"> and </w:t>
+      </w:r>
+      <w:proofErr w:type="spellStart"/>
+      <w:r>
+        <w:t>configuration</w:t>
+      </w:r>
+      <w:proofErr w:type="spellEnd"/>
+      <w:r>
+        <w:t xml:space="preserve"> </w:t>
+      </w:r>
+      <w:proofErr w:type="spellStart"/>
+      <w:r>
+        <w:t>audits</w:t>
+      </w:r>
+      <w:proofErr w:type="spellEnd"/>
+      <w:r>
+        <w:t>.</w:t>
+      </w:r>
+    </w:p>
+    <w:p>
+      <w:pPr>
+        <w:pStyle w:val="InfoBlue"/>
+      </w:pPr>
+      <w:proofErr w:type="spellStart"/>
+      <w:r>
+        <w:t>Reports</w:t>
+      </w:r>
+      <w:proofErr w:type="spellEnd"/>
+      <w:r>
+        <w:t xml:space="preserve"> are </w:t>
+      </w:r>
+      <w:proofErr w:type="spellStart"/>
+      <w:r>
+        <w:t>used</w:t>
+      </w:r>
+      <w:proofErr w:type="spellEnd"/>
+      <w:r>
+        <w:t xml:space="preserve"> </w:t>
+      </w:r>
+      <w:proofErr w:type="spellStart"/>
+      <w:r>
+        <w:t>to</w:t>
+      </w:r>
+      <w:proofErr w:type="spellEnd"/>
+      <w:r>
+        <w:t xml:space="preserve"> </w:t>
+      </w:r>
+      <w:proofErr w:type="spellStart"/>
+      <w:r>
+        <w:t>assess</w:t>
+      </w:r>
+      <w:proofErr w:type="spellEnd"/>
+      <w:r>
+        <w:t xml:space="preserve"> </w:t>
+      </w:r>
+      <w:proofErr w:type="spellStart"/>
+      <w:r>
+        <w:t>the</w:t>
+      </w:r>
+      <w:proofErr w:type="spellEnd"/>
+      <w:r>
+        <w:t xml:space="preserve"> “</w:t>
+      </w:r>
+      <w:proofErr w:type="spellStart"/>
+      <w:r>
+        <w:t>quality</w:t>
+      </w:r>
+      <w:proofErr w:type="spellEnd"/>
+      <w:r>
+        <w:t xml:space="preserve"> of </w:t>
+      </w:r>
+      <w:proofErr w:type="spellStart"/>
+      <w:r>
+        <w:t>the</w:t>
+      </w:r>
+      <w:proofErr w:type="spellEnd"/>
+      <w:r>
+        <w:t xml:space="preserve"> </w:t>
+      </w:r>
+      <w:proofErr w:type="spellStart"/>
+      <w:r>
+        <w:t>product</w:t>
+      </w:r>
+      <w:proofErr w:type="spellEnd"/>
+      <w:r>
+        <w:t xml:space="preserve">” at </w:t>
+      </w:r>
+      <w:proofErr w:type="spellStart"/>
+      <w:r>
+        <w:t>any</w:t>
+      </w:r>
+      <w:proofErr w:type="spellEnd"/>
+      <w:r>
+        <w:t xml:space="preserve"> </w:t>
+      </w:r>
+      <w:proofErr w:type="spellStart"/>
+      <w:r>
+        <w:t>given</w:t>
+      </w:r>
+      <w:proofErr w:type="spellEnd"/>
+      <w:r>
+        <w:t xml:space="preserve"> time in </w:t>
+      </w:r>
+      <w:proofErr w:type="spellStart"/>
+      <w:r>
+        <w:t>the</w:t>
+      </w:r>
+      <w:proofErr w:type="spellEnd"/>
+      <w:r>
+        <w:t xml:space="preserve"> </w:t>
+      </w:r>
+      <w:proofErr w:type="spellStart"/>
+      <w:r>
         <w:t>project</w:t>
       </w:r>
       <w:proofErr w:type="spellEnd"/>
@@ -3223,107 +4584,115 @@
       </w:r>
       <w:proofErr w:type="spellEnd"/>
       <w:r>
-        <w:t xml:space="preserve"> </w:t>
-      </w:r>
-      <w:proofErr w:type="spellStart"/>
-      <w:r>
-        <w:t>the</w:t>
-      </w:r>
-      <w:proofErr w:type="spellEnd"/>
-      <w:r>
-        <w:t xml:space="preserve"> </w:t>
-      </w:r>
-      <w:proofErr w:type="spellStart"/>
-      <w:r>
-        <w:t>baselines</w:t>
-      </w:r>
-      <w:proofErr w:type="spellEnd"/>
-      <w:r>
-        <w:t xml:space="preserve"> are to be </w:t>
-      </w:r>
-      <w:proofErr w:type="spellStart"/>
-      <w:r>
-        <w:t>established</w:t>
-      </w:r>
-      <w:proofErr w:type="spellEnd"/>
-      <w:r>
         <w:t xml:space="preserve">. </w:t>
       </w:r>
       <w:proofErr w:type="spellStart"/>
       <w:r>
-        <w:t>The</w:t>
-      </w:r>
-      <w:proofErr w:type="spellEnd"/>
-      <w:r>
-        <w:t xml:space="preserve"> </w:t>
-      </w:r>
-      <w:proofErr w:type="spellStart"/>
-      <w:r>
-        <w:t>most</w:t>
-      </w:r>
-      <w:proofErr w:type="spellEnd"/>
-      <w:r>
-        <w:t xml:space="preserve"> </w:t>
-      </w:r>
-      <w:proofErr w:type="spellStart"/>
-      <w:r>
-        <w:t>common</w:t>
-      </w:r>
-      <w:proofErr w:type="spellEnd"/>
-      <w:r>
-        <w:t xml:space="preserve"> </w:t>
-      </w:r>
-      <w:proofErr w:type="spellStart"/>
-      <w:r>
-        <w:t>baselines</w:t>
-      </w:r>
-      <w:proofErr w:type="spellEnd"/>
-      <w:r>
-        <w:t xml:space="preserve"> </w:t>
-      </w:r>
-      <w:proofErr w:type="spellStart"/>
-      <w:r>
-        <w:t>would</w:t>
-      </w:r>
-      <w:proofErr w:type="spellEnd"/>
-      <w:r>
-        <w:t xml:space="preserve"> be at </w:t>
-      </w:r>
-      <w:proofErr w:type="spellStart"/>
-      <w:r>
-        <w:t>the</w:t>
-      </w:r>
-      <w:proofErr w:type="spellEnd"/>
-      <w:r>
-        <w:t xml:space="preserve"> </w:t>
-      </w:r>
-      <w:proofErr w:type="spellStart"/>
-      <w:r>
-        <w:t>end</w:t>
-      </w:r>
-      <w:proofErr w:type="spellEnd"/>
-      <w:r>
-        <w:t xml:space="preserve"> of </w:t>
-      </w:r>
-      <w:proofErr w:type="spellStart"/>
-      <w:r>
-        <w:t>each</w:t>
-      </w:r>
-      <w:proofErr w:type="spellEnd"/>
-      <w:r>
-        <w:t xml:space="preserve"> of </w:t>
-      </w:r>
-      <w:proofErr w:type="spellStart"/>
-      <w:r>
-        <w:t>the</w:t>
-      </w:r>
-      <w:proofErr w:type="spellEnd"/>
-      <w:r>
-        <w:t xml:space="preserve"> </w:t>
-      </w:r>
-      <w:proofErr w:type="spellStart"/>
-      <w:r>
-        <w:t>Inception</w:t>
+        <w:t>Reporting</w:t>
+      </w:r>
+      <w:proofErr w:type="spellEnd"/>
+      <w:r>
+        <w:t xml:space="preserve"> </w:t>
+      </w:r>
+      <w:proofErr w:type="spellStart"/>
+      <w:r>
+        <w:t>on</w:t>
+      </w:r>
+      <w:proofErr w:type="spellEnd"/>
+      <w:r>
+        <w:t xml:space="preserve"> </w:t>
+      </w:r>
+      <w:proofErr w:type="spellStart"/>
+      <w:r>
+        <w:t>defects</w:t>
+      </w:r>
+      <w:proofErr w:type="spellEnd"/>
+      <w:r>
+        <w:t xml:space="preserve"> </w:t>
+      </w:r>
+      <w:proofErr w:type="spellStart"/>
+      <w:r>
+        <w:t>based</w:t>
+      </w:r>
+      <w:proofErr w:type="spellEnd"/>
+      <w:r>
+        <w:t xml:space="preserve"> </w:t>
+      </w:r>
+      <w:proofErr w:type="spellStart"/>
+      <w:r>
+        <w:t>on</w:t>
+      </w:r>
+      <w:proofErr w:type="spellEnd"/>
+      <w:r>
+        <w:t xml:space="preserve"> </w:t>
+      </w:r>
+      <w:proofErr w:type="spellStart"/>
+      <w:r>
+        <w:t>change</w:t>
+      </w:r>
+      <w:proofErr w:type="spellEnd"/>
+      <w:r>
+        <w:t xml:space="preserve"> </w:t>
+      </w:r>
+      <w:proofErr w:type="spellStart"/>
+      <w:r>
+        <w:t>requests</w:t>
+      </w:r>
+      <w:proofErr w:type="spellEnd"/>
+      <w:r>
+        <w:t xml:space="preserve"> </w:t>
+      </w:r>
+      <w:proofErr w:type="spellStart"/>
+      <w:r>
+        <w:t>may</w:t>
+      </w:r>
+      <w:proofErr w:type="spellEnd"/>
+      <w:r>
+        <w:t xml:space="preserve"> </w:t>
+      </w:r>
+      <w:proofErr w:type="spellStart"/>
+      <w:r>
+        <w:t>provide</w:t>
+      </w:r>
+      <w:proofErr w:type="spellEnd"/>
+      <w:r>
+        <w:t xml:space="preserve"> </w:t>
+      </w:r>
+      <w:proofErr w:type="spellStart"/>
+      <w:r>
+        <w:t>some</w:t>
+      </w:r>
+      <w:proofErr w:type="spellEnd"/>
+      <w:r>
+        <w:t xml:space="preserve"> </w:t>
+      </w:r>
+      <w:proofErr w:type="spellStart"/>
+      <w:r>
+        <w:t>useful</w:t>
+      </w:r>
+      <w:proofErr w:type="spellEnd"/>
+      <w:r>
+        <w:t xml:space="preserve"> </w:t>
+      </w:r>
+      <w:proofErr w:type="spellStart"/>
+      <w:r>
+        <w:t>quality</w:t>
+      </w:r>
+      <w:proofErr w:type="spellEnd"/>
+      <w:r>
+        <w:t xml:space="preserve"> </w:t>
+      </w:r>
+      <w:proofErr w:type="spellStart"/>
+      <w:r>
+        <w:t>indicators</w:t>
+      </w:r>
+      <w:proofErr w:type="spellEnd"/>
+      <w:r>
+        <w:t xml:space="preserve"> and, </w:t>
+      </w:r>
+      <w:proofErr w:type="spellStart"/>
+      <w:r>
+        <w:t>thereby</w:t>
       </w:r>
       <w:proofErr w:type="spellEnd"/>
       <w:r>
@@ -3331,175 +4700,15 @@
       </w:r>
       <w:proofErr w:type="spellStart"/>
       <w:r>
-        <w:t>Elaboration</w:t>
-      </w:r>
-      <w:proofErr w:type="spellEnd"/>
-      <w:r>
-        <w:t xml:space="preserve">, </w:t>
-      </w:r>
-      <w:proofErr w:type="spellStart"/>
-      <w:r>
-        <w:t>Construction</w:t>
-      </w:r>
-      <w:proofErr w:type="spellEnd"/>
-      <w:r>
-        <w:t xml:space="preserve">, and </w:t>
-      </w:r>
-      <w:proofErr w:type="spellStart"/>
-      <w:r>
-        <w:t>Transition</w:t>
-      </w:r>
-      <w:proofErr w:type="spellEnd"/>
-      <w:r>
-        <w:t xml:space="preserve"> </w:t>
-      </w:r>
-      <w:proofErr w:type="spellStart"/>
-      <w:r>
-        <w:t>phases</w:t>
-      </w:r>
-      <w:proofErr w:type="spellEnd"/>
-      <w:r>
-        <w:t xml:space="preserve">. </w:t>
-      </w:r>
-      <w:proofErr w:type="spellStart"/>
-      <w:r>
-        <w:t>Baselines</w:t>
-      </w:r>
-      <w:proofErr w:type="spellEnd"/>
-      <w:r>
-        <w:t xml:space="preserve"> </w:t>
-      </w:r>
-      <w:proofErr w:type="spellStart"/>
-      <w:r>
-        <w:t>could</w:t>
-      </w:r>
-      <w:proofErr w:type="spellEnd"/>
-      <w:r>
-        <w:t xml:space="preserve"> </w:t>
-      </w:r>
-      <w:proofErr w:type="spellStart"/>
-      <w:r>
-        <w:t>also</w:t>
-      </w:r>
-      <w:proofErr w:type="spellEnd"/>
-      <w:r>
-        <w:t xml:space="preserve"> be </w:t>
-      </w:r>
-      <w:proofErr w:type="spellStart"/>
-      <w:r>
-        <w:t>generated</w:t>
-      </w:r>
-      <w:proofErr w:type="spellEnd"/>
-      <w:r>
-        <w:t xml:space="preserve"> at </w:t>
-      </w:r>
-      <w:proofErr w:type="spellStart"/>
-      <w:r>
-        <w:t>the</w:t>
-      </w:r>
-      <w:proofErr w:type="spellEnd"/>
-      <w:r>
-        <w:t xml:space="preserve"> </w:t>
-      </w:r>
-      <w:proofErr w:type="spellStart"/>
-      <w:r>
-        <w:t>end</w:t>
-      </w:r>
-      <w:proofErr w:type="spellEnd"/>
-      <w:r>
-        <w:t xml:space="preserve"> of </w:t>
-      </w:r>
-      <w:proofErr w:type="spellStart"/>
-      <w:r>
-        <w:t>iterations</w:t>
-      </w:r>
-      <w:proofErr w:type="spellEnd"/>
-      <w:r>
-        <w:t xml:space="preserve"> </w:t>
-      </w:r>
-      <w:proofErr w:type="spellStart"/>
-      <w:r>
-        <w:t>within</w:t>
-      </w:r>
-      <w:proofErr w:type="spellEnd"/>
-      <w:r>
-        <w:t xml:space="preserve"> </w:t>
-      </w:r>
-      <w:proofErr w:type="spellStart"/>
-      <w:r>
-        <w:t>the</w:t>
-      </w:r>
-      <w:proofErr w:type="spellEnd"/>
-      <w:r>
-        <w:t xml:space="preserve"> </w:t>
-      </w:r>
-      <w:proofErr w:type="spellStart"/>
-      <w:r>
-        <w:t>various</w:t>
-      </w:r>
-      <w:proofErr w:type="spellEnd"/>
-      <w:r>
-        <w:t xml:space="preserve"> </w:t>
-      </w:r>
-      <w:proofErr w:type="spellStart"/>
-      <w:r>
-        <w:t>phases</w:t>
-      </w:r>
-      <w:proofErr w:type="spellEnd"/>
-      <w:r>
-        <w:t xml:space="preserve"> </w:t>
-      </w:r>
-      <w:proofErr w:type="spellStart"/>
-      <w:r>
-        <w:t>or</w:t>
-      </w:r>
-      <w:proofErr w:type="spellEnd"/>
-      <w:r>
-        <w:t xml:space="preserve"> </w:t>
-      </w:r>
-      <w:proofErr w:type="spellStart"/>
-      <w:r>
-        <w:t>even</w:t>
-      </w:r>
-      <w:proofErr w:type="spellEnd"/>
-      <w:r>
-        <w:t xml:space="preserve"> more </w:t>
-      </w:r>
-      <w:proofErr w:type="spellStart"/>
-      <w:r>
-        <w:t>frequently</w:t>
-      </w:r>
-      <w:proofErr w:type="spellEnd"/>
-      <w:r>
-        <w:t>.</w:t>
-      </w:r>
-    </w:p>
-    <w:p>
-      <w:pPr>
-        <w:pStyle w:val="InfoBlue"/>
-      </w:pPr>
-      <w:r>
-        <w:t xml:space="preserve">Describe </w:t>
-      </w:r>
-      <w:proofErr w:type="spellStart"/>
-      <w:r>
-        <w:t>who</w:t>
-      </w:r>
-      <w:proofErr w:type="spellEnd"/>
-      <w:r>
-        <w:t xml:space="preserve"> </w:t>
-      </w:r>
-      <w:proofErr w:type="spellStart"/>
-      <w:r>
-        <w:t>authorizes</w:t>
-      </w:r>
-      <w:proofErr w:type="spellEnd"/>
-      <w:r>
-        <w:t xml:space="preserve"> a </w:t>
-      </w:r>
-      <w:proofErr w:type="spellStart"/>
-      <w:r>
-        <w:t>baseline</w:t>
+        <w:t>alert</w:t>
+      </w:r>
+      <w:proofErr w:type="spellEnd"/>
+      <w:r>
+        <w:t xml:space="preserve"> </w:t>
+      </w:r>
+      <w:proofErr w:type="spellStart"/>
+      <w:r>
+        <w:t>management</w:t>
       </w:r>
       <w:proofErr w:type="spellEnd"/>
       <w:r>
@@ -3507,883 +4716,19 @@
       </w:r>
       <w:proofErr w:type="spellStart"/>
       <w:r>
-        <w:t>what</w:t>
-      </w:r>
-      <w:proofErr w:type="spellEnd"/>
-      <w:r>
-        <w:t xml:space="preserve"> </w:t>
-      </w:r>
-      <w:proofErr w:type="spellStart"/>
-      <w:r>
-        <w:t>goes</w:t>
-      </w:r>
-      <w:proofErr w:type="spellEnd"/>
-      <w:r>
-        <w:t xml:space="preserve"> </w:t>
-      </w:r>
-      <w:proofErr w:type="spellStart"/>
-      <w:r>
-        <w:t>into</w:t>
-      </w:r>
-      <w:proofErr w:type="spellEnd"/>
-      <w:r>
-        <w:t xml:space="preserve"> </w:t>
-      </w:r>
-      <w:proofErr w:type="spellStart"/>
-      <w:r>
-        <w:t>it</w:t>
-      </w:r>
-      <w:proofErr w:type="spellEnd"/>
-      <w:r>
-        <w:t>.]</w:t>
-      </w:r>
-    </w:p>
-    <w:p>
-      <w:pPr>
-        <w:pStyle w:val="Ttulo2"/>
-      </w:pPr>
-      <w:bookmarkStart w:id="7" w:name="_Toc478353333"/>
-      <w:r>
-        <w:t>C</w:t>
-      </w:r>
-      <w:bookmarkEnd w:id="7"/>
-      <w:r>
-        <w:rPr>
-          <w:noProof/>
-        </w:rPr>
-        <w:t>onfiguración y control de cambios</w:t>
-      </w:r>
-    </w:p>
-    <w:p>
-      <w:pPr>
-        <w:pStyle w:val="Ttulo3"/>
-      </w:pPr>
-      <w:r>
-        <w:t>Procedimientos y Aprobaciones para las Solicitudes de Cambios</w:t>
-      </w:r>
-    </w:p>
-    <w:p>
-      <w:pPr>
-        <w:pStyle w:val="InfoBlue"/>
-      </w:pPr>
-      <w:r>
-        <w:t xml:space="preserve">[Describe </w:t>
-      </w:r>
-      <w:proofErr w:type="spellStart"/>
-      <w:r>
-        <w:t>the</w:t>
-      </w:r>
-      <w:proofErr w:type="spellEnd"/>
-      <w:r>
-        <w:t xml:space="preserve"> </w:t>
-      </w:r>
-      <w:proofErr w:type="spellStart"/>
-      <w:r>
-        <w:t>process</w:t>
-      </w:r>
-      <w:proofErr w:type="spellEnd"/>
-      <w:r>
-        <w:t xml:space="preserve"> </w:t>
-      </w:r>
-      <w:proofErr w:type="spellStart"/>
-      <w:r>
-        <w:t>by</w:t>
-      </w:r>
-      <w:proofErr w:type="spellEnd"/>
-      <w:r>
-        <w:t xml:space="preserve"> </w:t>
-      </w:r>
-      <w:proofErr w:type="spellStart"/>
-      <w:r>
-        <w:t>which</w:t>
-      </w:r>
-      <w:proofErr w:type="spellEnd"/>
-      <w:r>
-        <w:t xml:space="preserve"> </w:t>
-      </w:r>
-      <w:proofErr w:type="spellStart"/>
-      <w:r>
-        <w:t>problems</w:t>
-      </w:r>
-      <w:proofErr w:type="spellEnd"/>
-      <w:r>
-        <w:t xml:space="preserve"> and </w:t>
-      </w:r>
-      <w:proofErr w:type="spellStart"/>
-      <w:r>
-        <w:t>changes</w:t>
-      </w:r>
-      <w:proofErr w:type="spellEnd"/>
-      <w:r>
-        <w:t xml:space="preserve"> are </w:t>
-      </w:r>
-      <w:proofErr w:type="spellStart"/>
-      <w:r>
-        <w:t>submitted</w:t>
-      </w:r>
-      <w:proofErr w:type="spellEnd"/>
-      <w:r>
-        <w:t xml:space="preserve">, </w:t>
-      </w:r>
-      <w:proofErr w:type="spellStart"/>
-      <w:r>
-        <w:t>reviewed</w:t>
-      </w:r>
-      <w:proofErr w:type="spellEnd"/>
-      <w:r>
-        <w:t xml:space="preserve">, and </w:t>
-      </w:r>
-      <w:proofErr w:type="spellStart"/>
-      <w:r>
-        <w:t>dispositioned</w:t>
-      </w:r>
-      <w:proofErr w:type="spellEnd"/>
-      <w:r>
-        <w:t>.]</w:t>
-      </w:r>
-    </w:p>
-    <w:p>
-      <w:pPr>
-        <w:pStyle w:val="Ttulo3"/>
-      </w:pPr>
-      <w:r>
-        <w:t>Junta de control de cambios</w:t>
-      </w:r>
-      <w:r>
-        <w:t xml:space="preserve"> (CCB)</w:t>
-      </w:r>
-    </w:p>
-    <w:p>
-      <w:pPr>
-        <w:pStyle w:val="InfoBlue"/>
-      </w:pPr>
-      <w:r>
-        <w:t xml:space="preserve">[Describe </w:t>
-      </w:r>
-      <w:proofErr w:type="spellStart"/>
-      <w:r>
-        <w:t>the</w:t>
-      </w:r>
-      <w:proofErr w:type="spellEnd"/>
-      <w:r>
-        <w:t xml:space="preserve"> CCB </w:t>
-      </w:r>
-      <w:proofErr w:type="spellStart"/>
-      <w:r>
-        <w:t>membership</w:t>
-      </w:r>
-      <w:proofErr w:type="spellEnd"/>
-      <w:r>
-        <w:t xml:space="preserve"> and </w:t>
-      </w:r>
-      <w:proofErr w:type="spellStart"/>
-      <w:r>
-        <w:t>the</w:t>
-      </w:r>
-      <w:proofErr w:type="spellEnd"/>
-      <w:r>
-        <w:t xml:space="preserve"> </w:t>
-      </w:r>
-      <w:proofErr w:type="spellStart"/>
-      <w:r>
-        <w:t>procedures</w:t>
-      </w:r>
-      <w:proofErr w:type="spellEnd"/>
-      <w:r>
-        <w:t xml:space="preserve"> </w:t>
-      </w:r>
-      <w:proofErr w:type="spellStart"/>
-      <w:r>
-        <w:t>for</w:t>
-      </w:r>
-      <w:proofErr w:type="spellEnd"/>
-      <w:r>
-        <w:t xml:space="preserve"> </w:t>
-      </w:r>
-      <w:proofErr w:type="spellStart"/>
-      <w:r>
-        <w:t>processing</w:t>
-      </w:r>
-      <w:proofErr w:type="spellEnd"/>
-      <w:r>
-        <w:t xml:space="preserve"> </w:t>
-      </w:r>
-      <w:proofErr w:type="spellStart"/>
-      <w:r>
-        <w:t>change</w:t>
-      </w:r>
-      <w:proofErr w:type="spellEnd"/>
-      <w:r>
-        <w:t xml:space="preserve"> </w:t>
-      </w:r>
-      <w:proofErr w:type="spellStart"/>
-      <w:r>
-        <w:t>requests</w:t>
-      </w:r>
-      <w:proofErr w:type="spellEnd"/>
-      <w:r>
-        <w:t xml:space="preserve"> and </w:t>
-      </w:r>
-      <w:proofErr w:type="spellStart"/>
-      <w:r>
-        <w:t>approvals</w:t>
-      </w:r>
-      <w:proofErr w:type="spellEnd"/>
-      <w:r>
-        <w:t xml:space="preserve"> to be </w:t>
-      </w:r>
-      <w:proofErr w:type="spellStart"/>
-      <w:r>
-        <w:t>followed</w:t>
-      </w:r>
-      <w:proofErr w:type="spellEnd"/>
-      <w:r>
-        <w:t xml:space="preserve"> </w:t>
-      </w:r>
-      <w:proofErr w:type="spellStart"/>
-      <w:r>
-        <w:t>by</w:t>
-      </w:r>
-      <w:proofErr w:type="spellEnd"/>
-      <w:r>
-        <w:t xml:space="preserve"> </w:t>
-      </w:r>
-      <w:proofErr w:type="spellStart"/>
-      <w:r>
-        <w:t>the</w:t>
-      </w:r>
-      <w:proofErr w:type="spellEnd"/>
-      <w:r>
-        <w:t xml:space="preserve"> CCB.]</w:t>
-      </w:r>
-    </w:p>
-    <w:p>
-      <w:pPr>
-        <w:pStyle w:val="Ttulo2"/>
-      </w:pPr>
-      <w:r>
-        <w:rPr>
-          <w:noProof/>
-        </w:rPr>
-        <w:t>Estimación del Estado de la Configuración</w:t>
-      </w:r>
-    </w:p>
-    <w:p>
-      <w:pPr>
-        <w:pStyle w:val="Ttulo3"/>
-      </w:pPr>
-      <w:r>
-        <w:t>Medios de Almacenamientos del Proyecto y Procesos de Distribución</w:t>
-      </w:r>
-    </w:p>
-    <w:p>
-      <w:pPr>
-        <w:pStyle w:val="InfoBlue"/>
-      </w:pPr>
-      <w:r>
-        <w:t xml:space="preserve">[Describe </w:t>
-      </w:r>
-      <w:proofErr w:type="spellStart"/>
-      <w:r>
-        <w:t>retention</w:t>
-      </w:r>
-      <w:proofErr w:type="spellEnd"/>
-      <w:r>
-        <w:t xml:space="preserve"> </w:t>
-      </w:r>
-      <w:proofErr w:type="spellStart"/>
-      <w:r>
-        <w:t>policies</w:t>
-      </w:r>
-      <w:proofErr w:type="spellEnd"/>
-      <w:r>
-        <w:t xml:space="preserve">, and </w:t>
-      </w:r>
-      <w:proofErr w:type="spellStart"/>
-      <w:r>
-        <w:t>the</w:t>
-      </w:r>
-      <w:proofErr w:type="spellEnd"/>
-      <w:r>
-        <w:t xml:space="preserve"> back-up, </w:t>
-      </w:r>
-      <w:proofErr w:type="spellStart"/>
-      <w:r>
-        <w:t>disaster</w:t>
-      </w:r>
-      <w:proofErr w:type="spellEnd"/>
-      <w:r>
-        <w:t xml:space="preserve">, and </w:t>
-      </w:r>
-      <w:proofErr w:type="spellStart"/>
-      <w:r>
-        <w:t>recovery</w:t>
-      </w:r>
-      <w:proofErr w:type="spellEnd"/>
-      <w:r>
-        <w:t xml:space="preserve"> </w:t>
-      </w:r>
-      <w:proofErr w:type="spellStart"/>
-      <w:r>
-        <w:t>plans</w:t>
-      </w:r>
-      <w:proofErr w:type="spellEnd"/>
-      <w:r>
-        <w:t xml:space="preserve">. </w:t>
-      </w:r>
-      <w:proofErr w:type="spellStart"/>
-      <w:r>
-        <w:t>Also</w:t>
-      </w:r>
-      <w:proofErr w:type="spellEnd"/>
-      <w:r>
-        <w:t xml:space="preserve"> describe </w:t>
-      </w:r>
-      <w:proofErr w:type="spellStart"/>
-      <w:r>
-        <w:t>how</w:t>
-      </w:r>
-      <w:proofErr w:type="spellEnd"/>
-      <w:r>
-        <w:t xml:space="preserve"> </w:t>
-      </w:r>
-      <w:proofErr w:type="spellStart"/>
-      <w:r>
-        <w:t>the</w:t>
-      </w:r>
-      <w:proofErr w:type="spellEnd"/>
-      <w:r>
-        <w:t xml:space="preserve"> media </w:t>
-      </w:r>
-      <w:proofErr w:type="spellStart"/>
-      <w:r>
-        <w:t>is</w:t>
-      </w:r>
-      <w:proofErr w:type="spellEnd"/>
-      <w:r>
-        <w:t xml:space="preserve"> to be </w:t>
-      </w:r>
-      <w:proofErr w:type="spellStart"/>
-      <w:r>
-        <w:t>retained</w:t>
-      </w:r>
-      <w:proofErr w:type="spellEnd"/>
-      <w:r>
-        <w:t xml:space="preserve">—online, offline, media </w:t>
-      </w:r>
-      <w:proofErr w:type="spellStart"/>
-      <w:r>
-        <w:t>type</w:t>
-      </w:r>
-      <w:proofErr w:type="spellEnd"/>
-      <w:r>
-        <w:t xml:space="preserve">, and </w:t>
-      </w:r>
-      <w:proofErr w:type="spellStart"/>
-      <w:r>
-        <w:t>format</w:t>
-      </w:r>
-      <w:proofErr w:type="spellEnd"/>
-      <w:r>
-        <w:t>.</w:t>
-      </w:r>
-    </w:p>
-    <w:p>
-      <w:pPr>
-        <w:pStyle w:val="InfoBlue"/>
-      </w:pPr>
-      <w:proofErr w:type="spellStart"/>
-      <w:r>
-        <w:t>The</w:t>
-      </w:r>
-      <w:proofErr w:type="spellEnd"/>
-      <w:r>
-        <w:t xml:space="preserve"> </w:t>
-      </w:r>
-      <w:proofErr w:type="spellStart"/>
-      <w:r>
-        <w:t>release</w:t>
-      </w:r>
-      <w:proofErr w:type="spellEnd"/>
-      <w:r>
-        <w:t xml:space="preserve"> </w:t>
-      </w:r>
-      <w:proofErr w:type="spellStart"/>
-      <w:r>
-        <w:t>process</w:t>
-      </w:r>
-      <w:proofErr w:type="spellEnd"/>
-      <w:r>
-        <w:t xml:space="preserve"> describes </w:t>
-      </w:r>
-      <w:proofErr w:type="spellStart"/>
-      <w:r>
-        <w:t>what</w:t>
-      </w:r>
-      <w:proofErr w:type="spellEnd"/>
-      <w:r>
-        <w:t xml:space="preserve"> </w:t>
-      </w:r>
-      <w:proofErr w:type="spellStart"/>
-      <w:r>
-        <w:t>is</w:t>
-      </w:r>
-      <w:proofErr w:type="spellEnd"/>
-      <w:r>
-        <w:t xml:space="preserve"> in </w:t>
-      </w:r>
-      <w:proofErr w:type="spellStart"/>
-      <w:r>
-        <w:t>the</w:t>
-      </w:r>
-      <w:proofErr w:type="spellEnd"/>
-      <w:r>
-        <w:t xml:space="preserve"> </w:t>
-      </w:r>
-      <w:proofErr w:type="spellStart"/>
-      <w:r>
-        <w:t>release</w:t>
-      </w:r>
-      <w:proofErr w:type="spellEnd"/>
-      <w:r>
-        <w:t xml:space="preserve">, </w:t>
-      </w:r>
-      <w:proofErr w:type="spellStart"/>
-      <w:r>
-        <w:t>who</w:t>
-      </w:r>
-      <w:proofErr w:type="spellEnd"/>
-      <w:r>
-        <w:t xml:space="preserve"> </w:t>
-      </w:r>
-      <w:proofErr w:type="spellStart"/>
-      <w:r>
-        <w:t>it</w:t>
-      </w:r>
-      <w:proofErr w:type="spellEnd"/>
-      <w:r>
-        <w:t xml:space="preserve"> </w:t>
-      </w:r>
-      <w:proofErr w:type="spellStart"/>
-      <w:r>
-        <w:t>is</w:t>
-      </w:r>
-      <w:proofErr w:type="spellEnd"/>
-      <w:r>
-        <w:t xml:space="preserve"> </w:t>
-      </w:r>
-      <w:proofErr w:type="spellStart"/>
-      <w:r>
-        <w:t>for</w:t>
-      </w:r>
-      <w:proofErr w:type="spellEnd"/>
-      <w:r>
-        <w:t xml:space="preserve">, and </w:t>
-      </w:r>
-      <w:proofErr w:type="spellStart"/>
-      <w:r>
-        <w:t>whether</w:t>
-      </w:r>
-      <w:proofErr w:type="spellEnd"/>
-      <w:r>
-        <w:t xml:space="preserve"> </w:t>
-      </w:r>
-      <w:proofErr w:type="spellStart"/>
-      <w:r>
-        <w:t>there</w:t>
-      </w:r>
-      <w:proofErr w:type="spellEnd"/>
-      <w:r>
-        <w:t xml:space="preserve"> are </w:t>
-      </w:r>
-      <w:proofErr w:type="spellStart"/>
-      <w:r>
-        <w:t>any</w:t>
-      </w:r>
-      <w:proofErr w:type="spellEnd"/>
-      <w:r>
-        <w:t xml:space="preserve"> </w:t>
-      </w:r>
-      <w:proofErr w:type="spellStart"/>
-      <w:r>
-        <w:t>known</w:t>
-      </w:r>
-      <w:proofErr w:type="spellEnd"/>
-      <w:r>
-        <w:t xml:space="preserve"> </w:t>
-      </w:r>
-      <w:proofErr w:type="spellStart"/>
-      <w:r>
-        <w:t>problems</w:t>
-      </w:r>
-      <w:proofErr w:type="spellEnd"/>
-      <w:r>
-        <w:t xml:space="preserve"> and </w:t>
-      </w:r>
-      <w:proofErr w:type="spellStart"/>
-      <w:r>
-        <w:t>any</w:t>
-      </w:r>
-      <w:proofErr w:type="spellEnd"/>
-      <w:r>
-        <w:t xml:space="preserve"> </w:t>
-      </w:r>
-      <w:proofErr w:type="spellStart"/>
-      <w:r>
-        <w:t>installation</w:t>
-      </w:r>
-      <w:proofErr w:type="spellEnd"/>
-      <w:r>
-        <w:t xml:space="preserve"> </w:t>
-      </w:r>
-      <w:proofErr w:type="spellStart"/>
-      <w:r>
-        <w:t>instructions</w:t>
-      </w:r>
-      <w:proofErr w:type="spellEnd"/>
-      <w:r>
-        <w:t>.]</w:t>
-      </w:r>
-    </w:p>
-    <w:p>
-      <w:pPr>
-        <w:pStyle w:val="Ttulo3"/>
-      </w:pPr>
-      <w:r>
-        <w:t>Reportes y auditorias</w:t>
-      </w:r>
-    </w:p>
-    <w:p>
-      <w:pPr>
-        <w:pStyle w:val="InfoBlue"/>
-      </w:pPr>
-      <w:r>
-        <w:t xml:space="preserve">[Describe </w:t>
-      </w:r>
-      <w:proofErr w:type="spellStart"/>
-      <w:r>
-        <w:t>the</w:t>
-      </w:r>
-      <w:proofErr w:type="spellEnd"/>
-      <w:r>
-        <w:t xml:space="preserve"> </w:t>
-      </w:r>
-      <w:proofErr w:type="spellStart"/>
-      <w:r>
-        <w:t>content</w:t>
-      </w:r>
-      <w:proofErr w:type="spellEnd"/>
-      <w:r>
-        <w:t xml:space="preserve">, </w:t>
-      </w:r>
-      <w:proofErr w:type="spellStart"/>
-      <w:r>
-        <w:t>format</w:t>
-      </w:r>
-      <w:proofErr w:type="spellEnd"/>
-      <w:r>
-        <w:t xml:space="preserve">, and </w:t>
-      </w:r>
-      <w:proofErr w:type="spellStart"/>
-      <w:r>
-        <w:t>purpose</w:t>
-      </w:r>
-      <w:proofErr w:type="spellEnd"/>
-      <w:r>
-        <w:t xml:space="preserve"> of </w:t>
-      </w:r>
-      <w:proofErr w:type="spellStart"/>
-      <w:r>
-        <w:t>the</w:t>
-      </w:r>
-      <w:proofErr w:type="spellEnd"/>
-      <w:r>
-        <w:t xml:space="preserve"> </w:t>
-      </w:r>
-      <w:proofErr w:type="spellStart"/>
-      <w:r>
-        <w:t>requested</w:t>
-      </w:r>
-      <w:proofErr w:type="spellEnd"/>
-      <w:r>
-        <w:t xml:space="preserve"> </w:t>
-      </w:r>
-      <w:proofErr w:type="spellStart"/>
-      <w:r>
-        <w:t>reports</w:t>
-      </w:r>
-      <w:proofErr w:type="spellEnd"/>
-      <w:r>
-        <w:t xml:space="preserve"> and </w:t>
-      </w:r>
-      <w:proofErr w:type="spellStart"/>
-      <w:r>
-        <w:t>configuration</w:t>
-      </w:r>
-      <w:proofErr w:type="spellEnd"/>
-      <w:r>
-        <w:t xml:space="preserve"> </w:t>
-      </w:r>
-      <w:proofErr w:type="spellStart"/>
-      <w:r>
-        <w:t>audits</w:t>
-      </w:r>
-      <w:proofErr w:type="spellEnd"/>
-      <w:r>
-        <w:t>.</w:t>
-      </w:r>
-    </w:p>
-    <w:p>
-      <w:pPr>
-        <w:pStyle w:val="InfoBlue"/>
-      </w:pPr>
-      <w:proofErr w:type="spellStart"/>
-      <w:r>
-        <w:t>Reports</w:t>
-      </w:r>
-      <w:proofErr w:type="spellEnd"/>
-      <w:r>
-        <w:t xml:space="preserve"> are </w:t>
-      </w:r>
-      <w:proofErr w:type="spellStart"/>
-      <w:r>
-        <w:t>used</w:t>
-      </w:r>
-      <w:proofErr w:type="spellEnd"/>
-      <w:r>
-        <w:t xml:space="preserve"> to </w:t>
-      </w:r>
-      <w:proofErr w:type="spellStart"/>
-      <w:r>
-        <w:t>assess</w:t>
-      </w:r>
-      <w:proofErr w:type="spellEnd"/>
-      <w:r>
-        <w:t xml:space="preserve"> </w:t>
-      </w:r>
-      <w:proofErr w:type="spellStart"/>
-      <w:r>
-        <w:t>the</w:t>
-      </w:r>
-      <w:proofErr w:type="spellEnd"/>
-      <w:r>
-        <w:t xml:space="preserve"> “</w:t>
-      </w:r>
-      <w:proofErr w:type="spellStart"/>
-      <w:r>
-        <w:t>quality</w:t>
-      </w:r>
-      <w:proofErr w:type="spellEnd"/>
-      <w:r>
-        <w:t xml:space="preserve"> of </w:t>
-      </w:r>
-      <w:proofErr w:type="spellStart"/>
-      <w:r>
-        <w:t>the</w:t>
-      </w:r>
-      <w:proofErr w:type="spellEnd"/>
-      <w:r>
-        <w:t xml:space="preserve"> </w:t>
-      </w:r>
-      <w:proofErr w:type="spellStart"/>
-      <w:r>
-        <w:t>product</w:t>
-      </w:r>
-      <w:proofErr w:type="spellEnd"/>
-      <w:r>
-        <w:t xml:space="preserve">” at </w:t>
-      </w:r>
-      <w:proofErr w:type="spellStart"/>
-      <w:r>
-        <w:t>any</w:t>
-      </w:r>
-      <w:proofErr w:type="spellEnd"/>
-      <w:r>
-        <w:t xml:space="preserve"> </w:t>
-      </w:r>
-      <w:proofErr w:type="spellStart"/>
-      <w:r>
-        <w:t>given</w:t>
-      </w:r>
-      <w:proofErr w:type="spellEnd"/>
-      <w:r>
-        <w:t xml:space="preserve"> time in </w:t>
-      </w:r>
-      <w:proofErr w:type="spellStart"/>
-      <w:r>
-        <w:t>the</w:t>
-      </w:r>
-      <w:proofErr w:type="spellEnd"/>
-      <w:r>
-        <w:t xml:space="preserve"> </w:t>
-      </w:r>
-      <w:proofErr w:type="spellStart"/>
-      <w:r>
-        <w:t>project</w:t>
-      </w:r>
-      <w:proofErr w:type="spellEnd"/>
-      <w:r>
-        <w:t xml:space="preserve"> </w:t>
-      </w:r>
-      <w:proofErr w:type="spellStart"/>
-      <w:r>
-        <w:t>or</w:t>
-      </w:r>
-      <w:proofErr w:type="spellEnd"/>
-      <w:r>
-        <w:t xml:space="preserve"> </w:t>
-      </w:r>
-      <w:proofErr w:type="spellStart"/>
-      <w:r>
-        <w:t>product</w:t>
-      </w:r>
-      <w:proofErr w:type="spellEnd"/>
-      <w:r>
-        <w:t xml:space="preserve"> </w:t>
-      </w:r>
-      <w:proofErr w:type="spellStart"/>
-      <w:r>
-        <w:t>lifecycle</w:t>
-      </w:r>
-      <w:proofErr w:type="spellEnd"/>
-      <w:r>
-        <w:t xml:space="preserve">. </w:t>
-      </w:r>
-      <w:proofErr w:type="spellStart"/>
-      <w:r>
-        <w:t>Reporting</w:t>
-      </w:r>
-      <w:proofErr w:type="spellEnd"/>
-      <w:r>
-        <w:t xml:space="preserve"> </w:t>
-      </w:r>
-      <w:proofErr w:type="spellStart"/>
-      <w:r>
-        <w:t>on</w:t>
-      </w:r>
-      <w:proofErr w:type="spellEnd"/>
-      <w:r>
-        <w:t xml:space="preserve"> </w:t>
-      </w:r>
-      <w:proofErr w:type="spellStart"/>
-      <w:r>
-        <w:t>defects</w:t>
-      </w:r>
-      <w:proofErr w:type="spellEnd"/>
-      <w:r>
-        <w:t xml:space="preserve"> </w:t>
-      </w:r>
-      <w:proofErr w:type="spellStart"/>
-      <w:r>
-        <w:t>based</w:t>
-      </w:r>
-      <w:proofErr w:type="spellEnd"/>
-      <w:r>
-        <w:t xml:space="preserve"> </w:t>
-      </w:r>
-      <w:proofErr w:type="spellStart"/>
-      <w:r>
-        <w:t>on</w:t>
-      </w:r>
-      <w:proofErr w:type="spellEnd"/>
-      <w:r>
-        <w:t xml:space="preserve"> </w:t>
-      </w:r>
-      <w:proofErr w:type="spellStart"/>
-      <w:r>
-        <w:t>change</w:t>
-      </w:r>
-      <w:proofErr w:type="spellEnd"/>
-      <w:r>
-        <w:t xml:space="preserve"> </w:t>
-      </w:r>
-      <w:proofErr w:type="spellStart"/>
-      <w:r>
-        <w:t>requests</w:t>
-      </w:r>
-      <w:proofErr w:type="spellEnd"/>
-      <w:r>
-        <w:t xml:space="preserve"> </w:t>
-      </w:r>
-      <w:proofErr w:type="spellStart"/>
-      <w:r>
-        <w:t>may</w:t>
-      </w:r>
-      <w:proofErr w:type="spellEnd"/>
-      <w:r>
-        <w:t xml:space="preserve"> </w:t>
-      </w:r>
-      <w:proofErr w:type="spellStart"/>
-      <w:r>
-        <w:t>provide</w:t>
-      </w:r>
-      <w:proofErr w:type="spellEnd"/>
-      <w:r>
-        <w:t xml:space="preserve"> </w:t>
-      </w:r>
-      <w:proofErr w:type="spellStart"/>
-      <w:r>
-        <w:t>some</w:t>
-      </w:r>
-      <w:proofErr w:type="spellEnd"/>
-      <w:r>
-        <w:t xml:space="preserve"> </w:t>
-      </w:r>
-      <w:proofErr w:type="spellStart"/>
-      <w:r>
-        <w:t>useful</w:t>
-      </w:r>
-      <w:proofErr w:type="spellEnd"/>
-      <w:r>
-        <w:t xml:space="preserve"> </w:t>
-      </w:r>
-      <w:proofErr w:type="spellStart"/>
-      <w:r>
-        <w:t>quality</w:t>
-      </w:r>
-      <w:proofErr w:type="spellEnd"/>
-      <w:r>
-        <w:t xml:space="preserve"> </w:t>
-      </w:r>
-      <w:proofErr w:type="spellStart"/>
-      <w:r>
-        <w:t>indicators</w:t>
-      </w:r>
-      <w:proofErr w:type="spellEnd"/>
-      <w:r>
-        <w:t xml:space="preserve"> and, </w:t>
-      </w:r>
-      <w:proofErr w:type="spellStart"/>
-      <w:r>
-        <w:t>thereby</w:t>
-      </w:r>
-      <w:proofErr w:type="spellEnd"/>
-      <w:r>
-        <w:t xml:space="preserve">, </w:t>
-      </w:r>
-      <w:proofErr w:type="spellStart"/>
-      <w:r>
-        <w:t>alert</w:t>
-      </w:r>
-      <w:proofErr w:type="spellEnd"/>
-      <w:r>
-        <w:t xml:space="preserve"> </w:t>
-      </w:r>
-      <w:proofErr w:type="spellStart"/>
-      <w:r>
-        <w:t>management</w:t>
-      </w:r>
-      <w:proofErr w:type="spellEnd"/>
-      <w:r>
-        <w:t xml:space="preserve"> and </w:t>
-      </w:r>
-      <w:proofErr w:type="spellStart"/>
-      <w:r>
         <w:t>developers</w:t>
       </w:r>
       <w:proofErr w:type="spellEnd"/>
       <w:r>
-        <w:t xml:space="preserve"> to </w:t>
+        <w:t xml:space="preserve"> </w:t>
+      </w:r>
+      <w:proofErr w:type="spellStart"/>
+      <w:r>
+        <w:t>to</w:t>
+      </w:r>
+      <w:proofErr w:type="spellEnd"/>
+      <w:r>
+        <w:t xml:space="preserve"> </w:t>
       </w:r>
       <w:proofErr w:type="spellStart"/>
       <w:r>
@@ -4560,7 +4905,15 @@
       </w:r>
       <w:proofErr w:type="spellEnd"/>
       <w:r>
-        <w:t xml:space="preserve">): How </w:t>
+        <w:t xml:space="preserve">): </w:t>
+      </w:r>
+      <w:proofErr w:type="spellStart"/>
+      <w:r>
+        <w:t>How</w:t>
+      </w:r>
+      <w:proofErr w:type="spellEnd"/>
+      <w:r>
+        <w:t xml:space="preserve"> </w:t>
       </w:r>
       <w:proofErr w:type="spellStart"/>
       <w:r>
@@ -4624,7 +4977,15 @@
       </w:r>
       <w:proofErr w:type="gramEnd"/>
       <w:r>
-        <w:t xml:space="preserve"> What </w:t>
+        <w:t xml:space="preserve"> </w:t>
+      </w:r>
+      <w:proofErr w:type="spellStart"/>
+      <w:r>
+        <w:t>What</w:t>
+      </w:r>
+      <w:proofErr w:type="spellEnd"/>
+      <w:r>
+        <w:t xml:space="preserve"> </w:t>
       </w:r>
       <w:proofErr w:type="spellStart"/>
       <w:r>
@@ -4761,7 +5122,15 @@
       </w:r>
       <w:proofErr w:type="spellEnd"/>
       <w:r>
-        <w:t xml:space="preserve">): How </w:t>
+        <w:t xml:space="preserve">): </w:t>
+      </w:r>
+      <w:proofErr w:type="spellStart"/>
+      <w:r>
+        <w:t>How</w:t>
+      </w:r>
+      <w:proofErr w:type="spellEnd"/>
+      <w:r>
+        <w:t xml:space="preserve"> </w:t>
       </w:r>
       <w:proofErr w:type="spellStart"/>
       <w:r>
@@ -4870,7 +5239,6 @@
       </w:pPr>
       <w:proofErr w:type="spellStart"/>
       <w:r>
-        <w:lastRenderedPageBreak/>
         <w:t>Trend</w:t>
       </w:r>
       <w:proofErr w:type="spellEnd"/>
@@ -4899,7 +5267,15 @@
       </w:r>
       <w:proofErr w:type="spellEnd"/>
       <w:r>
-        <w:t xml:space="preserve">): What </w:t>
+        <w:t xml:space="preserve">): </w:t>
+      </w:r>
+      <w:proofErr w:type="spellStart"/>
+      <w:r>
+        <w:t>What</w:t>
+      </w:r>
+      <w:proofErr w:type="spellEnd"/>
+      <w:r>
+        <w:t xml:space="preserve"> </w:t>
       </w:r>
       <w:proofErr w:type="spellStart"/>
       <w:r>
@@ -4971,7 +5347,15 @@
       </w:r>
       <w:proofErr w:type="gramEnd"/>
       <w:r>
-        <w:t xml:space="preserve"> What </w:t>
+        <w:t xml:space="preserve"> </w:t>
+      </w:r>
+      <w:proofErr w:type="spellStart"/>
+      <w:r>
+        <w:t>What</w:t>
+      </w:r>
+      <w:proofErr w:type="spellEnd"/>
+      <w:r>
+        <w:t xml:space="preserve"> </w:t>
       </w:r>
       <w:proofErr w:type="spellStart"/>
       <w:r>
@@ -5019,7 +5403,15 @@
       </w:r>
       <w:proofErr w:type="spellEnd"/>
       <w:r>
-        <w:t xml:space="preserve">? What </w:t>
+        <w:t xml:space="preserve">? </w:t>
+      </w:r>
+      <w:proofErr w:type="spellStart"/>
+      <w:r>
+        <w:t>What</w:t>
+      </w:r>
+      <w:proofErr w:type="spellEnd"/>
+      <w:r>
+        <w:t xml:space="preserve"> </w:t>
       </w:r>
       <w:proofErr w:type="spellStart"/>
       <w:r>
@@ -5059,7 +5451,15 @@
       </w:r>
       <w:proofErr w:type="spellEnd"/>
       <w:r>
-        <w:t xml:space="preserve"> to </w:t>
+        <w:t xml:space="preserve"> </w:t>
+      </w:r>
+      <w:proofErr w:type="spellStart"/>
+      <w:r>
+        <w:t>to</w:t>
+      </w:r>
+      <w:proofErr w:type="spellEnd"/>
+      <w:r>
+        <w:t xml:space="preserve"> </w:t>
       </w:r>
       <w:proofErr w:type="spellStart"/>
       <w:r>
@@ -5075,7 +5475,15 @@
       </w:r>
       <w:proofErr w:type="spellEnd"/>
       <w:r>
-        <w:t xml:space="preserve">? What </w:t>
+        <w:t xml:space="preserve">? </w:t>
+      </w:r>
+      <w:proofErr w:type="spellStart"/>
+      <w:r>
+        <w:t>What</w:t>
+      </w:r>
+      <w:proofErr w:type="spellEnd"/>
+      <w:r>
+        <w:t xml:space="preserve"> </w:t>
       </w:r>
       <w:proofErr w:type="spellStart"/>
       <w:r>
@@ -5195,7 +5603,15 @@
       </w:r>
       <w:proofErr w:type="spellEnd"/>
       <w:r>
-        <w:t xml:space="preserve"> to </w:t>
+        <w:t xml:space="preserve"> </w:t>
+      </w:r>
+      <w:proofErr w:type="spellStart"/>
+      <w:r>
+        <w:t>to</w:t>
+      </w:r>
+      <w:proofErr w:type="spellEnd"/>
+      <w:r>
+        <w:t xml:space="preserve"> </w:t>
       </w:r>
       <w:proofErr w:type="spellStart"/>
       <w:r>
@@ -5323,7 +5739,15 @@
       </w:r>
       <w:proofErr w:type="spellEnd"/>
       <w:r>
-        <w:t xml:space="preserve"> to be </w:t>
+        <w:t xml:space="preserve"> </w:t>
+      </w:r>
+      <w:proofErr w:type="spellStart"/>
+      <w:r>
+        <w:t>to</w:t>
+      </w:r>
+      <w:proofErr w:type="spellEnd"/>
+      <w:r>
+        <w:t xml:space="preserve"> be </w:t>
       </w:r>
       <w:proofErr w:type="spellStart"/>
       <w:r>
@@ -5337,15 +5761,290 @@
     <w:p>
       <w:pPr>
         <w:pStyle w:val="Ttulo1"/>
-      </w:pPr>
-      <w:r>
         <w:rPr>
           <w:noProof/>
           <w:szCs w:val="24"/>
         </w:rPr>
+      </w:pPr>
+      <w:r>
+        <w:rPr>
+          <w:noProof/>
+          <w:szCs w:val="24"/>
+        </w:rPr>
         <w:t>Formación y Recursos</w:t>
       </w:r>
     </w:p>
+    <w:p/>
+    <w:p>
+      <w:r>
+        <w:t xml:space="preserve">A continuación se describe el personal y la formación que se debe de tener para usar las herramientas anteriormente </w:t>
+      </w:r>
+      <w:r>
+        <w:t>mencionadas</w:t>
+      </w:r>
+      <w:r>
+        <w:t xml:space="preserve"> </w:t>
+      </w:r>
+      <w:r>
+        <w:t xml:space="preserve">y </w:t>
+      </w:r>
+      <w:r>
+        <w:t>así</w:t>
+      </w:r>
+      <w:r>
+        <w:t xml:space="preserve"> cumplir con las actividades propuestas.</w:t>
+      </w:r>
+    </w:p>
+    <w:p>
+      <w:pPr>
+        <w:rPr>
+          <w:b/>
+        </w:rPr>
+      </w:pPr>
+    </w:p>
+    <w:p>
+      <w:r>
+        <w:rPr>
+          <w:b/>
+        </w:rPr>
+        <w:t>Github</w:t>
+      </w:r>
+      <w:r>
+        <w:rPr>
+          <w:b/>
+        </w:rPr>
+        <w:t xml:space="preserve">: </w:t>
+      </w:r>
+      <w:r>
+        <w:t>Para manejar esta herramienta es supremamente necesario que cada una de las personas que</w:t>
+      </w:r>
+      <w:r>
+        <w:t xml:space="preserve"> la utilicen sepan </w:t>
+      </w:r>
+      <w:r>
+        <w:t>cómo</w:t>
+      </w:r>
+      <w:r>
+        <w:t xml:space="preserve"> subir, </w:t>
+      </w:r>
+      <w:r>
+        <w:t>bajar</w:t>
+      </w:r>
+      <w:r>
+        <w:t>, registrar y combinar las diferentes versiones</w:t>
+      </w:r>
+      <w:r>
+        <w:t xml:space="preserve">, también que sepan utilizar la interfaz </w:t>
+      </w:r>
+      <w:r>
+        <w:t>gráfica</w:t>
+      </w:r>
+      <w:r>
+        <w:t xml:space="preserve"> pero al mismo tiempo que utilicen la línea d</w:t>
+      </w:r>
+      <w:r>
+        <w:t>e</w:t>
+      </w:r>
+      <w:r>
+        <w:t xml:space="preserve"> comandos</w:t>
+      </w:r>
+      <w:r>
+        <w:t>.</w:t>
+      </w:r>
+      <w:r>
+        <w:br/>
+      </w:r>
+    </w:p>
+    <w:p>
+      <w:r>
+        <w:rPr>
+          <w:b/>
+        </w:rPr>
+        <w:t>Mantis</w:t>
+      </w:r>
+      <w:r>
+        <w:rPr>
+          <w:b/>
+        </w:rPr>
+        <w:t xml:space="preserve">: </w:t>
+      </w:r>
+      <w:r>
+        <w:t>También</w:t>
+      </w:r>
+      <w:r>
+        <w:t xml:space="preserve"> es necesario que esta herramienta pueda ser usada por cualquier miembro del equipo de trabajo para corregir los errores e implementar las modificaciones en el menor tiempo posible y por la persona o personas </w:t>
+      </w:r>
+      <w:r>
+        <w:lastRenderedPageBreak/>
+        <w:t xml:space="preserve">que sean las </w:t>
+      </w:r>
+      <w:r>
+        <w:t>más</w:t>
+      </w:r>
+      <w:r>
+        <w:t xml:space="preserve"> adecuadas para trabajar en ello.</w:t>
+      </w:r>
+      <w:r>
+        <w:br/>
+      </w:r>
+    </w:p>
+    <w:p>
+      <w:r>
+        <w:rPr>
+          <w:b/>
+        </w:rPr>
+        <w:t>Netbeans</w:t>
+      </w:r>
+      <w:r>
+        <w:rPr>
+          <w:b/>
+        </w:rPr>
+        <w:t xml:space="preserve">: </w:t>
+      </w:r>
+      <w:r>
+        <w:t>Al igual que las herramientas mencionadas anteriormente, se necesita que todo el equipo de trabajo</w:t>
+      </w:r>
+      <w:r>
+        <w:t xml:space="preserve"> </w:t>
+      </w:r>
+      <w:r>
+        <w:t>conozca muy bien esta herramienta, para instalar los diferentes componentes que hagan falta y para que se agilice la elaboración del código fuente, además de esto también es necesario conocimiento en el lenguaje de programación PHP ya que es el lenguaje usado en la elaboración de todo el proyecto.</w:t>
+      </w:r>
+    </w:p>
+    <w:p>
+      <w:pPr>
+        <w:rPr>
+          <w:b/>
+        </w:rPr>
+      </w:pPr>
+    </w:p>
+    <w:p>
+      <w:r>
+        <w:rPr>
+          <w:b/>
+        </w:rPr>
+        <w:t>YII</w:t>
+      </w:r>
+      <w:r>
+        <w:rPr>
+          <w:b/>
+        </w:rPr>
+        <w:t xml:space="preserve">: </w:t>
+      </w:r>
+      <w:r>
+        <w:t>YII es un framework usado en PHP, por lo tanto se necesita que por lo menos una persona sepa usarlo, conozca sus características para no causar conflictos y para aprovechar al máximo sus características.</w:t>
+      </w:r>
+    </w:p>
+    <w:p>
+      <w:r>
+        <w:rPr>
+          <w:b/>
+        </w:rPr>
+        <w:br/>
+      </w:r>
+      <w:r>
+        <w:rPr>
+          <w:b/>
+        </w:rPr>
+        <w:t>MySql</w:t>
+      </w:r>
+      <w:r>
+        <w:rPr>
+          <w:b/>
+        </w:rPr>
+        <w:t xml:space="preserve">: </w:t>
+      </w:r>
+      <w:r>
+        <w:t>Es muy importante saber utilizar esta herramienta para poder realizar cada una de las consultas y para poder crear un buen modelo.</w:t>
+      </w:r>
+    </w:p>
+    <w:p>
+      <w:pPr>
+        <w:rPr>
+          <w:b/>
+        </w:rPr>
+      </w:pPr>
+      <w:r>
+        <w:rPr>
+          <w:b/>
+        </w:rPr>
+        <w:br/>
+      </w:r>
+      <w:r>
+        <w:rPr>
+          <w:b/>
+        </w:rPr>
+        <w:t>Apache</w:t>
+      </w:r>
+      <w:r>
+        <w:rPr>
+          <w:b/>
+        </w:rPr>
+        <w:t xml:space="preserve">: </w:t>
+      </w:r>
+      <w:r>
+        <w:t xml:space="preserve">Es indispensable que usemos este servidor para el proyecto, ya que se necesita para poder ver el proyecto como una web, </w:t>
+      </w:r>
+      <w:r>
+        <w:t>así</w:t>
+      </w:r>
+      <w:r>
+        <w:t xml:space="preserve"> que por este motivo debe de haber por lo menos una persona que conozca sus servicios y como funciona para que no hayan problemas.</w:t>
+      </w:r>
+      <w:r>
+        <w:rPr>
+          <w:b/>
+        </w:rPr>
+        <w:t xml:space="preserve"> </w:t>
+      </w:r>
+      <w:r>
+        <w:rPr>
+          <w:b/>
+        </w:rPr>
+        <w:br/>
+      </w:r>
+    </w:p>
+    <w:p>
+      <w:pPr>
+        <w:pStyle w:val="Ttulo1"/>
+        <w:rPr>
+          <w:noProof/>
+          <w:szCs w:val="24"/>
+        </w:rPr>
+      </w:pPr>
+      <w:r>
+        <w:rPr>
+          <w:noProof/>
+          <w:szCs w:val="24"/>
+        </w:rPr>
+        <w:t>Subcontratista y proveedor de software de control</w:t>
+      </w:r>
+    </w:p>
+    <w:p/>
+    <w:p>
+      <w:r>
+        <w:t xml:space="preserve">A continuación se especifica </w:t>
+      </w:r>
+      <w:proofErr w:type="spellStart"/>
+      <w:r>
+        <w:t>como</w:t>
+      </w:r>
+      <w:proofErr w:type="spellEnd"/>
+      <w:r>
+        <w:t xml:space="preserve"> se incorporan al proyecto los diferentes </w:t>
+      </w:r>
+      <w:proofErr w:type="spellStart"/>
+      <w:r>
+        <w:t>softwares</w:t>
+      </w:r>
+      <w:proofErr w:type="spellEnd"/>
+      <w:r>
+        <w:t xml:space="preserve"> desarrollados fuera del entorno del proyecto: </w:t>
+      </w:r>
+    </w:p>
+    <w:p/>
+    <w:p/>
+    <w:p/>
     <w:p>
       <w:pPr>
         <w:pStyle w:val="InfoBlue"/>
@@ -5355,158 +6054,74 @@
       </w:r>
       <w:proofErr w:type="spellStart"/>
       <w:r>
+        <w:t>how</w:t>
+      </w:r>
+      <w:proofErr w:type="spellEnd"/>
+      <w:r>
+        <w:t xml:space="preserve"> software </w:t>
+      </w:r>
+      <w:proofErr w:type="spellStart"/>
+      <w:r>
+        <w:t>developed</w:t>
+      </w:r>
+      <w:proofErr w:type="spellEnd"/>
+      <w:r>
+        <w:t xml:space="preserve"> </w:t>
+      </w:r>
+      <w:proofErr w:type="spellStart"/>
+      <w:r>
+        <w:t>outside</w:t>
+      </w:r>
+      <w:proofErr w:type="spellEnd"/>
+      <w:r>
+        <w:t xml:space="preserve"> of </w:t>
+      </w:r>
+      <w:proofErr w:type="spellStart"/>
+      <w:r>
         <w:t>the</w:t>
       </w:r>
       <w:proofErr w:type="spellEnd"/>
       <w:r>
-        <w:t xml:space="preserve"> software </w:t>
-      </w:r>
-      <w:proofErr w:type="spellStart"/>
-      <w:r>
-        <w:t>tools</w:t>
-      </w:r>
-      <w:proofErr w:type="spellEnd"/>
-      <w:r>
-        <w:t xml:space="preserve">, </w:t>
-      </w:r>
-      <w:proofErr w:type="spellStart"/>
-      <w:r>
-        <w:t>personnel</w:t>
-      </w:r>
-      <w:proofErr w:type="spellEnd"/>
-      <w:r>
-        <w:t xml:space="preserve">, and training </w:t>
-      </w:r>
-      <w:proofErr w:type="spellStart"/>
-      <w:r>
-        <w:t>required</w:t>
-      </w:r>
-      <w:proofErr w:type="spellEnd"/>
-      <w:r>
-        <w:t xml:space="preserve"> to </w:t>
-      </w:r>
-      <w:proofErr w:type="spellStart"/>
-      <w:r>
-        <w:t>implement</w:t>
-      </w:r>
-      <w:proofErr w:type="spellEnd"/>
-      <w:r>
-        <w:t xml:space="preserve"> </w:t>
-      </w:r>
-      <w:proofErr w:type="spellStart"/>
-      <w:r>
-        <w:t>the</w:t>
-      </w:r>
-      <w:proofErr w:type="spellEnd"/>
-      <w:r>
-        <w:t xml:space="preserve"> </w:t>
-      </w:r>
-      <w:proofErr w:type="spellStart"/>
-      <w:r>
-        <w:t>specified</w:t>
-      </w:r>
-      <w:proofErr w:type="spellEnd"/>
-      <w:r>
-        <w:t xml:space="preserve"> CM </w:t>
-      </w:r>
-      <w:proofErr w:type="spellStart"/>
-      <w:r>
-        <w:t>activities</w:t>
+        <w:t xml:space="preserve"> </w:t>
+      </w:r>
+      <w:proofErr w:type="spellStart"/>
+      <w:r>
+        <w:t>project</w:t>
+      </w:r>
+      <w:proofErr w:type="spellEnd"/>
+      <w:r>
+        <w:t xml:space="preserve"> </w:t>
+      </w:r>
+      <w:proofErr w:type="spellStart"/>
+      <w:r>
+        <w:t>environment</w:t>
+      </w:r>
+      <w:proofErr w:type="spellEnd"/>
+      <w:r>
+        <w:t xml:space="preserve"> </w:t>
+      </w:r>
+      <w:proofErr w:type="spellStart"/>
+      <w:r>
+        <w:t>will</w:t>
+      </w:r>
+      <w:proofErr w:type="spellEnd"/>
+      <w:r>
+        <w:t xml:space="preserve"> be </w:t>
+      </w:r>
+      <w:proofErr w:type="spellStart"/>
+      <w:r>
+        <w:t>incorporated</w:t>
       </w:r>
       <w:proofErr w:type="spellEnd"/>
       <w:r>
         <w:t>.]</w:t>
       </w:r>
     </w:p>
-    <w:p>
-      <w:pPr>
-        <w:pStyle w:val="Ttulo1"/>
-      </w:pPr>
-      <w:r>
-        <w:rPr>
-          <w:noProof/>
-          <w:szCs w:val="24"/>
-        </w:rPr>
-        <w:t>Subcontratista y proveedor de software de control</w:t>
-      </w:r>
-    </w:p>
-    <w:p>
-      <w:pPr>
-        <w:pStyle w:val="InfoBlue"/>
-      </w:pPr>
-      <w:r>
-        <w:t xml:space="preserve">[Describe </w:t>
-      </w:r>
-      <w:proofErr w:type="spellStart"/>
-      <w:r>
-        <w:t>how</w:t>
-      </w:r>
-      <w:proofErr w:type="spellEnd"/>
-      <w:r>
-        <w:t xml:space="preserve"> software </w:t>
-      </w:r>
-      <w:proofErr w:type="spellStart"/>
-      <w:r>
-        <w:t>developed</w:t>
-      </w:r>
-      <w:proofErr w:type="spellEnd"/>
-      <w:r>
-        <w:t xml:space="preserve"> </w:t>
-      </w:r>
-      <w:proofErr w:type="spellStart"/>
-      <w:r>
-        <w:t>outside</w:t>
-      </w:r>
-      <w:proofErr w:type="spellEnd"/>
-      <w:r>
-        <w:t xml:space="preserve"> of </w:t>
-      </w:r>
-      <w:proofErr w:type="spellStart"/>
-      <w:r>
-        <w:t>the</w:t>
-      </w:r>
-      <w:proofErr w:type="spellEnd"/>
-      <w:r>
-        <w:t xml:space="preserve"> </w:t>
-      </w:r>
-      <w:proofErr w:type="spellStart"/>
-      <w:r>
-        <w:t>project</w:t>
-      </w:r>
-      <w:proofErr w:type="spellEnd"/>
-      <w:r>
-        <w:t xml:space="preserve"> </w:t>
-      </w:r>
-      <w:proofErr w:type="spellStart"/>
-      <w:r>
-        <w:t>environment</w:t>
-      </w:r>
-      <w:proofErr w:type="spellEnd"/>
-      <w:r>
-        <w:t xml:space="preserve"> </w:t>
-      </w:r>
-      <w:proofErr w:type="spellStart"/>
-      <w:r>
-        <w:t>will</w:t>
-      </w:r>
-      <w:proofErr w:type="spellEnd"/>
-      <w:r>
-        <w:t xml:space="preserve"> be </w:t>
-      </w:r>
-      <w:proofErr w:type="spellStart"/>
-      <w:r>
-        <w:t>incorporated</w:t>
-      </w:r>
-      <w:proofErr w:type="spellEnd"/>
-      <w:r>
-        <w:t>.]</w:t>
-      </w:r>
-    </w:p>
     <w:sectPr>
-      <w:headerReference w:type="default" r:id="rId10"/>
-      <w:footerReference w:type="default" r:id="rId11"/>
-      <w:headerReference w:type="first" r:id="rId12"/>
-      <w:footerReference w:type="first" r:id="rId13"/>
+      <w:headerReference w:type="default" r:id="rId11"/>
+      <w:footerReference w:type="default" r:id="rId12"/>
+      <w:headerReference w:type="first" r:id="rId13"/>
+      <w:footerReference w:type="first" r:id="rId14"/>
       <w:pgSz w:w="12240" w:h="15840" w:code="1"/>
       <w:pgMar w:top="1440" w:right="1440" w:bottom="1440" w:left="1440" w:header="720" w:footer="720" w:gutter="0"/>
       <w:cols w:space="720"/>
@@ -5702,7 +6317,7 @@
               <w:rStyle w:val="Nmerodepgina"/>
               <w:noProof/>
             </w:rPr>
-            <w:t>5</w:t>
+            <w:t>7</w:t>
           </w:r>
           <w:r>
             <w:rPr>
@@ -5739,7 +6354,7 @@
               <w:rStyle w:val="Nmerodepgina"/>
               <w:noProof/>
             </w:rPr>
-            <w:t>6</w:t>
+            <w:t>7</w:t>
           </w:r>
           <w:r>
             <w:rPr>
@@ -5903,7 +6518,7 @@
             <w:t xml:space="preserve"> </w:t>
           </w:r>
           <w:r>
-            <w:t xml:space="preserve"> Versión:           1.0</w:t>
+            <w:t xml:space="preserve"> Versión:           1.2</w:t>
           </w:r>
         </w:p>
       </w:tc>
@@ -6079,6 +6694,118 @@
     </w:lvl>
   </w:abstractNum>
   <w:abstractNum w:abstractNumId="4">
+    <w:nsid w:val="0B125B41"/>
+    <w:multiLevelType w:val="hybridMultilevel"/>
+    <w:tmpl w:val="A440DEDC"/>
+    <w:lvl w:ilvl="0" w:tplc="5F1C1BE0">
+      <w:numFmt w:val="bullet"/>
+      <w:lvlText w:val="-"/>
+      <w:lvlJc w:val="left"/>
+      <w:pPr>
+        <w:ind w:left="1069" w:hanging="360"/>
+      </w:pPr>
+      <w:rPr>
+        <w:rFonts w:ascii="Times New Roman" w:eastAsia="Times New Roman" w:hAnsi="Times New Roman" w:cs="Times New Roman" w:hint="default"/>
+      </w:rPr>
+    </w:lvl>
+    <w:lvl w:ilvl="1" w:tplc="0C0A0003" w:tentative="1">
+      <w:start w:val="1"/>
+      <w:numFmt w:val="bullet"/>
+      <w:lvlText w:val="o"/>
+      <w:lvlJc w:val="left"/>
+      <w:pPr>
+        <w:ind w:left="1789" w:hanging="360"/>
+      </w:pPr>
+      <w:rPr>
+        <w:rFonts w:ascii="Courier New" w:hAnsi="Courier New" w:cs="Courier New" w:hint="default"/>
+      </w:rPr>
+    </w:lvl>
+    <w:lvl w:ilvl="2" w:tplc="0C0A0005" w:tentative="1">
+      <w:start w:val="1"/>
+      <w:numFmt w:val="bullet"/>
+      <w:lvlText w:val=""/>
+      <w:lvlJc w:val="left"/>
+      <w:pPr>
+        <w:ind w:left="2509" w:hanging="360"/>
+      </w:pPr>
+      <w:rPr>
+        <w:rFonts w:ascii="Wingdings" w:hAnsi="Wingdings" w:hint="default"/>
+      </w:rPr>
+    </w:lvl>
+    <w:lvl w:ilvl="3" w:tplc="0C0A0001" w:tentative="1">
+      <w:start w:val="1"/>
+      <w:numFmt w:val="bullet"/>
+      <w:lvlText w:val=""/>
+      <w:lvlJc w:val="left"/>
+      <w:pPr>
+        <w:ind w:left="3229" w:hanging="360"/>
+      </w:pPr>
+      <w:rPr>
+        <w:rFonts w:ascii="Symbol" w:hAnsi="Symbol" w:hint="default"/>
+      </w:rPr>
+    </w:lvl>
+    <w:lvl w:ilvl="4" w:tplc="0C0A0003" w:tentative="1">
+      <w:start w:val="1"/>
+      <w:numFmt w:val="bullet"/>
+      <w:lvlText w:val="o"/>
+      <w:lvlJc w:val="left"/>
+      <w:pPr>
+        <w:ind w:left="3949" w:hanging="360"/>
+      </w:pPr>
+      <w:rPr>
+        <w:rFonts w:ascii="Courier New" w:hAnsi="Courier New" w:cs="Courier New" w:hint="default"/>
+      </w:rPr>
+    </w:lvl>
+    <w:lvl w:ilvl="5" w:tplc="0C0A0005" w:tentative="1">
+      <w:start w:val="1"/>
+      <w:numFmt w:val="bullet"/>
+      <w:lvlText w:val=""/>
+      <w:lvlJc w:val="left"/>
+      <w:pPr>
+        <w:ind w:left="4669" w:hanging="360"/>
+      </w:pPr>
+      <w:rPr>
+        <w:rFonts w:ascii="Wingdings" w:hAnsi="Wingdings" w:hint="default"/>
+      </w:rPr>
+    </w:lvl>
+    <w:lvl w:ilvl="6" w:tplc="0C0A0001" w:tentative="1">
+      <w:start w:val="1"/>
+      <w:numFmt w:val="bullet"/>
+      <w:lvlText w:val=""/>
+      <w:lvlJc w:val="left"/>
+      <w:pPr>
+        <w:ind w:left="5389" w:hanging="360"/>
+      </w:pPr>
+      <w:rPr>
+        <w:rFonts w:ascii="Symbol" w:hAnsi="Symbol" w:hint="default"/>
+      </w:rPr>
+    </w:lvl>
+    <w:lvl w:ilvl="7" w:tplc="0C0A0003" w:tentative="1">
+      <w:start w:val="1"/>
+      <w:numFmt w:val="bullet"/>
+      <w:lvlText w:val="o"/>
+      <w:lvlJc w:val="left"/>
+      <w:pPr>
+        <w:ind w:left="6109" w:hanging="360"/>
+      </w:pPr>
+      <w:rPr>
+        <w:rFonts w:ascii="Courier New" w:hAnsi="Courier New" w:cs="Courier New" w:hint="default"/>
+      </w:rPr>
+    </w:lvl>
+    <w:lvl w:ilvl="8" w:tplc="0C0A0005" w:tentative="1">
+      <w:start w:val="1"/>
+      <w:numFmt w:val="bullet"/>
+      <w:lvlText w:val=""/>
+      <w:lvlJc w:val="left"/>
+      <w:pPr>
+        <w:ind w:left="6829" w:hanging="360"/>
+      </w:pPr>
+      <w:rPr>
+        <w:rFonts w:ascii="Wingdings" w:hAnsi="Wingdings" w:hint="default"/>
+      </w:rPr>
+    </w:lvl>
+  </w:abstractNum>
+  <w:abstractNum w:abstractNumId="5">
     <w:nsid w:val="17CB6DC4"/>
     <w:multiLevelType w:val="singleLevel"/>
     <w:tmpl w:val="04090001"/>
@@ -6098,7 +6825,7 @@
       </w:rPr>
     </w:lvl>
   </w:abstractNum>
-  <w:abstractNum w:abstractNumId="5">
+  <w:abstractNum w:abstractNumId="6">
     <w:nsid w:val="22443AC4"/>
     <w:multiLevelType w:val="singleLevel"/>
     <w:tmpl w:val="04090001"/>
@@ -6118,7 +6845,7 @@
       </w:rPr>
     </w:lvl>
   </w:abstractNum>
-  <w:abstractNum w:abstractNumId="6">
+  <w:abstractNum w:abstractNumId="7">
     <w:nsid w:val="22E43B39"/>
     <w:multiLevelType w:val="hybridMultilevel"/>
     <w:tmpl w:val="66008162"/>
@@ -6231,7 +6958,7 @@
       </w:rPr>
     </w:lvl>
   </w:abstractNum>
-  <w:abstractNum w:abstractNumId="7">
+  <w:abstractNum w:abstractNumId="8">
     <w:nsid w:val="2D4B634E"/>
     <w:multiLevelType w:val="singleLevel"/>
     <w:tmpl w:val="04090001"/>
@@ -6251,7 +6978,7 @@
       </w:rPr>
     </w:lvl>
   </w:abstractNum>
-  <w:abstractNum w:abstractNumId="8">
+  <w:abstractNum w:abstractNumId="9">
     <w:nsid w:val="2E81395D"/>
     <w:multiLevelType w:val="hybridMultilevel"/>
     <w:tmpl w:val="A6080ECA"/>
@@ -6364,7 +7091,7 @@
       </w:rPr>
     </w:lvl>
   </w:abstractNum>
-  <w:abstractNum w:abstractNumId="9">
+  <w:abstractNum w:abstractNumId="10">
     <w:nsid w:val="31DD2C45"/>
     <w:multiLevelType w:val="singleLevel"/>
     <w:tmpl w:val="04090001"/>
@@ -6384,7 +7111,7 @@
       </w:rPr>
     </w:lvl>
   </w:abstractNum>
-  <w:abstractNum w:abstractNumId="10">
+  <w:abstractNum w:abstractNumId="11">
     <w:nsid w:val="32982B51"/>
     <w:multiLevelType w:val="singleLevel"/>
     <w:tmpl w:val="04090001"/>
@@ -6404,7 +7131,7 @@
       </w:rPr>
     </w:lvl>
   </w:abstractNum>
-  <w:abstractNum w:abstractNumId="11">
+  <w:abstractNum w:abstractNumId="12">
     <w:nsid w:val="3375481C"/>
     <w:multiLevelType w:val="singleLevel"/>
     <w:tmpl w:val="E6747DA6"/>
@@ -6424,7 +7151,7 @@
       </w:rPr>
     </w:lvl>
   </w:abstractNum>
-  <w:abstractNum w:abstractNumId="12">
+  <w:abstractNum w:abstractNumId="13">
     <w:nsid w:val="369D5471"/>
     <w:multiLevelType w:val="singleLevel"/>
     <w:tmpl w:val="04090001"/>
@@ -6444,7 +7171,7 @@
       </w:rPr>
     </w:lvl>
   </w:abstractNum>
-  <w:abstractNum w:abstractNumId="13">
+  <w:abstractNum w:abstractNumId="14">
     <w:nsid w:val="3CB70978"/>
     <w:multiLevelType w:val="multilevel"/>
     <w:tmpl w:val="D7B6E140"/>
@@ -6558,7 +7285,7 @@
       </w:pPr>
     </w:lvl>
   </w:abstractNum>
-  <w:abstractNum w:abstractNumId="14">
+  <w:abstractNum w:abstractNumId="15">
     <w:nsid w:val="42B97F7B"/>
     <w:multiLevelType w:val="singleLevel"/>
     <w:tmpl w:val="04090001"/>
@@ -6578,7 +7305,7 @@
       </w:rPr>
     </w:lvl>
   </w:abstractNum>
-  <w:abstractNum w:abstractNumId="15">
+  <w:abstractNum w:abstractNumId="16">
     <w:nsid w:val="48313946"/>
     <w:multiLevelType w:val="hybridMultilevel"/>
     <w:tmpl w:val="CD1AEF52"/>
@@ -6718,7 +7445,7 @@
       </w:rPr>
     </w:lvl>
   </w:abstractNum>
-  <w:abstractNum w:abstractNumId="16">
+  <w:abstractNum w:abstractNumId="17">
     <w:nsid w:val="49E170D0"/>
     <w:multiLevelType w:val="singleLevel"/>
     <w:tmpl w:val="04090001"/>
@@ -6738,7 +7465,7 @@
       </w:rPr>
     </w:lvl>
   </w:abstractNum>
-  <w:abstractNum w:abstractNumId="17">
+  <w:abstractNum w:abstractNumId="18">
     <w:nsid w:val="4EB247EB"/>
     <w:multiLevelType w:val="hybridMultilevel"/>
     <w:tmpl w:val="D08ACD28"/>
@@ -6851,7 +7578,7 @@
       </w:rPr>
     </w:lvl>
   </w:abstractNum>
-  <w:abstractNum w:abstractNumId="18">
+  <w:abstractNum w:abstractNumId="19">
     <w:nsid w:val="4F64732B"/>
     <w:multiLevelType w:val="singleLevel"/>
     <w:tmpl w:val="04090001"/>
@@ -6871,7 +7598,7 @@
       </w:rPr>
     </w:lvl>
   </w:abstractNum>
-  <w:abstractNum w:abstractNumId="19">
+  <w:abstractNum w:abstractNumId="20">
     <w:nsid w:val="50A05A8A"/>
     <w:multiLevelType w:val="hybridMultilevel"/>
     <w:tmpl w:val="A5D46040"/>
@@ -6984,7 +7711,7 @@
       </w:rPr>
     </w:lvl>
   </w:abstractNum>
-  <w:abstractNum w:abstractNumId="20">
+  <w:abstractNum w:abstractNumId="21">
     <w:nsid w:val="52DF734E"/>
     <w:multiLevelType w:val="singleLevel"/>
     <w:tmpl w:val="04090001"/>
@@ -7004,7 +7731,7 @@
       </w:rPr>
     </w:lvl>
   </w:abstractNum>
-  <w:abstractNum w:abstractNumId="21">
+  <w:abstractNum w:abstractNumId="22">
     <w:nsid w:val="56F5452F"/>
     <w:multiLevelType w:val="hybridMultilevel"/>
     <w:tmpl w:val="A10CD286"/>
@@ -7117,7 +7844,7 @@
       </w:rPr>
     </w:lvl>
   </w:abstractNum>
-  <w:abstractNum w:abstractNumId="22">
+  <w:abstractNum w:abstractNumId="23">
     <w:nsid w:val="658A2EC2"/>
     <w:multiLevelType w:val="hybridMultilevel"/>
     <w:tmpl w:val="FF82D214"/>
@@ -7230,7 +7957,7 @@
       </w:rPr>
     </w:lvl>
   </w:abstractNum>
-  <w:abstractNum w:abstractNumId="23">
+  <w:abstractNum w:abstractNumId="24">
     <w:nsid w:val="68902732"/>
     <w:multiLevelType w:val="hybridMultilevel"/>
     <w:tmpl w:val="C56C5DBC"/>
@@ -7370,7 +8097,7 @@
       </w:rPr>
     </w:lvl>
   </w:abstractNum>
-  <w:abstractNum w:abstractNumId="24">
+  <w:abstractNum w:abstractNumId="25">
     <w:nsid w:val="6D2F7D46"/>
     <w:multiLevelType w:val="singleLevel"/>
     <w:tmpl w:val="68A60226"/>
@@ -7390,7 +8117,7 @@
       </w:rPr>
     </w:lvl>
   </w:abstractNum>
-  <w:abstractNum w:abstractNumId="25">
+  <w:abstractNum w:abstractNumId="26">
     <w:nsid w:val="71F21F2A"/>
     <w:multiLevelType w:val="singleLevel"/>
     <w:tmpl w:val="04090001"/>
@@ -7410,7 +8137,7 @@
       </w:rPr>
     </w:lvl>
   </w:abstractNum>
-  <w:abstractNum w:abstractNumId="26">
+  <w:abstractNum w:abstractNumId="27">
     <w:nsid w:val="743601FB"/>
     <w:multiLevelType w:val="singleLevel"/>
     <w:tmpl w:val="04090001"/>
@@ -7430,7 +8157,7 @@
       </w:rPr>
     </w:lvl>
   </w:abstractNum>
-  <w:abstractNum w:abstractNumId="27">
+  <w:abstractNum w:abstractNumId="28">
     <w:nsid w:val="756150CA"/>
     <w:multiLevelType w:val="singleLevel"/>
     <w:tmpl w:val="04090001"/>
@@ -7450,7 +8177,120 @@
       </w:rPr>
     </w:lvl>
   </w:abstractNum>
-  <w:abstractNum w:abstractNumId="28">
+  <w:abstractNum w:abstractNumId="29">
+    <w:nsid w:val="7B041E90"/>
+    <w:multiLevelType w:val="hybridMultilevel"/>
+    <w:tmpl w:val="455A1F2A"/>
+    <w:lvl w:ilvl="0" w:tplc="240A0001">
+      <w:start w:val="1"/>
+      <w:numFmt w:val="bullet"/>
+      <w:lvlText w:val=""/>
+      <w:lvlJc w:val="left"/>
+      <w:pPr>
+        <w:ind w:left="1069" w:hanging="360"/>
+      </w:pPr>
+      <w:rPr>
+        <w:rFonts w:ascii="Symbol" w:hAnsi="Symbol" w:hint="default"/>
+      </w:rPr>
+    </w:lvl>
+    <w:lvl w:ilvl="1" w:tplc="240A0003" w:tentative="1">
+      <w:start w:val="1"/>
+      <w:numFmt w:val="bullet"/>
+      <w:lvlText w:val="o"/>
+      <w:lvlJc w:val="left"/>
+      <w:pPr>
+        <w:ind w:left="1789" w:hanging="360"/>
+      </w:pPr>
+      <w:rPr>
+        <w:rFonts w:ascii="Courier New" w:hAnsi="Courier New" w:cs="Courier New" w:hint="default"/>
+      </w:rPr>
+    </w:lvl>
+    <w:lvl w:ilvl="2" w:tplc="240A0005" w:tentative="1">
+      <w:start w:val="1"/>
+      <w:numFmt w:val="bullet"/>
+      <w:lvlText w:val=""/>
+      <w:lvlJc w:val="left"/>
+      <w:pPr>
+        <w:ind w:left="2509" w:hanging="360"/>
+      </w:pPr>
+      <w:rPr>
+        <w:rFonts w:ascii="Wingdings" w:hAnsi="Wingdings" w:hint="default"/>
+      </w:rPr>
+    </w:lvl>
+    <w:lvl w:ilvl="3" w:tplc="240A0001" w:tentative="1">
+      <w:start w:val="1"/>
+      <w:numFmt w:val="bullet"/>
+      <w:lvlText w:val=""/>
+      <w:lvlJc w:val="left"/>
+      <w:pPr>
+        <w:ind w:left="3229" w:hanging="360"/>
+      </w:pPr>
+      <w:rPr>
+        <w:rFonts w:ascii="Symbol" w:hAnsi="Symbol" w:hint="default"/>
+      </w:rPr>
+    </w:lvl>
+    <w:lvl w:ilvl="4" w:tplc="240A0003" w:tentative="1">
+      <w:start w:val="1"/>
+      <w:numFmt w:val="bullet"/>
+      <w:lvlText w:val="o"/>
+      <w:lvlJc w:val="left"/>
+      <w:pPr>
+        <w:ind w:left="3949" w:hanging="360"/>
+      </w:pPr>
+      <w:rPr>
+        <w:rFonts w:ascii="Courier New" w:hAnsi="Courier New" w:cs="Courier New" w:hint="default"/>
+      </w:rPr>
+    </w:lvl>
+    <w:lvl w:ilvl="5" w:tplc="240A0005" w:tentative="1">
+      <w:start w:val="1"/>
+      <w:numFmt w:val="bullet"/>
+      <w:lvlText w:val=""/>
+      <w:lvlJc w:val="left"/>
+      <w:pPr>
+        <w:ind w:left="4669" w:hanging="360"/>
+      </w:pPr>
+      <w:rPr>
+        <w:rFonts w:ascii="Wingdings" w:hAnsi="Wingdings" w:hint="default"/>
+      </w:rPr>
+    </w:lvl>
+    <w:lvl w:ilvl="6" w:tplc="240A0001" w:tentative="1">
+      <w:start w:val="1"/>
+      <w:numFmt w:val="bullet"/>
+      <w:lvlText w:val=""/>
+      <w:lvlJc w:val="left"/>
+      <w:pPr>
+        <w:ind w:left="5389" w:hanging="360"/>
+      </w:pPr>
+      <w:rPr>
+        <w:rFonts w:ascii="Symbol" w:hAnsi="Symbol" w:hint="default"/>
+      </w:rPr>
+    </w:lvl>
+    <w:lvl w:ilvl="7" w:tplc="240A0003" w:tentative="1">
+      <w:start w:val="1"/>
+      <w:numFmt w:val="bullet"/>
+      <w:lvlText w:val="o"/>
+      <w:lvlJc w:val="left"/>
+      <w:pPr>
+        <w:ind w:left="6109" w:hanging="360"/>
+      </w:pPr>
+      <w:rPr>
+        <w:rFonts w:ascii="Courier New" w:hAnsi="Courier New" w:cs="Courier New" w:hint="default"/>
+      </w:rPr>
+    </w:lvl>
+    <w:lvl w:ilvl="8" w:tplc="240A0005" w:tentative="1">
+      <w:start w:val="1"/>
+      <w:numFmt w:val="bullet"/>
+      <w:lvlText w:val=""/>
+      <w:lvlJc w:val="left"/>
+      <w:pPr>
+        <w:ind w:left="6829" w:hanging="360"/>
+      </w:pPr>
+      <w:rPr>
+        <w:rFonts w:ascii="Wingdings" w:hAnsi="Wingdings" w:hint="default"/>
+      </w:rPr>
+    </w:lvl>
+  </w:abstractNum>
+  <w:abstractNum w:abstractNumId="30">
     <w:nsid w:val="7BE434D7"/>
     <w:multiLevelType w:val="singleLevel"/>
     <w:tmpl w:val="04090001"/>
@@ -7492,16 +8332,16 @@
     </w:lvlOverride>
   </w:num>
   <w:num w:numId="3">
-    <w:abstractNumId w:val="11"/>
+    <w:abstractNumId w:val="12"/>
   </w:num>
   <w:num w:numId="4">
-    <w:abstractNumId w:val="28"/>
+    <w:abstractNumId w:val="30"/>
   </w:num>
   <w:num w:numId="5">
-    <w:abstractNumId w:val="20"/>
+    <w:abstractNumId w:val="21"/>
   </w:num>
   <w:num w:numId="6">
-    <w:abstractNumId w:val="18"/>
+    <w:abstractNumId w:val="19"/>
   </w:num>
   <w:num w:numId="7">
     <w:abstractNumId w:val="1"/>
@@ -7524,70 +8364,76 @@
     <w:abstractNumId w:val="2"/>
   </w:num>
   <w:num w:numId="9">
-    <w:abstractNumId w:val="27"/>
+    <w:abstractNumId w:val="28"/>
   </w:num>
   <w:num w:numId="10">
     <w:abstractNumId w:val="3"/>
   </w:num>
   <w:num w:numId="11">
-    <w:abstractNumId w:val="12"/>
+    <w:abstractNumId w:val="13"/>
   </w:num>
   <w:num w:numId="12">
+    <w:abstractNumId w:val="11"/>
+  </w:num>
+  <w:num w:numId="13">
+    <w:abstractNumId w:val="27"/>
+  </w:num>
+  <w:num w:numId="14">
     <w:abstractNumId w:val="10"/>
   </w:num>
-  <w:num w:numId="13">
+  <w:num w:numId="15">
+    <w:abstractNumId w:val="5"/>
+  </w:num>
+  <w:num w:numId="16">
     <w:abstractNumId w:val="26"/>
   </w:num>
-  <w:num w:numId="14">
+  <w:num w:numId="17">
+    <w:abstractNumId w:val="17"/>
+  </w:num>
+  <w:num w:numId="18">
+    <w:abstractNumId w:val="6"/>
+  </w:num>
+  <w:num w:numId="19">
+    <w:abstractNumId w:val="15"/>
+  </w:num>
+  <w:num w:numId="20">
+    <w:abstractNumId w:val="8"/>
+  </w:num>
+  <w:num w:numId="21">
+    <w:abstractNumId w:val="25"/>
+  </w:num>
+  <w:num w:numId="22">
+    <w:abstractNumId w:val="24"/>
+  </w:num>
+  <w:num w:numId="23">
+    <w:abstractNumId w:val="16"/>
+  </w:num>
+  <w:num w:numId="24">
+    <w:abstractNumId w:val="14"/>
+  </w:num>
+  <w:num w:numId="25">
+    <w:abstractNumId w:val="22"/>
+  </w:num>
+  <w:num w:numId="26">
     <w:abstractNumId w:val="9"/>
   </w:num>
-  <w:num w:numId="15">
-    <w:abstractNumId w:val="4"/>
+  <w:num w:numId="27">
+    <w:abstractNumId w:val="18"/>
   </w:num>
-  <w:num w:numId="16">
-    <w:abstractNumId w:val="25"/>
+  <w:num w:numId="28">
+    <w:abstractNumId w:val="23"/>
   </w:num>
-  <w:num w:numId="17">
-    <w:abstractNumId w:val="16"/>
-  </w:num>
-  <w:num w:numId="18">
-    <w:abstractNumId w:val="5"/>
-  </w:num>
-  <w:num w:numId="19">
-    <w:abstractNumId w:val="14"/>
-  </w:num>
-  <w:num w:numId="20">
+  <w:num w:numId="29">
     <w:abstractNumId w:val="7"/>
   </w:num>
-  <w:num w:numId="21">
-    <w:abstractNumId w:val="24"/>
+  <w:num w:numId="30">
+    <w:abstractNumId w:val="20"/>
   </w:num>
-  <w:num w:numId="22">
-    <w:abstractNumId w:val="23"/>
+  <w:num w:numId="31">
+    <w:abstractNumId w:val="29"/>
   </w:num>
-  <w:num w:numId="23">
-    <w:abstractNumId w:val="15"/>
-  </w:num>
-  <w:num w:numId="24">
-    <w:abstractNumId w:val="13"/>
-  </w:num>
-  <w:num w:numId="25">
-    <w:abstractNumId w:val="21"/>
-  </w:num>
-  <w:num w:numId="26">
-    <w:abstractNumId w:val="8"/>
-  </w:num>
-  <w:num w:numId="27">
-    <w:abstractNumId w:val="17"/>
-  </w:num>
-  <w:num w:numId="28">
-    <w:abstractNumId w:val="22"/>
-  </w:num>
-  <w:num w:numId="29">
-    <w:abstractNumId w:val="6"/>
-  </w:num>
-  <w:num w:numId="30">
-    <w:abstractNumId w:val="19"/>
+  <w:num w:numId="32">
+    <w:abstractNumId w:val="4"/>
   </w:num>
 </w:numbering>
 </file>
@@ -8544,6 +9390,7 @@
     <w:uiPriority w:val="39"/>
     <w:rsid w:val="00ED13BF"/>
     <w:tblPr>
+      <w:tblInd w:w="0" w:type="dxa"/>
       <w:tblBorders>
         <w:top w:val="single" w:sz="4" w:space="0" w:color="auto"/>
         <w:left w:val="single" w:sz="4" w:space="0" w:color="auto"/>
@@ -8552,6 +9399,12 @@
         <w:insideH w:val="single" w:sz="4" w:space="0" w:color="auto"/>
         <w:insideV w:val="single" w:sz="4" w:space="0" w:color="auto"/>
       </w:tblBorders>
+      <w:tblCellMar>
+        <w:top w:w="0" w:type="dxa"/>
+        <w:left w:w="108" w:type="dxa"/>
+        <w:bottom w:w="0" w:type="dxa"/>
+        <w:right w:w="108" w:type="dxa"/>
+      </w:tblCellMar>
     </w:tblPr>
   </w:style>
   <w:style w:type="table" w:styleId="Tabladecuadrcula4-nfasis6">
@@ -8562,6 +9415,7 @@
     <w:tblPr>
       <w:tblStyleRowBandSize w:val="1"/>
       <w:tblStyleColBandSize w:val="1"/>
+      <w:tblInd w:w="0" w:type="dxa"/>
       <w:tblBorders>
         <w:top w:val="single" w:sz="4" w:space="0" w:color="A8D08D" w:themeColor="accent6" w:themeTint="99"/>
         <w:left w:val="single" w:sz="4" w:space="0" w:color="A8D08D" w:themeColor="accent6" w:themeTint="99"/>
@@ -8570,6 +9424,12 @@
         <w:insideH w:val="single" w:sz="4" w:space="0" w:color="A8D08D" w:themeColor="accent6" w:themeTint="99"/>
         <w:insideV w:val="single" w:sz="4" w:space="0" w:color="A8D08D" w:themeColor="accent6" w:themeTint="99"/>
       </w:tblBorders>
+      <w:tblCellMar>
+        <w:top w:w="0" w:type="dxa"/>
+        <w:left w:w="108" w:type="dxa"/>
+        <w:bottom w:w="0" w:type="dxa"/>
+        <w:right w:w="108" w:type="dxa"/>
+      </w:tblCellMar>
     </w:tblPr>
     <w:tblStylePr w:type="firstRow">
       <w:rPr>
@@ -8654,6 +9514,7 @@
     <w:tblPr>
       <w:tblStyleRowBandSize w:val="1"/>
       <w:tblStyleColBandSize w:val="1"/>
+      <w:tblInd w:w="0" w:type="dxa"/>
       <w:tblBorders>
         <w:top w:val="single" w:sz="4" w:space="0" w:color="8EAADB" w:themeColor="accent5" w:themeTint="99"/>
         <w:left w:val="single" w:sz="4" w:space="0" w:color="8EAADB" w:themeColor="accent5" w:themeTint="99"/>
@@ -8662,6 +9523,12 @@
         <w:insideH w:val="single" w:sz="4" w:space="0" w:color="8EAADB" w:themeColor="accent5" w:themeTint="99"/>
         <w:insideV w:val="single" w:sz="4" w:space="0" w:color="8EAADB" w:themeColor="accent5" w:themeTint="99"/>
       </w:tblBorders>
+      <w:tblCellMar>
+        <w:top w:w="0" w:type="dxa"/>
+        <w:left w:w="108" w:type="dxa"/>
+        <w:bottom w:w="0" w:type="dxa"/>
+        <w:right w:w="108" w:type="dxa"/>
+      </w:tblCellMar>
     </w:tblPr>
     <w:tblStylePr w:type="firstRow">
       <w:rPr>

</xml_diff>

<commit_message>
Realizacion del punto estimación del estado de la configuracion
</commit_message>
<xml_diff>
--- a/Tercera Entrega/Plan de Gestion de la Configuration.docx
+++ b/Tercera Entrega/Plan de Gestion de la Configuration.docx
@@ -305,6 +305,8 @@
             <w:r>
               <w:t>Se da inicio a la realización de los primeros ítems de la plantilla</w:t>
             </w:r>
+            <w:bookmarkStart w:id="0" w:name="_GoBack"/>
+            <w:bookmarkEnd w:id="0"/>
           </w:p>
         </w:tc>
         <w:tc>
@@ -390,7 +392,11 @@
           <w:p>
             <w:pPr>
               <w:pStyle w:val="Tabletext"/>
+              <w:jc w:val="center"/>
             </w:pPr>
+            <w:r>
+              <w:t>04/Septiembre/2014</w:t>
+            </w:r>
           </w:p>
         </w:tc>
         <w:tc>
@@ -400,7 +406,11 @@
           <w:p>
             <w:pPr>
               <w:pStyle w:val="Tabletext"/>
+              <w:jc w:val="center"/>
             </w:pPr>
+            <w:r>
+              <w:t>1.3</w:t>
+            </w:r>
           </w:p>
         </w:tc>
         <w:tc>
@@ -411,6 +421,19 @@
             <w:pPr>
               <w:pStyle w:val="Tabletext"/>
             </w:pPr>
+            <w:proofErr w:type="spellStart"/>
+            <w:r>
+              <w:t>Realizacion</w:t>
+            </w:r>
+            <w:proofErr w:type="spellEnd"/>
+            <w:r>
+              <w:t xml:space="preserve"> del punto estimación del estado de la </w:t>
+            </w:r>
+            <w:proofErr w:type="spellStart"/>
+            <w:r>
+              <w:t>configuracion</w:t>
+            </w:r>
+            <w:proofErr w:type="spellEnd"/>
           </w:p>
         </w:tc>
         <w:tc>
@@ -421,6 +444,14 @@
             <w:pPr>
               <w:pStyle w:val="Tabletext"/>
             </w:pPr>
+            <w:r>
+              <w:t xml:space="preserve">Juan Esteban Moreno </w:t>
+            </w:r>
+            <w:proofErr w:type="spellStart"/>
+            <w:r>
+              <w:t>Rodriguez</w:t>
+            </w:r>
+            <w:proofErr w:type="spellEnd"/>
           </w:p>
         </w:tc>
       </w:tr>
@@ -1784,15 +1815,15 @@
         <w:pStyle w:val="Ttulo1"/>
         <w:keepNext w:val="0"/>
       </w:pPr>
-      <w:bookmarkStart w:id="0" w:name="_Toc456598586"/>
-      <w:bookmarkStart w:id="1" w:name="_Toc456600917"/>
-      <w:bookmarkStart w:id="2" w:name="_Toc478353320"/>
+      <w:bookmarkStart w:id="1" w:name="_Toc456598586"/>
+      <w:bookmarkStart w:id="2" w:name="_Toc456600917"/>
+      <w:bookmarkStart w:id="3" w:name="_Toc478353320"/>
       <w:r>
         <w:t>Introd</w:t>
       </w:r>
-      <w:bookmarkEnd w:id="0"/>
       <w:bookmarkEnd w:id="1"/>
       <w:bookmarkEnd w:id="2"/>
+      <w:bookmarkEnd w:id="3"/>
       <w:r>
         <w:t xml:space="preserve">ucción </w:t>
       </w:r>
@@ -1802,15 +1833,15 @@
         <w:pStyle w:val="Ttulo2"/>
         <w:keepNext w:val="0"/>
       </w:pPr>
-      <w:bookmarkStart w:id="3" w:name="_Toc456598587"/>
-      <w:bookmarkStart w:id="4" w:name="_Toc456600918"/>
-      <w:bookmarkStart w:id="5" w:name="_Toc478353321"/>
+      <w:bookmarkStart w:id="4" w:name="_Toc456598587"/>
+      <w:bookmarkStart w:id="5" w:name="_Toc456600918"/>
+      <w:bookmarkStart w:id="6" w:name="_Toc478353321"/>
       <w:r>
         <w:t>P</w:t>
       </w:r>
-      <w:bookmarkEnd w:id="3"/>
       <w:bookmarkEnd w:id="4"/>
       <w:bookmarkEnd w:id="5"/>
+      <w:bookmarkEnd w:id="6"/>
       <w:r>
         <w:t xml:space="preserve">ropósito  </w:t>
       </w:r>
@@ -2535,19 +2566,7 @@
             </w:r>
             <w:proofErr w:type="spellEnd"/>
             <w:r>
-              <w:t xml:space="preserve"> es un sistema de control de versiones</w:t>
-            </w:r>
-            <w:r>
-              <w:t xml:space="preserve"> </w:t>
-            </w:r>
-            <w:r>
-              <w:t>distribuido</w:t>
-            </w:r>
-            <w:r>
-              <w:t xml:space="preserve"> </w:t>
-            </w:r>
-            <w:r>
-              <w:t>de código abierto</w:t>
+              <w:t xml:space="preserve"> es un sistema de control de versiones distribuido de código abierto</w:t>
             </w:r>
             <w:r>
               <w:t xml:space="preserve">. </w:t>
@@ -2787,7 +2806,15 @@
               <w:ind w:left="0"/>
             </w:pPr>
             <w:r>
-              <w:t xml:space="preserve">YII es el framework </w:t>
+              <w:t xml:space="preserve">YII es el </w:t>
+            </w:r>
+            <w:proofErr w:type="spellStart"/>
+            <w:r>
+              <w:t>framework</w:t>
+            </w:r>
+            <w:proofErr w:type="spellEnd"/>
+            <w:r>
+              <w:t xml:space="preserve"> </w:t>
             </w:r>
             <w:proofErr w:type="spellStart"/>
             <w:r>
@@ -3853,11 +3880,11 @@
       <w:pPr>
         <w:pStyle w:val="Ttulo2"/>
       </w:pPr>
-      <w:bookmarkStart w:id="6" w:name="_Toc478353333"/>
+      <w:bookmarkStart w:id="7" w:name="_Toc478353333"/>
       <w:r>
         <w:t>C</w:t>
       </w:r>
-      <w:bookmarkEnd w:id="6"/>
+      <w:bookmarkEnd w:id="7"/>
       <w:r>
         <w:rPr>
           <w:noProof/>
@@ -4095,121 +4122,38 @@
         <w:t>Medios de Almacenamientos del Proyecto y Procesos de Distribución</w:t>
       </w:r>
     </w:p>
-    <w:p>
-      <w:pPr>
-        <w:pStyle w:val="InfoBlue"/>
-      </w:pPr>
-      <w:bookmarkStart w:id="7" w:name="_GoBack"/>
-      <w:r>
-        <w:t xml:space="preserve">[Describe </w:t>
-      </w:r>
-      <w:proofErr w:type="spellStart"/>
-      <w:r>
-        <w:t>retention</w:t>
-      </w:r>
-      <w:proofErr w:type="spellEnd"/>
-      <w:r>
-        <w:t xml:space="preserve"> </w:t>
-      </w:r>
-      <w:proofErr w:type="spellStart"/>
-      <w:r>
-        <w:t>policies</w:t>
-      </w:r>
-      <w:proofErr w:type="spellEnd"/>
-      <w:r>
-        <w:t xml:space="preserve">, and </w:t>
-      </w:r>
-      <w:proofErr w:type="spellStart"/>
-      <w:r>
-        <w:t>the</w:t>
-      </w:r>
-      <w:proofErr w:type="spellEnd"/>
-      <w:r>
-        <w:t xml:space="preserve"> back-up, </w:t>
-      </w:r>
-      <w:proofErr w:type="spellStart"/>
-      <w:r>
-        <w:t>disaster</w:t>
-      </w:r>
-      <w:proofErr w:type="spellEnd"/>
-      <w:r>
-        <w:t xml:space="preserve">, and </w:t>
-      </w:r>
-      <w:proofErr w:type="spellStart"/>
-      <w:r>
-        <w:t>recovery</w:t>
-      </w:r>
-      <w:proofErr w:type="spellEnd"/>
-      <w:r>
-        <w:t xml:space="preserve"> </w:t>
-      </w:r>
-      <w:proofErr w:type="spellStart"/>
-      <w:r>
-        <w:t>plans</w:t>
-      </w:r>
-      <w:proofErr w:type="spellEnd"/>
-      <w:r>
-        <w:t xml:space="preserve">. </w:t>
-      </w:r>
-      <w:proofErr w:type="spellStart"/>
-      <w:r>
-        <w:t>Also</w:t>
-      </w:r>
-      <w:proofErr w:type="spellEnd"/>
-      <w:r>
-        <w:t xml:space="preserve"> describe </w:t>
-      </w:r>
-      <w:proofErr w:type="spellStart"/>
-      <w:r>
-        <w:t>how</w:t>
-      </w:r>
-      <w:proofErr w:type="spellEnd"/>
-      <w:r>
-        <w:t xml:space="preserve"> </w:t>
-      </w:r>
-      <w:proofErr w:type="spellStart"/>
-      <w:r>
-        <w:t>the</w:t>
-      </w:r>
-      <w:proofErr w:type="spellEnd"/>
-      <w:r>
-        <w:t xml:space="preserve"> media </w:t>
-      </w:r>
-      <w:proofErr w:type="spellStart"/>
-      <w:r>
-        <w:t>is</w:t>
-      </w:r>
-      <w:proofErr w:type="spellEnd"/>
-      <w:r>
-        <w:t xml:space="preserve"> </w:t>
-      </w:r>
-      <w:proofErr w:type="spellStart"/>
-      <w:r>
-        <w:t>to</w:t>
-      </w:r>
-      <w:proofErr w:type="spellEnd"/>
-      <w:r>
-        <w:t xml:space="preserve"> be </w:t>
-      </w:r>
-      <w:proofErr w:type="spellStart"/>
-      <w:r>
-        <w:t>retained</w:t>
-      </w:r>
-      <w:proofErr w:type="spellEnd"/>
-      <w:r>
-        <w:t xml:space="preserve">—online, offline, media </w:t>
-      </w:r>
-      <w:proofErr w:type="spellStart"/>
-      <w:r>
-        <w:t>type</w:t>
-      </w:r>
-      <w:proofErr w:type="spellEnd"/>
-      <w:r>
-        <w:t xml:space="preserve">, and </w:t>
-      </w:r>
-      <w:proofErr w:type="spellStart"/>
-      <w:r>
-        <w:t>format</w:t>
+    <w:p/>
+    <w:p>
+      <w:r>
+        <w:t xml:space="preserve">Los medios de almacenamiento que se van a utilizar son varios, el primero de ellos es en los discos duros físicos, cada integrante del equipo debe de tener guardado el proyecto en su versión </w:t>
+      </w:r>
+      <w:proofErr w:type="spellStart"/>
+      <w:r>
+        <w:t>mas</w:t>
+      </w:r>
+      <w:proofErr w:type="spellEnd"/>
+      <w:r>
+        <w:t xml:space="preserve"> reciente en su disco duro físico, el segundo medio de almacenamiento es el repositorio, todos los integrantes del equipo deben de tener acceso a este repositorio para subir cada uno de los cambios o para obtener la versión </w:t>
+      </w:r>
+      <w:proofErr w:type="spellStart"/>
+      <w:r>
+        <w:t>mas</w:t>
+      </w:r>
+      <w:proofErr w:type="spellEnd"/>
+      <w:r>
+        <w:t xml:space="preserve"> actualizada del proyecto, para una mayor seguridad de la información, cada vez que se termine una entrega se </w:t>
+      </w:r>
+      <w:proofErr w:type="spellStart"/>
+      <w:r>
+        <w:t>hara</w:t>
+      </w:r>
+      <w:proofErr w:type="spellEnd"/>
+      <w:r>
+        <w:t xml:space="preserve"> una copia de seguridad en un cd o </w:t>
+      </w:r>
+      <w:proofErr w:type="spellStart"/>
+      <w:r>
+        <w:t>dvd</w:t>
       </w:r>
       <w:proofErr w:type="spellEnd"/>
       <w:r>
@@ -4217,163 +4161,32 @@
       </w:r>
     </w:p>
     <w:p>
-      <w:pPr>
-        <w:pStyle w:val="InfoBlue"/>
-      </w:pPr>
-      <w:proofErr w:type="spellStart"/>
-      <w:r>
-        <w:t>The</w:t>
-      </w:r>
-      <w:proofErr w:type="spellEnd"/>
-      <w:r>
-        <w:t xml:space="preserve"> </w:t>
-      </w:r>
-      <w:proofErr w:type="spellStart"/>
-      <w:r>
-        <w:t>release</w:t>
-      </w:r>
-      <w:proofErr w:type="spellEnd"/>
-      <w:r>
-        <w:t xml:space="preserve"> </w:t>
-      </w:r>
-      <w:proofErr w:type="spellStart"/>
-      <w:r>
-        <w:t>process</w:t>
-      </w:r>
-      <w:proofErr w:type="spellEnd"/>
-      <w:r>
-        <w:t xml:space="preserve"> describes </w:t>
-      </w:r>
-      <w:proofErr w:type="spellStart"/>
-      <w:r>
-        <w:t>what</w:t>
-      </w:r>
-      <w:proofErr w:type="spellEnd"/>
-      <w:r>
-        <w:t xml:space="preserve"> </w:t>
-      </w:r>
-      <w:proofErr w:type="spellStart"/>
-      <w:r>
-        <w:t>is</w:t>
-      </w:r>
-      <w:proofErr w:type="spellEnd"/>
-      <w:r>
-        <w:t xml:space="preserve"> in </w:t>
-      </w:r>
-      <w:proofErr w:type="spellStart"/>
-      <w:r>
-        <w:t>the</w:t>
-      </w:r>
-      <w:proofErr w:type="spellEnd"/>
-      <w:r>
-        <w:t xml:space="preserve"> </w:t>
-      </w:r>
-      <w:proofErr w:type="spellStart"/>
-      <w:r>
-        <w:t>release</w:t>
-      </w:r>
-      <w:proofErr w:type="spellEnd"/>
-      <w:r>
-        <w:t xml:space="preserve">, </w:t>
-      </w:r>
-      <w:proofErr w:type="spellStart"/>
-      <w:r>
-        <w:t>who</w:t>
-      </w:r>
-      <w:proofErr w:type="spellEnd"/>
-      <w:r>
-        <w:t xml:space="preserve"> </w:t>
-      </w:r>
-      <w:proofErr w:type="spellStart"/>
-      <w:r>
-        <w:t>it</w:t>
-      </w:r>
-      <w:proofErr w:type="spellEnd"/>
-      <w:r>
-        <w:t xml:space="preserve"> </w:t>
-      </w:r>
-      <w:proofErr w:type="spellStart"/>
-      <w:r>
-        <w:t>is</w:t>
-      </w:r>
-      <w:proofErr w:type="spellEnd"/>
-      <w:r>
-        <w:t xml:space="preserve"> </w:t>
-      </w:r>
-      <w:proofErr w:type="spellStart"/>
-      <w:r>
-        <w:t>for</w:t>
-      </w:r>
-      <w:proofErr w:type="spellEnd"/>
-      <w:r>
-        <w:t xml:space="preserve">, and </w:t>
-      </w:r>
-      <w:proofErr w:type="spellStart"/>
-      <w:r>
-        <w:t>whether</w:t>
-      </w:r>
-      <w:proofErr w:type="spellEnd"/>
-      <w:r>
-        <w:t xml:space="preserve"> </w:t>
-      </w:r>
-      <w:proofErr w:type="spellStart"/>
-      <w:r>
-        <w:t>there</w:t>
-      </w:r>
-      <w:proofErr w:type="spellEnd"/>
-      <w:r>
-        <w:t xml:space="preserve"> are </w:t>
-      </w:r>
-      <w:proofErr w:type="spellStart"/>
-      <w:r>
-        <w:t>any</w:t>
-      </w:r>
-      <w:proofErr w:type="spellEnd"/>
-      <w:r>
-        <w:t xml:space="preserve"> </w:t>
-      </w:r>
-      <w:proofErr w:type="spellStart"/>
-      <w:r>
-        <w:t>known</w:t>
-      </w:r>
-      <w:proofErr w:type="spellEnd"/>
-      <w:r>
-        <w:t xml:space="preserve"> </w:t>
-      </w:r>
-      <w:proofErr w:type="spellStart"/>
-      <w:r>
-        <w:t>problems</w:t>
-      </w:r>
-      <w:proofErr w:type="spellEnd"/>
-      <w:r>
-        <w:t xml:space="preserve"> and </w:t>
-      </w:r>
-      <w:proofErr w:type="spellStart"/>
-      <w:r>
-        <w:t>any</w:t>
-      </w:r>
-      <w:proofErr w:type="spellEnd"/>
-      <w:r>
-        <w:t xml:space="preserve"> </w:t>
-      </w:r>
-      <w:proofErr w:type="spellStart"/>
-      <w:r>
-        <w:t>installation</w:t>
-      </w:r>
-      <w:proofErr w:type="spellEnd"/>
-      <w:r>
-        <w:t xml:space="preserve"> </w:t>
-      </w:r>
-      <w:proofErr w:type="spellStart"/>
-      <w:r>
-        <w:t>instructions</w:t>
-      </w:r>
-      <w:proofErr w:type="spellEnd"/>
-      <w:r>
-        <w:t>.]</w:t>
-      </w:r>
-    </w:p>
-    <w:bookmarkEnd w:id="7"/>
+      <w:r>
+        <w:t>Según mencionado anteriormente el proceso de distribución será por medio de un canal directo, es decir, se va a poder acceder a todo el proyecto de una forma directa, sin necesidad de ir a terceros</w:t>
+      </w:r>
+      <w:r>
+        <w:t xml:space="preserve">, se puede acceder desde un equipo que contenga el proyecto, </w:t>
+      </w:r>
+      <w:proofErr w:type="spellStart"/>
+      <w:r>
+        <w:t>tambien</w:t>
+      </w:r>
+      <w:proofErr w:type="spellEnd"/>
+      <w:r>
+        <w:t xml:space="preserve"> desde cualquier lugar con internet al acceder al repositorio y con el cd o </w:t>
+      </w:r>
+      <w:proofErr w:type="spellStart"/>
+      <w:r>
+        <w:t>dvd</w:t>
+      </w:r>
+      <w:proofErr w:type="spellEnd"/>
+      <w:r>
+        <w:t xml:space="preserve"> se podrá obtener una copia del proyecto.</w:t>
+      </w:r>
+      <w:r>
+        <w:t xml:space="preserve"> </w:t>
+      </w:r>
+    </w:p>
     <w:p>
       <w:pPr>
         <w:pStyle w:val="Ttulo3"/>
@@ -4382,1158 +4195,112 @@
         <w:t>Reportes y auditorias</w:t>
       </w:r>
     </w:p>
-    <w:p>
-      <w:pPr>
-        <w:pStyle w:val="InfoBlue"/>
-      </w:pPr>
-      <w:r>
-        <w:t xml:space="preserve">[Describe </w:t>
-      </w:r>
-      <w:proofErr w:type="spellStart"/>
-      <w:r>
-        <w:t>the</w:t>
-      </w:r>
-      <w:proofErr w:type="spellEnd"/>
-      <w:r>
-        <w:t xml:space="preserve"> </w:t>
-      </w:r>
-      <w:proofErr w:type="spellStart"/>
-      <w:r>
-        <w:t>content</w:t>
-      </w:r>
-      <w:proofErr w:type="spellEnd"/>
-      <w:r>
-        <w:t xml:space="preserve">, </w:t>
-      </w:r>
-      <w:proofErr w:type="spellStart"/>
-      <w:r>
-        <w:t>format</w:t>
-      </w:r>
-      <w:proofErr w:type="spellEnd"/>
-      <w:r>
-        <w:t xml:space="preserve">, and </w:t>
-      </w:r>
-      <w:proofErr w:type="spellStart"/>
-      <w:r>
-        <w:t>purpose</w:t>
-      </w:r>
-      <w:proofErr w:type="spellEnd"/>
-      <w:r>
-        <w:t xml:space="preserve"> of </w:t>
-      </w:r>
-      <w:proofErr w:type="spellStart"/>
-      <w:r>
-        <w:t>the</w:t>
-      </w:r>
-      <w:proofErr w:type="spellEnd"/>
-      <w:r>
-        <w:t xml:space="preserve"> </w:t>
-      </w:r>
-      <w:proofErr w:type="spellStart"/>
-      <w:r>
-        <w:t>requested</w:t>
-      </w:r>
-      <w:proofErr w:type="spellEnd"/>
-      <w:r>
-        <w:t xml:space="preserve"> </w:t>
-      </w:r>
-      <w:proofErr w:type="spellStart"/>
-      <w:r>
-        <w:t>reports</w:t>
-      </w:r>
-      <w:proofErr w:type="spellEnd"/>
-      <w:r>
-        <w:t xml:space="preserve"> and </w:t>
-      </w:r>
-      <w:proofErr w:type="spellStart"/>
-      <w:r>
-        <w:t>configuration</w:t>
-      </w:r>
-      <w:proofErr w:type="spellEnd"/>
-      <w:r>
-        <w:t xml:space="preserve"> </w:t>
-      </w:r>
-      <w:proofErr w:type="spellStart"/>
-      <w:r>
-        <w:t>audits</w:t>
-      </w:r>
-      <w:proofErr w:type="spellEnd"/>
-      <w:r>
-        <w:t>.</w:t>
-      </w:r>
-    </w:p>
-    <w:p>
-      <w:pPr>
-        <w:pStyle w:val="InfoBlue"/>
-      </w:pPr>
-      <w:proofErr w:type="spellStart"/>
-      <w:r>
-        <w:t>Reports</w:t>
-      </w:r>
-      <w:proofErr w:type="spellEnd"/>
-      <w:r>
-        <w:t xml:space="preserve"> are </w:t>
-      </w:r>
-      <w:proofErr w:type="spellStart"/>
-      <w:r>
-        <w:t>used</w:t>
-      </w:r>
-      <w:proofErr w:type="spellEnd"/>
-      <w:r>
-        <w:t xml:space="preserve"> </w:t>
-      </w:r>
-      <w:proofErr w:type="spellStart"/>
-      <w:r>
-        <w:t>to</w:t>
-      </w:r>
-      <w:proofErr w:type="spellEnd"/>
-      <w:r>
-        <w:t xml:space="preserve"> </w:t>
-      </w:r>
-      <w:proofErr w:type="spellStart"/>
-      <w:r>
-        <w:t>assess</w:t>
-      </w:r>
-      <w:proofErr w:type="spellEnd"/>
-      <w:r>
-        <w:t xml:space="preserve"> </w:t>
-      </w:r>
-      <w:proofErr w:type="spellStart"/>
-      <w:r>
-        <w:t>the</w:t>
-      </w:r>
-      <w:proofErr w:type="spellEnd"/>
-      <w:r>
-        <w:t xml:space="preserve"> “</w:t>
-      </w:r>
-      <w:proofErr w:type="spellStart"/>
-      <w:r>
-        <w:t>quality</w:t>
-      </w:r>
-      <w:proofErr w:type="spellEnd"/>
-      <w:r>
-        <w:t xml:space="preserve"> of </w:t>
-      </w:r>
-      <w:proofErr w:type="spellStart"/>
-      <w:r>
-        <w:t>the</w:t>
-      </w:r>
-      <w:proofErr w:type="spellEnd"/>
-      <w:r>
-        <w:t xml:space="preserve"> </w:t>
-      </w:r>
-      <w:proofErr w:type="spellStart"/>
-      <w:r>
-        <w:t>product</w:t>
-      </w:r>
-      <w:proofErr w:type="spellEnd"/>
-      <w:r>
-        <w:t xml:space="preserve">” at </w:t>
-      </w:r>
-      <w:proofErr w:type="spellStart"/>
-      <w:r>
-        <w:t>any</w:t>
-      </w:r>
-      <w:proofErr w:type="spellEnd"/>
-      <w:r>
-        <w:t xml:space="preserve"> </w:t>
-      </w:r>
-      <w:proofErr w:type="spellStart"/>
-      <w:r>
-        <w:t>given</w:t>
-      </w:r>
-      <w:proofErr w:type="spellEnd"/>
-      <w:r>
-        <w:t xml:space="preserve"> time in </w:t>
-      </w:r>
-      <w:proofErr w:type="spellStart"/>
-      <w:r>
-        <w:t>the</w:t>
-      </w:r>
-      <w:proofErr w:type="spellEnd"/>
-      <w:r>
-        <w:t xml:space="preserve"> </w:t>
-      </w:r>
-      <w:proofErr w:type="spellStart"/>
-      <w:r>
-        <w:t>project</w:t>
-      </w:r>
-      <w:proofErr w:type="spellEnd"/>
-      <w:r>
-        <w:t xml:space="preserve"> </w:t>
-      </w:r>
-      <w:proofErr w:type="spellStart"/>
-      <w:r>
-        <w:t>or</w:t>
-      </w:r>
-      <w:proofErr w:type="spellEnd"/>
-      <w:r>
-        <w:t xml:space="preserve"> </w:t>
-      </w:r>
-      <w:proofErr w:type="spellStart"/>
-      <w:r>
-        <w:t>product</w:t>
-      </w:r>
-      <w:proofErr w:type="spellEnd"/>
-      <w:r>
-        <w:t xml:space="preserve"> </w:t>
-      </w:r>
-      <w:proofErr w:type="spellStart"/>
-      <w:r>
-        <w:t>lifecycle</w:t>
-      </w:r>
-      <w:proofErr w:type="spellEnd"/>
-      <w:r>
-        <w:t xml:space="preserve">. </w:t>
-      </w:r>
-      <w:proofErr w:type="spellStart"/>
-      <w:r>
-        <w:t>Reporting</w:t>
-      </w:r>
-      <w:proofErr w:type="spellEnd"/>
-      <w:r>
-        <w:t xml:space="preserve"> </w:t>
-      </w:r>
-      <w:proofErr w:type="spellStart"/>
-      <w:r>
-        <w:t>on</w:t>
-      </w:r>
-      <w:proofErr w:type="spellEnd"/>
-      <w:r>
-        <w:t xml:space="preserve"> </w:t>
-      </w:r>
-      <w:proofErr w:type="spellStart"/>
-      <w:r>
-        <w:t>defects</w:t>
-      </w:r>
-      <w:proofErr w:type="spellEnd"/>
-      <w:r>
-        <w:t xml:space="preserve"> </w:t>
-      </w:r>
-      <w:proofErr w:type="spellStart"/>
-      <w:r>
-        <w:t>based</w:t>
-      </w:r>
-      <w:proofErr w:type="spellEnd"/>
-      <w:r>
-        <w:t xml:space="preserve"> </w:t>
-      </w:r>
-      <w:proofErr w:type="spellStart"/>
-      <w:r>
-        <w:t>on</w:t>
-      </w:r>
-      <w:proofErr w:type="spellEnd"/>
-      <w:r>
-        <w:t xml:space="preserve"> </w:t>
-      </w:r>
-      <w:proofErr w:type="spellStart"/>
-      <w:r>
-        <w:t>change</w:t>
-      </w:r>
-      <w:proofErr w:type="spellEnd"/>
-      <w:r>
-        <w:t xml:space="preserve"> </w:t>
-      </w:r>
-      <w:proofErr w:type="spellStart"/>
-      <w:r>
-        <w:t>requests</w:t>
-      </w:r>
-      <w:proofErr w:type="spellEnd"/>
-      <w:r>
-        <w:t xml:space="preserve"> </w:t>
-      </w:r>
-      <w:proofErr w:type="spellStart"/>
-      <w:r>
-        <w:t>may</w:t>
-      </w:r>
-      <w:proofErr w:type="spellEnd"/>
-      <w:r>
-        <w:t xml:space="preserve"> </w:t>
-      </w:r>
-      <w:proofErr w:type="spellStart"/>
-      <w:r>
-        <w:t>provide</w:t>
-      </w:r>
-      <w:proofErr w:type="spellEnd"/>
-      <w:r>
-        <w:t xml:space="preserve"> </w:t>
-      </w:r>
-      <w:proofErr w:type="spellStart"/>
-      <w:r>
-        <w:t>some</w:t>
-      </w:r>
-      <w:proofErr w:type="spellEnd"/>
-      <w:r>
-        <w:t xml:space="preserve"> </w:t>
-      </w:r>
-      <w:proofErr w:type="spellStart"/>
-      <w:r>
-        <w:t>useful</w:t>
-      </w:r>
-      <w:proofErr w:type="spellEnd"/>
-      <w:r>
-        <w:t xml:space="preserve"> </w:t>
-      </w:r>
-      <w:proofErr w:type="spellStart"/>
-      <w:r>
-        <w:t>quality</w:t>
-      </w:r>
-      <w:proofErr w:type="spellEnd"/>
-      <w:r>
-        <w:t xml:space="preserve"> </w:t>
-      </w:r>
-      <w:proofErr w:type="spellStart"/>
-      <w:r>
-        <w:t>indicators</w:t>
-      </w:r>
-      <w:proofErr w:type="spellEnd"/>
-      <w:r>
-        <w:t xml:space="preserve"> and, </w:t>
-      </w:r>
-      <w:proofErr w:type="spellStart"/>
-      <w:r>
-        <w:t>thereby</w:t>
-      </w:r>
-      <w:proofErr w:type="spellEnd"/>
-      <w:r>
-        <w:t xml:space="preserve">, </w:t>
-      </w:r>
-      <w:proofErr w:type="spellStart"/>
-      <w:r>
-        <w:t>alert</w:t>
-      </w:r>
-      <w:proofErr w:type="spellEnd"/>
-      <w:r>
-        <w:t xml:space="preserve"> </w:t>
-      </w:r>
-      <w:proofErr w:type="spellStart"/>
-      <w:r>
-        <w:t>management</w:t>
-      </w:r>
-      <w:proofErr w:type="spellEnd"/>
-      <w:r>
-        <w:t xml:space="preserve"> and </w:t>
-      </w:r>
-      <w:proofErr w:type="spellStart"/>
-      <w:r>
-        <w:t>developers</w:t>
-      </w:r>
-      <w:proofErr w:type="spellEnd"/>
-      <w:r>
-        <w:t xml:space="preserve"> </w:t>
-      </w:r>
-      <w:proofErr w:type="spellStart"/>
-      <w:r>
-        <w:t>to</w:t>
-      </w:r>
-      <w:proofErr w:type="spellEnd"/>
-      <w:r>
-        <w:t xml:space="preserve"> </w:t>
-      </w:r>
-      <w:proofErr w:type="spellStart"/>
-      <w:r>
-        <w:t>particularly</w:t>
-      </w:r>
-      <w:proofErr w:type="spellEnd"/>
-      <w:r>
-        <w:t xml:space="preserve"> </w:t>
-      </w:r>
-      <w:proofErr w:type="spellStart"/>
-      <w:r>
-        <w:t>critical</w:t>
-      </w:r>
-      <w:proofErr w:type="spellEnd"/>
-      <w:r>
-        <w:t xml:space="preserve"> </w:t>
-      </w:r>
-      <w:proofErr w:type="spellStart"/>
-      <w:r>
-        <w:t>areas</w:t>
-      </w:r>
-      <w:proofErr w:type="spellEnd"/>
-      <w:r>
-        <w:t xml:space="preserve"> of </w:t>
-      </w:r>
-      <w:proofErr w:type="spellStart"/>
-      <w:r>
-        <w:t>development</w:t>
-      </w:r>
-      <w:proofErr w:type="spellEnd"/>
-      <w:r>
-        <w:t xml:space="preserve">. </w:t>
-      </w:r>
-      <w:proofErr w:type="spellStart"/>
-      <w:r>
-        <w:t>Defects</w:t>
-      </w:r>
-      <w:proofErr w:type="spellEnd"/>
-      <w:r>
-        <w:t xml:space="preserve"> are </w:t>
-      </w:r>
-      <w:proofErr w:type="spellStart"/>
-      <w:r>
-        <w:t>often</w:t>
-      </w:r>
-      <w:proofErr w:type="spellEnd"/>
-      <w:r>
-        <w:t xml:space="preserve"> </w:t>
-      </w:r>
-      <w:proofErr w:type="spellStart"/>
-      <w:r>
-        <w:t>classified</w:t>
-      </w:r>
-      <w:proofErr w:type="spellEnd"/>
-      <w:r>
-        <w:t xml:space="preserve"> </w:t>
-      </w:r>
-      <w:proofErr w:type="spellStart"/>
-      <w:r>
-        <w:t>by</w:t>
-      </w:r>
-      <w:proofErr w:type="spellEnd"/>
-      <w:r>
-        <w:t xml:space="preserve"> </w:t>
-      </w:r>
-      <w:proofErr w:type="spellStart"/>
-      <w:r>
-        <w:t>criticality</w:t>
-      </w:r>
-      <w:proofErr w:type="spellEnd"/>
-      <w:r>
-        <w:t xml:space="preserve"> (</w:t>
-      </w:r>
-      <w:proofErr w:type="spellStart"/>
-      <w:r>
-        <w:t>high</w:t>
-      </w:r>
-      <w:proofErr w:type="spellEnd"/>
-      <w:r>
-        <w:t xml:space="preserve">, </w:t>
-      </w:r>
-      <w:proofErr w:type="spellStart"/>
-      <w:r>
-        <w:t>medium</w:t>
-      </w:r>
-      <w:proofErr w:type="spellEnd"/>
-      <w:r>
-        <w:t xml:space="preserve">, and </w:t>
-      </w:r>
-      <w:proofErr w:type="spellStart"/>
-      <w:r>
-        <w:t>low</w:t>
-      </w:r>
-      <w:proofErr w:type="spellEnd"/>
-      <w:r>
-        <w:t xml:space="preserve">) and </w:t>
-      </w:r>
-      <w:proofErr w:type="spellStart"/>
-      <w:r>
-        <w:t>could</w:t>
-      </w:r>
-      <w:proofErr w:type="spellEnd"/>
-      <w:r>
-        <w:t xml:space="preserve"> be </w:t>
-      </w:r>
-      <w:proofErr w:type="spellStart"/>
-      <w:r>
-        <w:t>reported</w:t>
-      </w:r>
-      <w:proofErr w:type="spellEnd"/>
-      <w:r>
-        <w:t xml:space="preserve"> </w:t>
-      </w:r>
-      <w:proofErr w:type="spellStart"/>
-      <w:r>
-        <w:t>on</w:t>
-      </w:r>
-      <w:proofErr w:type="spellEnd"/>
-      <w:r>
-        <w:t xml:space="preserve"> </w:t>
-      </w:r>
-      <w:proofErr w:type="spellStart"/>
-      <w:r>
-        <w:t>the</w:t>
-      </w:r>
-      <w:proofErr w:type="spellEnd"/>
-      <w:r>
-        <w:t xml:space="preserve"> </w:t>
-      </w:r>
-      <w:proofErr w:type="spellStart"/>
-      <w:r>
-        <w:t>following</w:t>
-      </w:r>
-      <w:proofErr w:type="spellEnd"/>
-      <w:r>
-        <w:t xml:space="preserve"> </w:t>
-      </w:r>
-      <w:proofErr w:type="spellStart"/>
-      <w:r>
-        <w:t>basis</w:t>
-      </w:r>
-      <w:proofErr w:type="spellEnd"/>
-      <w:r>
-        <w:t>:</w:t>
-      </w:r>
-    </w:p>
-    <w:p>
-      <w:pPr>
-        <w:pStyle w:val="InfoBlue"/>
-        <w:numPr>
-          <w:ilvl w:val="0"/>
-          <w:numId w:val="23"/>
-        </w:numPr>
-      </w:pPr>
-      <w:proofErr w:type="spellStart"/>
-      <w:r>
-        <w:t>Aging</w:t>
-      </w:r>
-      <w:proofErr w:type="spellEnd"/>
-      <w:r>
-        <w:t xml:space="preserve"> (Time-</w:t>
-      </w:r>
-      <w:proofErr w:type="spellStart"/>
-      <w:r>
-        <w:t>based</w:t>
-      </w:r>
-      <w:proofErr w:type="spellEnd"/>
-      <w:r>
-        <w:t xml:space="preserve"> </w:t>
-      </w:r>
-      <w:proofErr w:type="spellStart"/>
-      <w:r>
-        <w:t>Reports</w:t>
-      </w:r>
-      <w:proofErr w:type="spellEnd"/>
-      <w:r>
-        <w:t xml:space="preserve">): </w:t>
-      </w:r>
-      <w:proofErr w:type="spellStart"/>
-      <w:r>
-        <w:t>How</w:t>
-      </w:r>
-      <w:proofErr w:type="spellEnd"/>
-      <w:r>
-        <w:t xml:space="preserve"> </w:t>
-      </w:r>
-      <w:proofErr w:type="spellStart"/>
-      <w:r>
-        <w:t>long</w:t>
-      </w:r>
-      <w:proofErr w:type="spellEnd"/>
-      <w:r>
-        <w:t xml:space="preserve"> </w:t>
-      </w:r>
-      <w:proofErr w:type="spellStart"/>
-      <w:r>
-        <w:t>have</w:t>
-      </w:r>
-      <w:proofErr w:type="spellEnd"/>
-      <w:r>
-        <w:t xml:space="preserve"> </w:t>
-      </w:r>
-      <w:proofErr w:type="spellStart"/>
-      <w:r>
-        <w:t>defects</w:t>
-      </w:r>
-      <w:proofErr w:type="spellEnd"/>
-      <w:r>
-        <w:t xml:space="preserve"> of </w:t>
-      </w:r>
-      <w:proofErr w:type="spellStart"/>
-      <w:r>
-        <w:t>the</w:t>
-      </w:r>
-      <w:proofErr w:type="spellEnd"/>
-      <w:r>
-        <w:t xml:space="preserve"> </w:t>
-      </w:r>
-      <w:proofErr w:type="spellStart"/>
-      <w:r>
-        <w:t>various</w:t>
-      </w:r>
-      <w:proofErr w:type="spellEnd"/>
-      <w:r>
-        <w:t xml:space="preserve"> </w:t>
-      </w:r>
-      <w:proofErr w:type="spellStart"/>
-      <w:r>
-        <w:t>kinds</w:t>
-      </w:r>
-      <w:proofErr w:type="spellEnd"/>
-      <w:r>
-        <w:t xml:space="preserve"> </w:t>
-      </w:r>
-      <w:proofErr w:type="spellStart"/>
-      <w:r>
-        <w:t>been</w:t>
-      </w:r>
-      <w:proofErr w:type="spellEnd"/>
-      <w:r>
-        <w:t xml:space="preserve"> open</w:t>
+    <w:p/>
+    <w:p>
+      <w:r>
+        <w:t xml:space="preserve">A medida que el proyecto </w:t>
+      </w:r>
+      <w:proofErr w:type="spellStart"/>
+      <w:r>
+        <w:t>esta</w:t>
+      </w:r>
+      <w:proofErr w:type="spellEnd"/>
+      <w:r>
+        <w:t xml:space="preserve"> en desarrollo es importante que este en constante revisión, ya que esto nos ayuda a mejorar la calidad del software, </w:t>
+      </w:r>
+      <w:r>
+        <w:t xml:space="preserve">cada vez que el proyecto </w:t>
+      </w:r>
+      <w:proofErr w:type="spellStart"/>
+      <w:r>
+        <w:t>esta</w:t>
+      </w:r>
+      <w:proofErr w:type="spellEnd"/>
+      <w:r>
+        <w:t xml:space="preserve"> dado a revisión se maneja un formato para </w:t>
+      </w:r>
+      <w:proofErr w:type="spellStart"/>
+      <w:r>
+        <w:t>el</w:t>
+      </w:r>
+      <w:proofErr w:type="spellEnd"/>
+      <w:r>
+        <w:t xml:space="preserve"> reporte, este formato incluye el </w:t>
+      </w:r>
+      <w:proofErr w:type="spellStart"/>
+      <w:r>
+        <w:t>numero</w:t>
+      </w:r>
+      <w:proofErr w:type="spellEnd"/>
+      <w:r>
+        <w:t xml:space="preserve"> de defectos que se encontró, que tan </w:t>
+      </w:r>
+      <w:proofErr w:type="spellStart"/>
+      <w:r>
+        <w:t>critico</w:t>
+      </w:r>
+      <w:proofErr w:type="spellEnd"/>
+      <w:r>
+        <w:t xml:space="preserve"> es cada uno de los defectos, cuales son las consecuencias de no corregir cada defecto y cual es la estimación de resolver cada uno de los </w:t>
+      </w:r>
+      <w:r>
+        <w:t>defectos.</w:t>
+      </w:r>
+      <w:r>
+        <w:t xml:space="preserve"> </w:t>
+      </w:r>
+    </w:p>
+    <w:p>
+      <w:r>
+        <w:t>El objetivo principal de cada reporte es descubrir defectos que se ven fácilmente y otros que hay ocultos para solucionarlos rápidamente y no esperar que ya estos defectos no tengan solución, otro de los objetivos que tienen estos reportes es que sirven para verificar si al momento de hacer modificaciones</w:t>
+      </w:r>
+      <w:r>
+        <w:t xml:space="preserve"> o cambios que se propusieron, el proyecto no</w:t>
+      </w:r>
+      <w:r>
+        <w:t xml:space="preserve"> produjo algún error o si que</w:t>
+      </w:r>
+      <w:r>
+        <w:t>daron defectos en alguna parte.</w:t>
+      </w:r>
+    </w:p>
+    <w:p/>
+    <w:p>
+      <w:r>
+        <w:t>Las tareas de la auditoria de la configuración son comprobar que haya una secuencia entre cada una de las fases del proyecto, también es que se pueda validar el estado actual del software y que se pueda valorar el avance en una determinada línea base.</w:t>
+      </w:r>
+    </w:p>
+    <w:p/>
+    <w:p>
+      <w:r>
+        <w:t>P</w:t>
+      </w:r>
+      <w:r>
+        <w:t xml:space="preserve">or eso es que se </w:t>
+      </w:r>
+      <w:r>
+        <w:t>hacen</w:t>
+      </w:r>
+      <w:r>
+        <w:t xml:space="preserve"> informes</w:t>
+      </w:r>
+      <w:r>
+        <w:t xml:space="preserve"> y auditorias</w:t>
+      </w:r>
+      <w:r>
+        <w:t xml:space="preserve"> de forma </w:t>
       </w:r>
       <w:proofErr w:type="gramStart"/>
       <w:r>
-        <w:t>?</w:t>
+        <w:t>continua</w:t>
       </w:r>
       <w:proofErr w:type="gramEnd"/>
       <w:r>
-        <w:t xml:space="preserve"> </w:t>
-      </w:r>
-      <w:proofErr w:type="spellStart"/>
-      <w:r>
-        <w:t>What</w:t>
-      </w:r>
-      <w:proofErr w:type="spellEnd"/>
-      <w:r>
-        <w:t xml:space="preserve"> </w:t>
-      </w:r>
-      <w:proofErr w:type="spellStart"/>
-      <w:r>
-        <w:t>is</w:t>
-      </w:r>
-      <w:proofErr w:type="spellEnd"/>
-      <w:r>
-        <w:t xml:space="preserve"> </w:t>
-      </w:r>
-      <w:proofErr w:type="spellStart"/>
-      <w:r>
-        <w:t>the</w:t>
-      </w:r>
-      <w:proofErr w:type="spellEnd"/>
-      <w:r>
-        <w:t xml:space="preserve"> “</w:t>
-      </w:r>
-      <w:proofErr w:type="spellStart"/>
-      <w:r>
-        <w:t>lag</w:t>
-      </w:r>
-      <w:proofErr w:type="spellEnd"/>
-      <w:r>
-        <w:t xml:space="preserve"> time’’ </w:t>
-      </w:r>
-      <w:proofErr w:type="spellStart"/>
-      <w:r>
-        <w:t>between</w:t>
-      </w:r>
-      <w:proofErr w:type="spellEnd"/>
-      <w:r>
-        <w:t xml:space="preserve"> </w:t>
-      </w:r>
-      <w:proofErr w:type="spellStart"/>
-      <w:r>
-        <w:t>when</w:t>
-      </w:r>
-      <w:proofErr w:type="spellEnd"/>
-      <w:r>
-        <w:t xml:space="preserve"> </w:t>
-      </w:r>
-      <w:proofErr w:type="spellStart"/>
-      <w:r>
-        <w:t>defects</w:t>
-      </w:r>
-      <w:proofErr w:type="spellEnd"/>
-      <w:r>
-        <w:t xml:space="preserve"> are </w:t>
-      </w:r>
-      <w:proofErr w:type="spellStart"/>
-      <w:r>
-        <w:t>found</w:t>
-      </w:r>
-      <w:proofErr w:type="spellEnd"/>
-      <w:r>
-        <w:t xml:space="preserve"> in </w:t>
-      </w:r>
-      <w:proofErr w:type="spellStart"/>
-      <w:r>
-        <w:t>the</w:t>
-      </w:r>
-      <w:proofErr w:type="spellEnd"/>
-      <w:r>
-        <w:t xml:space="preserve"> </w:t>
-      </w:r>
-      <w:proofErr w:type="spellStart"/>
-      <w:r>
-        <w:t>lifecycle</w:t>
-      </w:r>
-      <w:proofErr w:type="spellEnd"/>
-      <w:r>
-        <w:t xml:space="preserve"> and </w:t>
-      </w:r>
-      <w:proofErr w:type="spellStart"/>
-      <w:r>
-        <w:t>when</w:t>
-      </w:r>
-      <w:proofErr w:type="spellEnd"/>
-      <w:r>
-        <w:t xml:space="preserve"> </w:t>
-      </w:r>
-      <w:proofErr w:type="spellStart"/>
-      <w:r>
-        <w:t>they</w:t>
-      </w:r>
-      <w:proofErr w:type="spellEnd"/>
-      <w:r>
-        <w:t xml:space="preserve"> are </w:t>
-      </w:r>
-      <w:proofErr w:type="spellStart"/>
-      <w:r>
-        <w:t>fixed</w:t>
-      </w:r>
-      <w:proofErr w:type="spellEnd"/>
-      <w:r>
-        <w:t>?</w:t>
-      </w:r>
-    </w:p>
-    <w:p>
-      <w:pPr>
-        <w:pStyle w:val="InfoBlue"/>
-        <w:numPr>
-          <w:ilvl w:val="0"/>
-          <w:numId w:val="23"/>
-        </w:numPr>
-      </w:pPr>
-      <w:proofErr w:type="spellStart"/>
-      <w:r>
-        <w:t>Distribution</w:t>
-      </w:r>
-      <w:proofErr w:type="spellEnd"/>
-      <w:r>
-        <w:t xml:space="preserve"> (</w:t>
-      </w:r>
-      <w:proofErr w:type="spellStart"/>
-      <w:r>
-        <w:t>Count</w:t>
-      </w:r>
-      <w:proofErr w:type="spellEnd"/>
-      <w:r>
-        <w:t xml:space="preserve"> </w:t>
-      </w:r>
-      <w:proofErr w:type="spellStart"/>
-      <w:r>
-        <w:t>Based</w:t>
-      </w:r>
-      <w:proofErr w:type="spellEnd"/>
-      <w:r>
-        <w:t xml:space="preserve"> </w:t>
-      </w:r>
-      <w:proofErr w:type="spellStart"/>
-      <w:r>
-        <w:t>Reports</w:t>
-      </w:r>
-      <w:proofErr w:type="spellEnd"/>
-      <w:r>
-        <w:t xml:space="preserve">): </w:t>
-      </w:r>
-      <w:proofErr w:type="spellStart"/>
-      <w:r>
-        <w:t>How</w:t>
-      </w:r>
-      <w:proofErr w:type="spellEnd"/>
-      <w:r>
-        <w:t xml:space="preserve"> </w:t>
-      </w:r>
-      <w:proofErr w:type="spellStart"/>
-      <w:r>
-        <w:t>many</w:t>
-      </w:r>
-      <w:proofErr w:type="spellEnd"/>
-      <w:r>
-        <w:t xml:space="preserve"> </w:t>
-      </w:r>
-      <w:proofErr w:type="spellStart"/>
-      <w:r>
-        <w:t>defects</w:t>
-      </w:r>
-      <w:proofErr w:type="spellEnd"/>
-      <w:r>
-        <w:t xml:space="preserve"> are </w:t>
-      </w:r>
-      <w:proofErr w:type="spellStart"/>
-      <w:r>
-        <w:t>there</w:t>
-      </w:r>
-      <w:proofErr w:type="spellEnd"/>
-      <w:r>
-        <w:t xml:space="preserve"> in </w:t>
-      </w:r>
-      <w:proofErr w:type="spellStart"/>
-      <w:r>
-        <w:t>the</w:t>
-      </w:r>
-      <w:proofErr w:type="spellEnd"/>
-      <w:r>
-        <w:t xml:space="preserve"> </w:t>
-      </w:r>
-      <w:proofErr w:type="spellStart"/>
-      <w:r>
-        <w:t>various</w:t>
-      </w:r>
-      <w:proofErr w:type="spellEnd"/>
-      <w:r>
-        <w:t xml:space="preserve"> </w:t>
-      </w:r>
-      <w:proofErr w:type="spellStart"/>
-      <w:r>
-        <w:t>categories</w:t>
-      </w:r>
-      <w:proofErr w:type="spellEnd"/>
-      <w:r>
-        <w:t xml:space="preserve"> </w:t>
-      </w:r>
-      <w:proofErr w:type="spellStart"/>
-      <w:r>
-        <w:t>by</w:t>
-      </w:r>
-      <w:proofErr w:type="spellEnd"/>
-      <w:r>
-        <w:t xml:space="preserve"> </w:t>
-      </w:r>
-      <w:proofErr w:type="spellStart"/>
-      <w:r>
-        <w:t>owner</w:t>
-      </w:r>
-      <w:proofErr w:type="spellEnd"/>
-      <w:r>
-        <w:t xml:space="preserve">, </w:t>
-      </w:r>
-      <w:proofErr w:type="spellStart"/>
-      <w:r>
-        <w:t>priority</w:t>
-      </w:r>
-      <w:proofErr w:type="spellEnd"/>
-      <w:r>
-        <w:t xml:space="preserve"> </w:t>
-      </w:r>
-      <w:proofErr w:type="spellStart"/>
-      <w:r>
-        <w:t>or</w:t>
-      </w:r>
-      <w:proofErr w:type="spellEnd"/>
-      <w:r>
-        <w:t xml:space="preserve"> </w:t>
-      </w:r>
-      <w:proofErr w:type="spellStart"/>
-      <w:r>
-        <w:t>state</w:t>
-      </w:r>
-      <w:proofErr w:type="spellEnd"/>
-      <w:r>
-        <w:t xml:space="preserve"> of </w:t>
-      </w:r>
-      <w:proofErr w:type="spellStart"/>
-      <w:r>
-        <w:t>fix</w:t>
-      </w:r>
-      <w:proofErr w:type="spellEnd"/>
-      <w:r>
-        <w:t>?</w:t>
-      </w:r>
-    </w:p>
-    <w:p>
-      <w:pPr>
-        <w:pStyle w:val="InfoBlue"/>
-        <w:numPr>
-          <w:ilvl w:val="0"/>
-          <w:numId w:val="23"/>
-        </w:numPr>
-      </w:pPr>
-      <w:proofErr w:type="spellStart"/>
-      <w:r>
-        <w:t>Trend</w:t>
-      </w:r>
-      <w:proofErr w:type="spellEnd"/>
-      <w:r>
-        <w:t xml:space="preserve"> (Time-</w:t>
-      </w:r>
-      <w:proofErr w:type="spellStart"/>
-      <w:r>
-        <w:t>related</w:t>
-      </w:r>
-      <w:proofErr w:type="spellEnd"/>
-      <w:r>
-        <w:t xml:space="preserve"> and </w:t>
-      </w:r>
-      <w:proofErr w:type="spellStart"/>
-      <w:r>
-        <w:t>Count-related</w:t>
-      </w:r>
-      <w:proofErr w:type="spellEnd"/>
-      <w:r>
-        <w:t xml:space="preserve"> </w:t>
-      </w:r>
-      <w:proofErr w:type="spellStart"/>
-      <w:r>
-        <w:t>Reports</w:t>
-      </w:r>
-      <w:proofErr w:type="spellEnd"/>
-      <w:r>
-        <w:t xml:space="preserve">): </w:t>
-      </w:r>
-      <w:proofErr w:type="spellStart"/>
-      <w:r>
-        <w:t>What</w:t>
-      </w:r>
-      <w:proofErr w:type="spellEnd"/>
-      <w:r>
-        <w:t xml:space="preserve"> </w:t>
-      </w:r>
-      <w:proofErr w:type="spellStart"/>
-      <w:r>
-        <w:t>is</w:t>
-      </w:r>
-      <w:proofErr w:type="spellEnd"/>
-      <w:r>
-        <w:t xml:space="preserve"> </w:t>
-      </w:r>
-      <w:proofErr w:type="spellStart"/>
-      <w:r>
-        <w:t>the</w:t>
-      </w:r>
-      <w:proofErr w:type="spellEnd"/>
-      <w:r>
-        <w:t xml:space="preserve"> </w:t>
-      </w:r>
-      <w:proofErr w:type="spellStart"/>
-      <w:r>
-        <w:t>cumulative</w:t>
-      </w:r>
-      <w:proofErr w:type="spellEnd"/>
-      <w:r>
-        <w:t xml:space="preserve"> </w:t>
-      </w:r>
-      <w:proofErr w:type="spellStart"/>
-      <w:r>
-        <w:t>number</w:t>
-      </w:r>
-      <w:proofErr w:type="spellEnd"/>
-      <w:r>
-        <w:t xml:space="preserve"> of </w:t>
-      </w:r>
-      <w:proofErr w:type="spellStart"/>
-      <w:r>
-        <w:t>defects</w:t>
-      </w:r>
-      <w:proofErr w:type="spellEnd"/>
-      <w:r>
-        <w:t xml:space="preserve"> </w:t>
-      </w:r>
-      <w:proofErr w:type="spellStart"/>
-      <w:r>
-        <w:t>found</w:t>
-      </w:r>
-      <w:proofErr w:type="spellEnd"/>
-      <w:r>
-        <w:t xml:space="preserve"> and </w:t>
-      </w:r>
-      <w:proofErr w:type="spellStart"/>
-      <w:r>
-        <w:t>fixed</w:t>
-      </w:r>
-      <w:proofErr w:type="spellEnd"/>
-      <w:r>
-        <w:t xml:space="preserve"> </w:t>
-      </w:r>
-      <w:proofErr w:type="spellStart"/>
-      <w:r>
-        <w:t>over</w:t>
-      </w:r>
-      <w:proofErr w:type="spellEnd"/>
-      <w:r>
-        <w:t xml:space="preserve"> time</w:t>
-      </w:r>
-      <w:proofErr w:type="gramStart"/>
-      <w:r>
-        <w:t>?</w:t>
-      </w:r>
-      <w:proofErr w:type="gramEnd"/>
-      <w:r>
-        <w:t xml:space="preserve"> </w:t>
-      </w:r>
-      <w:proofErr w:type="spellStart"/>
-      <w:r>
-        <w:t>What</w:t>
-      </w:r>
-      <w:proofErr w:type="spellEnd"/>
-      <w:r>
-        <w:t xml:space="preserve"> </w:t>
-      </w:r>
-      <w:proofErr w:type="spellStart"/>
-      <w:r>
-        <w:t>is</w:t>
-      </w:r>
-      <w:proofErr w:type="spellEnd"/>
-      <w:r>
-        <w:t xml:space="preserve"> </w:t>
-      </w:r>
-      <w:proofErr w:type="spellStart"/>
-      <w:r>
-        <w:t>the</w:t>
-      </w:r>
-      <w:proofErr w:type="spellEnd"/>
-      <w:r>
-        <w:t xml:space="preserve"> </w:t>
-      </w:r>
-      <w:proofErr w:type="spellStart"/>
-      <w:r>
-        <w:t>rate</w:t>
-      </w:r>
-      <w:proofErr w:type="spellEnd"/>
-      <w:r>
-        <w:t xml:space="preserve"> of </w:t>
-      </w:r>
-      <w:proofErr w:type="spellStart"/>
-      <w:r>
-        <w:t>defect</w:t>
-      </w:r>
-      <w:proofErr w:type="spellEnd"/>
-      <w:r>
-        <w:t xml:space="preserve"> </w:t>
-      </w:r>
-      <w:proofErr w:type="spellStart"/>
-      <w:r>
-        <w:t>discovery</w:t>
-      </w:r>
-      <w:proofErr w:type="spellEnd"/>
-      <w:r>
-        <w:t xml:space="preserve"> and </w:t>
-      </w:r>
-      <w:proofErr w:type="spellStart"/>
-      <w:r>
-        <w:t>fix</w:t>
-      </w:r>
-      <w:proofErr w:type="spellEnd"/>
-      <w:r>
-        <w:t xml:space="preserve">? </w:t>
-      </w:r>
-      <w:proofErr w:type="spellStart"/>
-      <w:r>
-        <w:t>What</w:t>
-      </w:r>
-      <w:proofErr w:type="spellEnd"/>
-      <w:r>
-        <w:t xml:space="preserve"> </w:t>
-      </w:r>
-      <w:proofErr w:type="spellStart"/>
-      <w:r>
-        <w:t>is</w:t>
-      </w:r>
-      <w:proofErr w:type="spellEnd"/>
-      <w:r>
-        <w:t xml:space="preserve"> </w:t>
-      </w:r>
-      <w:proofErr w:type="spellStart"/>
-      <w:r>
-        <w:t>the</w:t>
-      </w:r>
-      <w:proofErr w:type="spellEnd"/>
-      <w:r>
-        <w:t xml:space="preserve"> “</w:t>
-      </w:r>
-      <w:proofErr w:type="spellStart"/>
-      <w:r>
-        <w:t>quality</w:t>
-      </w:r>
-      <w:proofErr w:type="spellEnd"/>
-      <w:r>
-        <w:t xml:space="preserve"> gap” in </w:t>
-      </w:r>
-      <w:proofErr w:type="spellStart"/>
-      <w:r>
-        <w:t>terms</w:t>
-      </w:r>
-      <w:proofErr w:type="spellEnd"/>
-      <w:r>
-        <w:t xml:space="preserve"> of open as </w:t>
-      </w:r>
-      <w:proofErr w:type="spellStart"/>
-      <w:r>
-        <w:t>opposed</w:t>
-      </w:r>
-      <w:proofErr w:type="spellEnd"/>
-      <w:r>
-        <w:t xml:space="preserve"> </w:t>
-      </w:r>
-      <w:proofErr w:type="spellStart"/>
-      <w:r>
-        <w:t>to</w:t>
-      </w:r>
-      <w:proofErr w:type="spellEnd"/>
-      <w:r>
-        <w:t xml:space="preserve"> </w:t>
-      </w:r>
-      <w:proofErr w:type="spellStart"/>
-      <w:r>
-        <w:t>closed</w:t>
-      </w:r>
-      <w:proofErr w:type="spellEnd"/>
-      <w:r>
-        <w:t xml:space="preserve"> </w:t>
-      </w:r>
-      <w:proofErr w:type="spellStart"/>
-      <w:r>
-        <w:t>defects</w:t>
-      </w:r>
-      <w:proofErr w:type="spellEnd"/>
-      <w:r>
-        <w:t xml:space="preserve">? </w:t>
-      </w:r>
-      <w:proofErr w:type="spellStart"/>
-      <w:r>
-        <w:t>What</w:t>
-      </w:r>
-      <w:proofErr w:type="spellEnd"/>
-      <w:r>
-        <w:t xml:space="preserve"> </w:t>
-      </w:r>
-      <w:proofErr w:type="spellStart"/>
-      <w:r>
-        <w:t>is</w:t>
-      </w:r>
-      <w:proofErr w:type="spellEnd"/>
-      <w:r>
-        <w:t xml:space="preserve"> </w:t>
-      </w:r>
-      <w:proofErr w:type="spellStart"/>
-      <w:r>
-        <w:t>the</w:t>
-      </w:r>
-      <w:proofErr w:type="spellEnd"/>
-      <w:r>
-        <w:t xml:space="preserve"> </w:t>
-      </w:r>
-      <w:proofErr w:type="spellStart"/>
-      <w:r>
-        <w:t>average</w:t>
-      </w:r>
-      <w:proofErr w:type="spellEnd"/>
-      <w:r>
-        <w:t xml:space="preserve"> </w:t>
-      </w:r>
-      <w:proofErr w:type="spellStart"/>
-      <w:r>
-        <w:t>defect</w:t>
-      </w:r>
-      <w:proofErr w:type="spellEnd"/>
-      <w:r>
-        <w:t xml:space="preserve"> </w:t>
-      </w:r>
-      <w:proofErr w:type="spellStart"/>
-      <w:r>
-        <w:t>resolution</w:t>
-      </w:r>
-      <w:proofErr w:type="spellEnd"/>
-      <w:r>
-        <w:t xml:space="preserve"> time</w:t>
-      </w:r>
-      <w:proofErr w:type="gramStart"/>
-      <w:r>
-        <w:t>?</w:t>
-      </w:r>
-      <w:proofErr w:type="gramEnd"/>
-      <w:r>
-        <w:t>]</w:t>
-      </w:r>
-    </w:p>
+        <w:t xml:space="preserve"> durante todo el proceso de desarrollo del proyecto.</w:t>
+      </w:r>
+    </w:p>
+    <w:p/>
+    <w:p/>
     <w:p>
       <w:pPr>
         <w:pStyle w:val="Ttulo1"/>
@@ -5771,6 +4538,7 @@
           <w:noProof/>
           <w:szCs w:val="24"/>
         </w:rPr>
+        <w:lastRenderedPageBreak/>
         <w:t>Formación y Recursos</w:t>
       </w:r>
     </w:p>
@@ -5872,11 +4640,7 @@
         <w:t>También</w:t>
       </w:r>
       <w:r>
-        <w:t xml:space="preserve"> es necesario que esta herramienta pueda ser usada por cualquier miembro del equipo de trabajo para corregir los errores e implementar las modificaciones en el menor tiempo posible y por la persona o personas </w:t>
-      </w:r>
-      <w:r>
-        <w:lastRenderedPageBreak/>
-        <w:t xml:space="preserve">que sean las </w:t>
+        <w:t xml:space="preserve"> es necesario que esta herramienta pueda ser usada por cualquier miembro del equipo de trabajo para corregir los errores e implementar las modificaciones en el menor tiempo posible y por la persona o personas que sean las </w:t>
       </w:r>
       <w:r>
         <w:t>más</w:t>
@@ -6518,7 +5282,7 @@
             <w:t xml:space="preserve"> </w:t>
           </w:r>
           <w:r>
-            <w:t xml:space="preserve"> Versión:           1.2</w:t>
+            <w:t xml:space="preserve"> Versión:           1.3</w:t>
           </w:r>
         </w:p>
       </w:tc>

</xml_diff>

<commit_message>
Realización ítems de la configuración
</commit_message>
<xml_diff>
--- a/Tercera Entrega/Plan de Gestion de la Configuration.docx
+++ b/Tercera Entrega/Plan de Gestion de la Configuration.docx
@@ -305,8 +305,6 @@
             <w:r>
               <w:t>Se da inicio a la realización de los primeros ítems de la plantilla</w:t>
             </w:r>
-            <w:bookmarkStart w:id="0" w:name="_GoBack"/>
-            <w:bookmarkEnd w:id="0"/>
           </w:p>
         </w:tc>
         <w:tc>
@@ -434,6 +432,69 @@
               <w:t>configuracion</w:t>
             </w:r>
             <w:proofErr w:type="spellEnd"/>
+          </w:p>
+        </w:tc>
+        <w:tc>
+          <w:tcPr>
+            <w:tcW w:w="2304" w:type="dxa"/>
+          </w:tcPr>
+          <w:p>
+            <w:pPr>
+              <w:pStyle w:val="Tabletext"/>
+            </w:pPr>
+            <w:r>
+              <w:t xml:space="preserve">Juan Esteban Moreno </w:t>
+            </w:r>
+            <w:proofErr w:type="spellStart"/>
+            <w:r>
+              <w:t>Rodriguez</w:t>
+            </w:r>
+            <w:proofErr w:type="spellEnd"/>
+          </w:p>
+        </w:tc>
+      </w:tr>
+      <w:tr>
+        <w:tc>
+          <w:tcPr>
+            <w:tcW w:w="2304" w:type="dxa"/>
+          </w:tcPr>
+          <w:p>
+            <w:pPr>
+              <w:pStyle w:val="Tabletext"/>
+              <w:jc w:val="center"/>
+            </w:pPr>
+            <w:r>
+              <w:t>04/septiembre/2014</w:t>
+            </w:r>
+          </w:p>
+        </w:tc>
+        <w:tc>
+          <w:tcPr>
+            <w:tcW w:w="1152" w:type="dxa"/>
+          </w:tcPr>
+          <w:p>
+            <w:pPr>
+              <w:pStyle w:val="Tabletext"/>
+              <w:jc w:val="center"/>
+            </w:pPr>
+            <w:r>
+              <w:t>1.4</w:t>
+            </w:r>
+          </w:p>
+        </w:tc>
+        <w:tc>
+          <w:tcPr>
+            <w:tcW w:w="3744" w:type="dxa"/>
+          </w:tcPr>
+          <w:p>
+            <w:pPr>
+              <w:pStyle w:val="Tabletext"/>
+            </w:pPr>
+            <w:bookmarkStart w:id="0" w:name="_GoBack"/>
+            <w:r>
+              <w:t>Realización ítems de la configuración</w:t>
+            </w:r>
+            <w:bookmarkEnd w:id="0"/>
           </w:p>
         </w:tc>
         <w:tc>
@@ -2987,15 +3048,330 @@
     <w:p>
       <w:pPr>
         <w:pStyle w:val="Ttulo1"/>
-      </w:pPr>
-      <w:r>
         <w:rPr>
           <w:noProof/>
           <w:szCs w:val="24"/>
         </w:rPr>
+      </w:pPr>
+      <w:r>
+        <w:rPr>
+          <w:noProof/>
+          <w:szCs w:val="24"/>
+        </w:rPr>
         <w:t>Programa de Gestión de la Configuración</w:t>
       </w:r>
     </w:p>
+    <w:p>
+      <w:r>
+        <w:t xml:space="preserve">Para la clasificación de los productos del trabajo se define que los ítems de configuración van a ser las entregas </w:t>
+      </w:r>
+      <w:r>
+        <w:t xml:space="preserve">con el prefijo ENT#, donde # es el </w:t>
+      </w:r>
+      <w:proofErr w:type="spellStart"/>
+      <w:r>
+        <w:t>numero</w:t>
+      </w:r>
+      <w:proofErr w:type="spellEnd"/>
+      <w:r>
+        <w:t xml:space="preserve"> de la entrega</w:t>
+      </w:r>
+    </w:p>
+    <w:p/>
+    <w:tbl>
+      <w:tblPr>
+        <w:tblStyle w:val="Tabladecuadrcula4-nfasis5"/>
+        <w:tblW w:w="0" w:type="auto"/>
+        <w:tblLook w:val="04A0" w:firstRow="1" w:lastRow="0" w:firstColumn="1" w:lastColumn="0" w:noHBand="0" w:noVBand="1"/>
+      </w:tblPr>
+      <w:tblGrid>
+        <w:gridCol w:w="1053"/>
+        <w:gridCol w:w="2409"/>
+        <w:gridCol w:w="4819"/>
+      </w:tblGrid>
+      <w:tr>
+        <w:trPr>
+          <w:cnfStyle w:val="100000000000" w:firstRow="1" w:lastRow="0" w:firstColumn="0" w:lastColumn="0" w:oddVBand="0" w:evenVBand="0" w:oddHBand="0" w:evenHBand="0" w:firstRowFirstColumn="0" w:firstRowLastColumn="0" w:lastRowFirstColumn="0" w:lastRowLastColumn="0"/>
+        </w:trPr>
+        <w:tc>
+          <w:tcPr>
+            <w:cnfStyle w:val="001000000000" w:firstRow="0" w:lastRow="0" w:firstColumn="1" w:lastColumn="0" w:oddVBand="0" w:evenVBand="0" w:oddHBand="0" w:evenHBand="0" w:firstRowFirstColumn="0" w:firstRowLastColumn="0" w:lastRowFirstColumn="0" w:lastRowLastColumn="0"/>
+            <w:tcW w:w="1053" w:type="dxa"/>
+          </w:tcPr>
+          <w:p>
+            <w:pPr>
+              <w:pStyle w:val="Prrafodelista"/>
+              <w:ind w:left="0"/>
+            </w:pPr>
+            <w:r>
+              <w:t>Entrega</w:t>
+            </w:r>
+          </w:p>
+        </w:tc>
+        <w:tc>
+          <w:tcPr>
+            <w:tcW w:w="2409" w:type="dxa"/>
+          </w:tcPr>
+          <w:p>
+            <w:pPr>
+              <w:pStyle w:val="Prrafodelista"/>
+              <w:ind w:left="0"/>
+              <w:cnfStyle w:val="100000000000" w:firstRow="1" w:lastRow="0" w:firstColumn="0" w:lastColumn="0" w:oddVBand="0" w:evenVBand="0" w:oddHBand="0" w:evenHBand="0" w:firstRowFirstColumn="0" w:firstRowLastColumn="0" w:lastRowFirstColumn="0" w:lastRowLastColumn="0"/>
+            </w:pPr>
+            <w:r>
+              <w:t>Nomenclatura</w:t>
+            </w:r>
+          </w:p>
+        </w:tc>
+        <w:tc>
+          <w:tcPr>
+            <w:tcW w:w="4819" w:type="dxa"/>
+          </w:tcPr>
+          <w:p>
+            <w:pPr>
+              <w:pStyle w:val="Prrafodelista"/>
+              <w:ind w:left="0"/>
+              <w:cnfStyle w:val="100000000000" w:firstRow="1" w:lastRow="0" w:firstColumn="0" w:lastColumn="0" w:oddVBand="0" w:evenVBand="0" w:oddHBand="0" w:evenHBand="0" w:firstRowFirstColumn="0" w:firstRowLastColumn="0" w:lastRowFirstColumn="0" w:lastRowLastColumn="0"/>
+            </w:pPr>
+            <w:r>
+              <w:t>Productos de trabajo</w:t>
+            </w:r>
+          </w:p>
+        </w:tc>
+      </w:tr>
+      <w:tr>
+        <w:trPr>
+          <w:cnfStyle w:val="000000100000" w:firstRow="0" w:lastRow="0" w:firstColumn="0" w:lastColumn="0" w:oddVBand="0" w:evenVBand="0" w:oddHBand="1" w:evenHBand="0" w:firstRowFirstColumn="0" w:firstRowLastColumn="0" w:lastRowFirstColumn="0" w:lastRowLastColumn="0"/>
+        </w:trPr>
+        <w:tc>
+          <w:tcPr>
+            <w:cnfStyle w:val="001000000000" w:firstRow="0" w:lastRow="0" w:firstColumn="1" w:lastColumn="0" w:oddVBand="0" w:evenVBand="0" w:oddHBand="0" w:evenHBand="0" w:firstRowFirstColumn="0" w:firstRowLastColumn="0" w:lastRowFirstColumn="0" w:lastRowLastColumn="0"/>
+            <w:tcW w:w="1053" w:type="dxa"/>
+          </w:tcPr>
+          <w:p>
+            <w:pPr>
+              <w:pStyle w:val="Prrafodelista"/>
+              <w:ind w:left="0"/>
+            </w:pPr>
+            <w:r>
+              <w:t>1</w:t>
+            </w:r>
+          </w:p>
+        </w:tc>
+        <w:tc>
+          <w:tcPr>
+            <w:tcW w:w="2409" w:type="dxa"/>
+          </w:tcPr>
+          <w:p>
+            <w:pPr>
+              <w:pStyle w:val="Prrafodelista"/>
+              <w:ind w:left="0"/>
+              <w:cnfStyle w:val="000000100000" w:firstRow="0" w:lastRow="0" w:firstColumn="0" w:lastColumn="0" w:oddVBand="0" w:evenVBand="0" w:oddHBand="1" w:evenHBand="0" w:firstRowFirstColumn="0" w:firstRowLastColumn="0" w:lastRowFirstColumn="0" w:lastRowLastColumn="0"/>
+            </w:pPr>
+          </w:p>
+        </w:tc>
+        <w:tc>
+          <w:tcPr>
+            <w:tcW w:w="4819" w:type="dxa"/>
+          </w:tcPr>
+          <w:p>
+            <w:pPr>
+              <w:pStyle w:val="Prrafodelista"/>
+              <w:ind w:left="0"/>
+              <w:cnfStyle w:val="000000100000" w:firstRow="0" w:lastRow="0" w:firstColumn="0" w:lastColumn="0" w:oddVBand="0" w:evenVBand="0" w:oddHBand="1" w:evenHBand="0" w:firstRowFirstColumn="0" w:firstRowLastColumn="0" w:lastRowFirstColumn="0" w:lastRowLastColumn="0"/>
+            </w:pPr>
+            <w:r>
+              <w:t>- Documento arquitectura de software</w:t>
+            </w:r>
+          </w:p>
+          <w:p>
+            <w:pPr>
+              <w:pStyle w:val="Prrafodelista"/>
+              <w:ind w:left="0"/>
+              <w:cnfStyle w:val="000000100000" w:firstRow="0" w:lastRow="0" w:firstColumn="0" w:lastColumn="0" w:oddVBand="0" w:evenVBand="0" w:oddHBand="1" w:evenHBand="0" w:firstRowFirstColumn="0" w:firstRowLastColumn="0" w:lastRowFirstColumn="0" w:lastRowLastColumn="0"/>
+            </w:pPr>
+            <w:r>
+              <w:t>- Realizaciones de caso de uso</w:t>
+            </w:r>
+          </w:p>
+          <w:p>
+            <w:pPr>
+              <w:pStyle w:val="Prrafodelista"/>
+              <w:ind w:left="0"/>
+              <w:cnfStyle w:val="000000100000" w:firstRow="0" w:lastRow="0" w:firstColumn="0" w:lastColumn="0" w:oddVBand="0" w:evenVBand="0" w:oddHBand="1" w:evenHBand="0" w:firstRowFirstColumn="0" w:firstRowLastColumn="0" w:lastRowFirstColumn="0" w:lastRowLastColumn="0"/>
+            </w:pPr>
+            <w:r>
+              <w:t>- Artefacto de trazabilidad</w:t>
+            </w:r>
+          </w:p>
+        </w:tc>
+      </w:tr>
+      <w:tr>
+        <w:tc>
+          <w:tcPr>
+            <w:cnfStyle w:val="001000000000" w:firstRow="0" w:lastRow="0" w:firstColumn="1" w:lastColumn="0" w:oddVBand="0" w:evenVBand="0" w:oddHBand="0" w:evenHBand="0" w:firstRowFirstColumn="0" w:firstRowLastColumn="0" w:lastRowFirstColumn="0" w:lastRowLastColumn="0"/>
+            <w:tcW w:w="1053" w:type="dxa"/>
+          </w:tcPr>
+          <w:p>
+            <w:pPr>
+              <w:pStyle w:val="Prrafodelista"/>
+              <w:ind w:left="0"/>
+            </w:pPr>
+            <w:r>
+              <w:t>2</w:t>
+            </w:r>
+          </w:p>
+        </w:tc>
+        <w:tc>
+          <w:tcPr>
+            <w:tcW w:w="2409" w:type="dxa"/>
+          </w:tcPr>
+          <w:p>
+            <w:pPr>
+              <w:pStyle w:val="Prrafodelista"/>
+              <w:ind w:left="0"/>
+              <w:cnfStyle w:val="000000000000" w:firstRow="0" w:lastRow="0" w:firstColumn="0" w:lastColumn="0" w:oddVBand="0" w:evenVBand="0" w:oddHBand="0" w:evenHBand="0" w:firstRowFirstColumn="0" w:firstRowLastColumn="0" w:lastRowFirstColumn="0" w:lastRowLastColumn="0"/>
+            </w:pPr>
+            <w:r>
+              <w:t>17/septiembre/2014</w:t>
+            </w:r>
+          </w:p>
+        </w:tc>
+        <w:tc>
+          <w:tcPr>
+            <w:tcW w:w="4819" w:type="dxa"/>
+          </w:tcPr>
+          <w:p>
+            <w:pPr>
+              <w:cnfStyle w:val="000000000000" w:firstRow="0" w:lastRow="0" w:firstColumn="0" w:lastColumn="0" w:oddVBand="0" w:evenVBand="0" w:oddHBand="0" w:evenHBand="0" w:firstRowFirstColumn="0" w:firstRowLastColumn="0" w:lastRowFirstColumn="0" w:lastRowLastColumn="0"/>
+            </w:pPr>
+            <w:r>
+              <w:t xml:space="preserve">- </w:t>
+            </w:r>
+            <w:proofErr w:type="spellStart"/>
+            <w:r>
+              <w:t>Estimacion</w:t>
+            </w:r>
+            <w:proofErr w:type="spellEnd"/>
+            <w:r>
+              <w:t xml:space="preserve"> del proyecto final</w:t>
+            </w:r>
+          </w:p>
+          <w:p>
+            <w:pPr>
+              <w:cnfStyle w:val="000000000000" w:firstRow="0" w:lastRow="0" w:firstColumn="0" w:lastColumn="0" w:oddVBand="0" w:evenVBand="0" w:oddHBand="0" w:evenHBand="0" w:firstRowFirstColumn="0" w:firstRowLastColumn="0" w:lastRowFirstColumn="0" w:lastRowLastColumn="0"/>
+            </w:pPr>
+            <w:r>
+              <w:t>- plan de medición y análisis</w:t>
+            </w:r>
+          </w:p>
+          <w:p>
+            <w:pPr>
+              <w:cnfStyle w:val="000000000000" w:firstRow="0" w:lastRow="0" w:firstColumn="0" w:lastColumn="0" w:oddVBand="0" w:evenVBand="0" w:oddHBand="0" w:evenHBand="0" w:firstRowFirstColumn="0" w:firstRowLastColumn="0" w:lastRowFirstColumn="0" w:lastRowLastColumn="0"/>
+            </w:pPr>
+            <w:r>
+              <w:lastRenderedPageBreak/>
+              <w:t>- instrumento Excel</w:t>
+            </w:r>
+          </w:p>
+        </w:tc>
+      </w:tr>
+      <w:tr>
+        <w:trPr>
+          <w:cnfStyle w:val="000000100000" w:firstRow="0" w:lastRow="0" w:firstColumn="0" w:lastColumn="0" w:oddVBand="0" w:evenVBand="0" w:oddHBand="1" w:evenHBand="0" w:firstRowFirstColumn="0" w:firstRowLastColumn="0" w:lastRowFirstColumn="0" w:lastRowLastColumn="0"/>
+        </w:trPr>
+        <w:tc>
+          <w:tcPr>
+            <w:cnfStyle w:val="001000000000" w:firstRow="0" w:lastRow="0" w:firstColumn="1" w:lastColumn="0" w:oddVBand="0" w:evenVBand="0" w:oddHBand="0" w:evenHBand="0" w:firstRowFirstColumn="0" w:firstRowLastColumn="0" w:lastRowFirstColumn="0" w:lastRowLastColumn="0"/>
+            <w:tcW w:w="1053" w:type="dxa"/>
+          </w:tcPr>
+          <w:p>
+            <w:pPr>
+              <w:pStyle w:val="Prrafodelista"/>
+              <w:ind w:left="0"/>
+            </w:pPr>
+            <w:r>
+              <w:lastRenderedPageBreak/>
+              <w:t>3</w:t>
+            </w:r>
+          </w:p>
+        </w:tc>
+        <w:tc>
+          <w:tcPr>
+            <w:tcW w:w="2409" w:type="dxa"/>
+          </w:tcPr>
+          <w:p>
+            <w:pPr>
+              <w:pStyle w:val="Prrafodelista"/>
+              <w:ind w:left="0"/>
+              <w:cnfStyle w:val="000000100000" w:firstRow="0" w:lastRow="0" w:firstColumn="0" w:lastColumn="0" w:oddVBand="0" w:evenVBand="0" w:oddHBand="1" w:evenHBand="0" w:firstRowFirstColumn="0" w:firstRowLastColumn="0" w:lastRowFirstColumn="0" w:lastRowLastColumn="0"/>
+            </w:pPr>
+            <w:r>
+              <w:t>6/octubre/2014</w:t>
+            </w:r>
+          </w:p>
+        </w:tc>
+        <w:tc>
+          <w:tcPr>
+            <w:tcW w:w="4819" w:type="dxa"/>
+          </w:tcPr>
+          <w:p>
+            <w:pPr>
+              <w:pStyle w:val="Prrafodelista"/>
+              <w:ind w:left="0"/>
+              <w:cnfStyle w:val="000000100000" w:firstRow="0" w:lastRow="0" w:firstColumn="0" w:lastColumn="0" w:oddVBand="0" w:evenVBand="0" w:oddHBand="1" w:evenHBand="0" w:firstRowFirstColumn="0" w:firstRowLastColumn="0" w:lastRowFirstColumn="0" w:lastRowLastColumn="0"/>
+            </w:pPr>
+            <w:r>
+              <w:t>- Estrategia SCM aplicada al proyecto</w:t>
+            </w:r>
+          </w:p>
+          <w:p>
+            <w:pPr>
+              <w:pStyle w:val="Prrafodelista"/>
+              <w:ind w:left="0"/>
+              <w:cnfStyle w:val="000000100000" w:firstRow="0" w:lastRow="0" w:firstColumn="0" w:lastColumn="0" w:oddVBand="0" w:evenVBand="0" w:oddHBand="1" w:evenHBand="0" w:firstRowFirstColumn="0" w:firstRowLastColumn="0" w:lastRowFirstColumn="0" w:lastRowLastColumn="0"/>
+            </w:pPr>
+            <w:r>
+              <w:t>- cronograma de implementación</w:t>
+            </w:r>
+          </w:p>
+          <w:p>
+            <w:pPr>
+              <w:pStyle w:val="Prrafodelista"/>
+              <w:ind w:left="0"/>
+              <w:cnfStyle w:val="000000100000" w:firstRow="0" w:lastRow="0" w:firstColumn="0" w:lastColumn="0" w:oddVBand="0" w:evenVBand="0" w:oddHBand="1" w:evenHBand="0" w:firstRowFirstColumn="0" w:firstRowLastColumn="0" w:lastRowFirstColumn="0" w:lastRowLastColumn="0"/>
+            </w:pPr>
+            <w:r>
+              <w:t>- Estrategia para gestión de incidencias y solicitudes de cambio</w:t>
+            </w:r>
+          </w:p>
+          <w:p>
+            <w:pPr>
+              <w:pStyle w:val="Prrafodelista"/>
+              <w:ind w:left="0"/>
+              <w:cnfStyle w:val="000000100000" w:firstRow="0" w:lastRow="0" w:firstColumn="0" w:lastColumn="0" w:oddVBand="0" w:evenVBand="0" w:oddHBand="1" w:evenHBand="0" w:firstRowFirstColumn="0" w:firstRowLastColumn="0" w:lastRowFirstColumn="0" w:lastRowLastColumn="0"/>
+            </w:pPr>
+            <w:r>
+              <w:t>- Auditoria interna al proyecto final</w:t>
+            </w:r>
+            <w:r>
+              <w:br/>
+              <w:t xml:space="preserve">- Primer </w:t>
+            </w:r>
+            <w:proofErr w:type="spellStart"/>
+            <w:r>
+              <w:t>build</w:t>
+            </w:r>
+            <w:proofErr w:type="spellEnd"/>
+            <w:r>
+              <w:t xml:space="preserve"> del proyecto</w:t>
+            </w:r>
+          </w:p>
+        </w:tc>
+      </w:tr>
+    </w:tbl>
+    <w:p/>
+    <w:p/>
     <w:p>
       <w:pPr>
         <w:pStyle w:val="Ttulo2"/>
@@ -3469,779 +3845,771 @@
       </w:r>
       <w:proofErr w:type="spellEnd"/>
       <w:r>
+        <w:t xml:space="preserve"> are </w:t>
+      </w:r>
+      <w:proofErr w:type="spellStart"/>
+      <w:r>
+        <w:t>made</w:t>
+      </w:r>
+      <w:proofErr w:type="spellEnd"/>
+      <w:r>
+        <w:t xml:space="preserve">. </w:t>
+      </w:r>
+    </w:p>
+    <w:p>
+      <w:pPr>
+        <w:pStyle w:val="InfoBlue"/>
+      </w:pPr>
+      <w:r>
+        <w:t xml:space="preserve">Describe at </w:t>
+      </w:r>
+      <w:proofErr w:type="spellStart"/>
+      <w:r>
+        <w:t>what</w:t>
+      </w:r>
+      <w:proofErr w:type="spellEnd"/>
+      <w:r>
         <w:t xml:space="preserve"> </w:t>
       </w:r>
+      <w:proofErr w:type="spellStart"/>
+      <w:r>
+        <w:t>points</w:t>
+      </w:r>
+      <w:proofErr w:type="spellEnd"/>
+      <w:r>
+        <w:t xml:space="preserve"> </w:t>
+      </w:r>
+      <w:proofErr w:type="spellStart"/>
+      <w:r>
+        <w:t>during</w:t>
+      </w:r>
+      <w:proofErr w:type="spellEnd"/>
+      <w:r>
+        <w:t xml:space="preserve"> </w:t>
+      </w:r>
+      <w:proofErr w:type="spellStart"/>
+      <w:r>
+        <w:t>the</w:t>
+      </w:r>
+      <w:proofErr w:type="spellEnd"/>
+      <w:r>
+        <w:t xml:space="preserve"> </w:t>
+      </w:r>
+      <w:proofErr w:type="spellStart"/>
+      <w:r>
+        <w:t>project</w:t>
+      </w:r>
+      <w:proofErr w:type="spellEnd"/>
+      <w:r>
+        <w:t xml:space="preserve"> </w:t>
+      </w:r>
+      <w:proofErr w:type="spellStart"/>
+      <w:r>
+        <w:t>or</w:t>
+      </w:r>
+      <w:proofErr w:type="spellEnd"/>
+      <w:r>
+        <w:t xml:space="preserve"> </w:t>
+      </w:r>
+      <w:proofErr w:type="spellStart"/>
+      <w:r>
+        <w:t>product</w:t>
+      </w:r>
+      <w:proofErr w:type="spellEnd"/>
+      <w:r>
+        <w:t xml:space="preserve"> </w:t>
+      </w:r>
+      <w:proofErr w:type="spellStart"/>
+      <w:r>
+        <w:t>lifecycle</w:t>
+      </w:r>
+      <w:proofErr w:type="spellEnd"/>
+      <w:r>
+        <w:t xml:space="preserve"> </w:t>
+      </w:r>
+      <w:proofErr w:type="spellStart"/>
+      <w:r>
+        <w:t>the</w:t>
+      </w:r>
+      <w:proofErr w:type="spellEnd"/>
+      <w:r>
+        <w:t xml:space="preserve"> </w:t>
+      </w:r>
+      <w:proofErr w:type="spellStart"/>
+      <w:r>
+        <w:t>baselines</w:t>
+      </w:r>
+      <w:proofErr w:type="spellEnd"/>
+      <w:r>
+        <w:t xml:space="preserve"> are </w:t>
+      </w:r>
+      <w:proofErr w:type="spellStart"/>
+      <w:r>
+        <w:t>to</w:t>
+      </w:r>
+      <w:proofErr w:type="spellEnd"/>
+      <w:r>
+        <w:t xml:space="preserve"> be </w:t>
+      </w:r>
+      <w:proofErr w:type="spellStart"/>
+      <w:r>
+        <w:t>established</w:t>
+      </w:r>
+      <w:proofErr w:type="spellEnd"/>
+      <w:r>
+        <w:t xml:space="preserve">. </w:t>
+      </w:r>
+      <w:proofErr w:type="spellStart"/>
+      <w:r>
+        <w:t>The</w:t>
+      </w:r>
+      <w:proofErr w:type="spellEnd"/>
+      <w:r>
+        <w:t xml:space="preserve"> </w:t>
+      </w:r>
+      <w:proofErr w:type="spellStart"/>
+      <w:r>
+        <w:t>most</w:t>
+      </w:r>
+      <w:proofErr w:type="spellEnd"/>
+      <w:r>
+        <w:t xml:space="preserve"> </w:t>
+      </w:r>
+      <w:proofErr w:type="spellStart"/>
+      <w:r>
+        <w:t>common</w:t>
+      </w:r>
+      <w:proofErr w:type="spellEnd"/>
+      <w:r>
+        <w:t xml:space="preserve"> </w:t>
+      </w:r>
+      <w:proofErr w:type="spellStart"/>
+      <w:r>
+        <w:t>baselines</w:t>
+      </w:r>
+      <w:proofErr w:type="spellEnd"/>
+      <w:r>
+        <w:t xml:space="preserve"> </w:t>
+      </w:r>
+      <w:proofErr w:type="spellStart"/>
+      <w:r>
+        <w:t>would</w:t>
+      </w:r>
+      <w:proofErr w:type="spellEnd"/>
+      <w:r>
+        <w:t xml:space="preserve"> be at </w:t>
+      </w:r>
+      <w:proofErr w:type="spellStart"/>
+      <w:r>
+        <w:t>the</w:t>
+      </w:r>
+      <w:proofErr w:type="spellEnd"/>
+      <w:r>
+        <w:t xml:space="preserve"> </w:t>
+      </w:r>
+      <w:proofErr w:type="spellStart"/>
+      <w:r>
+        <w:t>end</w:t>
+      </w:r>
+      <w:proofErr w:type="spellEnd"/>
+      <w:r>
+        <w:t xml:space="preserve"> of </w:t>
+      </w:r>
+      <w:proofErr w:type="spellStart"/>
+      <w:r>
+        <w:t>each</w:t>
+      </w:r>
+      <w:proofErr w:type="spellEnd"/>
+      <w:r>
+        <w:t xml:space="preserve"> of </w:t>
+      </w:r>
+      <w:proofErr w:type="spellStart"/>
+      <w:r>
+        <w:t>the</w:t>
+      </w:r>
+      <w:proofErr w:type="spellEnd"/>
+      <w:r>
+        <w:t xml:space="preserve"> </w:t>
+      </w:r>
+      <w:proofErr w:type="spellStart"/>
+      <w:r>
+        <w:t>Inception</w:t>
+      </w:r>
+      <w:proofErr w:type="spellEnd"/>
+      <w:r>
+        <w:t xml:space="preserve">, </w:t>
+      </w:r>
+      <w:proofErr w:type="spellStart"/>
+      <w:r>
+        <w:t>Elaboration</w:t>
+      </w:r>
+      <w:proofErr w:type="spellEnd"/>
+      <w:r>
+        <w:t xml:space="preserve">, </w:t>
+      </w:r>
+      <w:proofErr w:type="spellStart"/>
+      <w:r>
+        <w:t>Construction</w:t>
+      </w:r>
+      <w:proofErr w:type="spellEnd"/>
+      <w:r>
+        <w:t xml:space="preserve">, and </w:t>
+      </w:r>
+      <w:proofErr w:type="spellStart"/>
+      <w:r>
+        <w:t>Transition</w:t>
+      </w:r>
+      <w:proofErr w:type="spellEnd"/>
+      <w:r>
+        <w:t xml:space="preserve"> </w:t>
+      </w:r>
+      <w:proofErr w:type="spellStart"/>
+      <w:r>
+        <w:t>phases</w:t>
+      </w:r>
+      <w:proofErr w:type="spellEnd"/>
+      <w:r>
+        <w:t xml:space="preserve">. </w:t>
+      </w:r>
+      <w:proofErr w:type="spellStart"/>
+      <w:r>
+        <w:t>Baselines</w:t>
+      </w:r>
+      <w:proofErr w:type="spellEnd"/>
+      <w:r>
+        <w:t xml:space="preserve"> </w:t>
+      </w:r>
+      <w:proofErr w:type="spellStart"/>
+      <w:r>
+        <w:t>could</w:t>
+      </w:r>
+      <w:proofErr w:type="spellEnd"/>
+      <w:r>
+        <w:t xml:space="preserve"> </w:t>
+      </w:r>
+      <w:proofErr w:type="spellStart"/>
+      <w:r>
+        <w:t>also</w:t>
+      </w:r>
+      <w:proofErr w:type="spellEnd"/>
+      <w:r>
+        <w:t xml:space="preserve"> be </w:t>
+      </w:r>
+      <w:proofErr w:type="spellStart"/>
+      <w:r>
+        <w:t>generated</w:t>
+      </w:r>
+      <w:proofErr w:type="spellEnd"/>
+      <w:r>
+        <w:t xml:space="preserve"> at </w:t>
+      </w:r>
+      <w:proofErr w:type="spellStart"/>
+      <w:r>
+        <w:t>the</w:t>
+      </w:r>
+      <w:proofErr w:type="spellEnd"/>
+      <w:r>
+        <w:t xml:space="preserve"> </w:t>
+      </w:r>
+      <w:proofErr w:type="spellStart"/>
+      <w:r>
+        <w:t>end</w:t>
+      </w:r>
+      <w:proofErr w:type="spellEnd"/>
+      <w:r>
+        <w:t xml:space="preserve"> of </w:t>
+      </w:r>
+      <w:proofErr w:type="spellStart"/>
+      <w:r>
+        <w:t>iterations</w:t>
+      </w:r>
+      <w:proofErr w:type="spellEnd"/>
+      <w:r>
+        <w:t xml:space="preserve"> </w:t>
+      </w:r>
+      <w:proofErr w:type="spellStart"/>
+      <w:r>
+        <w:t>within</w:t>
+      </w:r>
+      <w:proofErr w:type="spellEnd"/>
+      <w:r>
+        <w:t xml:space="preserve"> </w:t>
+      </w:r>
+      <w:proofErr w:type="spellStart"/>
+      <w:r>
+        <w:t>the</w:t>
+      </w:r>
+      <w:proofErr w:type="spellEnd"/>
+      <w:r>
+        <w:t xml:space="preserve"> </w:t>
+      </w:r>
+      <w:proofErr w:type="spellStart"/>
+      <w:r>
+        <w:t>various</w:t>
+      </w:r>
+      <w:proofErr w:type="spellEnd"/>
+      <w:r>
+        <w:t xml:space="preserve"> </w:t>
+      </w:r>
+      <w:proofErr w:type="spellStart"/>
+      <w:r>
+        <w:t>phases</w:t>
+      </w:r>
+      <w:proofErr w:type="spellEnd"/>
+      <w:r>
+        <w:t xml:space="preserve"> </w:t>
+      </w:r>
+      <w:proofErr w:type="spellStart"/>
+      <w:r>
+        <w:t>or</w:t>
+      </w:r>
+      <w:proofErr w:type="spellEnd"/>
+      <w:r>
+        <w:t xml:space="preserve"> </w:t>
+      </w:r>
+      <w:proofErr w:type="spellStart"/>
+      <w:r>
+        <w:t>even</w:t>
+      </w:r>
+      <w:proofErr w:type="spellEnd"/>
+      <w:r>
+        <w:t xml:space="preserve"> more </w:t>
+      </w:r>
+      <w:proofErr w:type="spellStart"/>
+      <w:r>
+        <w:t>frequently</w:t>
+      </w:r>
+      <w:proofErr w:type="spellEnd"/>
+      <w:r>
+        <w:t>.</w:t>
+      </w:r>
+    </w:p>
+    <w:p>
+      <w:pPr>
+        <w:pStyle w:val="InfoBlue"/>
+      </w:pPr>
+      <w:r>
+        <w:t xml:space="preserve">Describe </w:t>
+      </w:r>
+      <w:proofErr w:type="spellStart"/>
+      <w:r>
+        <w:t>who</w:t>
+      </w:r>
+      <w:proofErr w:type="spellEnd"/>
+      <w:r>
+        <w:t xml:space="preserve"> </w:t>
+      </w:r>
+      <w:proofErr w:type="spellStart"/>
+      <w:r>
+        <w:t>authorizes</w:t>
+      </w:r>
+      <w:proofErr w:type="spellEnd"/>
+      <w:r>
+        <w:t xml:space="preserve"> a </w:t>
+      </w:r>
+      <w:proofErr w:type="spellStart"/>
+      <w:r>
+        <w:t>baseline</w:t>
+      </w:r>
+      <w:proofErr w:type="spellEnd"/>
+      <w:r>
+        <w:t xml:space="preserve"> and </w:t>
+      </w:r>
+      <w:proofErr w:type="spellStart"/>
+      <w:r>
+        <w:t>what</w:t>
+      </w:r>
+      <w:proofErr w:type="spellEnd"/>
+      <w:r>
+        <w:t xml:space="preserve"> </w:t>
+      </w:r>
+      <w:proofErr w:type="spellStart"/>
+      <w:r>
+        <w:t>goes</w:t>
+      </w:r>
+      <w:proofErr w:type="spellEnd"/>
+      <w:r>
+        <w:t xml:space="preserve"> </w:t>
+      </w:r>
+      <w:proofErr w:type="spellStart"/>
+      <w:r>
+        <w:t>into</w:t>
+      </w:r>
+      <w:proofErr w:type="spellEnd"/>
+      <w:r>
+        <w:t xml:space="preserve"> </w:t>
+      </w:r>
+      <w:proofErr w:type="spellStart"/>
+      <w:r>
+        <w:t>it</w:t>
+      </w:r>
+      <w:proofErr w:type="spellEnd"/>
+      <w:r>
+        <w:t>.]</w:t>
+      </w:r>
+    </w:p>
+    <w:p>
+      <w:pPr>
+        <w:pStyle w:val="Ttulo2"/>
+      </w:pPr>
+      <w:bookmarkStart w:id="7" w:name="_Toc478353333"/>
+      <w:r>
+        <w:t>C</w:t>
+      </w:r>
+      <w:bookmarkEnd w:id="7"/>
+      <w:r>
+        <w:rPr>
+          <w:noProof/>
+        </w:rPr>
+        <w:t>onfiguración y control de cambios</w:t>
+      </w:r>
+    </w:p>
+    <w:p>
+      <w:pPr>
+        <w:pStyle w:val="Ttulo3"/>
+      </w:pPr>
+      <w:r>
+        <w:t>Procedimientos y Aprobaciones para las Solicitudes de Cambios</w:t>
+      </w:r>
+    </w:p>
+    <w:p>
+      <w:pPr>
+        <w:pStyle w:val="InfoBlue"/>
+      </w:pPr>
+      <w:r>
+        <w:t xml:space="preserve">[Describe </w:t>
+      </w:r>
+      <w:proofErr w:type="spellStart"/>
+      <w:r>
+        <w:t>the</w:t>
+      </w:r>
+      <w:proofErr w:type="spellEnd"/>
+      <w:r>
+        <w:t xml:space="preserve"> </w:t>
+      </w:r>
+      <w:proofErr w:type="spellStart"/>
+      <w:r>
+        <w:t>process</w:t>
+      </w:r>
+      <w:proofErr w:type="spellEnd"/>
+      <w:r>
+        <w:t xml:space="preserve"> </w:t>
+      </w:r>
+      <w:proofErr w:type="spellStart"/>
+      <w:r>
+        <w:t>by</w:t>
+      </w:r>
+      <w:proofErr w:type="spellEnd"/>
+      <w:r>
+        <w:t xml:space="preserve"> </w:t>
+      </w:r>
+      <w:proofErr w:type="spellStart"/>
+      <w:r>
+        <w:t>which</w:t>
+      </w:r>
+      <w:proofErr w:type="spellEnd"/>
+      <w:r>
+        <w:t xml:space="preserve"> </w:t>
+      </w:r>
+      <w:proofErr w:type="spellStart"/>
+      <w:r>
+        <w:t>problems</w:t>
+      </w:r>
+      <w:proofErr w:type="spellEnd"/>
+      <w:r>
+        <w:t xml:space="preserve"> and </w:t>
+      </w:r>
+      <w:proofErr w:type="spellStart"/>
+      <w:r>
+        <w:t>changes</w:t>
+      </w:r>
+      <w:proofErr w:type="spellEnd"/>
+      <w:r>
+        <w:t xml:space="preserve"> are </w:t>
+      </w:r>
+      <w:proofErr w:type="spellStart"/>
+      <w:r>
+        <w:t>submitted</w:t>
+      </w:r>
+      <w:proofErr w:type="spellEnd"/>
+      <w:r>
+        <w:t xml:space="preserve">, </w:t>
+      </w:r>
+      <w:proofErr w:type="spellStart"/>
+      <w:r>
+        <w:t>reviewed</w:t>
+      </w:r>
+      <w:proofErr w:type="spellEnd"/>
+      <w:r>
+        <w:t xml:space="preserve">, and </w:t>
+      </w:r>
+      <w:proofErr w:type="spellStart"/>
+      <w:r>
+        <w:t>dispositioned</w:t>
+      </w:r>
+      <w:proofErr w:type="spellEnd"/>
+      <w:r>
+        <w:t>.]</w:t>
+      </w:r>
+    </w:p>
+    <w:p>
+      <w:pPr>
+        <w:pStyle w:val="Ttulo3"/>
+      </w:pPr>
+      <w:r>
+        <w:t>Junta de control de cambios</w:t>
+      </w:r>
+      <w:r>
+        <w:t xml:space="preserve"> (CCB)</w:t>
+      </w:r>
+    </w:p>
+    <w:p>
+      <w:pPr>
+        <w:pStyle w:val="InfoBlue"/>
+      </w:pPr>
+      <w:r>
+        <w:t xml:space="preserve">[Describe </w:t>
+      </w:r>
+      <w:proofErr w:type="spellStart"/>
+      <w:r>
+        <w:t>the</w:t>
+      </w:r>
+      <w:proofErr w:type="spellEnd"/>
+      <w:r>
+        <w:t xml:space="preserve"> CCB </w:t>
+      </w:r>
+      <w:proofErr w:type="spellStart"/>
+      <w:r>
+        <w:t>membership</w:t>
+      </w:r>
+      <w:proofErr w:type="spellEnd"/>
+      <w:r>
+        <w:t xml:space="preserve"> and </w:t>
+      </w:r>
+      <w:proofErr w:type="spellStart"/>
+      <w:r>
+        <w:t>the</w:t>
+      </w:r>
+      <w:proofErr w:type="spellEnd"/>
+      <w:r>
+        <w:t xml:space="preserve"> </w:t>
+      </w:r>
+      <w:proofErr w:type="spellStart"/>
+      <w:r>
+        <w:t>procedures</w:t>
+      </w:r>
+      <w:proofErr w:type="spellEnd"/>
+      <w:r>
+        <w:t xml:space="preserve"> </w:t>
+      </w:r>
+      <w:proofErr w:type="spellStart"/>
+      <w:r>
+        <w:t>for</w:t>
+      </w:r>
+      <w:proofErr w:type="spellEnd"/>
+      <w:r>
+        <w:t xml:space="preserve"> </w:t>
+      </w:r>
+      <w:proofErr w:type="spellStart"/>
+      <w:r>
+        <w:t>processing</w:t>
+      </w:r>
+      <w:proofErr w:type="spellEnd"/>
+      <w:r>
+        <w:t xml:space="preserve"> </w:t>
+      </w:r>
+      <w:proofErr w:type="spellStart"/>
+      <w:r>
+        <w:t>change</w:t>
+      </w:r>
+      <w:proofErr w:type="spellEnd"/>
+      <w:r>
+        <w:t xml:space="preserve"> </w:t>
+      </w:r>
+      <w:proofErr w:type="spellStart"/>
+      <w:r>
+        <w:t>requests</w:t>
+      </w:r>
+      <w:proofErr w:type="spellEnd"/>
+      <w:r>
+        <w:t xml:space="preserve"> and </w:t>
+      </w:r>
+      <w:proofErr w:type="spellStart"/>
+      <w:r>
+        <w:t>approvals</w:t>
+      </w:r>
+      <w:proofErr w:type="spellEnd"/>
+      <w:r>
+        <w:t xml:space="preserve"> </w:t>
+      </w:r>
+      <w:proofErr w:type="spellStart"/>
+      <w:r>
+        <w:t>to</w:t>
+      </w:r>
+      <w:proofErr w:type="spellEnd"/>
+      <w:r>
+        <w:t xml:space="preserve"> be </w:t>
+      </w:r>
+      <w:proofErr w:type="spellStart"/>
+      <w:r>
+        <w:t>followed</w:t>
+      </w:r>
+      <w:proofErr w:type="spellEnd"/>
+      <w:r>
+        <w:t xml:space="preserve"> </w:t>
+      </w:r>
+      <w:proofErr w:type="spellStart"/>
+      <w:r>
+        <w:t>by</w:t>
+      </w:r>
+      <w:proofErr w:type="spellEnd"/>
+      <w:r>
+        <w:t xml:space="preserve"> </w:t>
+      </w:r>
+      <w:proofErr w:type="spellStart"/>
+      <w:r>
+        <w:t>the</w:t>
+      </w:r>
+      <w:proofErr w:type="spellEnd"/>
+      <w:r>
+        <w:t xml:space="preserve"> CCB.]</w:t>
+      </w:r>
+    </w:p>
+    <w:p>
+      <w:pPr>
+        <w:pStyle w:val="Ttulo2"/>
+      </w:pPr>
+      <w:r>
+        <w:rPr>
+          <w:noProof/>
+        </w:rPr>
+        <w:t>Estimación del Estado de la Configuración</w:t>
+      </w:r>
+    </w:p>
+    <w:p>
+      <w:pPr>
+        <w:pStyle w:val="Ttulo3"/>
+      </w:pPr>
+      <w:r>
+        <w:t>Medios de Almacenamientos del Proyecto y Procesos de Distribución</w:t>
+      </w:r>
+    </w:p>
+    <w:p/>
+    <w:p>
+      <w:r>
+        <w:t xml:space="preserve">Los medios de almacenamiento que se van a utilizar son varios, el primero de ellos es en los discos duros físicos, cada integrante del equipo debe de tener guardado el proyecto en su versión </w:t>
+      </w:r>
+      <w:proofErr w:type="spellStart"/>
+      <w:r>
+        <w:t>mas</w:t>
+      </w:r>
+      <w:proofErr w:type="spellEnd"/>
+      <w:r>
+        <w:t xml:space="preserve"> reciente en su disco duro físico, el segundo medio de almacenamiento es el repositorio, todos los integrantes del equipo deben de tener acceso a este repositorio para subir cada uno de los cambios o para obtener la versión </w:t>
+      </w:r>
+      <w:proofErr w:type="spellStart"/>
+      <w:r>
+        <w:t>mas</w:t>
+      </w:r>
+      <w:proofErr w:type="spellEnd"/>
+      <w:r>
+        <w:t xml:space="preserve"> actualizada del proyecto, para una mayor seguridad de la información, cada vez que se termine una entrega se </w:t>
+      </w:r>
+      <w:proofErr w:type="spellStart"/>
+      <w:r>
+        <w:t>hara</w:t>
+      </w:r>
+      <w:proofErr w:type="spellEnd"/>
+      <w:r>
+        <w:t xml:space="preserve"> una copia de seguridad en un cd o </w:t>
+      </w:r>
+      <w:proofErr w:type="spellStart"/>
+      <w:r>
+        <w:t>dvd</w:t>
+      </w:r>
+      <w:proofErr w:type="spellEnd"/>
+      <w:r>
+        <w:t>.</w:t>
+      </w:r>
+    </w:p>
+    <w:p>
+      <w:r>
+        <w:t>Según mencionado anteriormente el proceso de distribución será por medio de un canal directo, es decir, se va a poder acceder a todo el proyecto de una forma directa, sin necesidad de ir a terceros</w:t>
+      </w:r>
+      <w:r>
+        <w:t xml:space="preserve">, se puede acceder desde un equipo que contenga el proyecto, </w:t>
+      </w:r>
+      <w:proofErr w:type="spellStart"/>
+      <w:r>
+        <w:t>tambien</w:t>
+      </w:r>
+      <w:proofErr w:type="spellEnd"/>
+      <w:r>
+        <w:t xml:space="preserve"> desde cualquier lugar con internet al acceder al repositorio y con el cd o </w:t>
+      </w:r>
+      <w:proofErr w:type="spellStart"/>
+      <w:r>
+        <w:t>dvd</w:t>
+      </w:r>
+      <w:proofErr w:type="spellEnd"/>
+      <w:r>
+        <w:t xml:space="preserve"> se podrá obtener una copia del proyecto.</w:t>
+      </w:r>
+      <w:r>
+        <w:t xml:space="preserve"> </w:t>
+      </w:r>
+    </w:p>
+    <w:p>
+      <w:pPr>
+        <w:pStyle w:val="Ttulo3"/>
+      </w:pPr>
+      <w:r>
+        <w:t>Reportes y auditorias</w:t>
+      </w:r>
+    </w:p>
+    <w:p/>
+    <w:p>
+      <w:r>
+        <w:t xml:space="preserve">A medida que el proyecto </w:t>
+      </w:r>
+      <w:proofErr w:type="spellStart"/>
+      <w:r>
+        <w:t>esta</w:t>
+      </w:r>
+      <w:proofErr w:type="spellEnd"/>
+      <w:r>
+        <w:t xml:space="preserve"> en desarrollo es importante que este en constante revisión, ya que esto nos ayuda a mejorar la calidad del software, </w:t>
+      </w:r>
+      <w:r>
+        <w:t xml:space="preserve">cada vez que el proyecto </w:t>
+      </w:r>
+      <w:proofErr w:type="spellStart"/>
+      <w:r>
+        <w:t>esta</w:t>
+      </w:r>
+      <w:proofErr w:type="spellEnd"/>
+      <w:r>
+        <w:t xml:space="preserve"> dado a revisión se maneja un formato para el reporte, este formato incluye el </w:t>
+      </w:r>
+      <w:proofErr w:type="spellStart"/>
+      <w:r>
+        <w:t>numero</w:t>
+      </w:r>
+      <w:proofErr w:type="spellEnd"/>
+      <w:r>
+        <w:t xml:space="preserve"> de defectos que se encontró, que tan </w:t>
+      </w:r>
+      <w:proofErr w:type="spellStart"/>
+      <w:r>
+        <w:t>critico</w:t>
+      </w:r>
+      <w:proofErr w:type="spellEnd"/>
+      <w:r>
+        <w:t xml:space="preserve"> es cada uno de los defectos, cuales son </w:t>
+      </w:r>
       <w:r>
         <w:lastRenderedPageBreak/>
-        <w:t xml:space="preserve">are </w:t>
-      </w:r>
-      <w:proofErr w:type="spellStart"/>
-      <w:r>
-        <w:t>made</w:t>
-      </w:r>
-      <w:proofErr w:type="spellEnd"/>
-      <w:r>
-        <w:t xml:space="preserve">. </w:t>
-      </w:r>
-    </w:p>
-    <w:p>
-      <w:pPr>
-        <w:pStyle w:val="InfoBlue"/>
-      </w:pPr>
-      <w:r>
-        <w:t xml:space="preserve">Describe at </w:t>
-      </w:r>
-      <w:proofErr w:type="spellStart"/>
-      <w:r>
-        <w:t>what</w:t>
-      </w:r>
-      <w:proofErr w:type="spellEnd"/>
-      <w:r>
-        <w:t xml:space="preserve"> </w:t>
-      </w:r>
-      <w:proofErr w:type="spellStart"/>
-      <w:r>
-        <w:t>points</w:t>
-      </w:r>
-      <w:proofErr w:type="spellEnd"/>
-      <w:r>
-        <w:t xml:space="preserve"> </w:t>
-      </w:r>
-      <w:proofErr w:type="spellStart"/>
-      <w:r>
-        <w:t>during</w:t>
-      </w:r>
-      <w:proofErr w:type="spellEnd"/>
-      <w:r>
-        <w:t xml:space="preserve"> </w:t>
-      </w:r>
-      <w:proofErr w:type="spellStart"/>
-      <w:r>
-        <w:t>the</w:t>
-      </w:r>
-      <w:proofErr w:type="spellEnd"/>
-      <w:r>
-        <w:t xml:space="preserve"> </w:t>
-      </w:r>
-      <w:proofErr w:type="spellStart"/>
-      <w:r>
-        <w:t>project</w:t>
-      </w:r>
-      <w:proofErr w:type="spellEnd"/>
-      <w:r>
-        <w:t xml:space="preserve"> </w:t>
-      </w:r>
-      <w:proofErr w:type="spellStart"/>
-      <w:r>
-        <w:t>or</w:t>
-      </w:r>
-      <w:proofErr w:type="spellEnd"/>
-      <w:r>
-        <w:t xml:space="preserve"> </w:t>
-      </w:r>
-      <w:proofErr w:type="spellStart"/>
-      <w:r>
-        <w:t>product</w:t>
-      </w:r>
-      <w:proofErr w:type="spellEnd"/>
-      <w:r>
-        <w:t xml:space="preserve"> </w:t>
-      </w:r>
-      <w:proofErr w:type="spellStart"/>
-      <w:r>
-        <w:t>lifecycle</w:t>
-      </w:r>
-      <w:proofErr w:type="spellEnd"/>
-      <w:r>
-        <w:t xml:space="preserve"> </w:t>
-      </w:r>
-      <w:proofErr w:type="spellStart"/>
-      <w:r>
-        <w:t>the</w:t>
-      </w:r>
-      <w:proofErr w:type="spellEnd"/>
-      <w:r>
-        <w:t xml:space="preserve"> </w:t>
-      </w:r>
-      <w:proofErr w:type="spellStart"/>
-      <w:r>
-        <w:t>baselines</w:t>
-      </w:r>
-      <w:proofErr w:type="spellEnd"/>
-      <w:r>
-        <w:t xml:space="preserve"> are </w:t>
-      </w:r>
-      <w:proofErr w:type="spellStart"/>
-      <w:r>
-        <w:t>to</w:t>
-      </w:r>
-      <w:proofErr w:type="spellEnd"/>
-      <w:r>
-        <w:t xml:space="preserve"> be </w:t>
-      </w:r>
-      <w:proofErr w:type="spellStart"/>
-      <w:r>
-        <w:t>established</w:t>
-      </w:r>
-      <w:proofErr w:type="spellEnd"/>
-      <w:r>
-        <w:t xml:space="preserve">. </w:t>
-      </w:r>
-      <w:proofErr w:type="spellStart"/>
-      <w:r>
-        <w:t>The</w:t>
-      </w:r>
-      <w:proofErr w:type="spellEnd"/>
-      <w:r>
-        <w:t xml:space="preserve"> </w:t>
-      </w:r>
-      <w:proofErr w:type="spellStart"/>
-      <w:r>
-        <w:t>most</w:t>
-      </w:r>
-      <w:proofErr w:type="spellEnd"/>
-      <w:r>
-        <w:t xml:space="preserve"> </w:t>
-      </w:r>
-      <w:proofErr w:type="spellStart"/>
-      <w:r>
-        <w:t>common</w:t>
-      </w:r>
-      <w:proofErr w:type="spellEnd"/>
-      <w:r>
-        <w:t xml:space="preserve"> </w:t>
-      </w:r>
-      <w:proofErr w:type="spellStart"/>
-      <w:r>
-        <w:t>baselines</w:t>
-      </w:r>
-      <w:proofErr w:type="spellEnd"/>
-      <w:r>
-        <w:t xml:space="preserve"> </w:t>
-      </w:r>
-      <w:proofErr w:type="spellStart"/>
-      <w:r>
-        <w:t>would</w:t>
-      </w:r>
-      <w:proofErr w:type="spellEnd"/>
-      <w:r>
-        <w:t xml:space="preserve"> be at </w:t>
-      </w:r>
-      <w:proofErr w:type="spellStart"/>
-      <w:r>
-        <w:t>the</w:t>
-      </w:r>
-      <w:proofErr w:type="spellEnd"/>
-      <w:r>
-        <w:t xml:space="preserve"> </w:t>
-      </w:r>
-      <w:proofErr w:type="spellStart"/>
-      <w:r>
-        <w:t>end</w:t>
-      </w:r>
-      <w:proofErr w:type="spellEnd"/>
-      <w:r>
-        <w:t xml:space="preserve"> of </w:t>
-      </w:r>
-      <w:proofErr w:type="spellStart"/>
-      <w:r>
-        <w:t>each</w:t>
-      </w:r>
-      <w:proofErr w:type="spellEnd"/>
-      <w:r>
-        <w:t xml:space="preserve"> of </w:t>
-      </w:r>
-      <w:proofErr w:type="spellStart"/>
-      <w:r>
-        <w:t>the</w:t>
-      </w:r>
-      <w:proofErr w:type="spellEnd"/>
-      <w:r>
-        <w:t xml:space="preserve"> </w:t>
-      </w:r>
-      <w:proofErr w:type="spellStart"/>
-      <w:r>
-        <w:t>Inception</w:t>
-      </w:r>
-      <w:proofErr w:type="spellEnd"/>
-      <w:r>
-        <w:t xml:space="preserve">, </w:t>
-      </w:r>
-      <w:proofErr w:type="spellStart"/>
-      <w:r>
-        <w:t>Elaboration</w:t>
-      </w:r>
-      <w:proofErr w:type="spellEnd"/>
-      <w:r>
-        <w:t xml:space="preserve">, </w:t>
-      </w:r>
-      <w:proofErr w:type="spellStart"/>
-      <w:r>
-        <w:t>Construction</w:t>
-      </w:r>
-      <w:proofErr w:type="spellEnd"/>
-      <w:r>
-        <w:t xml:space="preserve">, and </w:t>
-      </w:r>
-      <w:proofErr w:type="spellStart"/>
-      <w:r>
-        <w:t>Transition</w:t>
-      </w:r>
-      <w:proofErr w:type="spellEnd"/>
-      <w:r>
-        <w:t xml:space="preserve"> </w:t>
-      </w:r>
-      <w:proofErr w:type="spellStart"/>
-      <w:r>
-        <w:t>phases</w:t>
-      </w:r>
-      <w:proofErr w:type="spellEnd"/>
-      <w:r>
-        <w:t xml:space="preserve">. </w:t>
-      </w:r>
-      <w:proofErr w:type="spellStart"/>
-      <w:r>
-        <w:t>Baselines</w:t>
-      </w:r>
-      <w:proofErr w:type="spellEnd"/>
-      <w:r>
-        <w:t xml:space="preserve"> </w:t>
-      </w:r>
-      <w:proofErr w:type="spellStart"/>
-      <w:r>
-        <w:t>could</w:t>
-      </w:r>
-      <w:proofErr w:type="spellEnd"/>
-      <w:r>
-        <w:t xml:space="preserve"> </w:t>
-      </w:r>
-      <w:proofErr w:type="spellStart"/>
-      <w:r>
-        <w:t>also</w:t>
-      </w:r>
-      <w:proofErr w:type="spellEnd"/>
-      <w:r>
-        <w:t xml:space="preserve"> be </w:t>
-      </w:r>
-      <w:proofErr w:type="spellStart"/>
-      <w:r>
-        <w:t>generated</w:t>
-      </w:r>
-      <w:proofErr w:type="spellEnd"/>
-      <w:r>
-        <w:t xml:space="preserve"> at </w:t>
-      </w:r>
-      <w:proofErr w:type="spellStart"/>
-      <w:r>
-        <w:t>the</w:t>
-      </w:r>
-      <w:proofErr w:type="spellEnd"/>
-      <w:r>
-        <w:t xml:space="preserve"> </w:t>
-      </w:r>
-      <w:proofErr w:type="spellStart"/>
-      <w:r>
-        <w:t>end</w:t>
-      </w:r>
-      <w:proofErr w:type="spellEnd"/>
-      <w:r>
-        <w:t xml:space="preserve"> of </w:t>
-      </w:r>
-      <w:proofErr w:type="spellStart"/>
-      <w:r>
-        <w:t>iterations</w:t>
-      </w:r>
-      <w:proofErr w:type="spellEnd"/>
-      <w:r>
-        <w:t xml:space="preserve"> </w:t>
-      </w:r>
-      <w:proofErr w:type="spellStart"/>
-      <w:r>
-        <w:t>within</w:t>
-      </w:r>
-      <w:proofErr w:type="spellEnd"/>
-      <w:r>
-        <w:t xml:space="preserve"> </w:t>
-      </w:r>
-      <w:proofErr w:type="spellStart"/>
-      <w:r>
-        <w:t>the</w:t>
-      </w:r>
-      <w:proofErr w:type="spellEnd"/>
-      <w:r>
-        <w:t xml:space="preserve"> </w:t>
-      </w:r>
-      <w:proofErr w:type="spellStart"/>
-      <w:r>
-        <w:t>various</w:t>
-      </w:r>
-      <w:proofErr w:type="spellEnd"/>
-      <w:r>
-        <w:t xml:space="preserve"> </w:t>
-      </w:r>
-      <w:proofErr w:type="spellStart"/>
-      <w:r>
-        <w:t>phases</w:t>
-      </w:r>
-      <w:proofErr w:type="spellEnd"/>
-      <w:r>
-        <w:t xml:space="preserve"> </w:t>
-      </w:r>
-      <w:proofErr w:type="spellStart"/>
-      <w:r>
-        <w:t>or</w:t>
-      </w:r>
-      <w:proofErr w:type="spellEnd"/>
-      <w:r>
-        <w:t xml:space="preserve"> </w:t>
-      </w:r>
-      <w:proofErr w:type="spellStart"/>
-      <w:r>
-        <w:t>even</w:t>
-      </w:r>
-      <w:proofErr w:type="spellEnd"/>
-      <w:r>
-        <w:t xml:space="preserve"> more </w:t>
-      </w:r>
-      <w:proofErr w:type="spellStart"/>
-      <w:r>
-        <w:t>frequently</w:t>
-      </w:r>
-      <w:proofErr w:type="spellEnd"/>
-      <w:r>
-        <w:t>.</w:t>
-      </w:r>
-    </w:p>
-    <w:p>
-      <w:pPr>
-        <w:pStyle w:val="InfoBlue"/>
-      </w:pPr>
-      <w:r>
-        <w:t xml:space="preserve">Describe </w:t>
-      </w:r>
-      <w:proofErr w:type="spellStart"/>
-      <w:r>
-        <w:t>who</w:t>
-      </w:r>
-      <w:proofErr w:type="spellEnd"/>
-      <w:r>
-        <w:t xml:space="preserve"> </w:t>
-      </w:r>
-      <w:proofErr w:type="spellStart"/>
-      <w:r>
-        <w:t>authorizes</w:t>
-      </w:r>
-      <w:proofErr w:type="spellEnd"/>
-      <w:r>
-        <w:t xml:space="preserve"> a </w:t>
-      </w:r>
-      <w:proofErr w:type="spellStart"/>
-      <w:r>
-        <w:t>baseline</w:t>
-      </w:r>
-      <w:proofErr w:type="spellEnd"/>
-      <w:r>
-        <w:t xml:space="preserve"> and </w:t>
-      </w:r>
-      <w:proofErr w:type="spellStart"/>
-      <w:r>
-        <w:t>what</w:t>
-      </w:r>
-      <w:proofErr w:type="spellEnd"/>
-      <w:r>
-        <w:t xml:space="preserve"> </w:t>
-      </w:r>
-      <w:proofErr w:type="spellStart"/>
-      <w:r>
-        <w:t>goes</w:t>
-      </w:r>
-      <w:proofErr w:type="spellEnd"/>
-      <w:r>
-        <w:t xml:space="preserve"> </w:t>
-      </w:r>
-      <w:proofErr w:type="spellStart"/>
-      <w:r>
-        <w:t>into</w:t>
-      </w:r>
-      <w:proofErr w:type="spellEnd"/>
-      <w:r>
-        <w:t xml:space="preserve"> </w:t>
-      </w:r>
-      <w:proofErr w:type="spellStart"/>
-      <w:r>
-        <w:t>it</w:t>
-      </w:r>
-      <w:proofErr w:type="spellEnd"/>
-      <w:r>
-        <w:t>.]</w:t>
-      </w:r>
-    </w:p>
-    <w:p>
-      <w:pPr>
-        <w:pStyle w:val="Ttulo2"/>
-      </w:pPr>
-      <w:bookmarkStart w:id="7" w:name="_Toc478353333"/>
-      <w:r>
-        <w:t>C</w:t>
-      </w:r>
-      <w:bookmarkEnd w:id="7"/>
-      <w:r>
-        <w:rPr>
-          <w:noProof/>
-        </w:rPr>
-        <w:t>onfiguración y control de cambios</w:t>
-      </w:r>
-    </w:p>
-    <w:p>
-      <w:pPr>
-        <w:pStyle w:val="Ttulo3"/>
-      </w:pPr>
-      <w:r>
-        <w:t>Procedimientos y Aprobaciones para las Solicitudes de Cambios</w:t>
-      </w:r>
-    </w:p>
-    <w:p>
-      <w:pPr>
-        <w:pStyle w:val="InfoBlue"/>
-      </w:pPr>
-      <w:r>
-        <w:t xml:space="preserve">[Describe </w:t>
-      </w:r>
-      <w:proofErr w:type="spellStart"/>
-      <w:r>
-        <w:t>the</w:t>
-      </w:r>
-      <w:proofErr w:type="spellEnd"/>
-      <w:r>
-        <w:t xml:space="preserve"> </w:t>
-      </w:r>
-      <w:proofErr w:type="spellStart"/>
-      <w:r>
-        <w:t>process</w:t>
-      </w:r>
-      <w:proofErr w:type="spellEnd"/>
-      <w:r>
-        <w:t xml:space="preserve"> </w:t>
-      </w:r>
-      <w:proofErr w:type="spellStart"/>
-      <w:r>
-        <w:t>by</w:t>
-      </w:r>
-      <w:proofErr w:type="spellEnd"/>
-      <w:r>
-        <w:t xml:space="preserve"> </w:t>
-      </w:r>
-      <w:proofErr w:type="spellStart"/>
-      <w:r>
-        <w:t>which</w:t>
-      </w:r>
-      <w:proofErr w:type="spellEnd"/>
-      <w:r>
-        <w:t xml:space="preserve"> </w:t>
-      </w:r>
-      <w:proofErr w:type="spellStart"/>
-      <w:r>
-        <w:t>problems</w:t>
-      </w:r>
-      <w:proofErr w:type="spellEnd"/>
-      <w:r>
-        <w:t xml:space="preserve"> and </w:t>
-      </w:r>
-      <w:proofErr w:type="spellStart"/>
-      <w:r>
-        <w:t>changes</w:t>
-      </w:r>
-      <w:proofErr w:type="spellEnd"/>
-      <w:r>
-        <w:t xml:space="preserve"> are </w:t>
-      </w:r>
-      <w:proofErr w:type="spellStart"/>
-      <w:r>
-        <w:t>submitted</w:t>
-      </w:r>
-      <w:proofErr w:type="spellEnd"/>
-      <w:r>
-        <w:t xml:space="preserve">, </w:t>
-      </w:r>
-      <w:proofErr w:type="spellStart"/>
-      <w:r>
-        <w:t>reviewed</w:t>
-      </w:r>
-      <w:proofErr w:type="spellEnd"/>
-      <w:r>
-        <w:t xml:space="preserve">, and </w:t>
-      </w:r>
-      <w:proofErr w:type="spellStart"/>
-      <w:r>
-        <w:t>dispositioned</w:t>
-      </w:r>
-      <w:proofErr w:type="spellEnd"/>
-      <w:r>
-        <w:t>.]</w:t>
-      </w:r>
-    </w:p>
-    <w:p>
-      <w:pPr>
-        <w:pStyle w:val="Ttulo3"/>
-      </w:pPr>
-      <w:r>
-        <w:t>Junta de control de cambios</w:t>
-      </w:r>
-      <w:r>
-        <w:t xml:space="preserve"> (CCB)</w:t>
-      </w:r>
-    </w:p>
-    <w:p>
-      <w:pPr>
-        <w:pStyle w:val="InfoBlue"/>
-      </w:pPr>
-      <w:r>
-        <w:t xml:space="preserve">[Describe </w:t>
-      </w:r>
-      <w:proofErr w:type="spellStart"/>
-      <w:r>
-        <w:t>the</w:t>
-      </w:r>
-      <w:proofErr w:type="spellEnd"/>
-      <w:r>
-        <w:t xml:space="preserve"> CCB </w:t>
-      </w:r>
-      <w:proofErr w:type="spellStart"/>
-      <w:r>
-        <w:t>membership</w:t>
-      </w:r>
-      <w:proofErr w:type="spellEnd"/>
-      <w:r>
-        <w:t xml:space="preserve"> and </w:t>
-      </w:r>
-      <w:proofErr w:type="spellStart"/>
-      <w:r>
-        <w:t>the</w:t>
-      </w:r>
-      <w:proofErr w:type="spellEnd"/>
-      <w:r>
-        <w:t xml:space="preserve"> </w:t>
-      </w:r>
-      <w:proofErr w:type="spellStart"/>
-      <w:r>
-        <w:t>procedures</w:t>
-      </w:r>
-      <w:proofErr w:type="spellEnd"/>
-      <w:r>
-        <w:t xml:space="preserve"> </w:t>
-      </w:r>
-      <w:proofErr w:type="spellStart"/>
-      <w:r>
-        <w:t>for</w:t>
-      </w:r>
-      <w:proofErr w:type="spellEnd"/>
-      <w:r>
-        <w:t xml:space="preserve"> </w:t>
-      </w:r>
-      <w:proofErr w:type="spellStart"/>
-      <w:r>
-        <w:t>processing</w:t>
-      </w:r>
-      <w:proofErr w:type="spellEnd"/>
-      <w:r>
-        <w:t xml:space="preserve"> </w:t>
-      </w:r>
-      <w:proofErr w:type="spellStart"/>
-      <w:r>
-        <w:t>change</w:t>
-      </w:r>
-      <w:proofErr w:type="spellEnd"/>
-      <w:r>
-        <w:t xml:space="preserve"> </w:t>
-      </w:r>
-      <w:proofErr w:type="spellStart"/>
-      <w:r>
-        <w:t>requests</w:t>
-      </w:r>
-      <w:proofErr w:type="spellEnd"/>
-      <w:r>
-        <w:t xml:space="preserve"> and </w:t>
-      </w:r>
-      <w:proofErr w:type="spellStart"/>
-      <w:r>
-        <w:t>approvals</w:t>
-      </w:r>
-      <w:proofErr w:type="spellEnd"/>
-      <w:r>
-        <w:t xml:space="preserve"> </w:t>
-      </w:r>
-      <w:proofErr w:type="spellStart"/>
-      <w:r>
-        <w:t>to</w:t>
-      </w:r>
-      <w:proofErr w:type="spellEnd"/>
-      <w:r>
-        <w:t xml:space="preserve"> be </w:t>
-      </w:r>
-      <w:proofErr w:type="spellStart"/>
-      <w:r>
-        <w:t>followed</w:t>
-      </w:r>
-      <w:proofErr w:type="spellEnd"/>
-      <w:r>
-        <w:t xml:space="preserve"> </w:t>
-      </w:r>
-      <w:proofErr w:type="spellStart"/>
-      <w:r>
-        <w:t>by</w:t>
-      </w:r>
-      <w:proofErr w:type="spellEnd"/>
-      <w:r>
-        <w:t xml:space="preserve"> </w:t>
-      </w:r>
-      <w:proofErr w:type="spellStart"/>
-      <w:r>
-        <w:t>the</w:t>
-      </w:r>
-      <w:proofErr w:type="spellEnd"/>
-      <w:r>
-        <w:t xml:space="preserve"> CCB.]</w:t>
-      </w:r>
-    </w:p>
-    <w:p>
-      <w:pPr>
-        <w:pStyle w:val="Ttulo2"/>
-      </w:pPr>
-      <w:r>
-        <w:rPr>
-          <w:noProof/>
-        </w:rPr>
-        <w:t>Estimación del Estado de la Configuración</w:t>
-      </w:r>
-    </w:p>
-    <w:p>
-      <w:pPr>
-        <w:pStyle w:val="Ttulo3"/>
-      </w:pPr>
-      <w:r>
-        <w:t>Medios de Almacenamientos del Proyecto y Procesos de Distribución</w:t>
-      </w:r>
-    </w:p>
-    <w:p/>
-    <w:p>
-      <w:r>
-        <w:t xml:space="preserve">Los medios de almacenamiento que se van a utilizar son varios, el primero de ellos es en los discos duros físicos, cada integrante del equipo debe de tener guardado el proyecto en su versión </w:t>
-      </w:r>
-      <w:proofErr w:type="spellStart"/>
-      <w:r>
-        <w:t>mas</w:t>
-      </w:r>
-      <w:proofErr w:type="spellEnd"/>
-      <w:r>
-        <w:t xml:space="preserve"> reciente en su disco duro físico, el segundo medio de almacenamiento es el repositorio, todos los integrantes del equipo deben de tener acceso a este repositorio para subir cada uno de los cambios o para obtener la versión </w:t>
-      </w:r>
-      <w:proofErr w:type="spellStart"/>
-      <w:r>
-        <w:t>mas</w:t>
-      </w:r>
-      <w:proofErr w:type="spellEnd"/>
-      <w:r>
-        <w:t xml:space="preserve"> actualizada del proyecto, para una mayor seguridad de la información, cada vez que se termine una entrega se </w:t>
-      </w:r>
-      <w:proofErr w:type="spellStart"/>
-      <w:r>
-        <w:t>hara</w:t>
-      </w:r>
-      <w:proofErr w:type="spellEnd"/>
-      <w:r>
-        <w:t xml:space="preserve"> una copia de seguridad en un cd o </w:t>
-      </w:r>
-      <w:proofErr w:type="spellStart"/>
-      <w:r>
-        <w:t>dvd</w:t>
-      </w:r>
-      <w:proofErr w:type="spellEnd"/>
-      <w:r>
-        <w:t>.</w:t>
-      </w:r>
-    </w:p>
-    <w:p>
-      <w:r>
-        <w:t>Según mencionado anteriormente el proceso de distribución será por medio de un canal directo, es decir, se va a poder acceder a todo el proyecto de una forma directa, sin necesidad de ir a terceros</w:t>
-      </w:r>
-      <w:r>
-        <w:t xml:space="preserve">, se puede acceder desde un equipo que contenga el proyecto, </w:t>
-      </w:r>
-      <w:proofErr w:type="spellStart"/>
-      <w:r>
-        <w:t>tambien</w:t>
-      </w:r>
-      <w:proofErr w:type="spellEnd"/>
-      <w:r>
-        <w:t xml:space="preserve"> desde cualquier lugar con internet al acceder al repositorio y con el cd o </w:t>
-      </w:r>
-      <w:proofErr w:type="spellStart"/>
-      <w:r>
-        <w:t>dvd</w:t>
-      </w:r>
-      <w:proofErr w:type="spellEnd"/>
-      <w:r>
-        <w:t xml:space="preserve"> se podrá obtener una copia del proyecto.</w:t>
-      </w:r>
-      <w:r>
-        <w:t xml:space="preserve"> </w:t>
-      </w:r>
-    </w:p>
-    <w:p>
-      <w:pPr>
-        <w:pStyle w:val="Ttulo3"/>
-      </w:pPr>
-      <w:r>
-        <w:t>Reportes y auditorias</w:t>
-      </w:r>
-    </w:p>
-    <w:p/>
-    <w:p>
-      <w:r>
-        <w:t xml:space="preserve">A medida que el proyecto </w:t>
-      </w:r>
-      <w:proofErr w:type="spellStart"/>
-      <w:r>
-        <w:t>esta</w:t>
-      </w:r>
-      <w:proofErr w:type="spellEnd"/>
-      <w:r>
-        <w:t xml:space="preserve"> en desarrollo es importante que este en constante revisión, ya que esto nos ayuda a mejorar la calidad del software, </w:t>
-      </w:r>
-      <w:r>
-        <w:t xml:space="preserve">cada vez que el proyecto </w:t>
-      </w:r>
-      <w:proofErr w:type="spellStart"/>
-      <w:r>
-        <w:t>esta</w:t>
-      </w:r>
-      <w:proofErr w:type="spellEnd"/>
-      <w:r>
-        <w:t xml:space="preserve"> dado a revisión se maneja un formato para </w:t>
-      </w:r>
-      <w:proofErr w:type="spellStart"/>
-      <w:r>
-        <w:t>el</w:t>
-      </w:r>
-      <w:proofErr w:type="spellEnd"/>
-      <w:r>
-        <w:t xml:space="preserve"> reporte, este formato incluye el </w:t>
-      </w:r>
-      <w:proofErr w:type="spellStart"/>
-      <w:r>
-        <w:t>numero</w:t>
-      </w:r>
-      <w:proofErr w:type="spellEnd"/>
-      <w:r>
-        <w:t xml:space="preserve"> de defectos que se encontró, que tan </w:t>
-      </w:r>
-      <w:proofErr w:type="spellStart"/>
-      <w:r>
-        <w:t>critico</w:t>
-      </w:r>
-      <w:proofErr w:type="spellEnd"/>
-      <w:r>
-        <w:t xml:space="preserve"> es cada uno de los defectos, cuales son las consecuencias de no corregir cada defecto y cual es la estimación de resolver cada uno de los </w:t>
+        <w:t xml:space="preserve">las consecuencias de no corregir cada defecto y cual es la estimación de resolver cada uno de los </w:t>
       </w:r>
       <w:r>
         <w:t>defectos.</w:t>
@@ -4316,213 +4684,833 @@
       </w:r>
     </w:p>
     <w:p>
-      <w:pPr>
-        <w:pStyle w:val="InfoBlue"/>
-        <w:keepLines/>
-        <w:widowControl/>
-      </w:pPr>
-      <w:r>
-        <w:t>[</w:t>
-      </w:r>
-      <w:proofErr w:type="spellStart"/>
-      <w:r>
-        <w:t>Identify</w:t>
-      </w:r>
-      <w:proofErr w:type="spellEnd"/>
+      <w:r>
+        <w:t xml:space="preserve">Para un </w:t>
+      </w:r>
+      <w:proofErr w:type="spellStart"/>
+      <w:r>
+        <w:t>optimo</w:t>
+      </w:r>
+      <w:proofErr w:type="spellEnd"/>
+      <w:r>
+        <w:t xml:space="preserve"> desarrollo del proyecto se han definidos hitos, a medida que cada uno de estos hitos se vallan realizando este documento va a ir siendo actualizado.</w:t>
+      </w:r>
+    </w:p>
+    <w:p/>
+    <w:p>
+      <w:r>
+        <w:t>A continuación se muestran en forma de tabla los hitos del proyecto con su respectiva fecha de entrega y los productos de trabajo.</w:t>
+      </w:r>
+    </w:p>
+    <w:p/>
+    <w:tbl>
+      <w:tblPr>
+        <w:tblStyle w:val="Tabladecuadrcula4-nfasis5"/>
+        <w:tblW w:w="0" w:type="auto"/>
+        <w:tblLook w:val="04A0" w:firstRow="1" w:lastRow="0" w:firstColumn="1" w:lastColumn="0" w:noHBand="0" w:noVBand="1"/>
+      </w:tblPr>
+      <w:tblGrid>
+        <w:gridCol w:w="1053"/>
+        <w:gridCol w:w="2409"/>
+        <w:gridCol w:w="4819"/>
+      </w:tblGrid>
+      <w:tr>
+        <w:trPr>
+          <w:cnfStyle w:val="100000000000" w:firstRow="1" w:lastRow="0" w:firstColumn="0" w:lastColumn="0" w:oddVBand="0" w:evenVBand="0" w:oddHBand="0" w:evenHBand="0" w:firstRowFirstColumn="0" w:firstRowLastColumn="0" w:lastRowFirstColumn="0" w:lastRowLastColumn="0"/>
+        </w:trPr>
+        <w:tc>
+          <w:tcPr>
+            <w:cnfStyle w:val="001000000000" w:firstRow="0" w:lastRow="0" w:firstColumn="1" w:lastColumn="0" w:oddVBand="0" w:evenVBand="0" w:oddHBand="0" w:evenHBand="0" w:firstRowFirstColumn="0" w:firstRowLastColumn="0" w:lastRowFirstColumn="0" w:lastRowLastColumn="0"/>
+            <w:tcW w:w="1053" w:type="dxa"/>
+          </w:tcPr>
+          <w:p>
+            <w:pPr>
+              <w:pStyle w:val="Prrafodelista"/>
+              <w:ind w:left="0"/>
+            </w:pPr>
+            <w:r>
+              <w:t>Entrega</w:t>
+            </w:r>
+          </w:p>
+        </w:tc>
+        <w:tc>
+          <w:tcPr>
+            <w:tcW w:w="2409" w:type="dxa"/>
+          </w:tcPr>
+          <w:p>
+            <w:pPr>
+              <w:pStyle w:val="Prrafodelista"/>
+              <w:ind w:left="0"/>
+              <w:cnfStyle w:val="100000000000" w:firstRow="1" w:lastRow="0" w:firstColumn="0" w:lastColumn="0" w:oddVBand="0" w:evenVBand="0" w:oddHBand="0" w:evenHBand="0" w:firstRowFirstColumn="0" w:firstRowLastColumn="0" w:lastRowFirstColumn="0" w:lastRowLastColumn="0"/>
+            </w:pPr>
+            <w:r>
+              <w:t>Fecha entrega</w:t>
+            </w:r>
+          </w:p>
+        </w:tc>
+        <w:tc>
+          <w:tcPr>
+            <w:tcW w:w="4819" w:type="dxa"/>
+          </w:tcPr>
+          <w:p>
+            <w:pPr>
+              <w:pStyle w:val="Prrafodelista"/>
+              <w:ind w:left="0"/>
+              <w:cnfStyle w:val="100000000000" w:firstRow="1" w:lastRow="0" w:firstColumn="0" w:lastColumn="0" w:oddVBand="0" w:evenVBand="0" w:oddHBand="0" w:evenHBand="0" w:firstRowFirstColumn="0" w:firstRowLastColumn="0" w:lastRowFirstColumn="0" w:lastRowLastColumn="0"/>
+            </w:pPr>
+            <w:r>
+              <w:t>Productos de trabajo</w:t>
+            </w:r>
+          </w:p>
+        </w:tc>
+      </w:tr>
+      <w:tr>
+        <w:trPr>
+          <w:cnfStyle w:val="000000100000" w:firstRow="0" w:lastRow="0" w:firstColumn="0" w:lastColumn="0" w:oddVBand="0" w:evenVBand="0" w:oddHBand="1" w:evenHBand="0" w:firstRowFirstColumn="0" w:firstRowLastColumn="0" w:lastRowFirstColumn="0" w:lastRowLastColumn="0"/>
+        </w:trPr>
+        <w:tc>
+          <w:tcPr>
+            <w:cnfStyle w:val="001000000000" w:firstRow="0" w:lastRow="0" w:firstColumn="1" w:lastColumn="0" w:oddVBand="0" w:evenVBand="0" w:oddHBand="0" w:evenHBand="0" w:firstRowFirstColumn="0" w:firstRowLastColumn="0" w:lastRowFirstColumn="0" w:lastRowLastColumn="0"/>
+            <w:tcW w:w="1053" w:type="dxa"/>
+          </w:tcPr>
+          <w:p>
+            <w:pPr>
+              <w:pStyle w:val="Prrafodelista"/>
+              <w:ind w:left="0"/>
+            </w:pPr>
+            <w:r>
+              <w:t>1</w:t>
+            </w:r>
+          </w:p>
+        </w:tc>
+        <w:tc>
+          <w:tcPr>
+            <w:tcW w:w="2409" w:type="dxa"/>
+          </w:tcPr>
+          <w:p>
+            <w:pPr>
+              <w:pStyle w:val="Prrafodelista"/>
+              <w:ind w:left="0"/>
+              <w:cnfStyle w:val="000000100000" w:firstRow="0" w:lastRow="0" w:firstColumn="0" w:lastColumn="0" w:oddVBand="0" w:evenVBand="0" w:oddHBand="1" w:evenHBand="0" w:firstRowFirstColumn="0" w:firstRowLastColumn="0" w:lastRowFirstColumn="0" w:lastRowLastColumn="0"/>
+            </w:pPr>
+            <w:r>
+              <w:t>8/septiembre/2014</w:t>
+            </w:r>
+          </w:p>
+        </w:tc>
+        <w:tc>
+          <w:tcPr>
+            <w:tcW w:w="4819" w:type="dxa"/>
+          </w:tcPr>
+          <w:p>
+            <w:pPr>
+              <w:pStyle w:val="Prrafodelista"/>
+              <w:ind w:left="0"/>
+              <w:cnfStyle w:val="000000100000" w:firstRow="0" w:lastRow="0" w:firstColumn="0" w:lastColumn="0" w:oddVBand="0" w:evenVBand="0" w:oddHBand="1" w:evenHBand="0" w:firstRowFirstColumn="0" w:firstRowLastColumn="0" w:lastRowFirstColumn="0" w:lastRowLastColumn="0"/>
+            </w:pPr>
+            <w:r>
+              <w:t>- Documento arquitectura de software</w:t>
+            </w:r>
+          </w:p>
+          <w:p>
+            <w:pPr>
+              <w:pStyle w:val="Prrafodelista"/>
+              <w:ind w:left="0"/>
+              <w:cnfStyle w:val="000000100000" w:firstRow="0" w:lastRow="0" w:firstColumn="0" w:lastColumn="0" w:oddVBand="0" w:evenVBand="0" w:oddHBand="1" w:evenHBand="0" w:firstRowFirstColumn="0" w:firstRowLastColumn="0" w:lastRowFirstColumn="0" w:lastRowLastColumn="0"/>
+            </w:pPr>
+            <w:r>
+              <w:t>- Realizaciones de caso de uso</w:t>
+            </w:r>
+          </w:p>
+          <w:p>
+            <w:pPr>
+              <w:pStyle w:val="Prrafodelista"/>
+              <w:ind w:left="0"/>
+              <w:cnfStyle w:val="000000100000" w:firstRow="0" w:lastRow="0" w:firstColumn="0" w:lastColumn="0" w:oddVBand="0" w:evenVBand="0" w:oddHBand="1" w:evenHBand="0" w:firstRowFirstColumn="0" w:firstRowLastColumn="0" w:lastRowFirstColumn="0" w:lastRowLastColumn="0"/>
+            </w:pPr>
+            <w:r>
+              <w:t>- Artefacto de trazabilidad</w:t>
+            </w:r>
+          </w:p>
+        </w:tc>
+      </w:tr>
+      <w:tr>
+        <w:tc>
+          <w:tcPr>
+            <w:cnfStyle w:val="001000000000" w:firstRow="0" w:lastRow="0" w:firstColumn="1" w:lastColumn="0" w:oddVBand="0" w:evenVBand="0" w:oddHBand="0" w:evenHBand="0" w:firstRowFirstColumn="0" w:firstRowLastColumn="0" w:lastRowFirstColumn="0" w:lastRowLastColumn="0"/>
+            <w:tcW w:w="1053" w:type="dxa"/>
+          </w:tcPr>
+          <w:p>
+            <w:pPr>
+              <w:pStyle w:val="Prrafodelista"/>
+              <w:ind w:left="0"/>
+            </w:pPr>
+            <w:r>
+              <w:t>2</w:t>
+            </w:r>
+          </w:p>
+        </w:tc>
+        <w:tc>
+          <w:tcPr>
+            <w:tcW w:w="2409" w:type="dxa"/>
+          </w:tcPr>
+          <w:p>
+            <w:pPr>
+              <w:pStyle w:val="Prrafodelista"/>
+              <w:ind w:left="0"/>
+              <w:cnfStyle w:val="000000000000" w:firstRow="0" w:lastRow="0" w:firstColumn="0" w:lastColumn="0" w:oddVBand="0" w:evenVBand="0" w:oddHBand="0" w:evenHBand="0" w:firstRowFirstColumn="0" w:firstRowLastColumn="0" w:lastRowFirstColumn="0" w:lastRowLastColumn="0"/>
+            </w:pPr>
+            <w:r>
+              <w:t>17/septiembre/2014</w:t>
+            </w:r>
+          </w:p>
+        </w:tc>
+        <w:tc>
+          <w:tcPr>
+            <w:tcW w:w="4819" w:type="dxa"/>
+          </w:tcPr>
+          <w:p>
+            <w:pPr>
+              <w:cnfStyle w:val="000000000000" w:firstRow="0" w:lastRow="0" w:firstColumn="0" w:lastColumn="0" w:oddVBand="0" w:evenVBand="0" w:oddHBand="0" w:evenHBand="0" w:firstRowFirstColumn="0" w:firstRowLastColumn="0" w:lastRowFirstColumn="0" w:lastRowLastColumn="0"/>
+            </w:pPr>
+            <w:r>
+              <w:t xml:space="preserve">- </w:t>
+            </w:r>
+            <w:proofErr w:type="spellStart"/>
+            <w:r>
+              <w:t>Estimacion</w:t>
+            </w:r>
+            <w:proofErr w:type="spellEnd"/>
+            <w:r>
+              <w:t xml:space="preserve"> del proyecto final</w:t>
+            </w:r>
+          </w:p>
+          <w:p>
+            <w:pPr>
+              <w:cnfStyle w:val="000000000000" w:firstRow="0" w:lastRow="0" w:firstColumn="0" w:lastColumn="0" w:oddVBand="0" w:evenVBand="0" w:oddHBand="0" w:evenHBand="0" w:firstRowFirstColumn="0" w:firstRowLastColumn="0" w:lastRowFirstColumn="0" w:lastRowLastColumn="0"/>
+            </w:pPr>
+            <w:r>
+              <w:t>- plan de medición y análisis</w:t>
+            </w:r>
+          </w:p>
+          <w:p>
+            <w:pPr>
+              <w:cnfStyle w:val="000000000000" w:firstRow="0" w:lastRow="0" w:firstColumn="0" w:lastColumn="0" w:oddVBand="0" w:evenVBand="0" w:oddHBand="0" w:evenHBand="0" w:firstRowFirstColumn="0" w:firstRowLastColumn="0" w:lastRowFirstColumn="0" w:lastRowLastColumn="0"/>
+            </w:pPr>
+            <w:r>
+              <w:t>- instrumento Excel</w:t>
+            </w:r>
+          </w:p>
+        </w:tc>
+      </w:tr>
+      <w:tr>
+        <w:trPr>
+          <w:cnfStyle w:val="000000100000" w:firstRow="0" w:lastRow="0" w:firstColumn="0" w:lastColumn="0" w:oddVBand="0" w:evenVBand="0" w:oddHBand="1" w:evenHBand="0" w:firstRowFirstColumn="0" w:firstRowLastColumn="0" w:lastRowFirstColumn="0" w:lastRowLastColumn="0"/>
+        </w:trPr>
+        <w:tc>
+          <w:tcPr>
+            <w:cnfStyle w:val="001000000000" w:firstRow="0" w:lastRow="0" w:firstColumn="1" w:lastColumn="0" w:oddVBand="0" w:evenVBand="0" w:oddHBand="0" w:evenHBand="0" w:firstRowFirstColumn="0" w:firstRowLastColumn="0" w:lastRowFirstColumn="0" w:lastRowLastColumn="0"/>
+            <w:tcW w:w="1053" w:type="dxa"/>
+          </w:tcPr>
+          <w:p>
+            <w:pPr>
+              <w:pStyle w:val="Prrafodelista"/>
+              <w:ind w:left="0"/>
+            </w:pPr>
+            <w:r>
+              <w:t>3</w:t>
+            </w:r>
+          </w:p>
+        </w:tc>
+        <w:tc>
+          <w:tcPr>
+            <w:tcW w:w="2409" w:type="dxa"/>
+          </w:tcPr>
+          <w:p>
+            <w:pPr>
+              <w:pStyle w:val="Prrafodelista"/>
+              <w:ind w:left="0"/>
+              <w:cnfStyle w:val="000000100000" w:firstRow="0" w:lastRow="0" w:firstColumn="0" w:lastColumn="0" w:oddVBand="0" w:evenVBand="0" w:oddHBand="1" w:evenHBand="0" w:firstRowFirstColumn="0" w:firstRowLastColumn="0" w:lastRowFirstColumn="0" w:lastRowLastColumn="0"/>
+            </w:pPr>
+            <w:r>
+              <w:t>6/octubre</w:t>
+            </w:r>
+            <w:r>
+              <w:t>/2014</w:t>
+            </w:r>
+          </w:p>
+        </w:tc>
+        <w:tc>
+          <w:tcPr>
+            <w:tcW w:w="4819" w:type="dxa"/>
+          </w:tcPr>
+          <w:p>
+            <w:pPr>
+              <w:pStyle w:val="Prrafodelista"/>
+              <w:ind w:left="0"/>
+              <w:cnfStyle w:val="000000100000" w:firstRow="0" w:lastRow="0" w:firstColumn="0" w:lastColumn="0" w:oddVBand="0" w:evenVBand="0" w:oddHBand="1" w:evenHBand="0" w:firstRowFirstColumn="0" w:firstRowLastColumn="0" w:lastRowFirstColumn="0" w:lastRowLastColumn="0"/>
+            </w:pPr>
+            <w:r>
+              <w:t>- Estrategia SCM aplicada al proyecto</w:t>
+            </w:r>
+          </w:p>
+          <w:p>
+            <w:pPr>
+              <w:pStyle w:val="Prrafodelista"/>
+              <w:ind w:left="0"/>
+              <w:cnfStyle w:val="000000100000" w:firstRow="0" w:lastRow="0" w:firstColumn="0" w:lastColumn="0" w:oddVBand="0" w:evenVBand="0" w:oddHBand="1" w:evenHBand="0" w:firstRowFirstColumn="0" w:firstRowLastColumn="0" w:lastRowFirstColumn="0" w:lastRowLastColumn="0"/>
+            </w:pPr>
+            <w:r>
+              <w:t>- cronograma de implementación</w:t>
+            </w:r>
+          </w:p>
+          <w:p>
+            <w:pPr>
+              <w:pStyle w:val="Prrafodelista"/>
+              <w:ind w:left="0"/>
+              <w:cnfStyle w:val="000000100000" w:firstRow="0" w:lastRow="0" w:firstColumn="0" w:lastColumn="0" w:oddVBand="0" w:evenVBand="0" w:oddHBand="1" w:evenHBand="0" w:firstRowFirstColumn="0" w:firstRowLastColumn="0" w:lastRowFirstColumn="0" w:lastRowLastColumn="0"/>
+            </w:pPr>
+            <w:r>
+              <w:t>- Estrategia para gestión de incidencias y solicitudes de cambio</w:t>
+            </w:r>
+          </w:p>
+          <w:p>
+            <w:pPr>
+              <w:pStyle w:val="Prrafodelista"/>
+              <w:ind w:left="0"/>
+              <w:cnfStyle w:val="000000100000" w:firstRow="0" w:lastRow="0" w:firstColumn="0" w:lastColumn="0" w:oddVBand="0" w:evenVBand="0" w:oddHBand="1" w:evenHBand="0" w:firstRowFirstColumn="0" w:firstRowLastColumn="0" w:lastRowFirstColumn="0" w:lastRowLastColumn="0"/>
+            </w:pPr>
+            <w:r>
+              <w:t>- Auditoria interna al proyecto final</w:t>
+            </w:r>
+            <w:r>
+              <w:br/>
+              <w:t xml:space="preserve">- Primer </w:t>
+            </w:r>
+            <w:proofErr w:type="spellStart"/>
+            <w:r>
+              <w:t>build</w:t>
+            </w:r>
+            <w:proofErr w:type="spellEnd"/>
+            <w:r>
+              <w:t xml:space="preserve"> del proyecto</w:t>
+            </w:r>
+          </w:p>
+        </w:tc>
+      </w:tr>
+      <w:tr>
+        <w:tc>
+          <w:tcPr>
+            <w:cnfStyle w:val="001000000000" w:firstRow="0" w:lastRow="0" w:firstColumn="1" w:lastColumn="0" w:oddVBand="0" w:evenVBand="0" w:oddHBand="0" w:evenHBand="0" w:firstRowFirstColumn="0" w:firstRowLastColumn="0" w:lastRowFirstColumn="0" w:lastRowLastColumn="0"/>
+            <w:tcW w:w="1053" w:type="dxa"/>
+          </w:tcPr>
+          <w:p>
+            <w:pPr>
+              <w:pStyle w:val="Prrafodelista"/>
+              <w:ind w:left="0"/>
+            </w:pPr>
+            <w:r>
+              <w:t>4</w:t>
+            </w:r>
+          </w:p>
+        </w:tc>
+        <w:tc>
+          <w:tcPr>
+            <w:tcW w:w="2409" w:type="dxa"/>
+          </w:tcPr>
+          <w:p>
+            <w:pPr>
+              <w:pStyle w:val="Prrafodelista"/>
+              <w:ind w:left="0"/>
+              <w:cnfStyle w:val="000000000000" w:firstRow="0" w:lastRow="0" w:firstColumn="0" w:lastColumn="0" w:oddVBand="0" w:evenVBand="0" w:oddHBand="0" w:evenHBand="0" w:firstRowFirstColumn="0" w:firstRowLastColumn="0" w:lastRowFirstColumn="0" w:lastRowLastColumn="0"/>
+            </w:pPr>
+            <w:r>
+              <w:t>29/octubre</w:t>
+            </w:r>
+            <w:r>
+              <w:t>/2014</w:t>
+            </w:r>
+          </w:p>
+        </w:tc>
+        <w:tc>
+          <w:tcPr>
+            <w:tcW w:w="4819" w:type="dxa"/>
+          </w:tcPr>
+          <w:p>
+            <w:pPr>
+              <w:cnfStyle w:val="000000000000" w:firstRow="0" w:lastRow="0" w:firstColumn="0" w:lastColumn="0" w:oddVBand="0" w:evenVBand="0" w:oddHBand="0" w:evenHBand="0" w:firstRowFirstColumn="0" w:firstRowLastColumn="0" w:lastRowFirstColumn="0" w:lastRowLastColumn="0"/>
+            </w:pPr>
+            <w:r>
+              <w:t>- Funcionalidades</w:t>
+            </w:r>
+          </w:p>
+          <w:p>
+            <w:pPr>
+              <w:cnfStyle w:val="000000000000" w:firstRow="0" w:lastRow="0" w:firstColumn="0" w:lastColumn="0" w:oddVBand="0" w:evenVBand="0" w:oddHBand="0" w:evenHBand="0" w:firstRowFirstColumn="0" w:firstRowLastColumn="0" w:lastRowFirstColumn="0" w:lastRowLastColumn="0"/>
+            </w:pPr>
+            <w:r>
+              <w:t>- calidad de código</w:t>
+            </w:r>
+          </w:p>
+          <w:p>
+            <w:pPr>
+              <w:cnfStyle w:val="000000000000" w:firstRow="0" w:lastRow="0" w:firstColumn="0" w:lastColumn="0" w:oddVBand="0" w:evenVBand="0" w:oddHBand="0" w:evenHBand="0" w:firstRowFirstColumn="0" w:firstRowLastColumn="0" w:lastRowFirstColumn="0" w:lastRowLastColumn="0"/>
+            </w:pPr>
+            <w:r>
+              <w:t>- integración</w:t>
+            </w:r>
+          </w:p>
+        </w:tc>
+      </w:tr>
+      <w:tr>
+        <w:trPr>
+          <w:cnfStyle w:val="000000100000" w:firstRow="0" w:lastRow="0" w:firstColumn="0" w:lastColumn="0" w:oddVBand="0" w:evenVBand="0" w:oddHBand="1" w:evenHBand="0" w:firstRowFirstColumn="0" w:firstRowLastColumn="0" w:lastRowFirstColumn="0" w:lastRowLastColumn="0"/>
+        </w:trPr>
+        <w:tc>
+          <w:tcPr>
+            <w:cnfStyle w:val="001000000000" w:firstRow="0" w:lastRow="0" w:firstColumn="1" w:lastColumn="0" w:oddVBand="0" w:evenVBand="0" w:oddHBand="0" w:evenHBand="0" w:firstRowFirstColumn="0" w:firstRowLastColumn="0" w:lastRowFirstColumn="0" w:lastRowLastColumn="0"/>
+            <w:tcW w:w="1053" w:type="dxa"/>
+          </w:tcPr>
+          <w:p>
+            <w:pPr>
+              <w:pStyle w:val="Prrafodelista"/>
+              <w:ind w:left="0"/>
+            </w:pPr>
+            <w:r>
+              <w:t>5</w:t>
+            </w:r>
+          </w:p>
+        </w:tc>
+        <w:tc>
+          <w:tcPr>
+            <w:tcW w:w="2409" w:type="dxa"/>
+          </w:tcPr>
+          <w:p>
+            <w:pPr>
+              <w:pStyle w:val="Prrafodelista"/>
+              <w:ind w:left="0"/>
+              <w:cnfStyle w:val="000000100000" w:firstRow="0" w:lastRow="0" w:firstColumn="0" w:lastColumn="0" w:oddVBand="0" w:evenVBand="0" w:oddHBand="1" w:evenHBand="0" w:firstRowFirstColumn="0" w:firstRowLastColumn="0" w:lastRowFirstColumn="0" w:lastRowLastColumn="0"/>
+            </w:pPr>
+            <w:r>
+              <w:t>12/noviembre</w:t>
+            </w:r>
+            <w:r>
+              <w:t>/2014</w:t>
+            </w:r>
+          </w:p>
+        </w:tc>
+        <w:tc>
+          <w:tcPr>
+            <w:tcW w:w="4819" w:type="dxa"/>
+          </w:tcPr>
+          <w:p>
+            <w:pPr>
+              <w:cnfStyle w:val="000000100000" w:firstRow="0" w:lastRow="0" w:firstColumn="0" w:lastColumn="0" w:oddVBand="0" w:evenVBand="0" w:oddHBand="1" w:evenHBand="0" w:firstRowFirstColumn="0" w:firstRowLastColumn="0" w:lastRowFirstColumn="0" w:lastRowLastColumn="0"/>
+            </w:pPr>
+            <w:r>
+              <w:t>- Funcionalidades II</w:t>
+            </w:r>
+          </w:p>
+          <w:p>
+            <w:pPr>
+              <w:cnfStyle w:val="000000100000" w:firstRow="0" w:lastRow="0" w:firstColumn="0" w:lastColumn="0" w:oddVBand="0" w:evenVBand="0" w:oddHBand="1" w:evenHBand="0" w:firstRowFirstColumn="0" w:firstRowLastColumn="0" w:lastRowFirstColumn="0" w:lastRowLastColumn="0"/>
+            </w:pPr>
+            <w:r>
+              <w:t>- Calidad del código</w:t>
+            </w:r>
+          </w:p>
+          <w:p>
+            <w:pPr>
+              <w:cnfStyle w:val="000000100000" w:firstRow="0" w:lastRow="0" w:firstColumn="0" w:lastColumn="0" w:oddVBand="0" w:evenVBand="0" w:oddHBand="1" w:evenHBand="0" w:firstRowFirstColumn="0" w:firstRowLastColumn="0" w:lastRowFirstColumn="0" w:lastRowLastColumn="0"/>
+            </w:pPr>
+            <w:r>
+              <w:t>- Integración</w:t>
+            </w:r>
+          </w:p>
+        </w:tc>
+      </w:tr>
+      <w:tr>
+        <w:tc>
+          <w:tcPr>
+            <w:cnfStyle w:val="001000000000" w:firstRow="0" w:lastRow="0" w:firstColumn="1" w:lastColumn="0" w:oddVBand="0" w:evenVBand="0" w:oddHBand="0" w:evenHBand="0" w:firstRowFirstColumn="0" w:firstRowLastColumn="0" w:lastRowFirstColumn="0" w:lastRowLastColumn="0"/>
+            <w:tcW w:w="1053" w:type="dxa"/>
+          </w:tcPr>
+          <w:p>
+            <w:pPr>
+              <w:pStyle w:val="Prrafodelista"/>
+              <w:ind w:left="0"/>
+            </w:pPr>
+            <w:r>
+              <w:t>6</w:t>
+            </w:r>
+          </w:p>
+        </w:tc>
+        <w:tc>
+          <w:tcPr>
+            <w:tcW w:w="2409" w:type="dxa"/>
+          </w:tcPr>
+          <w:p>
+            <w:pPr>
+              <w:pStyle w:val="Prrafodelista"/>
+              <w:ind w:left="0"/>
+              <w:cnfStyle w:val="000000000000" w:firstRow="0" w:lastRow="0" w:firstColumn="0" w:lastColumn="0" w:oddVBand="0" w:evenVBand="0" w:oddHBand="0" w:evenHBand="0" w:firstRowFirstColumn="0" w:firstRowLastColumn="0" w:lastRowFirstColumn="0" w:lastRowLastColumn="0"/>
+            </w:pPr>
+            <w:r>
+              <w:t>19/noviembre</w:t>
+            </w:r>
+            <w:r>
+              <w:t>/2014</w:t>
+            </w:r>
+          </w:p>
+        </w:tc>
+        <w:tc>
+          <w:tcPr>
+            <w:tcW w:w="4819" w:type="dxa"/>
+          </w:tcPr>
+          <w:p>
+            <w:pPr>
+              <w:cnfStyle w:val="000000000000" w:firstRow="0" w:lastRow="0" w:firstColumn="0" w:lastColumn="0" w:oddVBand="0" w:evenVBand="0" w:oddHBand="0" w:evenHBand="0" w:firstRowFirstColumn="0" w:firstRowLastColumn="0" w:lastRowFirstColumn="0" w:lastRowLastColumn="0"/>
+            </w:pPr>
+            <w:r>
+              <w:t>- Modelo de pruebas</w:t>
+            </w:r>
+          </w:p>
+          <w:p>
+            <w:pPr>
+              <w:cnfStyle w:val="000000000000" w:firstRow="0" w:lastRow="0" w:firstColumn="0" w:lastColumn="0" w:oddVBand="0" w:evenVBand="0" w:oddHBand="0" w:evenHBand="0" w:firstRowFirstColumn="0" w:firstRowLastColumn="0" w:lastRowFirstColumn="0" w:lastRowLastColumn="0"/>
+            </w:pPr>
+            <w:r>
+              <w:t>- casos de prueba</w:t>
+            </w:r>
+          </w:p>
+          <w:p>
+            <w:pPr>
+              <w:cnfStyle w:val="000000000000" w:firstRow="0" w:lastRow="0" w:firstColumn="0" w:lastColumn="0" w:oddVBand="0" w:evenVBand="0" w:oddHBand="0" w:evenHBand="0" w:firstRowFirstColumn="0" w:firstRowLastColumn="0" w:lastRowFirstColumn="0" w:lastRowLastColumn="0"/>
+            </w:pPr>
+            <w:r>
+              <w:t xml:space="preserve">- </w:t>
+            </w:r>
+            <w:proofErr w:type="spellStart"/>
+            <w:r>
+              <w:t>Ejecucion</w:t>
+            </w:r>
+            <w:proofErr w:type="spellEnd"/>
+            <w:r>
+              <w:t xml:space="preserve"> de pruebas</w:t>
+            </w:r>
+          </w:p>
+          <w:p>
+            <w:pPr>
+              <w:cnfStyle w:val="000000000000" w:firstRow="0" w:lastRow="0" w:firstColumn="0" w:lastColumn="0" w:oddVBand="0" w:evenVBand="0" w:oddHBand="0" w:evenHBand="0" w:firstRowFirstColumn="0" w:firstRowLastColumn="0" w:lastRowFirstColumn="0" w:lastRowLastColumn="0"/>
+            </w:pPr>
+            <w:r>
+              <w:t>- Reportes de pruebas</w:t>
+            </w:r>
+          </w:p>
+        </w:tc>
+      </w:tr>
+      <w:tr>
+        <w:trPr>
+          <w:cnfStyle w:val="000000100000" w:firstRow="0" w:lastRow="0" w:firstColumn="0" w:lastColumn="0" w:oddVBand="0" w:evenVBand="0" w:oddHBand="1" w:evenHBand="0" w:firstRowFirstColumn="0" w:firstRowLastColumn="0" w:lastRowFirstColumn="0" w:lastRowLastColumn="0"/>
+        </w:trPr>
+        <w:tc>
+          <w:tcPr>
+            <w:cnfStyle w:val="001000000000" w:firstRow="0" w:lastRow="0" w:firstColumn="1" w:lastColumn="0" w:oddVBand="0" w:evenVBand="0" w:oddHBand="0" w:evenHBand="0" w:firstRowFirstColumn="0" w:firstRowLastColumn="0" w:lastRowFirstColumn="0" w:lastRowLastColumn="0"/>
+            <w:tcW w:w="1053" w:type="dxa"/>
+          </w:tcPr>
+          <w:p>
+            <w:pPr>
+              <w:pStyle w:val="Prrafodelista"/>
+              <w:ind w:left="0"/>
+            </w:pPr>
+            <w:r>
+              <w:t>Final</w:t>
+            </w:r>
+          </w:p>
+        </w:tc>
+        <w:tc>
+          <w:tcPr>
+            <w:tcW w:w="2409" w:type="dxa"/>
+          </w:tcPr>
+          <w:p>
+            <w:pPr>
+              <w:pStyle w:val="Prrafodelista"/>
+              <w:ind w:left="0"/>
+              <w:cnfStyle w:val="000000100000" w:firstRow="0" w:lastRow="0" w:firstColumn="0" w:lastColumn="0" w:oddVBand="0" w:evenVBand="0" w:oddHBand="1" w:evenHBand="0" w:firstRowFirstColumn="0" w:firstRowLastColumn="0" w:lastRowFirstColumn="0" w:lastRowLastColumn="0"/>
+            </w:pPr>
+            <w:r>
+              <w:t>26/noviembre</w:t>
+            </w:r>
+            <w:r>
+              <w:t>/2014</w:t>
+            </w:r>
+          </w:p>
+        </w:tc>
+        <w:tc>
+          <w:tcPr>
+            <w:tcW w:w="4819" w:type="dxa"/>
+          </w:tcPr>
+          <w:p>
+            <w:pPr>
+              <w:cnfStyle w:val="000000100000" w:firstRow="0" w:lastRow="0" w:firstColumn="0" w:lastColumn="0" w:oddVBand="0" w:evenVBand="0" w:oddHBand="1" w:evenHBand="0" w:firstRowFirstColumn="0" w:firstRowLastColumn="0" w:lastRowFirstColumn="0" w:lastRowLastColumn="0"/>
+            </w:pPr>
+            <w:r>
+              <w:t>- despliegue</w:t>
+            </w:r>
+          </w:p>
+        </w:tc>
+      </w:tr>
+    </w:tbl>
+    <w:p>
+      <w:pPr>
+        <w:pStyle w:val="Prrafodelista"/>
+        <w:ind w:left="1069"/>
+      </w:pPr>
+    </w:p>
+    <w:p>
+      <w:pPr>
+        <w:pStyle w:val="Ttulo1"/>
+        <w:rPr>
+          <w:noProof/>
+          <w:szCs w:val="24"/>
+        </w:rPr>
+      </w:pPr>
+      <w:r>
+        <w:rPr>
+          <w:noProof/>
+          <w:szCs w:val="24"/>
+        </w:rPr>
+        <w:t>Formación y Recursos</w:t>
+      </w:r>
+    </w:p>
+    <w:p/>
+    <w:p>
+      <w:r>
+        <w:t xml:space="preserve">A continuación se describe el personal y la formación que se debe de tener para usar las herramientas anteriormente </w:t>
+      </w:r>
+      <w:r>
+        <w:t>mencionadas</w:t>
+      </w:r>
       <w:r>
         <w:t xml:space="preserve"> </w:t>
       </w:r>
-      <w:proofErr w:type="spellStart"/>
-      <w:r>
-        <w:t>the</w:t>
-      </w:r>
-      <w:proofErr w:type="spellEnd"/>
+      <w:r>
+        <w:t xml:space="preserve">y </w:t>
+      </w:r>
+      <w:r>
+        <w:t>así</w:t>
+      </w:r>
+      <w:r>
+        <w:t xml:space="preserve"> cumplir con las actividades propuestas.</w:t>
+      </w:r>
+    </w:p>
+    <w:p>
+      <w:pPr>
+        <w:rPr>
+          <w:b/>
+        </w:rPr>
+      </w:pPr>
+    </w:p>
+    <w:p>
+      <w:r>
+        <w:rPr>
+          <w:b/>
+        </w:rPr>
+        <w:t>Github</w:t>
+      </w:r>
+      <w:r>
+        <w:rPr>
+          <w:b/>
+        </w:rPr>
+        <w:t xml:space="preserve">: </w:t>
+      </w:r>
+      <w:r>
+        <w:t>Para manejar esta herramienta es supremamente necesario que cada una de las personas que</w:t>
+      </w:r>
+      <w:r>
+        <w:t xml:space="preserve"> la utilicen </w:t>
+      </w:r>
+      <w:r>
+        <w:lastRenderedPageBreak/>
+        <w:t xml:space="preserve">sepan </w:t>
+      </w:r>
+      <w:r>
+        <w:t>cómo</w:t>
+      </w:r>
+      <w:r>
+        <w:t xml:space="preserve"> subir, </w:t>
+      </w:r>
+      <w:r>
+        <w:t>bajar</w:t>
+      </w:r>
+      <w:r>
+        <w:t>, registrar y combinar las diferentes versiones</w:t>
+      </w:r>
+      <w:r>
+        <w:t xml:space="preserve">, también que sepan utilizar la interfaz </w:t>
+      </w:r>
+      <w:r>
+        <w:t>gráfica</w:t>
+      </w:r>
+      <w:r>
+        <w:t xml:space="preserve"> pero al mismo tiempo que utilicen la línea d</w:t>
+      </w:r>
+      <w:r>
+        <w:t>e</w:t>
+      </w:r>
+      <w:r>
+        <w:t xml:space="preserve"> comandos</w:t>
+      </w:r>
+      <w:r>
+        <w:t>.</w:t>
+      </w:r>
+      <w:r>
+        <w:br/>
+      </w:r>
+    </w:p>
+    <w:p>
+      <w:r>
+        <w:rPr>
+          <w:b/>
+        </w:rPr>
+        <w:t>Mantis</w:t>
+      </w:r>
+      <w:r>
+        <w:rPr>
+          <w:b/>
+        </w:rPr>
+        <w:t xml:space="preserve">: </w:t>
+      </w:r>
+      <w:r>
+        <w:t>También</w:t>
+      </w:r>
+      <w:r>
+        <w:t xml:space="preserve"> es necesario que esta herramienta pueda ser usada por cualquier miembro del equipo de trabajo para corregir los errores e implementar las modificaciones en el menor tiempo posible y por la persona o personas que sean las </w:t>
+      </w:r>
+      <w:r>
+        <w:t>más</w:t>
+      </w:r>
+      <w:r>
+        <w:t xml:space="preserve"> adecuadas para trabajar en ello.</w:t>
+      </w:r>
+      <w:r>
+        <w:br/>
+      </w:r>
+    </w:p>
+    <w:p>
+      <w:r>
+        <w:rPr>
+          <w:b/>
+        </w:rPr>
+        <w:t>Netbeans</w:t>
+      </w:r>
+      <w:r>
+        <w:rPr>
+          <w:b/>
+        </w:rPr>
+        <w:t xml:space="preserve">: </w:t>
+      </w:r>
+      <w:r>
+        <w:t>Al igual que las herramientas mencionadas anteriormente, se necesita que todo el equipo de trabajo</w:t>
+      </w:r>
       <w:r>
         <w:t xml:space="preserve"> </w:t>
       </w:r>
-      <w:proofErr w:type="spellStart"/>
-      <w:r>
-        <w:t>internal</w:t>
-      </w:r>
-      <w:proofErr w:type="spellEnd"/>
-      <w:r>
-        <w:t xml:space="preserve"> and </w:t>
-      </w:r>
-      <w:proofErr w:type="spellStart"/>
-      <w:r>
-        <w:t>customer</w:t>
-      </w:r>
-      <w:proofErr w:type="spellEnd"/>
-      <w:r>
+      <w:r>
+        <w:t>conozca muy bien esta herramienta, para instalar los diferentes componentes que hagan falta y para que se agilice la elaboración del código fuente, además de esto también es necesario conocimiento en el lenguaje de programación PHP ya que es el lenguaje usado en la elaboración de todo el proyecto.</w:t>
+      </w:r>
+    </w:p>
+    <w:p>
+      <w:pPr>
+        <w:rPr>
+          <w:b/>
+        </w:rPr>
+      </w:pPr>
+    </w:p>
+    <w:p>
+      <w:r>
+        <w:rPr>
+          <w:b/>
+        </w:rPr>
+        <w:t>YII</w:t>
+      </w:r>
+      <w:r>
+        <w:rPr>
+          <w:b/>
+        </w:rPr>
+        <w:t xml:space="preserve">: </w:t>
+      </w:r>
+      <w:r>
+        <w:t>YII es un framework usado en PHP, por lo tanto se necesita que por lo menos una persona sepa usarlo, conozca sus características para no causar conflictos y para aprovechar al máximo sus características.</w:t>
+      </w:r>
+    </w:p>
+    <w:p>
+      <w:r>
+        <w:rPr>
+          <w:b/>
+        </w:rPr>
+        <w:br/>
+      </w:r>
+      <w:r>
+        <w:rPr>
+          <w:b/>
+        </w:rPr>
+        <w:t>MySql</w:t>
+      </w:r>
+      <w:r>
+        <w:rPr>
+          <w:b/>
+        </w:rPr>
+        <w:t xml:space="preserve">: </w:t>
+      </w:r>
+      <w:r>
+        <w:t>Es muy importante saber utilizar esta herramienta para poder realizar cada una de las consultas y para poder crear un buen modelo.</w:t>
+      </w:r>
+    </w:p>
+    <w:p>
+      <w:pPr>
+        <w:rPr>
+          <w:b/>
+        </w:rPr>
+      </w:pPr>
+      <w:r>
+        <w:rPr>
+          <w:b/>
+        </w:rPr>
+        <w:br/>
+      </w:r>
+      <w:r>
+        <w:rPr>
+          <w:b/>
+        </w:rPr>
+        <w:t>Apache</w:t>
+      </w:r>
+      <w:r>
+        <w:rPr>
+          <w:b/>
+        </w:rPr>
+        <w:t xml:space="preserve">: </w:t>
+      </w:r>
+      <w:r>
+        <w:t xml:space="preserve">Es indispensable que usemos este servidor para el proyecto, ya que se necesita para poder ver el proyecto como una web, </w:t>
+      </w:r>
+      <w:r>
+        <w:t>así</w:t>
+      </w:r>
+      <w:r>
+        <w:t xml:space="preserve"> que por este motivo debe de haber por lo menos una persona que conozca sus servicios y como funciona para que no hayan problemas.</w:t>
+      </w:r>
+      <w:r>
+        <w:rPr>
+          <w:b/>
+        </w:rPr>
         <w:t xml:space="preserve"> </w:t>
       </w:r>
-      <w:proofErr w:type="spellStart"/>
-      <w:r>
-        <w:t>milestones</w:t>
-      </w:r>
-      <w:proofErr w:type="spellEnd"/>
-      <w:r>
-        <w:t xml:space="preserve"> </w:t>
-      </w:r>
-      <w:proofErr w:type="spellStart"/>
-      <w:r>
-        <w:t>related</w:t>
-      </w:r>
-      <w:proofErr w:type="spellEnd"/>
-      <w:r>
-        <w:t xml:space="preserve"> </w:t>
-      </w:r>
-      <w:proofErr w:type="spellStart"/>
-      <w:r>
-        <w:t>to</w:t>
-      </w:r>
-      <w:proofErr w:type="spellEnd"/>
-      <w:r>
-        <w:t xml:space="preserve"> </w:t>
-      </w:r>
-      <w:proofErr w:type="spellStart"/>
-      <w:r>
-        <w:t>the</w:t>
-      </w:r>
-      <w:proofErr w:type="spellEnd"/>
-      <w:r>
-        <w:t xml:space="preserve"> </w:t>
-      </w:r>
-      <w:proofErr w:type="spellStart"/>
-      <w:r>
-        <w:t>project</w:t>
-      </w:r>
-      <w:proofErr w:type="spellEnd"/>
-      <w:r>
-        <w:t xml:space="preserve"> </w:t>
-      </w:r>
-      <w:proofErr w:type="spellStart"/>
-      <w:r>
-        <w:t>or</w:t>
-      </w:r>
-      <w:proofErr w:type="spellEnd"/>
-      <w:r>
-        <w:t xml:space="preserve"> </w:t>
-      </w:r>
-      <w:proofErr w:type="spellStart"/>
-      <w:r>
-        <w:t>product</w:t>
-      </w:r>
-      <w:proofErr w:type="spellEnd"/>
-      <w:r>
-        <w:t xml:space="preserve"> CM </w:t>
-      </w:r>
-      <w:proofErr w:type="spellStart"/>
-      <w:r>
-        <w:t>effort</w:t>
-      </w:r>
-      <w:proofErr w:type="spellEnd"/>
-      <w:r>
-        <w:t xml:space="preserve">. </w:t>
-      </w:r>
-      <w:proofErr w:type="spellStart"/>
-      <w:r>
-        <w:t>This</w:t>
-      </w:r>
-      <w:proofErr w:type="spellEnd"/>
-      <w:r>
-        <w:t xml:space="preserve"> </w:t>
-      </w:r>
-      <w:proofErr w:type="spellStart"/>
-      <w:r>
-        <w:t>section</w:t>
-      </w:r>
-      <w:proofErr w:type="spellEnd"/>
-      <w:r>
-        <w:t xml:space="preserve"> </w:t>
-      </w:r>
-      <w:proofErr w:type="spellStart"/>
-      <w:r>
-        <w:t>includes</w:t>
-      </w:r>
-      <w:proofErr w:type="spellEnd"/>
-      <w:r>
-        <w:t xml:space="preserve"> </w:t>
-      </w:r>
-      <w:proofErr w:type="spellStart"/>
-      <w:r>
-        <w:t>details</w:t>
-      </w:r>
-      <w:proofErr w:type="spellEnd"/>
-      <w:r>
-        <w:t xml:space="preserve"> </w:t>
-      </w:r>
-      <w:proofErr w:type="spellStart"/>
-      <w:r>
-        <w:t>on</w:t>
-      </w:r>
-      <w:proofErr w:type="spellEnd"/>
-      <w:r>
-        <w:t xml:space="preserve"> </w:t>
-      </w:r>
-      <w:proofErr w:type="spellStart"/>
-      <w:r>
-        <w:t>when</w:t>
-      </w:r>
-      <w:proofErr w:type="spellEnd"/>
-      <w:r>
-        <w:t xml:space="preserve"> </w:t>
-      </w:r>
-      <w:proofErr w:type="spellStart"/>
-      <w:r>
-        <w:t>the</w:t>
-      </w:r>
-      <w:proofErr w:type="spellEnd"/>
-      <w:r>
-        <w:t xml:space="preserve"> </w:t>
-      </w:r>
-      <w:proofErr w:type="spellStart"/>
       <w:r>
         <w:rPr>
           <w:b/>
-          <w:bCs/>
-        </w:rPr>
-        <w:t>Configuration</w:t>
-      </w:r>
-      <w:proofErr w:type="spellEnd"/>
-      <w:r>
-        <w:rPr>
-          <w:b/>
-          <w:bCs/>
-        </w:rPr>
-        <w:t xml:space="preserve"> Management Plan </w:t>
-      </w:r>
-      <w:proofErr w:type="spellStart"/>
-      <w:r>
-        <w:t>itself</w:t>
-      </w:r>
-      <w:proofErr w:type="spellEnd"/>
-      <w:r>
-        <w:t xml:space="preserve"> </w:t>
-      </w:r>
-      <w:proofErr w:type="spellStart"/>
-      <w:r>
-        <w:t>is</w:t>
-      </w:r>
-      <w:proofErr w:type="spellEnd"/>
-      <w:r>
-        <w:t xml:space="preserve"> </w:t>
-      </w:r>
-      <w:proofErr w:type="spellStart"/>
-      <w:r>
-        <w:t>to</w:t>
-      </w:r>
-      <w:proofErr w:type="spellEnd"/>
-      <w:r>
-        <w:t xml:space="preserve"> be </w:t>
-      </w:r>
-      <w:proofErr w:type="spellStart"/>
-      <w:r>
-        <w:t>updated</w:t>
-      </w:r>
-      <w:proofErr w:type="spellEnd"/>
-      <w:r>
-        <w:t>.]</w:t>
+        </w:rPr>
+        <w:br/>
       </w:r>
     </w:p>
     <w:p>
@@ -4538,272 +5526,129 @@
           <w:noProof/>
           <w:szCs w:val="24"/>
         </w:rPr>
-        <w:lastRenderedPageBreak/>
-        <w:t>Formación y Recursos</w:t>
+        <w:t>Subcontratista y proveedor de software de control</w:t>
       </w:r>
     </w:p>
     <w:p/>
     <w:p>
       <w:r>
-        <w:t xml:space="preserve">A continuación se describe el personal y la formación que se debe de tener para usar las herramientas anteriormente </w:t>
-      </w:r>
-      <w:r>
-        <w:t>mencionadas</w:t>
-      </w:r>
-      <w:r>
-        <w:t xml:space="preserve"> </w:t>
-      </w:r>
-      <w:r>
-        <w:t xml:space="preserve">y </w:t>
-      </w:r>
-      <w:r>
-        <w:t>así</w:t>
-      </w:r>
-      <w:r>
-        <w:t xml:space="preserve"> cumplir con las actividades propuestas.</w:t>
-      </w:r>
-    </w:p>
-    <w:p>
-      <w:pPr>
-        <w:rPr>
-          <w:b/>
-        </w:rPr>
-      </w:pPr>
-    </w:p>
-    <w:p>
-      <w:r>
-        <w:rPr>
-          <w:b/>
-        </w:rPr>
+        <w:t>A continuación se especifica</w:t>
+      </w:r>
+      <w:r>
+        <w:t>n</w:t>
+      </w:r>
+      <w:r>
+        <w:t xml:space="preserve"> diferentes </w:t>
+      </w:r>
+      <w:r>
+        <w:t xml:space="preserve">software que se utilizan en </w:t>
+      </w:r>
+      <w:proofErr w:type="gramStart"/>
+      <w:r>
+        <w:t>el proyecto</w:t>
+      </w:r>
+      <w:r>
+        <w:t xml:space="preserve"> desarrollados</w:t>
+      </w:r>
+      <w:proofErr w:type="gramEnd"/>
+      <w:r>
+        <w:t xml:space="preserve"> fuera del entorno del proyecto: </w:t>
+      </w:r>
+    </w:p>
+    <w:p/>
+    <w:p>
+      <w:pPr>
+        <w:pStyle w:val="Prrafodelista"/>
+        <w:numPr>
+          <w:ilvl w:val="0"/>
+          <w:numId w:val="32"/>
+        </w:numPr>
+      </w:pPr>
+      <w:proofErr w:type="spellStart"/>
+      <w:r>
         <w:t>Github</w:t>
       </w:r>
-      <w:r>
-        <w:rPr>
-          <w:b/>
-        </w:rPr>
+      <w:proofErr w:type="spellEnd"/>
+      <w:r>
         <w:t xml:space="preserve">: </w:t>
       </w:r>
       <w:r>
-        <w:t>Para manejar esta herramienta es supremamente necesario que cada una de las personas que</w:t>
-      </w:r>
-      <w:r>
-        <w:t xml:space="preserve"> la utilicen sepan </w:t>
-      </w:r>
-      <w:r>
-        <w:t>cómo</w:t>
-      </w:r>
-      <w:r>
-        <w:t xml:space="preserve"> subir, </w:t>
-      </w:r>
-      <w:r>
-        <w:t>bajar</w:t>
-      </w:r>
-      <w:r>
-        <w:t>, registrar y combinar las diferentes versiones</w:t>
-      </w:r>
-      <w:r>
-        <w:t xml:space="preserve">, también que sepan utilizar la interfaz </w:t>
-      </w:r>
-      <w:r>
-        <w:t>gráfica</w:t>
-      </w:r>
-      <w:r>
-        <w:t xml:space="preserve"> pero al mismo tiempo que utilicen la línea d</w:t>
-      </w:r>
-      <w:r>
-        <w:t>e</w:t>
-      </w:r>
-      <w:r>
-        <w:t xml:space="preserve"> comandos</w:t>
-      </w:r>
-      <w:r>
-        <w:t>.</w:t>
+        <w:t>para instalar esta herramienta solo es necesario ejecutar el instalador e ingresar una cuenta de usuario valida. Es de código abierto, por lo tanto se puede utilizar sin problemas de licencia.</w:t>
       </w:r>
       <w:r>
         <w:br/>
       </w:r>
     </w:p>
     <w:p>
-      <w:r>
-        <w:rPr>
-          <w:b/>
-        </w:rPr>
-        <w:t>Mantis</w:t>
-      </w:r>
-      <w:r>
-        <w:rPr>
-          <w:b/>
-        </w:rPr>
+      <w:pPr>
+        <w:pStyle w:val="Prrafodelista"/>
+        <w:numPr>
+          <w:ilvl w:val="0"/>
+          <w:numId w:val="32"/>
+        </w:numPr>
+      </w:pPr>
+      <w:r>
+        <w:t>YII</w:t>
+      </w:r>
+      <w:r>
+        <w:t xml:space="preserve">: antes de usar </w:t>
+      </w:r>
+      <w:proofErr w:type="spellStart"/>
+      <w:r>
+        <w:t>yii</w:t>
+      </w:r>
+      <w:proofErr w:type="spellEnd"/>
+      <w:r>
+        <w:t xml:space="preserve"> hay que configurar las variables de entorno y descargar la versión que se desea utilizar, también es libre.</w:t>
+      </w:r>
+      <w:r>
+        <w:br/>
+      </w:r>
+    </w:p>
+    <w:p>
+      <w:pPr>
+        <w:pStyle w:val="Prrafodelista"/>
+        <w:numPr>
+          <w:ilvl w:val="0"/>
+          <w:numId w:val="32"/>
+        </w:numPr>
+      </w:pPr>
+      <w:proofErr w:type="spellStart"/>
+      <w:r>
+        <w:t>MySql</w:t>
+      </w:r>
+      <w:proofErr w:type="spellEnd"/>
+      <w:r>
         <w:t xml:space="preserve">: </w:t>
       </w:r>
       <w:r>
-        <w:t>También</w:t>
-      </w:r>
-      <w:r>
-        <w:t xml:space="preserve"> es necesario que esta herramienta pueda ser usada por cualquier miembro del equipo de trabajo para corregir los errores e implementar las modificaciones en el menor tiempo posible y por la persona o personas que sean las </w:t>
-      </w:r>
-      <w:r>
-        <w:t>más</w:t>
-      </w:r>
-      <w:r>
-        <w:t xml:space="preserve"> adecuadas para trabajar en ello.</w:t>
+        <w:t>Para utilizarlo en el proyecto hay que descargar el instalador y ejecutarlo, seguir la instalación y dar finalizar, es código libre por lo tanto tampoco hay problemas de licencias con esta aplicación.</w:t>
       </w:r>
       <w:r>
         <w:br/>
       </w:r>
     </w:p>
     <w:p>
-      <w:r>
-        <w:rPr>
-          <w:b/>
-        </w:rPr>
-        <w:t>Netbeans</w:t>
-      </w:r>
-      <w:r>
-        <w:rPr>
-          <w:b/>
-        </w:rPr>
-        <w:t xml:space="preserve">: </w:t>
-      </w:r>
-      <w:r>
-        <w:t>Al igual que las herramientas mencionadas anteriormente, se necesita que todo el equipo de trabajo</w:t>
-      </w:r>
-      <w:r>
-        <w:t xml:space="preserve"> </w:t>
-      </w:r>
-      <w:r>
-        <w:t>conozca muy bien esta herramienta, para instalar los diferentes componentes que hagan falta y para que se agilice la elaboración del código fuente, además de esto también es necesario conocimiento en el lenguaje de programación PHP ya que es el lenguaje usado en la elaboración de todo el proyecto.</w:t>
-      </w:r>
-    </w:p>
-    <w:p>
-      <w:pPr>
-        <w:rPr>
-          <w:b/>
-        </w:rPr>
-      </w:pPr>
-    </w:p>
-    <w:p>
-      <w:r>
-        <w:rPr>
-          <w:b/>
-        </w:rPr>
-        <w:t>YII</w:t>
-      </w:r>
-      <w:r>
-        <w:rPr>
-          <w:b/>
-        </w:rPr>
-        <w:t xml:space="preserve">: </w:t>
-      </w:r>
-      <w:r>
-        <w:t>YII es un framework usado en PHP, por lo tanto se necesita que por lo menos una persona sepa usarlo, conozca sus características para no causar conflictos y para aprovechar al máximo sus características.</w:t>
-      </w:r>
-    </w:p>
-    <w:p>
-      <w:r>
-        <w:rPr>
-          <w:b/>
-        </w:rPr>
-        <w:br/>
-      </w:r>
-      <w:r>
-        <w:rPr>
-          <w:b/>
-        </w:rPr>
-        <w:t>MySql</w:t>
-      </w:r>
-      <w:r>
-        <w:rPr>
-          <w:b/>
-        </w:rPr>
-        <w:t xml:space="preserve">: </w:t>
-      </w:r>
-      <w:r>
-        <w:t>Es muy importante saber utilizar esta herramienta para poder realizar cada una de las consultas y para poder crear un buen modelo.</w:t>
-      </w:r>
-    </w:p>
-    <w:p>
-      <w:pPr>
-        <w:rPr>
-          <w:b/>
-        </w:rPr>
-      </w:pPr>
-      <w:r>
-        <w:rPr>
-          <w:b/>
-        </w:rPr>
-        <w:br/>
-      </w:r>
-      <w:r>
-        <w:rPr>
-          <w:b/>
-        </w:rPr>
+      <w:pPr>
+        <w:pStyle w:val="Prrafodelista"/>
+        <w:numPr>
+          <w:ilvl w:val="0"/>
+          <w:numId w:val="32"/>
+        </w:numPr>
+      </w:pPr>
+      <w:r>
         <w:t>Apache</w:t>
       </w:r>
       <w:r>
-        <w:rPr>
-          <w:b/>
-        </w:rPr>
-        <w:t xml:space="preserve">: </w:t>
-      </w:r>
-      <w:r>
-        <w:t xml:space="preserve">Es indispensable que usemos este servidor para el proyecto, ya que se necesita para poder ver el proyecto como una web, </w:t>
-      </w:r>
-      <w:r>
-        <w:t>así</w:t>
-      </w:r>
-      <w:r>
-        <w:t xml:space="preserve"> que por este motivo debe de haber por lo menos una persona que conozca sus servicios y como funciona para que no hayan problemas.</w:t>
-      </w:r>
-      <w:r>
-        <w:rPr>
-          <w:b/>
-        </w:rPr>
-        <w:t xml:space="preserve"> </w:t>
-      </w:r>
-      <w:r>
-        <w:rPr>
-          <w:b/>
-        </w:rPr>
-        <w:br/>
-      </w:r>
-    </w:p>
-    <w:p>
-      <w:pPr>
-        <w:pStyle w:val="Ttulo1"/>
-        <w:rPr>
-          <w:noProof/>
-          <w:szCs w:val="24"/>
-        </w:rPr>
-      </w:pPr>
-      <w:r>
-        <w:rPr>
-          <w:noProof/>
-          <w:szCs w:val="24"/>
-        </w:rPr>
-        <w:t>Subcontratista y proveedor de software de control</w:t>
-      </w:r>
-    </w:p>
-    <w:p/>
-    <w:p>
-      <w:r>
-        <w:t xml:space="preserve">A continuación se especifica </w:t>
-      </w:r>
-      <w:proofErr w:type="spellStart"/>
-      <w:r>
-        <w:t>como</w:t>
-      </w:r>
-      <w:proofErr w:type="spellEnd"/>
-      <w:r>
-        <w:t xml:space="preserve"> se incorporan al proyecto los diferentes </w:t>
-      </w:r>
-      <w:proofErr w:type="spellStart"/>
-      <w:r>
-        <w:t>softwares</w:t>
-      </w:r>
-      <w:proofErr w:type="spellEnd"/>
-      <w:r>
-        <w:t xml:space="preserve"> desarrollados fuera del entorno del proyecto: </w:t>
+        <w:t xml:space="preserve">: la forma que se usa para instalar apache en este proyecto es por medio de una herramienta llamada </w:t>
+      </w:r>
+      <w:proofErr w:type="spellStart"/>
+      <w:r>
+        <w:t>xammp</w:t>
+      </w:r>
+      <w:proofErr w:type="spellEnd"/>
+      <w:r>
+        <w:t>, es fácil de implementar y al igual que las otras aplicaciones es libre y no hay problemas con las licencias.</w:t>
       </w:r>
     </w:p>
     <w:p/>
@@ -4812,74 +5657,8 @@
     <w:p>
       <w:pPr>
         <w:pStyle w:val="InfoBlue"/>
-      </w:pPr>
-      <w:r>
-        <w:t xml:space="preserve">[Describe </w:t>
-      </w:r>
-      <w:proofErr w:type="spellStart"/>
-      <w:r>
-        <w:t>how</w:t>
-      </w:r>
-      <w:proofErr w:type="spellEnd"/>
-      <w:r>
-        <w:t xml:space="preserve"> software </w:t>
-      </w:r>
-      <w:proofErr w:type="spellStart"/>
-      <w:r>
-        <w:t>developed</w:t>
-      </w:r>
-      <w:proofErr w:type="spellEnd"/>
-      <w:r>
-        <w:t xml:space="preserve"> </w:t>
-      </w:r>
-      <w:proofErr w:type="spellStart"/>
-      <w:r>
-        <w:t>outside</w:t>
-      </w:r>
-      <w:proofErr w:type="spellEnd"/>
-      <w:r>
-        <w:t xml:space="preserve"> of </w:t>
-      </w:r>
-      <w:proofErr w:type="spellStart"/>
-      <w:r>
-        <w:t>the</w:t>
-      </w:r>
-      <w:proofErr w:type="spellEnd"/>
-      <w:r>
-        <w:t xml:space="preserve"> </w:t>
-      </w:r>
-      <w:proofErr w:type="spellStart"/>
-      <w:r>
-        <w:t>project</w:t>
-      </w:r>
-      <w:proofErr w:type="spellEnd"/>
-      <w:r>
-        <w:t xml:space="preserve"> </w:t>
-      </w:r>
-      <w:proofErr w:type="spellStart"/>
-      <w:r>
-        <w:t>environment</w:t>
-      </w:r>
-      <w:proofErr w:type="spellEnd"/>
-      <w:r>
-        <w:t xml:space="preserve"> </w:t>
-      </w:r>
-      <w:proofErr w:type="spellStart"/>
-      <w:r>
-        <w:t>will</w:t>
-      </w:r>
-      <w:proofErr w:type="spellEnd"/>
-      <w:r>
-        <w:t xml:space="preserve"> be </w:t>
-      </w:r>
-      <w:proofErr w:type="spellStart"/>
-      <w:r>
-        <w:t>incorporated</w:t>
-      </w:r>
-      <w:proofErr w:type="spellEnd"/>
-      <w:r>
-        <w:t>.]</w:t>
-      </w:r>
+        <w:ind w:left="709"/>
+      </w:pPr>
     </w:p>
     <w:sectPr>
       <w:headerReference w:type="default" r:id="rId11"/>
@@ -5081,7 +5860,7 @@
               <w:rStyle w:val="Nmerodepgina"/>
               <w:noProof/>
             </w:rPr>
-            <w:t>7</w:t>
+            <w:t>8</w:t>
           </w:r>
           <w:r>
             <w:rPr>
@@ -5118,7 +5897,7 @@
               <w:rStyle w:val="Nmerodepgina"/>
               <w:noProof/>
             </w:rPr>
-            <w:t>7</w:t>
+            <w:t>8</w:t>
           </w:r>
           <w:r>
             <w:rPr>
@@ -8350,6 +9129,85 @@
       </w:tcPr>
     </w:tblStylePr>
   </w:style>
+  <w:style w:type="table" w:styleId="Tabladecuadrcula2-nfasis5">
+    <w:name w:val="Grid Table 2 Accent 5"/>
+    <w:basedOn w:val="Tablanormal"/>
+    <w:uiPriority w:val="47"/>
+    <w:rsid w:val="002637B9"/>
+    <w:tblPr>
+      <w:tblStyleRowBandSize w:val="1"/>
+      <w:tblStyleColBandSize w:val="1"/>
+      <w:tblInd w:w="0" w:type="dxa"/>
+      <w:tblBorders>
+        <w:top w:val="single" w:sz="2" w:space="0" w:color="8EAADB" w:themeColor="accent5" w:themeTint="99"/>
+        <w:bottom w:val="single" w:sz="2" w:space="0" w:color="8EAADB" w:themeColor="accent5" w:themeTint="99"/>
+        <w:insideH w:val="single" w:sz="2" w:space="0" w:color="8EAADB" w:themeColor="accent5" w:themeTint="99"/>
+        <w:insideV w:val="single" w:sz="2" w:space="0" w:color="8EAADB" w:themeColor="accent5" w:themeTint="99"/>
+      </w:tblBorders>
+      <w:tblCellMar>
+        <w:top w:w="0" w:type="dxa"/>
+        <w:left w:w="108" w:type="dxa"/>
+        <w:bottom w:w="0" w:type="dxa"/>
+        <w:right w:w="108" w:type="dxa"/>
+      </w:tblCellMar>
+    </w:tblPr>
+    <w:tblStylePr w:type="firstRow">
+      <w:rPr>
+        <w:b/>
+        <w:bCs/>
+      </w:rPr>
+      <w:tblPr/>
+      <w:tcPr>
+        <w:tcBorders>
+          <w:top w:val="nil"/>
+          <w:bottom w:val="single" w:sz="12" w:space="0" w:color="8EAADB" w:themeColor="accent5" w:themeTint="99"/>
+          <w:insideH w:val="nil"/>
+          <w:insideV w:val="nil"/>
+        </w:tcBorders>
+        <w:shd w:val="clear" w:color="auto" w:fill="FFFFFF" w:themeFill="background1"/>
+      </w:tcPr>
+    </w:tblStylePr>
+    <w:tblStylePr w:type="lastRow">
+      <w:rPr>
+        <w:b/>
+        <w:bCs/>
+      </w:rPr>
+      <w:tblPr/>
+      <w:tcPr>
+        <w:tcBorders>
+          <w:top w:val="double" w:sz="2" w:space="0" w:color="8EAADB" w:themeColor="accent5" w:themeTint="99"/>
+          <w:bottom w:val="nil"/>
+          <w:insideH w:val="nil"/>
+          <w:insideV w:val="nil"/>
+        </w:tcBorders>
+        <w:shd w:val="clear" w:color="auto" w:fill="FFFFFF" w:themeFill="background1"/>
+      </w:tcPr>
+    </w:tblStylePr>
+    <w:tblStylePr w:type="firstCol">
+      <w:rPr>
+        <w:b/>
+        <w:bCs/>
+      </w:rPr>
+    </w:tblStylePr>
+    <w:tblStylePr w:type="lastCol">
+      <w:rPr>
+        <w:b/>
+        <w:bCs/>
+      </w:rPr>
+    </w:tblStylePr>
+    <w:tblStylePr w:type="band1Vert">
+      <w:tblPr/>
+      <w:tcPr>
+        <w:shd w:val="clear" w:color="auto" w:fill="D9E2F3" w:themeFill="accent5" w:themeFillTint="33"/>
+      </w:tcPr>
+    </w:tblStylePr>
+    <w:tblStylePr w:type="band1Horz">
+      <w:tblPr/>
+      <w:tcPr>
+        <w:shd w:val="clear" w:color="auto" w:fill="D9E2F3" w:themeFill="accent5" w:themeFillTint="33"/>
+      </w:tcPr>
+    </w:tblStylePr>
+  </w:style>
 </w:styles>
 </file>
 

</xml_diff>

<commit_message>
cambios minimos punto 3
</commit_message>
<xml_diff>
--- a/Tercera Entrega/Plan de Gestion de la Configuration.docx
+++ b/Tercera Entrega/Plan de Gestion de la Configuration.docx
@@ -1817,13 +1817,7 @@
         <w:t xml:space="preserve">se </w:t>
       </w:r>
       <w:r>
-        <w:t>describirán</w:t>
-      </w:r>
-      <w:r>
-        <w:t xml:space="preserve"> las actividades de gestión de configuración de software que deben ser llevadas a cabo durante el pro</w:t>
-      </w:r>
-      <w:r>
-        <w:t xml:space="preserve">ceso de desarrollo del proyecto, nos proporciona una visión general de la organización, actividades, tareas y los </w:t>
+        <w:t xml:space="preserve">describirán las actividades de gestión de configuración de software que deben ser llevadas a cabo durante el proceso de desarrollo del proyecto, nos proporciona una visión general de la organización, actividades, tareas y los </w:t>
       </w:r>
       <w:r>
         <w:t>objetivos</w:t>
@@ -2117,8 +2111,6 @@
             <w:r>
               <w:t>Actividad</w:t>
             </w:r>
-            <w:bookmarkStart w:id="6" w:name="_GoBack"/>
-            <w:bookmarkEnd w:id="6"/>
           </w:p>
         </w:tc>
       </w:tr>
@@ -2166,10 +2158,7 @@
               <w:t xml:space="preserve"> una fecha de </w:t>
             </w:r>
             <w:r>
-              <w:t>implementación</w:t>
-            </w:r>
-            <w:r>
-              <w:t>.</w:t>
+              <w:t>implementación.</w:t>
             </w:r>
           </w:p>
           <w:p>
@@ -2727,7 +2716,7 @@
         <w:t>I</w:t>
       </w:r>
       <w:r>
-        <w:t>dentificación de métodos</w:t>
+        <w:t>dentificación de elementos de configuración y sus productos de trabajo</w:t>
       </w:r>
     </w:p>
     <w:p>
@@ -3018,140 +3007,254 @@
         <w:t>.]</w:t>
       </w:r>
     </w:p>
+    <w:tbl>
+      <w:tblPr>
+        <w:tblStyle w:val="Tabladecuadrcula4-nfasis5"/>
+        <w:tblW w:w="9634" w:type="dxa"/>
+        <w:tblLook w:val="04A0" w:firstRow="1" w:lastRow="0" w:firstColumn="1" w:lastColumn="0" w:noHBand="0" w:noVBand="1"/>
+      </w:tblPr>
+      <w:tblGrid>
+        <w:gridCol w:w="4106"/>
+        <w:gridCol w:w="5528"/>
+      </w:tblGrid>
+      <w:tr>
+        <w:trPr>
+          <w:cnfStyle w:val="100000000000" w:firstRow="1" w:lastRow="0" w:firstColumn="0" w:lastColumn="0" w:oddVBand="0" w:evenVBand="0" w:oddHBand="0" w:evenHBand="0" w:firstRowFirstColumn="0" w:firstRowLastColumn="0" w:lastRowFirstColumn="0" w:lastRowLastColumn="0"/>
+        </w:trPr>
+        <w:tc>
+          <w:tcPr>
+            <w:cnfStyle w:val="001000000000" w:firstRow="0" w:lastRow="0" w:firstColumn="1" w:lastColumn="0" w:oddVBand="0" w:evenVBand="0" w:oddHBand="0" w:evenHBand="0" w:firstRowFirstColumn="0" w:firstRowLastColumn="0" w:lastRowFirstColumn="0" w:lastRowLastColumn="0"/>
+            <w:tcW w:w="4106" w:type="dxa"/>
+          </w:tcPr>
+          <w:p>
+            <w:pPr>
+              <w:pStyle w:val="Textoindependiente"/>
+              <w:ind w:left="0"/>
+              <w:jc w:val="center"/>
+            </w:pPr>
+            <w:bookmarkStart w:id="6" w:name="_GoBack"/>
+            <w:bookmarkEnd w:id="6"/>
+          </w:p>
+        </w:tc>
+        <w:tc>
+          <w:tcPr>
+            <w:tcW w:w="5528" w:type="dxa"/>
+          </w:tcPr>
+          <w:p>
+            <w:pPr>
+              <w:pStyle w:val="Textoindependiente"/>
+              <w:ind w:left="0"/>
+              <w:cnfStyle w:val="100000000000" w:firstRow="1" w:lastRow="0" w:firstColumn="0" w:lastColumn="0" w:oddVBand="0" w:evenVBand="0" w:oddHBand="0" w:evenHBand="0" w:firstRowFirstColumn="0" w:firstRowLastColumn="0" w:lastRowFirstColumn="0" w:lastRowLastColumn="0"/>
+            </w:pPr>
+          </w:p>
+        </w:tc>
+      </w:tr>
+      <w:tr>
+        <w:trPr>
+          <w:cnfStyle w:val="000000100000" w:firstRow="0" w:lastRow="0" w:firstColumn="0" w:lastColumn="0" w:oddVBand="0" w:evenVBand="0" w:oddHBand="1" w:evenHBand="0" w:firstRowFirstColumn="0" w:firstRowLastColumn="0" w:lastRowFirstColumn="0" w:lastRowLastColumn="0"/>
+        </w:trPr>
+        <w:tc>
+          <w:tcPr>
+            <w:cnfStyle w:val="001000000000" w:firstRow="0" w:lastRow="0" w:firstColumn="1" w:lastColumn="0" w:oddVBand="0" w:evenVBand="0" w:oddHBand="0" w:evenHBand="0" w:firstRowFirstColumn="0" w:firstRowLastColumn="0" w:lastRowFirstColumn="0" w:lastRowLastColumn="0"/>
+            <w:tcW w:w="4106" w:type="dxa"/>
+          </w:tcPr>
+          <w:p>
+            <w:pPr>
+              <w:pStyle w:val="Textoindependiente"/>
+              <w:ind w:left="0"/>
+            </w:pPr>
+          </w:p>
+        </w:tc>
+        <w:tc>
+          <w:tcPr>
+            <w:tcW w:w="5528" w:type="dxa"/>
+          </w:tcPr>
+          <w:p>
+            <w:pPr>
+              <w:pStyle w:val="Textoindependiente"/>
+              <w:ind w:left="0"/>
+              <w:cnfStyle w:val="000000100000" w:firstRow="0" w:lastRow="0" w:firstColumn="0" w:lastColumn="0" w:oddVBand="0" w:evenVBand="0" w:oddHBand="1" w:evenHBand="0" w:firstRowFirstColumn="0" w:firstRowLastColumn="0" w:lastRowFirstColumn="0" w:lastRowLastColumn="0"/>
+            </w:pPr>
+          </w:p>
+        </w:tc>
+      </w:tr>
+      <w:tr>
+        <w:tc>
+          <w:tcPr>
+            <w:cnfStyle w:val="001000000000" w:firstRow="0" w:lastRow="0" w:firstColumn="1" w:lastColumn="0" w:oddVBand="0" w:evenVBand="0" w:oddHBand="0" w:evenHBand="0" w:firstRowFirstColumn="0" w:firstRowLastColumn="0" w:lastRowFirstColumn="0" w:lastRowLastColumn="0"/>
+            <w:tcW w:w="4106" w:type="dxa"/>
+          </w:tcPr>
+          <w:p>
+            <w:pPr>
+              <w:pStyle w:val="Textoindependiente"/>
+              <w:ind w:left="0"/>
+            </w:pPr>
+          </w:p>
+        </w:tc>
+        <w:tc>
+          <w:tcPr>
+            <w:tcW w:w="5528" w:type="dxa"/>
+          </w:tcPr>
+          <w:p>
+            <w:pPr>
+              <w:pStyle w:val="Textoindependiente"/>
+              <w:ind w:left="0"/>
+              <w:cnfStyle w:val="000000000000" w:firstRow="0" w:lastRow="0" w:firstColumn="0" w:lastColumn="0" w:oddVBand="0" w:evenVBand="0" w:oddHBand="0" w:evenHBand="0" w:firstRowFirstColumn="0" w:firstRowLastColumn="0" w:lastRowFirstColumn="0" w:lastRowLastColumn="0"/>
+            </w:pPr>
+          </w:p>
+        </w:tc>
+      </w:tr>
+      <w:tr>
+        <w:trPr>
+          <w:cnfStyle w:val="000000100000" w:firstRow="0" w:lastRow="0" w:firstColumn="0" w:lastColumn="0" w:oddVBand="0" w:evenVBand="0" w:oddHBand="1" w:evenHBand="0" w:firstRowFirstColumn="0" w:firstRowLastColumn="0" w:lastRowFirstColumn="0" w:lastRowLastColumn="0"/>
+        </w:trPr>
+        <w:tc>
+          <w:tcPr>
+            <w:cnfStyle w:val="001000000000" w:firstRow="0" w:lastRow="0" w:firstColumn="1" w:lastColumn="0" w:oddVBand="0" w:evenVBand="0" w:oddHBand="0" w:evenHBand="0" w:firstRowFirstColumn="0" w:firstRowLastColumn="0" w:lastRowFirstColumn="0" w:lastRowLastColumn="0"/>
+            <w:tcW w:w="4106" w:type="dxa"/>
+          </w:tcPr>
+          <w:p>
+            <w:pPr>
+              <w:pStyle w:val="Textoindependiente"/>
+              <w:ind w:left="0"/>
+            </w:pPr>
+          </w:p>
+        </w:tc>
+        <w:tc>
+          <w:tcPr>
+            <w:tcW w:w="5528" w:type="dxa"/>
+          </w:tcPr>
+          <w:p>
+            <w:pPr>
+              <w:pStyle w:val="Textoindependiente"/>
+              <w:ind w:left="0"/>
+              <w:cnfStyle w:val="000000100000" w:firstRow="0" w:lastRow="0" w:firstColumn="0" w:lastColumn="0" w:oddVBand="0" w:evenVBand="0" w:oddHBand="1" w:evenHBand="0" w:firstRowFirstColumn="0" w:firstRowLastColumn="0" w:lastRowFirstColumn="0" w:lastRowLastColumn="0"/>
+            </w:pPr>
+          </w:p>
+        </w:tc>
+      </w:tr>
+      <w:tr>
+        <w:tc>
+          <w:tcPr>
+            <w:cnfStyle w:val="001000000000" w:firstRow="0" w:lastRow="0" w:firstColumn="1" w:lastColumn="0" w:oddVBand="0" w:evenVBand="0" w:oddHBand="0" w:evenHBand="0" w:firstRowFirstColumn="0" w:firstRowLastColumn="0" w:lastRowFirstColumn="0" w:lastRowLastColumn="0"/>
+            <w:tcW w:w="4106" w:type="dxa"/>
+          </w:tcPr>
+          <w:p>
+            <w:pPr>
+              <w:pStyle w:val="Textoindependiente"/>
+              <w:ind w:left="0"/>
+            </w:pPr>
+          </w:p>
+        </w:tc>
+        <w:tc>
+          <w:tcPr>
+            <w:tcW w:w="5528" w:type="dxa"/>
+          </w:tcPr>
+          <w:p>
+            <w:pPr>
+              <w:pStyle w:val="Textoindependiente"/>
+              <w:ind w:left="0"/>
+              <w:cnfStyle w:val="000000000000" w:firstRow="0" w:lastRow="0" w:firstColumn="0" w:lastColumn="0" w:oddVBand="0" w:evenVBand="0" w:oddHBand="0" w:evenHBand="0" w:firstRowFirstColumn="0" w:firstRowLastColumn="0" w:lastRowFirstColumn="0" w:lastRowLastColumn="0"/>
+            </w:pPr>
+          </w:p>
+        </w:tc>
+      </w:tr>
+      <w:tr>
+        <w:trPr>
+          <w:cnfStyle w:val="000000100000" w:firstRow="0" w:lastRow="0" w:firstColumn="0" w:lastColumn="0" w:oddVBand="0" w:evenVBand="0" w:oddHBand="1" w:evenHBand="0" w:firstRowFirstColumn="0" w:firstRowLastColumn="0" w:lastRowFirstColumn="0" w:lastRowLastColumn="0"/>
+        </w:trPr>
+        <w:tc>
+          <w:tcPr>
+            <w:cnfStyle w:val="001000000000" w:firstRow="0" w:lastRow="0" w:firstColumn="1" w:lastColumn="0" w:oddVBand="0" w:evenVBand="0" w:oddHBand="0" w:evenHBand="0" w:firstRowFirstColumn="0" w:firstRowLastColumn="0" w:lastRowFirstColumn="0" w:lastRowLastColumn="0"/>
+            <w:tcW w:w="4106" w:type="dxa"/>
+          </w:tcPr>
+          <w:p>
+            <w:pPr>
+              <w:pStyle w:val="Textoindependiente"/>
+              <w:ind w:left="0"/>
+            </w:pPr>
+          </w:p>
+        </w:tc>
+        <w:tc>
+          <w:tcPr>
+            <w:tcW w:w="5528" w:type="dxa"/>
+          </w:tcPr>
+          <w:p>
+            <w:pPr>
+              <w:pStyle w:val="Textoindependiente"/>
+              <w:ind w:left="0"/>
+              <w:cnfStyle w:val="000000100000" w:firstRow="0" w:lastRow="0" w:firstColumn="0" w:lastColumn="0" w:oddVBand="0" w:evenVBand="0" w:oddHBand="1" w:evenHBand="0" w:firstRowFirstColumn="0" w:firstRowLastColumn="0" w:lastRowFirstColumn="0" w:lastRowLastColumn="0"/>
+            </w:pPr>
+          </w:p>
+        </w:tc>
+      </w:tr>
+      <w:tr>
+        <w:tc>
+          <w:tcPr>
+            <w:cnfStyle w:val="001000000000" w:firstRow="0" w:lastRow="0" w:firstColumn="1" w:lastColumn="0" w:oddVBand="0" w:evenVBand="0" w:oddHBand="0" w:evenHBand="0" w:firstRowFirstColumn="0" w:firstRowLastColumn="0" w:lastRowFirstColumn="0" w:lastRowLastColumn="0"/>
+            <w:tcW w:w="4106" w:type="dxa"/>
+          </w:tcPr>
+          <w:p>
+            <w:pPr>
+              <w:pStyle w:val="Textoindependiente"/>
+              <w:ind w:left="0"/>
+            </w:pPr>
+          </w:p>
+        </w:tc>
+        <w:tc>
+          <w:tcPr>
+            <w:tcW w:w="5528" w:type="dxa"/>
+          </w:tcPr>
+          <w:p>
+            <w:pPr>
+              <w:pStyle w:val="Textoindependiente"/>
+              <w:ind w:left="0"/>
+              <w:cnfStyle w:val="000000000000" w:firstRow="0" w:lastRow="0" w:firstColumn="0" w:lastColumn="0" w:oddVBand="0" w:evenVBand="0" w:oddHBand="0" w:evenHBand="0" w:firstRowFirstColumn="0" w:firstRowLastColumn="0" w:lastRowFirstColumn="0" w:lastRowLastColumn="0"/>
+            </w:pPr>
+          </w:p>
+        </w:tc>
+      </w:tr>
+      <w:tr>
+        <w:trPr>
+          <w:cnfStyle w:val="000000100000" w:firstRow="0" w:lastRow="0" w:firstColumn="0" w:lastColumn="0" w:oddVBand="0" w:evenVBand="0" w:oddHBand="1" w:evenHBand="0" w:firstRowFirstColumn="0" w:firstRowLastColumn="0" w:lastRowFirstColumn="0" w:lastRowLastColumn="0"/>
+        </w:trPr>
+        <w:tc>
+          <w:tcPr>
+            <w:cnfStyle w:val="001000000000" w:firstRow="0" w:lastRow="0" w:firstColumn="1" w:lastColumn="0" w:oddVBand="0" w:evenVBand="0" w:oddHBand="0" w:evenHBand="0" w:firstRowFirstColumn="0" w:firstRowLastColumn="0" w:lastRowFirstColumn="0" w:lastRowLastColumn="0"/>
+            <w:tcW w:w="4106" w:type="dxa"/>
+          </w:tcPr>
+          <w:p>
+            <w:pPr>
+              <w:pStyle w:val="Textoindependiente"/>
+              <w:ind w:left="0"/>
+            </w:pPr>
+          </w:p>
+        </w:tc>
+        <w:tc>
+          <w:tcPr>
+            <w:tcW w:w="5528" w:type="dxa"/>
+          </w:tcPr>
+          <w:p>
+            <w:pPr>
+              <w:pStyle w:val="Textoindependiente"/>
+              <w:ind w:left="0"/>
+              <w:cnfStyle w:val="000000100000" w:firstRow="0" w:lastRow="0" w:firstColumn="0" w:lastColumn="0" w:oddVBand="0" w:evenVBand="0" w:oddHBand="1" w:evenHBand="0" w:firstRowFirstColumn="0" w:firstRowLastColumn="0" w:lastRowFirstColumn="0" w:lastRowLastColumn="0"/>
+            </w:pPr>
+          </w:p>
+        </w:tc>
+      </w:tr>
+    </w:tbl>
     <w:p>
       <w:pPr>
-        <w:pStyle w:val="Ttulo3"/>
-      </w:pPr>
-      <w:r>
-        <w:t>Línea base del proyecto</w:t>
-      </w:r>
+        <w:pStyle w:val="Textoindependiente"/>
+      </w:pPr>
     </w:p>
     <w:p>
       <w:pPr>
-        <w:pStyle w:val="InfoBlue"/>
-      </w:pPr>
-      <w:r>
-        <w:t>[</w:t>
-      </w:r>
-      <w:proofErr w:type="spellStart"/>
-      <w:r>
-        <w:t>Baselines</w:t>
-      </w:r>
-      <w:proofErr w:type="spellEnd"/>
-      <w:r>
-        <w:t xml:space="preserve"> </w:t>
-      </w:r>
-      <w:proofErr w:type="spellStart"/>
-      <w:r>
-        <w:t>provide</w:t>
-      </w:r>
-      <w:proofErr w:type="spellEnd"/>
-      <w:r>
-        <w:t xml:space="preserve"> </w:t>
-      </w:r>
-      <w:proofErr w:type="spellStart"/>
-      <w:r>
-        <w:t>an</w:t>
-      </w:r>
-      <w:proofErr w:type="spellEnd"/>
-      <w:r>
-        <w:t xml:space="preserve"> </w:t>
-      </w:r>
-      <w:proofErr w:type="spellStart"/>
-      <w:r>
-        <w:t>official</w:t>
-      </w:r>
-      <w:proofErr w:type="spellEnd"/>
-      <w:r>
-        <w:t xml:space="preserve"> standard </w:t>
-      </w:r>
-      <w:proofErr w:type="spellStart"/>
-      <w:r>
-        <w:t>on</w:t>
-      </w:r>
-      <w:proofErr w:type="spellEnd"/>
-      <w:r>
-        <w:t xml:space="preserve"> </w:t>
-      </w:r>
-      <w:proofErr w:type="spellStart"/>
-      <w:r>
-        <w:t>which</w:t>
-      </w:r>
-      <w:proofErr w:type="spellEnd"/>
-      <w:r>
-        <w:t xml:space="preserve"> </w:t>
-      </w:r>
-      <w:proofErr w:type="spellStart"/>
-      <w:r>
-        <w:t>subsequent</w:t>
-      </w:r>
-      <w:proofErr w:type="spellEnd"/>
-      <w:r>
-        <w:t xml:space="preserve"> </w:t>
-      </w:r>
-      <w:proofErr w:type="spellStart"/>
-      <w:r>
-        <w:t>work</w:t>
-      </w:r>
-      <w:proofErr w:type="spellEnd"/>
-      <w:r>
-        <w:t xml:space="preserve"> </w:t>
-      </w:r>
-      <w:proofErr w:type="spellStart"/>
-      <w:r>
-        <w:t>is</w:t>
-      </w:r>
-      <w:proofErr w:type="spellEnd"/>
-      <w:r>
-        <w:t xml:space="preserve"> </w:t>
-      </w:r>
-      <w:proofErr w:type="spellStart"/>
-      <w:r>
-        <w:t>based</w:t>
-      </w:r>
-      <w:proofErr w:type="spellEnd"/>
-      <w:r>
-        <w:t xml:space="preserve"> and to </w:t>
-      </w:r>
-      <w:proofErr w:type="spellStart"/>
-      <w:r>
-        <w:t>which</w:t>
-      </w:r>
-      <w:proofErr w:type="spellEnd"/>
-      <w:r>
-        <w:t xml:space="preserve"> </w:t>
-      </w:r>
-      <w:proofErr w:type="spellStart"/>
-      <w:r>
-        <w:t>only</w:t>
-      </w:r>
-      <w:proofErr w:type="spellEnd"/>
-      <w:r>
-        <w:t xml:space="preserve"> </w:t>
-      </w:r>
-      <w:proofErr w:type="spellStart"/>
-      <w:r>
-        <w:t>authorized</w:t>
-      </w:r>
-      <w:proofErr w:type="spellEnd"/>
-      <w:r>
-        <w:t xml:space="preserve"> </w:t>
-      </w:r>
-      <w:proofErr w:type="spellStart"/>
-      <w:r>
-        <w:t>changes</w:t>
-      </w:r>
-      <w:proofErr w:type="spellEnd"/>
-      <w:r>
-        <w:t xml:space="preserve"> are </w:t>
-      </w:r>
-      <w:proofErr w:type="spellStart"/>
-      <w:r>
-        <w:t>made</w:t>
-      </w:r>
-      <w:proofErr w:type="spellEnd"/>
-      <w:r>
-        <w:t xml:space="preserve">. </w:t>
+        <w:pStyle w:val="Ttulo3"/>
+      </w:pPr>
+      <w:r>
+        <w:t>Línea base del proyecto</w:t>
       </w:r>
     </w:p>
     <w:p>
@@ -3159,319 +3262,127 @@
         <w:pStyle w:val="InfoBlue"/>
       </w:pPr>
       <w:r>
-        <w:t xml:space="preserve">Describe at </w:t>
-      </w:r>
-      <w:proofErr w:type="spellStart"/>
-      <w:r>
-        <w:t>what</w:t>
-      </w:r>
-      <w:proofErr w:type="spellEnd"/>
-      <w:r>
-        <w:t xml:space="preserve"> </w:t>
-      </w:r>
-      <w:proofErr w:type="spellStart"/>
-      <w:r>
-        <w:t>points</w:t>
-      </w:r>
-      <w:proofErr w:type="spellEnd"/>
-      <w:r>
-        <w:t xml:space="preserve"> </w:t>
-      </w:r>
-      <w:proofErr w:type="spellStart"/>
-      <w:r>
-        <w:t>during</w:t>
-      </w:r>
-      <w:proofErr w:type="spellEnd"/>
-      <w:r>
-        <w:t xml:space="preserve"> </w:t>
-      </w:r>
-      <w:proofErr w:type="spellStart"/>
-      <w:r>
-        <w:t>the</w:t>
-      </w:r>
-      <w:proofErr w:type="spellEnd"/>
-      <w:r>
-        <w:t xml:space="preserve"> </w:t>
-      </w:r>
-      <w:proofErr w:type="spellStart"/>
-      <w:r>
-        <w:t>project</w:t>
-      </w:r>
-      <w:proofErr w:type="spellEnd"/>
-      <w:r>
-        <w:t xml:space="preserve"> </w:t>
-      </w:r>
-      <w:proofErr w:type="spellStart"/>
-      <w:r>
-        <w:t>or</w:t>
-      </w:r>
-      <w:proofErr w:type="spellEnd"/>
-      <w:r>
-        <w:t xml:space="preserve"> </w:t>
-      </w:r>
-      <w:proofErr w:type="spellStart"/>
-      <w:r>
-        <w:t>product</w:t>
-      </w:r>
-      <w:proofErr w:type="spellEnd"/>
-      <w:r>
-        <w:t xml:space="preserve"> </w:t>
-      </w:r>
-      <w:proofErr w:type="spellStart"/>
-      <w:r>
-        <w:t>lifecycle</w:t>
-      </w:r>
-      <w:proofErr w:type="spellEnd"/>
-      <w:r>
-        <w:t xml:space="preserve"> </w:t>
-      </w:r>
-      <w:proofErr w:type="spellStart"/>
-      <w:r>
-        <w:t>the</w:t>
-      </w:r>
-      <w:proofErr w:type="spellEnd"/>
-      <w:r>
-        <w:t xml:space="preserve"> </w:t>
-      </w:r>
-      <w:proofErr w:type="spellStart"/>
-      <w:r>
-        <w:t>baselines</w:t>
-      </w:r>
-      <w:proofErr w:type="spellEnd"/>
-      <w:r>
-        <w:t xml:space="preserve"> are to be </w:t>
-      </w:r>
-      <w:proofErr w:type="spellStart"/>
-      <w:r>
-        <w:t>established</w:t>
+        <w:t>[</w:t>
+      </w:r>
+      <w:proofErr w:type="spellStart"/>
+      <w:r>
+        <w:t>Baselines</w:t>
+      </w:r>
+      <w:proofErr w:type="spellEnd"/>
+      <w:r>
+        <w:t xml:space="preserve"> </w:t>
+      </w:r>
+      <w:proofErr w:type="spellStart"/>
+      <w:r>
+        <w:t>provide</w:t>
+      </w:r>
+      <w:proofErr w:type="spellEnd"/>
+      <w:r>
+        <w:t xml:space="preserve"> </w:t>
+      </w:r>
+      <w:proofErr w:type="spellStart"/>
+      <w:r>
+        <w:t>an</w:t>
+      </w:r>
+      <w:proofErr w:type="spellEnd"/>
+      <w:r>
+        <w:t xml:space="preserve"> </w:t>
+      </w:r>
+      <w:proofErr w:type="spellStart"/>
+      <w:r>
+        <w:t>official</w:t>
+      </w:r>
+      <w:proofErr w:type="spellEnd"/>
+      <w:r>
+        <w:t xml:space="preserve"> standard </w:t>
+      </w:r>
+      <w:proofErr w:type="spellStart"/>
+      <w:r>
+        <w:t>on</w:t>
+      </w:r>
+      <w:proofErr w:type="spellEnd"/>
+      <w:r>
+        <w:t xml:space="preserve"> </w:t>
+      </w:r>
+      <w:proofErr w:type="spellStart"/>
+      <w:r>
+        <w:t>which</w:t>
+      </w:r>
+      <w:proofErr w:type="spellEnd"/>
+      <w:r>
+        <w:t xml:space="preserve"> </w:t>
+      </w:r>
+      <w:proofErr w:type="spellStart"/>
+      <w:r>
+        <w:t>subsequent</w:t>
+      </w:r>
+      <w:proofErr w:type="spellEnd"/>
+      <w:r>
+        <w:t xml:space="preserve"> </w:t>
+      </w:r>
+      <w:proofErr w:type="spellStart"/>
+      <w:r>
+        <w:t>work</w:t>
+      </w:r>
+      <w:proofErr w:type="spellEnd"/>
+      <w:r>
+        <w:t xml:space="preserve"> </w:t>
+      </w:r>
+      <w:proofErr w:type="spellStart"/>
+      <w:r>
+        <w:t>is</w:t>
+      </w:r>
+      <w:proofErr w:type="spellEnd"/>
+      <w:r>
+        <w:t xml:space="preserve"> </w:t>
+      </w:r>
+      <w:proofErr w:type="spellStart"/>
+      <w:r>
+        <w:t>based</w:t>
+      </w:r>
+      <w:proofErr w:type="spellEnd"/>
+      <w:r>
+        <w:t xml:space="preserve"> and to </w:t>
+      </w:r>
+      <w:proofErr w:type="spellStart"/>
+      <w:r>
+        <w:t>which</w:t>
+      </w:r>
+      <w:proofErr w:type="spellEnd"/>
+      <w:r>
+        <w:t xml:space="preserve"> </w:t>
+      </w:r>
+      <w:proofErr w:type="spellStart"/>
+      <w:r>
+        <w:t>only</w:t>
+      </w:r>
+      <w:proofErr w:type="spellEnd"/>
+      <w:r>
+        <w:t xml:space="preserve"> </w:t>
+      </w:r>
+      <w:proofErr w:type="spellStart"/>
+      <w:r>
+        <w:t>authorized</w:t>
+      </w:r>
+      <w:proofErr w:type="spellEnd"/>
+      <w:r>
+        <w:t xml:space="preserve"> </w:t>
+      </w:r>
+      <w:proofErr w:type="spellStart"/>
+      <w:r>
+        <w:t>changes</w:t>
+      </w:r>
+      <w:proofErr w:type="spellEnd"/>
+      <w:r>
+        <w:t xml:space="preserve"> are </w:t>
+      </w:r>
+      <w:proofErr w:type="spellStart"/>
+      <w:r>
+        <w:t>made</w:t>
       </w:r>
       <w:proofErr w:type="spellEnd"/>
       <w:r>
         <w:t xml:space="preserve">. </w:t>
-      </w:r>
-      <w:proofErr w:type="spellStart"/>
-      <w:r>
-        <w:t>The</w:t>
-      </w:r>
-      <w:proofErr w:type="spellEnd"/>
-      <w:r>
-        <w:t xml:space="preserve"> </w:t>
-      </w:r>
-      <w:proofErr w:type="spellStart"/>
-      <w:r>
-        <w:t>most</w:t>
-      </w:r>
-      <w:proofErr w:type="spellEnd"/>
-      <w:r>
-        <w:t xml:space="preserve"> </w:t>
-      </w:r>
-      <w:proofErr w:type="spellStart"/>
-      <w:r>
-        <w:t>common</w:t>
-      </w:r>
-      <w:proofErr w:type="spellEnd"/>
-      <w:r>
-        <w:t xml:space="preserve"> </w:t>
-      </w:r>
-      <w:proofErr w:type="spellStart"/>
-      <w:r>
-        <w:t>baselines</w:t>
-      </w:r>
-      <w:proofErr w:type="spellEnd"/>
-      <w:r>
-        <w:t xml:space="preserve"> </w:t>
-      </w:r>
-      <w:proofErr w:type="spellStart"/>
-      <w:r>
-        <w:t>would</w:t>
-      </w:r>
-      <w:proofErr w:type="spellEnd"/>
-      <w:r>
-        <w:t xml:space="preserve"> be at </w:t>
-      </w:r>
-      <w:proofErr w:type="spellStart"/>
-      <w:r>
-        <w:t>the</w:t>
-      </w:r>
-      <w:proofErr w:type="spellEnd"/>
-      <w:r>
-        <w:t xml:space="preserve"> </w:t>
-      </w:r>
-      <w:proofErr w:type="spellStart"/>
-      <w:r>
-        <w:t>end</w:t>
-      </w:r>
-      <w:proofErr w:type="spellEnd"/>
-      <w:r>
-        <w:t xml:space="preserve"> of </w:t>
-      </w:r>
-      <w:proofErr w:type="spellStart"/>
-      <w:r>
-        <w:t>each</w:t>
-      </w:r>
-      <w:proofErr w:type="spellEnd"/>
-      <w:r>
-        <w:t xml:space="preserve"> of </w:t>
-      </w:r>
-      <w:proofErr w:type="spellStart"/>
-      <w:r>
-        <w:t>the</w:t>
-      </w:r>
-      <w:proofErr w:type="spellEnd"/>
-      <w:r>
-        <w:t xml:space="preserve"> </w:t>
-      </w:r>
-      <w:proofErr w:type="spellStart"/>
-      <w:r>
-        <w:t>Inception</w:t>
-      </w:r>
-      <w:proofErr w:type="spellEnd"/>
-      <w:r>
-        <w:t xml:space="preserve">, </w:t>
-      </w:r>
-      <w:proofErr w:type="spellStart"/>
-      <w:r>
-        <w:t>Elaboration</w:t>
-      </w:r>
-      <w:proofErr w:type="spellEnd"/>
-      <w:r>
-        <w:t xml:space="preserve">, </w:t>
-      </w:r>
-      <w:proofErr w:type="spellStart"/>
-      <w:r>
-        <w:t>Construction</w:t>
-      </w:r>
-      <w:proofErr w:type="spellEnd"/>
-      <w:r>
-        <w:t xml:space="preserve">, and </w:t>
-      </w:r>
-      <w:proofErr w:type="spellStart"/>
-      <w:r>
-        <w:t>Transition</w:t>
-      </w:r>
-      <w:proofErr w:type="spellEnd"/>
-      <w:r>
-        <w:t xml:space="preserve"> </w:t>
-      </w:r>
-      <w:proofErr w:type="spellStart"/>
-      <w:r>
-        <w:t>phases</w:t>
-      </w:r>
-      <w:proofErr w:type="spellEnd"/>
-      <w:r>
-        <w:t xml:space="preserve">. </w:t>
-      </w:r>
-      <w:proofErr w:type="spellStart"/>
-      <w:r>
-        <w:t>Baselines</w:t>
-      </w:r>
-      <w:proofErr w:type="spellEnd"/>
-      <w:r>
-        <w:t xml:space="preserve"> </w:t>
-      </w:r>
-      <w:proofErr w:type="spellStart"/>
-      <w:r>
-        <w:t>could</w:t>
-      </w:r>
-      <w:proofErr w:type="spellEnd"/>
-      <w:r>
-        <w:t xml:space="preserve"> </w:t>
-      </w:r>
-      <w:proofErr w:type="spellStart"/>
-      <w:r>
-        <w:t>also</w:t>
-      </w:r>
-      <w:proofErr w:type="spellEnd"/>
-      <w:r>
-        <w:t xml:space="preserve"> be </w:t>
-      </w:r>
-      <w:proofErr w:type="spellStart"/>
-      <w:r>
-        <w:t>generated</w:t>
-      </w:r>
-      <w:proofErr w:type="spellEnd"/>
-      <w:r>
-        <w:t xml:space="preserve"> at </w:t>
-      </w:r>
-      <w:proofErr w:type="spellStart"/>
-      <w:r>
-        <w:t>the</w:t>
-      </w:r>
-      <w:proofErr w:type="spellEnd"/>
-      <w:r>
-        <w:t xml:space="preserve"> </w:t>
-      </w:r>
-      <w:proofErr w:type="spellStart"/>
-      <w:r>
-        <w:t>end</w:t>
-      </w:r>
-      <w:proofErr w:type="spellEnd"/>
-      <w:r>
-        <w:t xml:space="preserve"> of </w:t>
-      </w:r>
-      <w:proofErr w:type="spellStart"/>
-      <w:r>
-        <w:t>iterations</w:t>
-      </w:r>
-      <w:proofErr w:type="spellEnd"/>
-      <w:r>
-        <w:t xml:space="preserve"> </w:t>
-      </w:r>
-      <w:proofErr w:type="spellStart"/>
-      <w:r>
-        <w:t>within</w:t>
-      </w:r>
-      <w:proofErr w:type="spellEnd"/>
-      <w:r>
-        <w:t xml:space="preserve"> </w:t>
-      </w:r>
-      <w:proofErr w:type="spellStart"/>
-      <w:r>
-        <w:t>the</w:t>
-      </w:r>
-      <w:proofErr w:type="spellEnd"/>
-      <w:r>
-        <w:t xml:space="preserve"> </w:t>
-      </w:r>
-      <w:proofErr w:type="spellStart"/>
-      <w:r>
-        <w:t>various</w:t>
-      </w:r>
-      <w:proofErr w:type="spellEnd"/>
-      <w:r>
-        <w:t xml:space="preserve"> </w:t>
-      </w:r>
-      <w:proofErr w:type="spellStart"/>
-      <w:r>
-        <w:t>phases</w:t>
-      </w:r>
-      <w:proofErr w:type="spellEnd"/>
-      <w:r>
-        <w:t xml:space="preserve"> </w:t>
-      </w:r>
-      <w:proofErr w:type="spellStart"/>
-      <w:r>
-        <w:t>or</w:t>
-      </w:r>
-      <w:proofErr w:type="spellEnd"/>
-      <w:r>
-        <w:t xml:space="preserve"> </w:t>
-      </w:r>
-      <w:proofErr w:type="spellStart"/>
-      <w:r>
-        <w:t>even</w:t>
-      </w:r>
-      <w:proofErr w:type="spellEnd"/>
-      <w:r>
-        <w:t xml:space="preserve"> more </w:t>
-      </w:r>
-      <w:proofErr w:type="spellStart"/>
-      <w:r>
-        <w:t>frequently</w:t>
-      </w:r>
-      <w:proofErr w:type="spellEnd"/>
-      <w:r>
-        <w:t>.</w:t>
       </w:r>
     </w:p>
     <w:p>
@@ -3479,31 +3390,7 @@
         <w:pStyle w:val="InfoBlue"/>
       </w:pPr>
       <w:r>
-        <w:t xml:space="preserve">Describe </w:t>
-      </w:r>
-      <w:proofErr w:type="spellStart"/>
-      <w:r>
-        <w:t>who</w:t>
-      </w:r>
-      <w:proofErr w:type="spellEnd"/>
-      <w:r>
-        <w:t xml:space="preserve"> </w:t>
-      </w:r>
-      <w:proofErr w:type="spellStart"/>
-      <w:r>
-        <w:t>authorizes</w:t>
-      </w:r>
-      <w:proofErr w:type="spellEnd"/>
-      <w:r>
-        <w:t xml:space="preserve"> a </w:t>
-      </w:r>
-      <w:proofErr w:type="spellStart"/>
-      <w:r>
-        <w:t>baseline</w:t>
-      </w:r>
-      <w:proofErr w:type="spellEnd"/>
-      <w:r>
-        <w:t xml:space="preserve"> and </w:t>
+        <w:t xml:space="preserve">Describe at </w:t>
       </w:r>
       <w:proofErr w:type="spellStart"/>
       <w:r>
@@ -3515,383 +3402,727 @@
       </w:r>
       <w:proofErr w:type="spellStart"/>
       <w:r>
-        <w:t>goes</w:t>
-      </w:r>
-      <w:proofErr w:type="spellEnd"/>
-      <w:r>
-        <w:t xml:space="preserve"> </w:t>
-      </w:r>
-      <w:proofErr w:type="spellStart"/>
-      <w:r>
-        <w:t>into</w:t>
-      </w:r>
-      <w:proofErr w:type="spellEnd"/>
-      <w:r>
-        <w:t xml:space="preserve"> </w:t>
-      </w:r>
-      <w:proofErr w:type="spellStart"/>
-      <w:r>
-        <w:t>it</w:t>
-      </w:r>
-      <w:proofErr w:type="spellEnd"/>
-      <w:r>
-        <w:t>.]</w:t>
+        <w:t>points</w:t>
+      </w:r>
+      <w:proofErr w:type="spellEnd"/>
+      <w:r>
+        <w:t xml:space="preserve"> </w:t>
+      </w:r>
+      <w:proofErr w:type="spellStart"/>
+      <w:r>
+        <w:t>during</w:t>
+      </w:r>
+      <w:proofErr w:type="spellEnd"/>
+      <w:r>
+        <w:t xml:space="preserve"> </w:t>
+      </w:r>
+      <w:proofErr w:type="spellStart"/>
+      <w:r>
+        <w:t>the</w:t>
+      </w:r>
+      <w:proofErr w:type="spellEnd"/>
+      <w:r>
+        <w:t xml:space="preserve"> </w:t>
+      </w:r>
+      <w:proofErr w:type="spellStart"/>
+      <w:r>
+        <w:t>project</w:t>
+      </w:r>
+      <w:proofErr w:type="spellEnd"/>
+      <w:r>
+        <w:t xml:space="preserve"> </w:t>
+      </w:r>
+      <w:proofErr w:type="spellStart"/>
+      <w:r>
+        <w:t>or</w:t>
+      </w:r>
+      <w:proofErr w:type="spellEnd"/>
+      <w:r>
+        <w:t xml:space="preserve"> </w:t>
+      </w:r>
+      <w:proofErr w:type="spellStart"/>
+      <w:r>
+        <w:t>product</w:t>
+      </w:r>
+      <w:proofErr w:type="spellEnd"/>
+      <w:r>
+        <w:t xml:space="preserve"> </w:t>
+      </w:r>
+      <w:proofErr w:type="spellStart"/>
+      <w:r>
+        <w:t>lifecycle</w:t>
+      </w:r>
+      <w:proofErr w:type="spellEnd"/>
+      <w:r>
+        <w:t xml:space="preserve"> </w:t>
+      </w:r>
+      <w:proofErr w:type="spellStart"/>
+      <w:r>
+        <w:t>the</w:t>
+      </w:r>
+      <w:proofErr w:type="spellEnd"/>
+      <w:r>
+        <w:t xml:space="preserve"> </w:t>
+      </w:r>
+      <w:proofErr w:type="spellStart"/>
+      <w:r>
+        <w:t>baselines</w:t>
+      </w:r>
+      <w:proofErr w:type="spellEnd"/>
+      <w:r>
+        <w:t xml:space="preserve"> are to be </w:t>
+      </w:r>
+      <w:proofErr w:type="spellStart"/>
+      <w:r>
+        <w:t>established</w:t>
+      </w:r>
+      <w:proofErr w:type="spellEnd"/>
+      <w:r>
+        <w:t xml:space="preserve">. </w:t>
+      </w:r>
+      <w:proofErr w:type="spellStart"/>
+      <w:r>
+        <w:t>The</w:t>
+      </w:r>
+      <w:proofErr w:type="spellEnd"/>
+      <w:r>
+        <w:t xml:space="preserve"> </w:t>
+      </w:r>
+      <w:proofErr w:type="spellStart"/>
+      <w:r>
+        <w:t>most</w:t>
+      </w:r>
+      <w:proofErr w:type="spellEnd"/>
+      <w:r>
+        <w:t xml:space="preserve"> </w:t>
+      </w:r>
+      <w:proofErr w:type="spellStart"/>
+      <w:r>
+        <w:t>common</w:t>
+      </w:r>
+      <w:proofErr w:type="spellEnd"/>
+      <w:r>
+        <w:t xml:space="preserve"> </w:t>
+      </w:r>
+      <w:proofErr w:type="spellStart"/>
+      <w:r>
+        <w:t>baselines</w:t>
+      </w:r>
+      <w:proofErr w:type="spellEnd"/>
+      <w:r>
+        <w:t xml:space="preserve"> </w:t>
+      </w:r>
+      <w:proofErr w:type="spellStart"/>
+      <w:r>
+        <w:t>would</w:t>
+      </w:r>
+      <w:proofErr w:type="spellEnd"/>
+      <w:r>
+        <w:t xml:space="preserve"> be at </w:t>
+      </w:r>
+      <w:proofErr w:type="spellStart"/>
+      <w:r>
+        <w:t>the</w:t>
+      </w:r>
+      <w:proofErr w:type="spellEnd"/>
+      <w:r>
+        <w:t xml:space="preserve"> </w:t>
+      </w:r>
+      <w:proofErr w:type="spellStart"/>
+      <w:r>
+        <w:t>end</w:t>
+      </w:r>
+      <w:proofErr w:type="spellEnd"/>
+      <w:r>
+        <w:t xml:space="preserve"> of </w:t>
+      </w:r>
+      <w:proofErr w:type="spellStart"/>
+      <w:r>
+        <w:t>each</w:t>
+      </w:r>
+      <w:proofErr w:type="spellEnd"/>
+      <w:r>
+        <w:t xml:space="preserve"> of </w:t>
+      </w:r>
+      <w:proofErr w:type="spellStart"/>
+      <w:r>
+        <w:t>the</w:t>
+      </w:r>
+      <w:proofErr w:type="spellEnd"/>
+      <w:r>
+        <w:t xml:space="preserve"> </w:t>
+      </w:r>
+      <w:proofErr w:type="spellStart"/>
+      <w:r>
+        <w:t>Inception</w:t>
+      </w:r>
+      <w:proofErr w:type="spellEnd"/>
+      <w:r>
+        <w:t xml:space="preserve">, </w:t>
+      </w:r>
+      <w:proofErr w:type="spellStart"/>
+      <w:r>
+        <w:t>Elaboration</w:t>
+      </w:r>
+      <w:proofErr w:type="spellEnd"/>
+      <w:r>
+        <w:t xml:space="preserve">, </w:t>
+      </w:r>
+      <w:proofErr w:type="spellStart"/>
+      <w:r>
+        <w:t>Construction</w:t>
+      </w:r>
+      <w:proofErr w:type="spellEnd"/>
+      <w:r>
+        <w:t xml:space="preserve">, and </w:t>
+      </w:r>
+      <w:proofErr w:type="spellStart"/>
+      <w:r>
+        <w:t>Transition</w:t>
+      </w:r>
+      <w:proofErr w:type="spellEnd"/>
+      <w:r>
+        <w:t xml:space="preserve"> </w:t>
+      </w:r>
+      <w:proofErr w:type="spellStart"/>
+      <w:r>
+        <w:t>phases</w:t>
+      </w:r>
+      <w:proofErr w:type="spellEnd"/>
+      <w:r>
+        <w:t xml:space="preserve">. </w:t>
+      </w:r>
+      <w:proofErr w:type="spellStart"/>
+      <w:r>
+        <w:t>Baselines</w:t>
+      </w:r>
+      <w:proofErr w:type="spellEnd"/>
+      <w:r>
+        <w:t xml:space="preserve"> </w:t>
+      </w:r>
+      <w:proofErr w:type="spellStart"/>
+      <w:r>
+        <w:t>could</w:t>
+      </w:r>
+      <w:proofErr w:type="spellEnd"/>
+      <w:r>
+        <w:t xml:space="preserve"> </w:t>
+      </w:r>
+      <w:proofErr w:type="spellStart"/>
+      <w:r>
+        <w:t>also</w:t>
+      </w:r>
+      <w:proofErr w:type="spellEnd"/>
+      <w:r>
+        <w:t xml:space="preserve"> be </w:t>
+      </w:r>
+      <w:proofErr w:type="spellStart"/>
+      <w:r>
+        <w:t>generated</w:t>
+      </w:r>
+      <w:proofErr w:type="spellEnd"/>
+      <w:r>
+        <w:t xml:space="preserve"> at </w:t>
+      </w:r>
+      <w:proofErr w:type="spellStart"/>
+      <w:r>
+        <w:t>the</w:t>
+      </w:r>
+      <w:proofErr w:type="spellEnd"/>
+      <w:r>
+        <w:t xml:space="preserve"> </w:t>
+      </w:r>
+      <w:proofErr w:type="spellStart"/>
+      <w:r>
+        <w:t>end</w:t>
+      </w:r>
+      <w:proofErr w:type="spellEnd"/>
+      <w:r>
+        <w:t xml:space="preserve"> of </w:t>
+      </w:r>
+      <w:proofErr w:type="spellStart"/>
+      <w:r>
+        <w:t>iterations</w:t>
+      </w:r>
+      <w:proofErr w:type="spellEnd"/>
+      <w:r>
+        <w:t xml:space="preserve"> </w:t>
+      </w:r>
+      <w:proofErr w:type="spellStart"/>
+      <w:r>
+        <w:t>within</w:t>
+      </w:r>
+      <w:proofErr w:type="spellEnd"/>
+      <w:r>
+        <w:t xml:space="preserve"> </w:t>
+      </w:r>
+      <w:proofErr w:type="spellStart"/>
+      <w:r>
+        <w:t>the</w:t>
+      </w:r>
+      <w:proofErr w:type="spellEnd"/>
+      <w:r>
+        <w:t xml:space="preserve"> </w:t>
+      </w:r>
+      <w:proofErr w:type="spellStart"/>
+      <w:r>
+        <w:t>various</w:t>
+      </w:r>
+      <w:proofErr w:type="spellEnd"/>
+      <w:r>
+        <w:t xml:space="preserve"> </w:t>
+      </w:r>
+      <w:proofErr w:type="spellStart"/>
+      <w:r>
+        <w:t>phases</w:t>
+      </w:r>
+      <w:proofErr w:type="spellEnd"/>
+      <w:r>
+        <w:t xml:space="preserve"> </w:t>
+      </w:r>
+      <w:proofErr w:type="spellStart"/>
+      <w:r>
+        <w:t>or</w:t>
+      </w:r>
+      <w:proofErr w:type="spellEnd"/>
+      <w:r>
+        <w:t xml:space="preserve"> </w:t>
+      </w:r>
+      <w:proofErr w:type="spellStart"/>
+      <w:r>
+        <w:t>even</w:t>
+      </w:r>
+      <w:proofErr w:type="spellEnd"/>
+      <w:r>
+        <w:t xml:space="preserve"> more </w:t>
+      </w:r>
+      <w:proofErr w:type="spellStart"/>
+      <w:r>
+        <w:t>frequently</w:t>
+      </w:r>
+      <w:proofErr w:type="spellEnd"/>
+      <w:r>
+        <w:t>.</w:t>
       </w:r>
     </w:p>
     <w:p>
       <w:pPr>
-        <w:pStyle w:val="Ttulo2"/>
-      </w:pPr>
-      <w:bookmarkStart w:id="7" w:name="_Toc478353333"/>
-      <w:r>
-        <w:t>C</w:t>
-      </w:r>
-      <w:bookmarkEnd w:id="7"/>
-      <w:r>
-        <w:rPr>
-          <w:noProof/>
-        </w:rPr>
-        <w:t>onfiguración y control de cambios</w:t>
+        <w:pStyle w:val="InfoBlue"/>
+      </w:pPr>
+      <w:r>
+        <w:t xml:space="preserve">Describe </w:t>
+      </w:r>
+      <w:proofErr w:type="spellStart"/>
+      <w:r>
+        <w:t>who</w:t>
+      </w:r>
+      <w:proofErr w:type="spellEnd"/>
+      <w:r>
+        <w:t xml:space="preserve"> </w:t>
+      </w:r>
+      <w:proofErr w:type="spellStart"/>
+      <w:r>
+        <w:t>authorizes</w:t>
+      </w:r>
+      <w:proofErr w:type="spellEnd"/>
+      <w:r>
+        <w:t xml:space="preserve"> a </w:t>
+      </w:r>
+      <w:proofErr w:type="spellStart"/>
+      <w:r>
+        <w:t>baseline</w:t>
+      </w:r>
+      <w:proofErr w:type="spellEnd"/>
+      <w:r>
+        <w:t xml:space="preserve"> and </w:t>
+      </w:r>
+      <w:proofErr w:type="spellStart"/>
+      <w:r>
+        <w:t>what</w:t>
+      </w:r>
+      <w:proofErr w:type="spellEnd"/>
+      <w:r>
+        <w:t xml:space="preserve"> </w:t>
+      </w:r>
+      <w:proofErr w:type="spellStart"/>
+      <w:r>
+        <w:t>goes</w:t>
+      </w:r>
+      <w:proofErr w:type="spellEnd"/>
+      <w:r>
+        <w:t xml:space="preserve"> </w:t>
+      </w:r>
+      <w:proofErr w:type="spellStart"/>
+      <w:r>
+        <w:t>into</w:t>
+      </w:r>
+      <w:proofErr w:type="spellEnd"/>
+      <w:r>
+        <w:t xml:space="preserve"> </w:t>
+      </w:r>
+      <w:proofErr w:type="spellStart"/>
+      <w:r>
+        <w:t>it</w:t>
+      </w:r>
+      <w:proofErr w:type="spellEnd"/>
+      <w:r>
+        <w:t>.]</w:t>
       </w:r>
     </w:p>
     <w:p>
       <w:pPr>
-        <w:pStyle w:val="Ttulo3"/>
-      </w:pPr>
-      <w:r>
-        <w:t>Procedimientos y Aprobaciones para las Solicitudes de Cambios</w:t>
+        <w:pStyle w:val="Ttulo2"/>
+      </w:pPr>
+      <w:bookmarkStart w:id="7" w:name="_Toc478353333"/>
+      <w:r>
+        <w:t>C</w:t>
+      </w:r>
+      <w:bookmarkEnd w:id="7"/>
+      <w:r>
+        <w:rPr>
+          <w:noProof/>
+        </w:rPr>
+        <w:t>onfiguración y control de cambios</w:t>
       </w:r>
     </w:p>
     <w:p>
       <w:pPr>
-        <w:pStyle w:val="InfoBlue"/>
-      </w:pPr>
-      <w:r>
-        <w:t xml:space="preserve">[Describe </w:t>
-      </w:r>
-      <w:proofErr w:type="spellStart"/>
-      <w:r>
-        <w:t>the</w:t>
-      </w:r>
-      <w:proofErr w:type="spellEnd"/>
-      <w:r>
-        <w:t xml:space="preserve"> </w:t>
-      </w:r>
-      <w:proofErr w:type="spellStart"/>
-      <w:r>
-        <w:t>process</w:t>
-      </w:r>
-      <w:proofErr w:type="spellEnd"/>
-      <w:r>
-        <w:t xml:space="preserve"> </w:t>
-      </w:r>
-      <w:proofErr w:type="spellStart"/>
-      <w:r>
-        <w:t>by</w:t>
-      </w:r>
-      <w:proofErr w:type="spellEnd"/>
-      <w:r>
-        <w:t xml:space="preserve"> </w:t>
-      </w:r>
-      <w:proofErr w:type="spellStart"/>
-      <w:r>
-        <w:t>which</w:t>
-      </w:r>
-      <w:proofErr w:type="spellEnd"/>
-      <w:r>
-        <w:t xml:space="preserve"> </w:t>
-      </w:r>
-      <w:proofErr w:type="spellStart"/>
-      <w:r>
-        <w:t>problems</w:t>
-      </w:r>
-      <w:proofErr w:type="spellEnd"/>
-      <w:r>
-        <w:t xml:space="preserve"> and </w:t>
-      </w:r>
-      <w:proofErr w:type="spellStart"/>
-      <w:r>
-        <w:t>changes</w:t>
-      </w:r>
-      <w:proofErr w:type="spellEnd"/>
-      <w:r>
-        <w:t xml:space="preserve"> are </w:t>
-      </w:r>
-      <w:proofErr w:type="spellStart"/>
-      <w:r>
-        <w:t>submitted</w:t>
-      </w:r>
-      <w:proofErr w:type="spellEnd"/>
-      <w:r>
-        <w:t xml:space="preserve">, </w:t>
-      </w:r>
-      <w:proofErr w:type="spellStart"/>
-      <w:r>
-        <w:t>reviewed</w:t>
-      </w:r>
-      <w:proofErr w:type="spellEnd"/>
-      <w:r>
-        <w:t xml:space="preserve">, and </w:t>
-      </w:r>
-      <w:proofErr w:type="spellStart"/>
-      <w:r>
-        <w:t>dispositioned</w:t>
-      </w:r>
-      <w:proofErr w:type="spellEnd"/>
-      <w:r>
-        <w:t>.]</w:t>
+        <w:pStyle w:val="Ttulo3"/>
+      </w:pPr>
+      <w:r>
+        <w:t>Procedimientos y Aprobaciones para las Solicitudes de Cambios</w:t>
       </w:r>
     </w:p>
     <w:p>
       <w:pPr>
-        <w:pStyle w:val="Ttulo3"/>
-      </w:pPr>
-      <w:r>
-        <w:t>Junta de control de cambios</w:t>
-      </w:r>
-      <w:r>
-        <w:t xml:space="preserve"> (CCB)</w:t>
+        <w:pStyle w:val="InfoBlue"/>
+      </w:pPr>
+      <w:r>
+        <w:t xml:space="preserve">[Describe </w:t>
+      </w:r>
+      <w:proofErr w:type="spellStart"/>
+      <w:r>
+        <w:t>the</w:t>
+      </w:r>
+      <w:proofErr w:type="spellEnd"/>
+      <w:r>
+        <w:t xml:space="preserve"> </w:t>
+      </w:r>
+      <w:proofErr w:type="spellStart"/>
+      <w:r>
+        <w:t>process</w:t>
+      </w:r>
+      <w:proofErr w:type="spellEnd"/>
+      <w:r>
+        <w:t xml:space="preserve"> </w:t>
+      </w:r>
+      <w:proofErr w:type="spellStart"/>
+      <w:r>
+        <w:t>by</w:t>
+      </w:r>
+      <w:proofErr w:type="spellEnd"/>
+      <w:r>
+        <w:t xml:space="preserve"> </w:t>
+      </w:r>
+      <w:proofErr w:type="spellStart"/>
+      <w:r>
+        <w:t>which</w:t>
+      </w:r>
+      <w:proofErr w:type="spellEnd"/>
+      <w:r>
+        <w:t xml:space="preserve"> </w:t>
+      </w:r>
+      <w:proofErr w:type="spellStart"/>
+      <w:r>
+        <w:t>problems</w:t>
+      </w:r>
+      <w:proofErr w:type="spellEnd"/>
+      <w:r>
+        <w:t xml:space="preserve"> and </w:t>
+      </w:r>
+      <w:proofErr w:type="spellStart"/>
+      <w:r>
+        <w:t>changes</w:t>
+      </w:r>
+      <w:proofErr w:type="spellEnd"/>
+      <w:r>
+        <w:t xml:space="preserve"> are </w:t>
+      </w:r>
+      <w:proofErr w:type="spellStart"/>
+      <w:r>
+        <w:t>submitted</w:t>
+      </w:r>
+      <w:proofErr w:type="spellEnd"/>
+      <w:r>
+        <w:t xml:space="preserve">, </w:t>
+      </w:r>
+      <w:proofErr w:type="spellStart"/>
+      <w:r>
+        <w:t>reviewed</w:t>
+      </w:r>
+      <w:proofErr w:type="spellEnd"/>
+      <w:r>
+        <w:t xml:space="preserve">, and </w:t>
+      </w:r>
+      <w:proofErr w:type="spellStart"/>
+      <w:r>
+        <w:t>dispositioned</w:t>
+      </w:r>
+      <w:proofErr w:type="spellEnd"/>
+      <w:r>
+        <w:t>.]</w:t>
       </w:r>
     </w:p>
     <w:p>
       <w:pPr>
-        <w:pStyle w:val="InfoBlue"/>
-      </w:pPr>
-      <w:r>
-        <w:t xml:space="preserve">[Describe </w:t>
-      </w:r>
-      <w:proofErr w:type="spellStart"/>
-      <w:r>
-        <w:t>the</w:t>
-      </w:r>
-      <w:proofErr w:type="spellEnd"/>
-      <w:r>
-        <w:t xml:space="preserve"> CCB </w:t>
-      </w:r>
-      <w:proofErr w:type="spellStart"/>
-      <w:r>
-        <w:t>membership</w:t>
-      </w:r>
-      <w:proofErr w:type="spellEnd"/>
-      <w:r>
-        <w:t xml:space="preserve"> and </w:t>
-      </w:r>
-      <w:proofErr w:type="spellStart"/>
-      <w:r>
-        <w:t>the</w:t>
-      </w:r>
-      <w:proofErr w:type="spellEnd"/>
-      <w:r>
-        <w:t xml:space="preserve"> </w:t>
-      </w:r>
-      <w:proofErr w:type="spellStart"/>
-      <w:r>
-        <w:t>procedures</w:t>
-      </w:r>
-      <w:proofErr w:type="spellEnd"/>
-      <w:r>
-        <w:t xml:space="preserve"> </w:t>
-      </w:r>
-      <w:proofErr w:type="spellStart"/>
-      <w:r>
-        <w:t>for</w:t>
-      </w:r>
-      <w:proofErr w:type="spellEnd"/>
-      <w:r>
-        <w:t xml:space="preserve"> </w:t>
-      </w:r>
-      <w:proofErr w:type="spellStart"/>
-      <w:r>
-        <w:t>processing</w:t>
-      </w:r>
-      <w:proofErr w:type="spellEnd"/>
-      <w:r>
-        <w:t xml:space="preserve"> </w:t>
-      </w:r>
-      <w:proofErr w:type="spellStart"/>
-      <w:r>
-        <w:t>change</w:t>
-      </w:r>
-      <w:proofErr w:type="spellEnd"/>
-      <w:r>
-        <w:t xml:space="preserve"> </w:t>
-      </w:r>
-      <w:proofErr w:type="spellStart"/>
-      <w:r>
-        <w:t>requests</w:t>
-      </w:r>
-      <w:proofErr w:type="spellEnd"/>
-      <w:r>
-        <w:t xml:space="preserve"> and </w:t>
-      </w:r>
-      <w:proofErr w:type="spellStart"/>
-      <w:r>
-        <w:t>approvals</w:t>
-      </w:r>
-      <w:proofErr w:type="spellEnd"/>
-      <w:r>
-        <w:t xml:space="preserve"> to be </w:t>
-      </w:r>
-      <w:proofErr w:type="spellStart"/>
-      <w:r>
-        <w:t>followed</w:t>
-      </w:r>
-      <w:proofErr w:type="spellEnd"/>
-      <w:r>
-        <w:t xml:space="preserve"> </w:t>
-      </w:r>
-      <w:proofErr w:type="spellStart"/>
-      <w:r>
-        <w:t>by</w:t>
-      </w:r>
-      <w:proofErr w:type="spellEnd"/>
-      <w:r>
-        <w:t xml:space="preserve"> </w:t>
-      </w:r>
-      <w:proofErr w:type="spellStart"/>
-      <w:r>
-        <w:t>the</w:t>
-      </w:r>
-      <w:proofErr w:type="spellEnd"/>
-      <w:r>
-        <w:t xml:space="preserve"> CCB.]</w:t>
+        <w:pStyle w:val="Ttulo3"/>
+      </w:pPr>
+      <w:r>
+        <w:t>Junta de control de cambios</w:t>
+      </w:r>
+      <w:r>
+        <w:t xml:space="preserve"> (CCB)</w:t>
       </w:r>
     </w:p>
     <w:p>
       <w:pPr>
-        <w:pStyle w:val="Ttulo2"/>
-      </w:pPr>
-      <w:r>
-        <w:rPr>
-          <w:noProof/>
-        </w:rPr>
-        <w:t>Estimación del Estado de la Configuración</w:t>
+        <w:pStyle w:val="InfoBlue"/>
+      </w:pPr>
+      <w:r>
+        <w:t xml:space="preserve">[Describe </w:t>
+      </w:r>
+      <w:proofErr w:type="spellStart"/>
+      <w:r>
+        <w:t>the</w:t>
+      </w:r>
+      <w:proofErr w:type="spellEnd"/>
+      <w:r>
+        <w:t xml:space="preserve"> CCB </w:t>
+      </w:r>
+      <w:proofErr w:type="spellStart"/>
+      <w:r>
+        <w:t>membership</w:t>
+      </w:r>
+      <w:proofErr w:type="spellEnd"/>
+      <w:r>
+        <w:t xml:space="preserve"> and </w:t>
+      </w:r>
+      <w:proofErr w:type="spellStart"/>
+      <w:r>
+        <w:t>the</w:t>
+      </w:r>
+      <w:proofErr w:type="spellEnd"/>
+      <w:r>
+        <w:t xml:space="preserve"> </w:t>
+      </w:r>
+      <w:proofErr w:type="spellStart"/>
+      <w:r>
+        <w:t>procedures</w:t>
+      </w:r>
+      <w:proofErr w:type="spellEnd"/>
+      <w:r>
+        <w:t xml:space="preserve"> </w:t>
+      </w:r>
+      <w:proofErr w:type="spellStart"/>
+      <w:r>
+        <w:t>for</w:t>
+      </w:r>
+      <w:proofErr w:type="spellEnd"/>
+      <w:r>
+        <w:t xml:space="preserve"> </w:t>
+      </w:r>
+      <w:proofErr w:type="spellStart"/>
+      <w:r>
+        <w:t>processing</w:t>
+      </w:r>
+      <w:proofErr w:type="spellEnd"/>
+      <w:r>
+        <w:t xml:space="preserve"> </w:t>
+      </w:r>
+      <w:proofErr w:type="spellStart"/>
+      <w:r>
+        <w:t>change</w:t>
+      </w:r>
+      <w:proofErr w:type="spellEnd"/>
+      <w:r>
+        <w:t xml:space="preserve"> </w:t>
+      </w:r>
+      <w:proofErr w:type="spellStart"/>
+      <w:r>
+        <w:t>requests</w:t>
+      </w:r>
+      <w:proofErr w:type="spellEnd"/>
+      <w:r>
+        <w:t xml:space="preserve"> and </w:t>
+      </w:r>
+      <w:proofErr w:type="spellStart"/>
+      <w:r>
+        <w:t>approvals</w:t>
+      </w:r>
+      <w:proofErr w:type="spellEnd"/>
+      <w:r>
+        <w:t xml:space="preserve"> to be </w:t>
+      </w:r>
+      <w:proofErr w:type="spellStart"/>
+      <w:r>
+        <w:t>followed</w:t>
+      </w:r>
+      <w:proofErr w:type="spellEnd"/>
+      <w:r>
+        <w:t xml:space="preserve"> </w:t>
+      </w:r>
+      <w:proofErr w:type="spellStart"/>
+      <w:r>
+        <w:t>by</w:t>
+      </w:r>
+      <w:proofErr w:type="spellEnd"/>
+      <w:r>
+        <w:t xml:space="preserve"> </w:t>
+      </w:r>
+      <w:proofErr w:type="spellStart"/>
+      <w:r>
+        <w:t>the</w:t>
+      </w:r>
+      <w:proofErr w:type="spellEnd"/>
+      <w:r>
+        <w:t xml:space="preserve"> CCB.]</w:t>
       </w:r>
     </w:p>
     <w:p>
       <w:pPr>
-        <w:pStyle w:val="Ttulo3"/>
-      </w:pPr>
-      <w:r>
-        <w:t>Medios de Almacenamientos del Proyecto y Procesos de Distribución</w:t>
+        <w:pStyle w:val="Ttulo2"/>
+      </w:pPr>
+      <w:r>
+        <w:rPr>
+          <w:noProof/>
+        </w:rPr>
+        <w:t>Estimación del Estado de la Configuración</w:t>
       </w:r>
     </w:p>
     <w:p>
       <w:pPr>
-        <w:pStyle w:val="InfoBlue"/>
-      </w:pPr>
-      <w:r>
-        <w:t xml:space="preserve">[Describe </w:t>
-      </w:r>
-      <w:proofErr w:type="spellStart"/>
-      <w:r>
-        <w:t>retention</w:t>
-      </w:r>
-      <w:proofErr w:type="spellEnd"/>
-      <w:r>
-        <w:t xml:space="preserve"> </w:t>
-      </w:r>
-      <w:proofErr w:type="spellStart"/>
-      <w:r>
-        <w:t>policies</w:t>
-      </w:r>
-      <w:proofErr w:type="spellEnd"/>
-      <w:r>
-        <w:t xml:space="preserve">, and </w:t>
-      </w:r>
-      <w:proofErr w:type="spellStart"/>
-      <w:r>
-        <w:t>the</w:t>
-      </w:r>
-      <w:proofErr w:type="spellEnd"/>
-      <w:r>
-        <w:t xml:space="preserve"> back-up, </w:t>
-      </w:r>
-      <w:proofErr w:type="spellStart"/>
-      <w:r>
-        <w:t>disaster</w:t>
-      </w:r>
-      <w:proofErr w:type="spellEnd"/>
-      <w:r>
-        <w:t xml:space="preserve">, and </w:t>
-      </w:r>
-      <w:proofErr w:type="spellStart"/>
-      <w:r>
-        <w:t>recovery</w:t>
-      </w:r>
-      <w:proofErr w:type="spellEnd"/>
-      <w:r>
-        <w:t xml:space="preserve"> </w:t>
-      </w:r>
-      <w:proofErr w:type="spellStart"/>
-      <w:r>
-        <w:t>plans</w:t>
-      </w:r>
-      <w:proofErr w:type="spellEnd"/>
-      <w:r>
-        <w:t xml:space="preserve">. </w:t>
-      </w:r>
-      <w:proofErr w:type="spellStart"/>
-      <w:r>
-        <w:t>Also</w:t>
-      </w:r>
-      <w:proofErr w:type="spellEnd"/>
-      <w:r>
-        <w:t xml:space="preserve"> describe </w:t>
-      </w:r>
-      <w:proofErr w:type="spellStart"/>
-      <w:r>
-        <w:t>how</w:t>
-      </w:r>
-      <w:proofErr w:type="spellEnd"/>
-      <w:r>
-        <w:t xml:space="preserve"> </w:t>
-      </w:r>
-      <w:proofErr w:type="spellStart"/>
-      <w:r>
-        <w:t>the</w:t>
-      </w:r>
-      <w:proofErr w:type="spellEnd"/>
-      <w:r>
-        <w:t xml:space="preserve"> media </w:t>
-      </w:r>
-      <w:proofErr w:type="spellStart"/>
-      <w:r>
-        <w:t>is</w:t>
-      </w:r>
-      <w:proofErr w:type="spellEnd"/>
-      <w:r>
-        <w:t xml:space="preserve"> to be </w:t>
-      </w:r>
-      <w:proofErr w:type="spellStart"/>
-      <w:r>
-        <w:t>retained</w:t>
-      </w:r>
-      <w:proofErr w:type="spellEnd"/>
-      <w:r>
-        <w:t xml:space="preserve">—online, offline, media </w:t>
-      </w:r>
-      <w:proofErr w:type="spellStart"/>
-      <w:r>
-        <w:t>type</w:t>
-      </w:r>
-      <w:proofErr w:type="spellEnd"/>
-      <w:r>
-        <w:t xml:space="preserve">, and </w:t>
-      </w:r>
-      <w:proofErr w:type="spellStart"/>
-      <w:r>
-        <w:t>format</w:t>
-      </w:r>
-      <w:proofErr w:type="spellEnd"/>
-      <w:r>
-        <w:t>.</w:t>
+        <w:pStyle w:val="Ttulo3"/>
+      </w:pPr>
+      <w:r>
+        <w:t>Medios de Almacenamientos del Proyecto y Procesos de Distribución</w:t>
       </w:r>
     </w:p>
     <w:p>
       <w:pPr>
         <w:pStyle w:val="InfoBlue"/>
       </w:pPr>
+      <w:r>
+        <w:t xml:space="preserve">[Describe </w:t>
+      </w:r>
+      <w:proofErr w:type="spellStart"/>
+      <w:r>
+        <w:t>retention</w:t>
+      </w:r>
+      <w:proofErr w:type="spellEnd"/>
+      <w:r>
+        <w:t xml:space="preserve"> </w:t>
+      </w:r>
+      <w:proofErr w:type="spellStart"/>
+      <w:r>
+        <w:t>policies</w:t>
+      </w:r>
+      <w:proofErr w:type="spellEnd"/>
+      <w:r>
+        <w:t xml:space="preserve">, and </w:t>
+      </w:r>
+      <w:proofErr w:type="spellStart"/>
+      <w:r>
+        <w:t>the</w:t>
+      </w:r>
+      <w:proofErr w:type="spellEnd"/>
+      <w:r>
+        <w:t xml:space="preserve"> back-up, </w:t>
+      </w:r>
+      <w:proofErr w:type="spellStart"/>
+      <w:r>
+        <w:t>disaster</w:t>
+      </w:r>
+      <w:proofErr w:type="spellEnd"/>
+      <w:r>
+        <w:t xml:space="preserve">, and </w:t>
+      </w:r>
+      <w:proofErr w:type="spellStart"/>
+      <w:r>
+        <w:t>recovery</w:t>
+      </w:r>
+      <w:proofErr w:type="spellEnd"/>
+      <w:r>
+        <w:t xml:space="preserve"> </w:t>
+      </w:r>
+      <w:proofErr w:type="spellStart"/>
+      <w:r>
+        <w:t>plans</w:t>
+      </w:r>
+      <w:proofErr w:type="spellEnd"/>
+      <w:r>
+        <w:t xml:space="preserve">. </w:t>
+      </w:r>
+      <w:proofErr w:type="spellStart"/>
+      <w:r>
+        <w:t>Also</w:t>
+      </w:r>
+      <w:proofErr w:type="spellEnd"/>
+      <w:r>
+        <w:t xml:space="preserve"> describe </w:t>
+      </w:r>
+      <w:proofErr w:type="spellStart"/>
+      <w:r>
+        <w:t>how</w:t>
+      </w:r>
+      <w:proofErr w:type="spellEnd"/>
+      <w:r>
+        <w:t xml:space="preserve"> </w:t>
+      </w:r>
+      <w:proofErr w:type="spellStart"/>
+      <w:r>
+        <w:t>the</w:t>
+      </w:r>
+      <w:proofErr w:type="spellEnd"/>
+      <w:r>
+        <w:t xml:space="preserve"> media </w:t>
+      </w:r>
+      <w:proofErr w:type="spellStart"/>
+      <w:r>
+        <w:t>is</w:t>
+      </w:r>
+      <w:proofErr w:type="spellEnd"/>
+      <w:r>
+        <w:t xml:space="preserve"> to be </w:t>
+      </w:r>
+      <w:proofErr w:type="spellStart"/>
+      <w:r>
+        <w:t>retained</w:t>
+      </w:r>
+      <w:proofErr w:type="spellEnd"/>
+      <w:r>
+        <w:t xml:space="preserve">—online, offline, media </w:t>
+      </w:r>
+      <w:proofErr w:type="spellStart"/>
+      <w:r>
+        <w:t>type</w:t>
+      </w:r>
+      <w:proofErr w:type="spellEnd"/>
+      <w:r>
+        <w:t xml:space="preserve">, and </w:t>
+      </w:r>
+      <w:proofErr w:type="spellStart"/>
+      <w:r>
+        <w:t>format</w:t>
+      </w:r>
+      <w:proofErr w:type="spellEnd"/>
+      <w:r>
+        <w:t>.</w:t>
+      </w:r>
+    </w:p>
+    <w:p>
+      <w:pPr>
+        <w:pStyle w:val="InfoBlue"/>
+      </w:pPr>
       <w:proofErr w:type="spellStart"/>
       <w:r>
         <w:t>The</w:t>
@@ -4022,6 +4253,7 @@
       </w:r>
       <w:proofErr w:type="spellStart"/>
       <w:r>
+        <w:lastRenderedPageBreak/>
         <w:t>any</w:t>
       </w:r>
       <w:proofErr w:type="spellEnd"/>
@@ -4870,7 +5102,6 @@
       </w:pPr>
       <w:proofErr w:type="spellStart"/>
       <w:r>
-        <w:lastRenderedPageBreak/>
         <w:t>Trend</w:t>
       </w:r>
       <w:proofErr w:type="spellEnd"/>

</xml_diff>

<commit_message>
Se modifico el archivo
la modificación se debe a que ocurrió un problema con el repositorio
</commit_message>
<xml_diff>
--- a/Tercera Entrega/Plan de Gestion de la Configuration.docx
+++ b/Tercera Entrega/Plan de Gestion de la Configuration.docx
@@ -43,8 +43,6 @@
         </w:rPr>
         <w:t>Versión 1.5</w:t>
       </w:r>
-      <w:bookmarkStart w:id="0" w:name="_GoBack"/>
-      <w:bookmarkEnd w:id="0"/>
     </w:p>
     <w:p>
       <w:pPr>
@@ -72,8 +70,8 @@
       <w:pPr>
         <w:jc w:val="right"/>
         <w:sectPr>
-          <w:headerReference w:type="default" r:id="rId7"/>
-          <w:footerReference w:type="even" r:id="rId8"/>
+          <w:headerReference w:type="default" r:id="rId8"/>
+          <w:footerReference w:type="even" r:id="rId9"/>
           <w:pgSz w:w="12240" w:h="15840" w:code="1"/>
           <w:pgMar w:top="1440" w:right="1440" w:bottom="1440" w:left="1440" w:header="720" w:footer="720" w:gutter="0"/>
           <w:cols w:space="720"/>
@@ -544,7 +542,7 @@
               <w:pStyle w:val="Tabletext"/>
             </w:pPr>
             <w:r>
-              <w:t xml:space="preserve">Verificación Ortográfica </w:t>
+              <w:t>Corrección ortográfica luego de la realización de los ítems anteriores</w:t>
             </w:r>
           </w:p>
         </w:tc>
@@ -1922,15 +1920,15 @@
         <w:pStyle w:val="Ttulo1"/>
         <w:keepNext w:val="0"/>
       </w:pPr>
-      <w:bookmarkStart w:id="1" w:name="_Toc456598586"/>
-      <w:bookmarkStart w:id="2" w:name="_Toc456600917"/>
-      <w:bookmarkStart w:id="3" w:name="_Toc478353320"/>
+      <w:bookmarkStart w:id="0" w:name="_Toc456598586"/>
+      <w:bookmarkStart w:id="1" w:name="_Toc456600917"/>
+      <w:bookmarkStart w:id="2" w:name="_Toc478353320"/>
       <w:r>
         <w:t>Introd</w:t>
       </w:r>
+      <w:bookmarkEnd w:id="0"/>
       <w:bookmarkEnd w:id="1"/>
       <w:bookmarkEnd w:id="2"/>
-      <w:bookmarkEnd w:id="3"/>
       <w:r>
         <w:t xml:space="preserve">ucción </w:t>
       </w:r>
@@ -1940,15 +1938,15 @@
         <w:pStyle w:val="Ttulo2"/>
         <w:keepNext w:val="0"/>
       </w:pPr>
-      <w:bookmarkStart w:id="4" w:name="_Toc456598587"/>
-      <w:bookmarkStart w:id="5" w:name="_Toc456600918"/>
-      <w:bookmarkStart w:id="6" w:name="_Toc478353321"/>
+      <w:bookmarkStart w:id="3" w:name="_Toc456598587"/>
+      <w:bookmarkStart w:id="4" w:name="_Toc456600918"/>
+      <w:bookmarkStart w:id="5" w:name="_Toc478353321"/>
       <w:r>
         <w:t>P</w:t>
       </w:r>
+      <w:bookmarkEnd w:id="3"/>
       <w:bookmarkEnd w:id="4"/>
       <w:bookmarkEnd w:id="5"/>
-      <w:bookmarkEnd w:id="6"/>
       <w:r>
         <w:t xml:space="preserve">ropósito  </w:t>
       </w:r>
@@ -2141,7 +2139,7 @@
       <w:r>
         <w:t xml:space="preserve">[2] CMMI para desarrollo, Versión 1.3 Noviembre de 2010 – </w:t>
       </w:r>
-      <w:hyperlink r:id="rId9" w:history="1">
+      <w:hyperlink r:id="rId10" w:history="1">
         <w:r>
           <w:rPr>
             <w:rStyle w:val="Hipervnculo"/>
@@ -2459,7 +2457,7 @@
           <w:numId w:val="32"/>
         </w:numPr>
       </w:pPr>
-      <w:hyperlink r:id="rId10" w:history="1">
+      <w:hyperlink r:id="rId11" w:history="1">
         <w:r>
           <w:rPr>
             <w:rStyle w:val="Hipervnculo"/>
@@ -2594,6 +2592,7 @@
             <w:pPr>
               <w:pStyle w:val="Textoindependiente"/>
               <w:ind w:left="0"/>
+              <w:jc w:val="both"/>
             </w:pPr>
             <w:r>
               <w:t>Git es un sistema de control de versiones distribuido de código abierto</w:t>
@@ -2645,12 +2644,16 @@
             <w:pPr>
               <w:pStyle w:val="Textoindependiente"/>
               <w:ind w:left="0"/>
+              <w:jc w:val="both"/>
             </w:pPr>
             <w:r>
               <w:t>Es la herramienta que se utiliza</w:t>
             </w:r>
             <w:r>
               <w:t xml:space="preserve"> para alojar los proyectos utilizando el sistema de control de versiones GIT</w:t>
+            </w:r>
+            <w:r>
+              <w:t>.</w:t>
             </w:r>
           </w:p>
         </w:tc>
@@ -2765,6 +2768,7 @@
             <w:pPr>
               <w:pStyle w:val="Textoindependiente"/>
               <w:ind w:left="0"/>
+              <w:jc w:val="both"/>
             </w:pPr>
             <w:r>
               <w:t xml:space="preserve">Permite crear los proyectos con JAVA primordialmente pero también se puede instalar varios </w:t>
@@ -2825,6 +2829,7 @@
             <w:pPr>
               <w:pStyle w:val="Textoindependiente"/>
               <w:ind w:left="0"/>
+              <w:jc w:val="both"/>
             </w:pPr>
             <w:r>
               <w:t xml:space="preserve">YII es el framework </w:t>
@@ -2882,6 +2887,7 @@
             <w:pPr>
               <w:pStyle w:val="Textoindependiente"/>
               <w:ind w:left="0"/>
+              <w:jc w:val="both"/>
             </w:pPr>
             <w:r>
               <w:t xml:space="preserve">Es un SGBD </w:t>
@@ -2954,6 +2960,7 @@
             <w:pPr>
               <w:pStyle w:val="Textoindependiente"/>
               <w:ind w:left="0"/>
+              <w:jc w:val="both"/>
             </w:pPr>
             <w:r>
               <w:t xml:space="preserve">Es un servidor web de código abierto usado para desarrollar de forma </w:t>
@@ -2971,11 +2978,6 @@
         </w:tc>
       </w:tr>
     </w:tbl>
-    <w:p>
-      <w:pPr>
-        <w:pStyle w:val="Textoindependiente"/>
-      </w:pPr>
-    </w:p>
     <w:p>
       <w:pPr>
         <w:pStyle w:val="Textoindependiente"/>
@@ -3211,7 +3213,6 @@
               <w:cnfStyle w:val="000000000000" w:firstRow="0" w:lastRow="0" w:firstColumn="0" w:lastColumn="0" w:oddVBand="0" w:evenVBand="0" w:oddHBand="0" w:evenHBand="0" w:firstRowFirstColumn="0" w:firstRowLastColumn="0" w:lastRowFirstColumn="0" w:lastRowLastColumn="0"/>
             </w:pPr>
             <w:r>
-              <w:lastRenderedPageBreak/>
               <w:t>- instrumento Excel</w:t>
             </w:r>
           </w:p>
@@ -3232,7 +3233,6 @@
               <w:ind w:left="0"/>
             </w:pPr>
             <w:r>
-              <w:lastRenderedPageBreak/>
               <w:t>3</w:t>
             </w:r>
           </w:p>
@@ -3273,6 +3273,7 @@
               <w:cnfStyle w:val="000000100000" w:firstRow="0" w:lastRow="0" w:firstColumn="0" w:lastColumn="0" w:oddVBand="0" w:evenVBand="0" w:oddHBand="1" w:evenHBand="0" w:firstRowFirstColumn="0" w:firstRowLastColumn="0" w:lastRowFirstColumn="0" w:lastRowLastColumn="0"/>
             </w:pPr>
             <w:r>
+              <w:lastRenderedPageBreak/>
               <w:t>- cronograma de implementación</w:t>
             </w:r>
           </w:p>
@@ -3385,11 +3386,11 @@
       <w:pPr>
         <w:pStyle w:val="Ttulo2"/>
       </w:pPr>
-      <w:bookmarkStart w:id="7" w:name="_Toc478353333"/>
+      <w:bookmarkStart w:id="6" w:name="_Toc478353333"/>
       <w:r>
         <w:t>C</w:t>
       </w:r>
-      <w:bookmarkEnd w:id="7"/>
+      <w:bookmarkEnd w:id="6"/>
       <w:r>
         <w:rPr>
           <w:noProof/>
@@ -3511,18 +3512,24 @@
     </w:p>
     <w:p>
       <w:pPr>
-        <w:pStyle w:val="Ttulo3"/>
-      </w:pPr>
-      <w:r>
-        <w:t>Reportes y auditorias</w:t>
-      </w:r>
-    </w:p>
-    <w:p/>
-    <w:p>
-      <w:pPr>
         <w:ind w:left="720"/>
         <w:jc w:val="both"/>
       </w:pPr>
+    </w:p>
+    <w:p>
+      <w:pPr>
+        <w:pStyle w:val="Ttulo3"/>
+      </w:pPr>
+      <w:r>
+        <w:t>Reportes y auditorias</w:t>
+      </w:r>
+    </w:p>
+    <w:p/>
+    <w:p>
+      <w:pPr>
+        <w:ind w:left="720"/>
+        <w:jc w:val="both"/>
+      </w:pPr>
       <w:r>
         <w:t xml:space="preserve">A medida que el proyecto </w:t>
       </w:r>
@@ -3551,11 +3558,11 @@
         <w:t>crítico</w:t>
       </w:r>
       <w:r>
-        <w:t xml:space="preserve"> es cada uno de </w:t>
+        <w:t xml:space="preserve"> es cada uno de los defectos, cuales son las consecuencias de no corregir cada defecto y cual es la estimación de resolver cada </w:t>
       </w:r>
       <w:r>
         <w:lastRenderedPageBreak/>
-        <w:t xml:space="preserve">los defectos, cuales son las consecuencias de no corregir cada defecto y cual es la estimación de resolver cada uno de los </w:t>
+        <w:t xml:space="preserve">uno de los </w:t>
       </w:r>
       <w:r>
         <w:t>defectos.</w:t>
@@ -3563,6 +3570,12 @@
       <w:r>
         <w:t xml:space="preserve"> </w:t>
       </w:r>
+    </w:p>
+    <w:p>
+      <w:pPr>
+        <w:ind w:left="720"/>
+        <w:jc w:val="both"/>
+      </w:pPr>
     </w:p>
     <w:p>
       <w:pPr>
@@ -4219,18 +4232,8 @@
         <w:pStyle w:val="Prrafodelista"/>
         <w:ind w:left="1069"/>
       </w:pPr>
-    </w:p>
-    <w:p>
-      <w:pPr>
-        <w:pStyle w:val="Prrafodelista"/>
-        <w:ind w:left="1069"/>
-      </w:pPr>
-    </w:p>
-    <w:p>
-      <w:pPr>
-        <w:pStyle w:val="Prrafodelista"/>
-        <w:ind w:left="1069"/>
-      </w:pPr>
+      <w:bookmarkStart w:id="7" w:name="_GoBack"/>
+      <w:bookmarkEnd w:id="7"/>
     </w:p>
     <w:p>
       <w:pPr>
@@ -4254,11 +4257,7 @@
         <w:jc w:val="both"/>
       </w:pPr>
       <w:r>
-        <w:t xml:space="preserve">A continuación se describe el personal y la formación que se debe de tener para usar las herramientas </w:t>
-      </w:r>
-      <w:r>
-        <w:lastRenderedPageBreak/>
-        <w:t xml:space="preserve">anteriormente </w:t>
+        <w:t xml:space="preserve">A continuación se describe el personal y la formación que se debe de tener para usar las herramientas anteriormente </w:t>
       </w:r>
       <w:r>
         <w:t>mencionadas</w:t>
@@ -4293,6 +4292,7 @@
         <w:rPr>
           <w:b/>
         </w:rPr>
+        <w:lastRenderedPageBreak/>
         <w:t>Github</w:t>
       </w:r>
       <w:r>
@@ -4660,10 +4660,10 @@
       </w:pPr>
     </w:p>
     <w:sectPr>
-      <w:headerReference w:type="default" r:id="rId11"/>
-      <w:footerReference w:type="default" r:id="rId12"/>
-      <w:headerReference w:type="first" r:id="rId13"/>
-      <w:footerReference w:type="first" r:id="rId14"/>
+      <w:headerReference w:type="default" r:id="rId12"/>
+      <w:footerReference w:type="default" r:id="rId13"/>
+      <w:headerReference w:type="first" r:id="rId14"/>
+      <w:footerReference w:type="first" r:id="rId15"/>
       <w:pgSz w:w="12240" w:h="15840" w:code="1"/>
       <w:pgMar w:top="1440" w:right="1440" w:bottom="1440" w:left="1440" w:header="720" w:footer="720" w:gutter="0"/>
       <w:cols w:space="720"/>
@@ -4859,7 +4859,7 @@
               <w:rStyle w:val="Nmerodepgina"/>
               <w:noProof/>
             </w:rPr>
-            <w:t>5</w:t>
+            <w:t>8</w:t>
           </w:r>
           <w:r>
             <w:rPr>
@@ -8441,4 +8441,16 @@
     </a:ext>
   </a:extLst>
 </a:theme>
+</file>
+
+<file path=customXml/item1.xml><?xml version="1.0" encoding="utf-8"?>
+<b:Sources xmlns:b="http://schemas.openxmlformats.org/officeDocument/2006/bibliography" xmlns="http://schemas.openxmlformats.org/officeDocument/2006/bibliography" SelectedStyle="\APASixthEditionOfficeOnline.xsl" StyleName="APA" Version="6"/>
+</file>
+
+<file path=customXml/itemProps1.xml><?xml version="1.0" encoding="utf-8"?>
+<ds:datastoreItem xmlns:ds="http://schemas.openxmlformats.org/officeDocument/2006/customXml" ds:itemID="{FD71AEA6-1326-40ED-9B3A-538E0F0F43FF}">
+  <ds:schemaRefs>
+    <ds:schemaRef ds:uri="http://schemas.openxmlformats.org/officeDocument/2006/bibliography"/>
+  </ds:schemaRefs>
+</ds:datastoreItem>
 </file>
</xml_diff>

<commit_message>
Continuación con la realización de los ítems
Continuación con la realización de la plantilla, tablas con los
productos de trabajo, elemento de configuración e id.
</commit_message>
<xml_diff>
--- a/Tercera Entrega/Plan de Gestion de la Configuration.docx
+++ b/Tercera Entrega/Plan de Gestion de la Configuration.docx
@@ -41,7 +41,7 @@
         <w:rPr>
           <w:sz w:val="28"/>
         </w:rPr>
-        <w:t>Versión 1.5</w:t>
+        <w:t>Versión 1.6</w:t>
       </w:r>
     </w:p>
     <w:p>
@@ -540,6 +540,7 @@
           <w:p>
             <w:pPr>
               <w:pStyle w:val="Tabletext"/>
+              <w:jc w:val="both"/>
             </w:pPr>
             <w:r>
               <w:t>Corrección ortográfica luego de la realización de los ítems anteriores</w:t>
@@ -556,6 +557,65 @@
             </w:pPr>
             <w:r>
               <w:t>Andres Fernando López Avila</w:t>
+            </w:r>
+          </w:p>
+        </w:tc>
+      </w:tr>
+      <w:tr>
+        <w:tc>
+          <w:tcPr>
+            <w:tcW w:w="2304" w:type="dxa"/>
+          </w:tcPr>
+          <w:p>
+            <w:pPr>
+              <w:pStyle w:val="Tabletext"/>
+              <w:jc w:val="center"/>
+            </w:pPr>
+            <w:r>
+              <w:t>04/septiembre/2014</w:t>
+            </w:r>
+          </w:p>
+        </w:tc>
+        <w:tc>
+          <w:tcPr>
+            <w:tcW w:w="1152" w:type="dxa"/>
+          </w:tcPr>
+          <w:p>
+            <w:pPr>
+              <w:pStyle w:val="Tabletext"/>
+              <w:jc w:val="center"/>
+            </w:pPr>
+            <w:r>
+              <w:t>1.6</w:t>
+            </w:r>
+          </w:p>
+        </w:tc>
+        <w:tc>
+          <w:tcPr>
+            <w:tcW w:w="3744" w:type="dxa"/>
+          </w:tcPr>
+          <w:p>
+            <w:pPr>
+              <w:pStyle w:val="Tabletext"/>
+              <w:jc w:val="both"/>
+            </w:pPr>
+            <w:bookmarkStart w:id="0" w:name="_GoBack"/>
+            <w:r>
+              <w:t>Continuación con la realización de la plantilla, tablas con los productos de trabajo, elemento de configuración e id.</w:t>
+            </w:r>
+            <w:bookmarkEnd w:id="0"/>
+          </w:p>
+        </w:tc>
+        <w:tc>
+          <w:tcPr>
+            <w:tcW w:w="2304" w:type="dxa"/>
+          </w:tcPr>
+          <w:p>
+            <w:pPr>
+              <w:pStyle w:val="Tabletext"/>
+            </w:pPr>
+            <w:r>
+              <w:t>Andres Fernando López</w:t>
             </w:r>
           </w:p>
         </w:tc>
@@ -1920,15 +1980,15 @@
         <w:pStyle w:val="Ttulo1"/>
         <w:keepNext w:val="0"/>
       </w:pPr>
-      <w:bookmarkStart w:id="0" w:name="_Toc456598586"/>
-      <w:bookmarkStart w:id="1" w:name="_Toc456600917"/>
-      <w:bookmarkStart w:id="2" w:name="_Toc478353320"/>
+      <w:bookmarkStart w:id="1" w:name="_Toc456598586"/>
+      <w:bookmarkStart w:id="2" w:name="_Toc456600917"/>
+      <w:bookmarkStart w:id="3" w:name="_Toc478353320"/>
       <w:r>
         <w:t>Introd</w:t>
       </w:r>
-      <w:bookmarkEnd w:id="0"/>
       <w:bookmarkEnd w:id="1"/>
       <w:bookmarkEnd w:id="2"/>
+      <w:bookmarkEnd w:id="3"/>
       <w:r>
         <w:t xml:space="preserve">ucción </w:t>
       </w:r>
@@ -1938,15 +1998,15 @@
         <w:pStyle w:val="Ttulo2"/>
         <w:keepNext w:val="0"/>
       </w:pPr>
-      <w:bookmarkStart w:id="3" w:name="_Toc456598587"/>
-      <w:bookmarkStart w:id="4" w:name="_Toc456600918"/>
-      <w:bookmarkStart w:id="5" w:name="_Toc478353321"/>
+      <w:bookmarkStart w:id="4" w:name="_Toc456598587"/>
+      <w:bookmarkStart w:id="5" w:name="_Toc456600918"/>
+      <w:bookmarkStart w:id="6" w:name="_Toc478353321"/>
       <w:r>
         <w:t>P</w:t>
       </w:r>
-      <w:bookmarkEnd w:id="3"/>
       <w:bookmarkEnd w:id="4"/>
       <w:bookmarkEnd w:id="5"/>
+      <w:bookmarkEnd w:id="6"/>
       <w:r>
         <w:t xml:space="preserve">ropósito  </w:t>
       </w:r>
@@ -1995,6 +2055,7 @@
     <w:p>
       <w:pPr>
         <w:ind w:left="720"/>
+        <w:jc w:val="both"/>
       </w:pPr>
       <w:r>
         <w:t>Este Plan de Gestión de la Configuración involucrara todas las fases del proyecto y estará basado en algunos lineamientos que se especificaran:</w:t>
@@ -2007,6 +2068,7 @@
           <w:ilvl w:val="0"/>
           <w:numId w:val="25"/>
         </w:numPr>
+        <w:jc w:val="both"/>
       </w:pPr>
       <w:r>
         <w:t>El tiempo de realización del proyecto está restringido a 16 semanas, por lo que se necesitaran respuestas rápidas a los cambios.</w:t>
@@ -2019,6 +2081,7 @@
           <w:ilvl w:val="0"/>
           <w:numId w:val="25"/>
         </w:numPr>
+        <w:jc w:val="both"/>
       </w:pPr>
       <w:r>
         <w:t>El desarrollo del proceso se realizara de manera incremental por lo que se debe llevar un control sobre cada una de las entregas y de los cambios sugeridos, evaluados y aprobados.</w:t>
@@ -2031,6 +2094,7 @@
           <w:ilvl w:val="0"/>
           <w:numId w:val="25"/>
         </w:numPr>
+        <w:jc w:val="both"/>
       </w:pPr>
       <w:r>
         <w:t xml:space="preserve">Se elegirán los elementos de configuración </w:t>
@@ -2059,6 +2123,7 @@
           <w:ilvl w:val="0"/>
           <w:numId w:val="26"/>
         </w:numPr>
+        <w:jc w:val="both"/>
       </w:pPr>
       <w:r>
         <w:rPr>
@@ -2080,6 +2145,7 @@
           <w:ilvl w:val="0"/>
           <w:numId w:val="26"/>
         </w:numPr>
+        <w:jc w:val="both"/>
       </w:pPr>
       <w:r>
         <w:rPr>
@@ -2101,6 +2167,7 @@
           <w:ilvl w:val="0"/>
           <w:numId w:val="26"/>
         </w:numPr>
+        <w:jc w:val="both"/>
       </w:pPr>
       <w:r>
         <w:rPr>
@@ -2405,6 +2472,7 @@
           <w:ilvl w:val="0"/>
           <w:numId w:val="31"/>
         </w:numPr>
+        <w:jc w:val="both"/>
       </w:pPr>
       <w:r>
         <w:t>Manejo de ramas en el repositorio para dar la opción de mezclarlas entre si cuando sea necesario</w:t>
@@ -2417,6 +2485,7 @@
           <w:ilvl w:val="0"/>
           <w:numId w:val="31"/>
         </w:numPr>
+        <w:jc w:val="both"/>
       </w:pPr>
       <w:r>
         <w:t>Cada una de las nuevas ramas que se van formando y los nuevos cambios van quedando guardados en la nube, por lo que no ocupa mucho espacio en el disco duro.</w:t>
@@ -2429,6 +2498,7 @@
           <w:ilvl w:val="0"/>
           <w:numId w:val="31"/>
         </w:numPr>
+        <w:jc w:val="both"/>
       </w:pPr>
       <w:r>
         <w:t>Libre y de código abierto</w:t>
@@ -2438,6 +2508,7 @@
       <w:pPr>
         <w:pStyle w:val="Textoindependiente"/>
         <w:ind w:left="0" w:firstLine="709"/>
+        <w:jc w:val="both"/>
       </w:pPr>
       <w:r>
         <w:t xml:space="preserve">El repositorio del proyecto del </w:t>
@@ -2476,20 +2547,24 @@
     </w:p>
     <w:tbl>
       <w:tblPr>
-        <w:tblStyle w:val="Tablaconcuadrcula"/>
-        <w:tblW w:w="8743" w:type="dxa"/>
-        <w:tblInd w:w="720" w:type="dxa"/>
+        <w:tblStyle w:val="Tabladecuadrcula4-nfasis5"/>
+        <w:tblW w:w="8363" w:type="dxa"/>
+        <w:tblInd w:w="704" w:type="dxa"/>
         <w:tblLook w:val="04A0" w:firstRow="1" w:lastRow="0" w:firstColumn="1" w:lastColumn="0" w:noHBand="0" w:noVBand="1"/>
       </w:tblPr>
       <w:tblGrid>
-        <w:gridCol w:w="2427"/>
+        <w:gridCol w:w="1723"/>
         <w:gridCol w:w="1933"/>
-        <w:gridCol w:w="4383"/>
+        <w:gridCol w:w="4707"/>
       </w:tblGrid>
       <w:tr>
-        <w:tc>
-          <w:tcPr>
-            <w:tcW w:w="2427" w:type="dxa"/>
+        <w:trPr>
+          <w:cnfStyle w:val="100000000000" w:firstRow="1" w:lastRow="0" w:firstColumn="0" w:lastColumn="0" w:oddVBand="0" w:evenVBand="0" w:oddHBand="0" w:evenHBand="0" w:firstRowFirstColumn="0" w:firstRowLastColumn="0" w:lastRowFirstColumn="0" w:lastRowLastColumn="0"/>
+        </w:trPr>
+        <w:tc>
+          <w:tcPr>
+            <w:cnfStyle w:val="001000000000" w:firstRow="0" w:lastRow="0" w:firstColumn="1" w:lastColumn="0" w:oddVBand="0" w:evenVBand="0" w:oddHBand="0" w:evenHBand="0" w:firstRowFirstColumn="0" w:firstRowLastColumn="0" w:lastRowFirstColumn="0" w:lastRowLastColumn="0"/>
+            <w:tcW w:w="1723" w:type="dxa"/>
           </w:tcPr>
           <w:p>
             <w:pPr>
@@ -2497,65 +2572,61 @@
               <w:ind w:left="0"/>
               <w:jc w:val="center"/>
               <w:rPr>
-                <w:b/>
+                <w:b w:val="0"/>
               </w:rPr>
             </w:pPr>
             <w:r>
+              <w:t>Nombre de Herramienta</w:t>
+            </w:r>
+          </w:p>
+        </w:tc>
+        <w:tc>
+          <w:tcPr>
+            <w:tcW w:w="1933" w:type="dxa"/>
+          </w:tcPr>
+          <w:p>
+            <w:pPr>
+              <w:pStyle w:val="Textoindependiente"/>
+              <w:ind w:left="0"/>
+              <w:jc w:val="center"/>
+              <w:cnfStyle w:val="100000000000" w:firstRow="1" w:lastRow="0" w:firstColumn="0" w:lastColumn="0" w:oddVBand="0" w:evenVBand="0" w:oddHBand="0" w:evenHBand="0" w:firstRowFirstColumn="0" w:firstRowLastColumn="0" w:lastRowFirstColumn="0" w:lastRowLastColumn="0"/>
               <w:rPr>
-                <w:b/>
+                <w:b w:val="0"/>
               </w:rPr>
-              <w:t>Nombre de Herramienta</w:t>
-            </w:r>
-          </w:p>
-        </w:tc>
-        <w:tc>
-          <w:tcPr>
-            <w:tcW w:w="1933" w:type="dxa"/>
+            </w:pPr>
+            <w:r>
+              <w:t>Tipo</w:t>
+            </w:r>
+          </w:p>
+        </w:tc>
+        <w:tc>
+          <w:tcPr>
+            <w:tcW w:w="4707" w:type="dxa"/>
           </w:tcPr>
           <w:p>
             <w:pPr>
               <w:pStyle w:val="Textoindependiente"/>
               <w:ind w:left="0"/>
               <w:jc w:val="center"/>
+              <w:cnfStyle w:val="100000000000" w:firstRow="1" w:lastRow="0" w:firstColumn="0" w:lastColumn="0" w:oddVBand="0" w:evenVBand="0" w:oddHBand="0" w:evenHBand="0" w:firstRowFirstColumn="0" w:firstRowLastColumn="0" w:lastRowFirstColumn="0" w:lastRowLastColumn="0"/>
               <w:rPr>
-                <w:b/>
+                <w:b w:val="0"/>
               </w:rPr>
             </w:pPr>
             <w:r>
-              <w:rPr>
-                <w:b/>
-              </w:rPr>
-              <w:t>Tipo</w:t>
-            </w:r>
-          </w:p>
-        </w:tc>
-        <w:tc>
-          <w:tcPr>
-            <w:tcW w:w="4383" w:type="dxa"/>
-          </w:tcPr>
-          <w:p>
-            <w:pPr>
-              <w:pStyle w:val="Textoindependiente"/>
-              <w:ind w:left="0"/>
-              <w:jc w:val="center"/>
-              <w:rPr>
-                <w:b/>
-              </w:rPr>
-            </w:pPr>
-            <w:r>
-              <w:rPr>
-                <w:b/>
-              </w:rPr>
               <w:t>Descripción</w:t>
             </w:r>
           </w:p>
         </w:tc>
       </w:tr>
       <w:tr>
-        <w:tc>
-          <w:tcPr>
-            <w:tcW w:w="2427" w:type="dxa"/>
-            <w:vAlign w:val="center"/>
+        <w:trPr>
+          <w:cnfStyle w:val="000000100000" w:firstRow="0" w:lastRow="0" w:firstColumn="0" w:lastColumn="0" w:oddVBand="0" w:evenVBand="0" w:oddHBand="1" w:evenHBand="0" w:firstRowFirstColumn="0" w:firstRowLastColumn="0" w:lastRowFirstColumn="0" w:lastRowLastColumn="0"/>
+        </w:trPr>
+        <w:tc>
+          <w:tcPr>
+            <w:cnfStyle w:val="001000000000" w:firstRow="0" w:lastRow="0" w:firstColumn="1" w:lastColumn="0" w:oddVBand="0" w:evenVBand="0" w:oddHBand="0" w:evenHBand="0" w:firstRowFirstColumn="0" w:firstRowLastColumn="0" w:lastRowFirstColumn="0" w:lastRowLastColumn="0"/>
+            <w:tcW w:w="1723" w:type="dxa"/>
           </w:tcPr>
           <w:p>
             <w:pPr>
@@ -2571,13 +2642,13 @@
         <w:tc>
           <w:tcPr>
             <w:tcW w:w="1933" w:type="dxa"/>
-            <w:vAlign w:val="center"/>
           </w:tcPr>
           <w:p>
             <w:pPr>
               <w:pStyle w:val="Textoindependiente"/>
               <w:ind w:left="0"/>
               <w:jc w:val="center"/>
+              <w:cnfStyle w:val="000000100000" w:firstRow="0" w:lastRow="0" w:firstColumn="0" w:lastColumn="0" w:oddVBand="0" w:evenVBand="0" w:oddHBand="1" w:evenHBand="0" w:firstRowFirstColumn="0" w:firstRowLastColumn="0" w:lastRowFirstColumn="0" w:lastRowLastColumn="0"/>
             </w:pPr>
             <w:r>
               <w:t>CVS</w:t>
@@ -2586,13 +2657,14 @@
         </w:tc>
         <w:tc>
           <w:tcPr>
-            <w:tcW w:w="4383" w:type="dxa"/>
+            <w:tcW w:w="4707" w:type="dxa"/>
           </w:tcPr>
           <w:p>
             <w:pPr>
               <w:pStyle w:val="Textoindependiente"/>
               <w:ind w:left="0"/>
               <w:jc w:val="both"/>
+              <w:cnfStyle w:val="000000100000" w:firstRow="0" w:lastRow="0" w:firstColumn="0" w:lastColumn="0" w:oddVBand="0" w:evenVBand="0" w:oddHBand="1" w:evenHBand="0" w:firstRowFirstColumn="0" w:firstRowLastColumn="0" w:lastRowFirstColumn="0" w:lastRowLastColumn="0"/>
             </w:pPr>
             <w:r>
               <w:t>Git es un sistema de control de versiones distribuido de código abierto</w:t>
@@ -2606,8 +2678,8 @@
       <w:tr>
         <w:tc>
           <w:tcPr>
-            <w:tcW w:w="2427" w:type="dxa"/>
-            <w:vAlign w:val="center"/>
+            <w:cnfStyle w:val="001000000000" w:firstRow="0" w:lastRow="0" w:firstColumn="1" w:lastColumn="0" w:oddVBand="0" w:evenVBand="0" w:oddHBand="0" w:evenHBand="0" w:firstRowFirstColumn="0" w:firstRowLastColumn="0" w:lastRowFirstColumn="0" w:lastRowLastColumn="0"/>
+            <w:tcW w:w="1723" w:type="dxa"/>
           </w:tcPr>
           <w:p>
             <w:pPr>
@@ -2623,13 +2695,13 @@
         <w:tc>
           <w:tcPr>
             <w:tcW w:w="1933" w:type="dxa"/>
-            <w:vAlign w:val="center"/>
           </w:tcPr>
           <w:p>
             <w:pPr>
               <w:pStyle w:val="Textoindependiente"/>
               <w:ind w:left="0"/>
               <w:jc w:val="center"/>
+              <w:cnfStyle w:val="000000000000" w:firstRow="0" w:lastRow="0" w:firstColumn="0" w:lastColumn="0" w:oddVBand="0" w:evenVBand="0" w:oddHBand="0" w:evenHBand="0" w:firstRowFirstColumn="0" w:firstRowLastColumn="0" w:lastRowFirstColumn="0" w:lastRowLastColumn="0"/>
             </w:pPr>
             <w:r>
               <w:t>Repositorio Remoto</w:t>
@@ -2638,13 +2710,14 @@
         </w:tc>
         <w:tc>
           <w:tcPr>
-            <w:tcW w:w="4383" w:type="dxa"/>
+            <w:tcW w:w="4707" w:type="dxa"/>
           </w:tcPr>
           <w:p>
             <w:pPr>
               <w:pStyle w:val="Textoindependiente"/>
               <w:ind w:left="0"/>
               <w:jc w:val="both"/>
+              <w:cnfStyle w:val="000000000000" w:firstRow="0" w:lastRow="0" w:firstColumn="0" w:lastColumn="0" w:oddVBand="0" w:evenVBand="0" w:oddHBand="0" w:evenHBand="0" w:firstRowFirstColumn="0" w:firstRowLastColumn="0" w:lastRowFirstColumn="0" w:lastRowLastColumn="0"/>
             </w:pPr>
             <w:r>
               <w:t>Es la herramienta que se utiliza</w:t>
@@ -2659,10 +2732,13 @@
         </w:tc>
       </w:tr>
       <w:tr>
-        <w:tc>
-          <w:tcPr>
-            <w:tcW w:w="2427" w:type="dxa"/>
-            <w:vAlign w:val="center"/>
+        <w:trPr>
+          <w:cnfStyle w:val="000000100000" w:firstRow="0" w:lastRow="0" w:firstColumn="0" w:lastColumn="0" w:oddVBand="0" w:evenVBand="0" w:oddHBand="1" w:evenHBand="0" w:firstRowFirstColumn="0" w:firstRowLastColumn="0" w:lastRowFirstColumn="0" w:lastRowLastColumn="0"/>
+        </w:trPr>
+        <w:tc>
+          <w:tcPr>
+            <w:cnfStyle w:val="001000000000" w:firstRow="0" w:lastRow="0" w:firstColumn="1" w:lastColumn="0" w:oddVBand="0" w:evenVBand="0" w:oddHBand="0" w:evenHBand="0" w:firstRowFirstColumn="0" w:firstRowLastColumn="0" w:lastRowFirstColumn="0" w:lastRowLastColumn="0"/>
+            <w:tcW w:w="1723" w:type="dxa"/>
           </w:tcPr>
           <w:p>
             <w:pPr>
@@ -2678,13 +2754,13 @@
         <w:tc>
           <w:tcPr>
             <w:tcW w:w="1933" w:type="dxa"/>
-            <w:vAlign w:val="center"/>
           </w:tcPr>
           <w:p>
             <w:pPr>
               <w:pStyle w:val="Textoindependiente"/>
               <w:ind w:left="0"/>
               <w:jc w:val="center"/>
+              <w:cnfStyle w:val="000000100000" w:firstRow="0" w:lastRow="0" w:firstColumn="0" w:lastColumn="0" w:oddVBand="0" w:evenVBand="0" w:oddHBand="1" w:evenHBand="0" w:firstRowFirstColumn="0" w:firstRowLastColumn="0" w:lastRowFirstColumn="0" w:lastRowLastColumn="0"/>
             </w:pPr>
             <w:r>
               <w:t>Bug Tracker</w:t>
@@ -2693,12 +2769,13 @@
         </w:tc>
         <w:tc>
           <w:tcPr>
-            <w:tcW w:w="4383" w:type="dxa"/>
+            <w:tcW w:w="4707" w:type="dxa"/>
           </w:tcPr>
           <w:p>
             <w:pPr>
               <w:pStyle w:val="Textoindependiente"/>
               <w:ind w:left="0"/>
+              <w:cnfStyle w:val="000000100000" w:firstRow="0" w:lastRow="0" w:firstColumn="0" w:lastColumn="0" w:oddVBand="0" w:evenVBand="0" w:oddHBand="1" w:evenHBand="0" w:firstRowFirstColumn="0" w:firstRowLastColumn="0" w:lastRowFirstColumn="0" w:lastRowLastColumn="0"/>
             </w:pPr>
             <w:r>
               <w:t>Es el s</w:t>
@@ -2730,8 +2807,8 @@
       <w:tr>
         <w:tc>
           <w:tcPr>
-            <w:tcW w:w="2427" w:type="dxa"/>
-            <w:vAlign w:val="center"/>
+            <w:cnfStyle w:val="001000000000" w:firstRow="0" w:lastRow="0" w:firstColumn="1" w:lastColumn="0" w:oddVBand="0" w:evenVBand="0" w:oddHBand="0" w:evenHBand="0" w:firstRowFirstColumn="0" w:firstRowLastColumn="0" w:lastRowFirstColumn="0" w:lastRowLastColumn="0"/>
+            <w:tcW w:w="1723" w:type="dxa"/>
           </w:tcPr>
           <w:p>
             <w:pPr>
@@ -2747,13 +2824,13 @@
         <w:tc>
           <w:tcPr>
             <w:tcW w:w="1933" w:type="dxa"/>
-            <w:vAlign w:val="center"/>
           </w:tcPr>
           <w:p>
             <w:pPr>
               <w:pStyle w:val="Textoindependiente"/>
               <w:ind w:left="0"/>
               <w:jc w:val="center"/>
+              <w:cnfStyle w:val="000000000000" w:firstRow="0" w:lastRow="0" w:firstColumn="0" w:lastColumn="0" w:oddVBand="0" w:evenVBand="0" w:oddHBand="0" w:evenHBand="0" w:firstRowFirstColumn="0" w:firstRowLastColumn="0" w:lastRowFirstColumn="0" w:lastRowLastColumn="0"/>
             </w:pPr>
             <w:r>
               <w:t>Entorno de desarrollo</w:t>
@@ -2762,13 +2839,14 @@
         </w:tc>
         <w:tc>
           <w:tcPr>
-            <w:tcW w:w="4383" w:type="dxa"/>
+            <w:tcW w:w="4707" w:type="dxa"/>
           </w:tcPr>
           <w:p>
             <w:pPr>
               <w:pStyle w:val="Textoindependiente"/>
               <w:ind w:left="0"/>
               <w:jc w:val="both"/>
+              <w:cnfStyle w:val="000000000000" w:firstRow="0" w:lastRow="0" w:firstColumn="0" w:lastColumn="0" w:oddVBand="0" w:evenVBand="0" w:oddHBand="0" w:evenHBand="0" w:firstRowFirstColumn="0" w:firstRowLastColumn="0" w:lastRowFirstColumn="0" w:lastRowLastColumn="0"/>
             </w:pPr>
             <w:r>
               <w:t xml:space="preserve">Permite crear los proyectos con JAVA primordialmente pero también se puede instalar varios </w:t>
@@ -2789,10 +2867,13 @@
         </w:tc>
       </w:tr>
       <w:tr>
-        <w:tc>
-          <w:tcPr>
-            <w:tcW w:w="2427" w:type="dxa"/>
-            <w:vAlign w:val="center"/>
+        <w:trPr>
+          <w:cnfStyle w:val="000000100000" w:firstRow="0" w:lastRow="0" w:firstColumn="0" w:lastColumn="0" w:oddVBand="0" w:evenVBand="0" w:oddHBand="1" w:evenHBand="0" w:firstRowFirstColumn="0" w:firstRowLastColumn="0" w:lastRowFirstColumn="0" w:lastRowLastColumn="0"/>
+        </w:trPr>
+        <w:tc>
+          <w:tcPr>
+            <w:cnfStyle w:val="001000000000" w:firstRow="0" w:lastRow="0" w:firstColumn="1" w:lastColumn="0" w:oddVBand="0" w:evenVBand="0" w:oddHBand="0" w:evenHBand="0" w:firstRowFirstColumn="0" w:firstRowLastColumn="0" w:lastRowFirstColumn="0" w:lastRowLastColumn="0"/>
+            <w:tcW w:w="1723" w:type="dxa"/>
           </w:tcPr>
           <w:p>
             <w:pPr>
@@ -2808,13 +2889,13 @@
         <w:tc>
           <w:tcPr>
             <w:tcW w:w="1933" w:type="dxa"/>
-            <w:vAlign w:val="center"/>
           </w:tcPr>
           <w:p>
             <w:pPr>
               <w:pStyle w:val="Textoindependiente"/>
               <w:ind w:left="0"/>
               <w:jc w:val="center"/>
+              <w:cnfStyle w:val="000000100000" w:firstRow="0" w:lastRow="0" w:firstColumn="0" w:lastColumn="0" w:oddVBand="0" w:evenVBand="0" w:oddHBand="1" w:evenHBand="0" w:firstRowFirstColumn="0" w:firstRowLastColumn="0" w:lastRowFirstColumn="0" w:lastRowLastColumn="0"/>
             </w:pPr>
             <w:r>
               <w:t>Framework</w:t>
@@ -2823,13 +2904,14 @@
         </w:tc>
         <w:tc>
           <w:tcPr>
-            <w:tcW w:w="4383" w:type="dxa"/>
+            <w:tcW w:w="4707" w:type="dxa"/>
           </w:tcPr>
           <w:p>
             <w:pPr>
               <w:pStyle w:val="Textoindependiente"/>
               <w:ind w:left="0"/>
               <w:jc w:val="both"/>
+              <w:cnfStyle w:val="000000100000" w:firstRow="0" w:lastRow="0" w:firstColumn="0" w:lastColumn="0" w:oddVBand="0" w:evenVBand="0" w:oddHBand="1" w:evenHBand="0" w:firstRowFirstColumn="0" w:firstRowLastColumn="0" w:lastRowFirstColumn="0" w:lastRowLastColumn="0"/>
             </w:pPr>
             <w:r>
               <w:t xml:space="preserve">YII es el framework </w:t>
@@ -2849,8 +2931,8 @@
       <w:tr>
         <w:tc>
           <w:tcPr>
-            <w:tcW w:w="2427" w:type="dxa"/>
-            <w:vAlign w:val="center"/>
+            <w:cnfStyle w:val="001000000000" w:firstRow="0" w:lastRow="0" w:firstColumn="1" w:lastColumn="0" w:oddVBand="0" w:evenVBand="0" w:oddHBand="0" w:evenHBand="0" w:firstRowFirstColumn="0" w:firstRowLastColumn="0" w:lastRowFirstColumn="0" w:lastRowLastColumn="0"/>
+            <w:tcW w:w="1723" w:type="dxa"/>
           </w:tcPr>
           <w:p>
             <w:pPr>
@@ -2866,13 +2948,13 @@
         <w:tc>
           <w:tcPr>
             <w:tcW w:w="1933" w:type="dxa"/>
-            <w:vAlign w:val="center"/>
           </w:tcPr>
           <w:p>
             <w:pPr>
               <w:pStyle w:val="Textoindependiente"/>
               <w:ind w:left="0"/>
               <w:jc w:val="center"/>
+              <w:cnfStyle w:val="000000000000" w:firstRow="0" w:lastRow="0" w:firstColumn="0" w:lastColumn="0" w:oddVBand="0" w:evenVBand="0" w:oddHBand="0" w:evenHBand="0" w:firstRowFirstColumn="0" w:firstRowLastColumn="0" w:lastRowFirstColumn="0" w:lastRowLastColumn="0"/>
             </w:pPr>
             <w:r>
               <w:t>SGBD</w:t>
@@ -2881,13 +2963,14 @@
         </w:tc>
         <w:tc>
           <w:tcPr>
-            <w:tcW w:w="4383" w:type="dxa"/>
+            <w:tcW w:w="4707" w:type="dxa"/>
           </w:tcPr>
           <w:p>
             <w:pPr>
               <w:pStyle w:val="Textoindependiente"/>
               <w:ind w:left="0"/>
               <w:jc w:val="both"/>
+              <w:cnfStyle w:val="000000000000" w:firstRow="0" w:lastRow="0" w:firstColumn="0" w:lastColumn="0" w:oddVBand="0" w:evenVBand="0" w:oddHBand="0" w:evenHBand="0" w:firstRowFirstColumn="0" w:firstRowLastColumn="0" w:lastRowFirstColumn="0" w:lastRowLastColumn="0"/>
             </w:pPr>
             <w:r>
               <w:t xml:space="preserve">Es un SGBD </w:t>
@@ -2917,10 +3000,13 @@
         </w:tc>
       </w:tr>
       <w:tr>
-        <w:tc>
-          <w:tcPr>
-            <w:tcW w:w="2427" w:type="dxa"/>
-            <w:vAlign w:val="center"/>
+        <w:trPr>
+          <w:cnfStyle w:val="000000100000" w:firstRow="0" w:lastRow="0" w:firstColumn="0" w:lastColumn="0" w:oddVBand="0" w:evenVBand="0" w:oddHBand="1" w:evenHBand="0" w:firstRowFirstColumn="0" w:firstRowLastColumn="0" w:lastRowFirstColumn="0" w:lastRowLastColumn="0"/>
+        </w:trPr>
+        <w:tc>
+          <w:tcPr>
+            <w:cnfStyle w:val="001000000000" w:firstRow="0" w:lastRow="0" w:firstColumn="1" w:lastColumn="0" w:oddVBand="0" w:evenVBand="0" w:oddHBand="0" w:evenHBand="0" w:firstRowFirstColumn="0" w:firstRowLastColumn="0" w:lastRowFirstColumn="0" w:lastRowLastColumn="0"/>
+            <w:tcW w:w="1723" w:type="dxa"/>
           </w:tcPr>
           <w:p>
             <w:pPr>
@@ -2936,13 +3022,13 @@
         <w:tc>
           <w:tcPr>
             <w:tcW w:w="1933" w:type="dxa"/>
-            <w:vAlign w:val="center"/>
           </w:tcPr>
           <w:p>
             <w:pPr>
               <w:pStyle w:val="Textoindependiente"/>
               <w:ind w:left="0"/>
               <w:jc w:val="center"/>
+              <w:cnfStyle w:val="000000100000" w:firstRow="0" w:lastRow="0" w:firstColumn="0" w:lastColumn="0" w:oddVBand="0" w:evenVBand="0" w:oddHBand="1" w:evenHBand="0" w:firstRowFirstColumn="0" w:firstRowLastColumn="0" w:lastRowFirstColumn="0" w:lastRowLastColumn="0"/>
             </w:pPr>
             <w:r>
               <w:t>S</w:t>
@@ -2954,13 +3040,14 @@
         </w:tc>
         <w:tc>
           <w:tcPr>
-            <w:tcW w:w="4383" w:type="dxa"/>
+            <w:tcW w:w="4707" w:type="dxa"/>
           </w:tcPr>
           <w:p>
             <w:pPr>
               <w:pStyle w:val="Textoindependiente"/>
               <w:ind w:left="0"/>
               <w:jc w:val="both"/>
+              <w:cnfStyle w:val="000000100000" w:firstRow="0" w:lastRow="0" w:firstColumn="0" w:lastColumn="0" w:oddVBand="0" w:evenVBand="0" w:oddHBand="1" w:evenHBand="0" w:firstRowFirstColumn="0" w:firstRowLastColumn="0" w:lastRowFirstColumn="0" w:lastRowLastColumn="0"/>
             </w:pPr>
             <w:r>
               <w:t xml:space="preserve">Es un servidor web de código abierto usado para desarrollar de forma </w:t>
@@ -3007,6 +3094,7 @@
     <w:p>
       <w:pPr>
         <w:ind w:left="720"/>
+        <w:jc w:val="both"/>
       </w:pPr>
       <w:r>
         <w:t xml:space="preserve">Para la clasificación de los productos del trabajo se define que los ítems de configuración van a ser las entregas </w:t>
@@ -3273,17 +3361,17 @@
               <w:cnfStyle w:val="000000100000" w:firstRow="0" w:lastRow="0" w:firstColumn="0" w:lastColumn="0" w:oddVBand="0" w:evenVBand="0" w:oddHBand="1" w:evenHBand="0" w:firstRowFirstColumn="0" w:firstRowLastColumn="0" w:lastRowFirstColumn="0" w:lastRowLastColumn="0"/>
             </w:pPr>
             <w:r>
+              <w:t>- cronograma de implementación</w:t>
+            </w:r>
+          </w:p>
+          <w:p>
+            <w:pPr>
+              <w:pStyle w:val="Prrafodelista"/>
+              <w:ind w:left="0"/>
+              <w:cnfStyle w:val="000000100000" w:firstRow="0" w:lastRow="0" w:firstColumn="0" w:lastColumn="0" w:oddVBand="0" w:evenVBand="0" w:oddHBand="1" w:evenHBand="0" w:firstRowFirstColumn="0" w:firstRowLastColumn="0" w:lastRowFirstColumn="0" w:lastRowLastColumn="0"/>
+            </w:pPr>
+            <w:r>
               <w:lastRenderedPageBreak/>
-              <w:t>- cronograma de implementación</w:t>
-            </w:r>
-          </w:p>
-          <w:p>
-            <w:pPr>
-              <w:pStyle w:val="Prrafodelista"/>
-              <w:ind w:left="0"/>
-              <w:cnfStyle w:val="000000100000" w:firstRow="0" w:lastRow="0" w:firstColumn="0" w:lastColumn="0" w:oddVBand="0" w:evenVBand="0" w:oddHBand="1" w:evenHBand="0" w:firstRowFirstColumn="0" w:firstRowLastColumn="0" w:lastRowFirstColumn="0" w:lastRowLastColumn="0"/>
-            </w:pPr>
-            <w:r>
               <w:t>- Estrategia para gestión de incidencias y solicitudes de cambio</w:t>
             </w:r>
           </w:p>
@@ -3339,7 +3427,1880 @@
         <w:t>I</w:t>
       </w:r>
       <w:r>
-        <w:t>dentificación de métodos</w:t>
+        <w:t xml:space="preserve">dentificación de elementos de configuración </w:t>
+      </w:r>
+    </w:p>
+    <w:p>
+      <w:pPr>
+        <w:pStyle w:val="Textoindependiente"/>
+        <w:jc w:val="both"/>
+      </w:pPr>
+      <w:r>
+        <w:t xml:space="preserve">Los elementos de configuración son los que describen como el proyecto y sus artefactos </w:t>
+      </w:r>
+      <w:r>
+        <w:t>van</w:t>
+      </w:r>
+      <w:r>
+        <w:t xml:space="preserve"> a ser identificado</w:t>
+      </w:r>
+      <w:r>
+        <w:t>s</w:t>
+      </w:r>
+      <w:r>
+        <w:t>, numerado</w:t>
+      </w:r>
+      <w:r>
+        <w:t>s</w:t>
+      </w:r>
+      <w:r>
+        <w:t>, marcado</w:t>
+      </w:r>
+      <w:r>
+        <w:t>s</w:t>
+      </w:r>
+      <w:r>
+        <w:t xml:space="preserve"> y organizado</w:t>
+      </w:r>
+      <w:r>
+        <w:t xml:space="preserve">s, la decisión de cuales de los entregables serán elementos de configuración será tomada por el SCMR, esto para que al momento de realizar un cambio o recuperar una versión </w:t>
+      </w:r>
+      <w:r>
+        <w:t>anterior del</w:t>
+      </w:r>
+      <w:r>
+        <w:t xml:space="preserve"> sistema</w:t>
+      </w:r>
+      <w:r>
+        <w:t xml:space="preserve"> no ocurra una incompatibilidad con los otros artefactos manteniendo la integridad del proyecto</w:t>
+      </w:r>
+      <w:r>
+        <w:t>.</w:t>
+      </w:r>
+    </w:p>
+    <w:tbl>
+      <w:tblPr>
+        <w:tblStyle w:val="Tabladecuadrcula4-nfasis5"/>
+        <w:tblW w:w="0" w:type="auto"/>
+        <w:tblInd w:w="704" w:type="dxa"/>
+        <w:tblLook w:val="04A0" w:firstRow="1" w:lastRow="0" w:firstColumn="1" w:lastColumn="0" w:noHBand="0" w:noVBand="1"/>
+      </w:tblPr>
+      <w:tblGrid>
+        <w:gridCol w:w="3971"/>
+        <w:gridCol w:w="4675"/>
+      </w:tblGrid>
+      <w:tr>
+        <w:trPr>
+          <w:cnfStyle w:val="100000000000" w:firstRow="1" w:lastRow="0" w:firstColumn="0" w:lastColumn="0" w:oddVBand="0" w:evenVBand="0" w:oddHBand="0" w:evenHBand="0" w:firstRowFirstColumn="0" w:firstRowLastColumn="0" w:lastRowFirstColumn="0" w:lastRowLastColumn="0"/>
+        </w:trPr>
+        <w:tc>
+          <w:tcPr>
+            <w:cnfStyle w:val="001000000000" w:firstRow="0" w:lastRow="0" w:firstColumn="1" w:lastColumn="0" w:oddVBand="0" w:evenVBand="0" w:oddHBand="0" w:evenHBand="0" w:firstRowFirstColumn="0" w:firstRowLastColumn="0" w:lastRowFirstColumn="0" w:lastRowLastColumn="0"/>
+            <w:tcW w:w="3971" w:type="dxa"/>
+          </w:tcPr>
+          <w:p>
+            <w:pPr>
+              <w:pStyle w:val="Textoindependiente"/>
+              <w:ind w:left="0"/>
+              <w:jc w:val="center"/>
+            </w:pPr>
+            <w:r>
+              <w:t>Elemento de configuración</w:t>
+            </w:r>
+          </w:p>
+        </w:tc>
+        <w:tc>
+          <w:tcPr>
+            <w:tcW w:w="4675" w:type="dxa"/>
+          </w:tcPr>
+          <w:p>
+            <w:pPr>
+              <w:pStyle w:val="Textoindependiente"/>
+              <w:ind w:left="0"/>
+              <w:jc w:val="center"/>
+              <w:cnfStyle w:val="100000000000" w:firstRow="1" w:lastRow="0" w:firstColumn="0" w:lastColumn="0" w:oddVBand="0" w:evenVBand="0" w:oddHBand="0" w:evenHBand="0" w:firstRowFirstColumn="0" w:firstRowLastColumn="0" w:lastRowFirstColumn="0" w:lastRowLastColumn="0"/>
+            </w:pPr>
+            <w:r>
+              <w:t>Productos de trabajo</w:t>
+            </w:r>
+          </w:p>
+        </w:tc>
+      </w:tr>
+      <w:tr>
+        <w:trPr>
+          <w:cnfStyle w:val="000000100000" w:firstRow="0" w:lastRow="0" w:firstColumn="0" w:lastColumn="0" w:oddVBand="0" w:evenVBand="0" w:oddHBand="1" w:evenHBand="0" w:firstRowFirstColumn="0" w:firstRowLastColumn="0" w:lastRowFirstColumn="0" w:lastRowLastColumn="0"/>
+        </w:trPr>
+        <w:tc>
+          <w:tcPr>
+            <w:cnfStyle w:val="001000000000" w:firstRow="0" w:lastRow="0" w:firstColumn="1" w:lastColumn="0" w:oddVBand="0" w:evenVBand="0" w:oddHBand="0" w:evenHBand="0" w:firstRowFirstColumn="0" w:firstRowLastColumn="0" w:lastRowFirstColumn="0" w:lastRowLastColumn="0"/>
+            <w:tcW w:w="3971" w:type="dxa"/>
+          </w:tcPr>
+          <w:p>
+            <w:pPr>
+              <w:pStyle w:val="Textoindependiente"/>
+              <w:ind w:left="0"/>
+            </w:pPr>
+            <w:r>
+              <w:t>Planeación</w:t>
+            </w:r>
+            <w:r>
+              <w:t>,</w:t>
+            </w:r>
+            <w:r>
+              <w:t xml:space="preserve"> análisis </w:t>
+            </w:r>
+            <w:r>
+              <w:t>y diseño</w:t>
+            </w:r>
+          </w:p>
+        </w:tc>
+        <w:tc>
+          <w:tcPr>
+            <w:tcW w:w="4675" w:type="dxa"/>
+          </w:tcPr>
+          <w:p>
+            <w:pPr>
+              <w:pStyle w:val="Prrafodelista"/>
+              <w:numPr>
+                <w:ilvl w:val="0"/>
+                <w:numId w:val="33"/>
+              </w:numPr>
+              <w:cnfStyle w:val="000000100000" w:firstRow="0" w:lastRow="0" w:firstColumn="0" w:lastColumn="0" w:oddVBand="0" w:evenVBand="0" w:oddHBand="1" w:evenHBand="0" w:firstRowFirstColumn="0" w:firstRowLastColumn="0" w:lastRowFirstColumn="0" w:lastRowLastColumn="0"/>
+            </w:pPr>
+            <w:r>
+              <w:t xml:space="preserve">Plan de administración de riesgos </w:t>
+            </w:r>
+          </w:p>
+          <w:p>
+            <w:pPr>
+              <w:pStyle w:val="Prrafodelista"/>
+              <w:numPr>
+                <w:ilvl w:val="0"/>
+                <w:numId w:val="33"/>
+              </w:numPr>
+              <w:cnfStyle w:val="000000100000" w:firstRow="0" w:lastRow="0" w:firstColumn="0" w:lastColumn="0" w:oddVBand="0" w:evenVBand="0" w:oddHBand="1" w:evenHBand="0" w:firstRowFirstColumn="0" w:firstRowLastColumn="0" w:lastRowFirstColumn="0" w:lastRowLastColumn="0"/>
+            </w:pPr>
+            <w:r>
+              <w:t>Plan de aseguramiento de la calidad</w:t>
+            </w:r>
+          </w:p>
+          <w:p>
+            <w:pPr>
+              <w:pStyle w:val="Prrafodelista"/>
+              <w:numPr>
+                <w:ilvl w:val="0"/>
+                <w:numId w:val="33"/>
+              </w:numPr>
+              <w:cnfStyle w:val="000000100000" w:firstRow="0" w:lastRow="0" w:firstColumn="0" w:lastColumn="0" w:oddVBand="0" w:evenVBand="0" w:oddHBand="1" w:evenHBand="0" w:firstRowFirstColumn="0" w:firstRowLastColumn="0" w:lastRowFirstColumn="0" w:lastRowLastColumn="0"/>
+            </w:pPr>
+            <w:r>
+              <w:t>Cronograma de actividades</w:t>
+            </w:r>
+          </w:p>
+          <w:p>
+            <w:pPr>
+              <w:pStyle w:val="Prrafodelista"/>
+              <w:numPr>
+                <w:ilvl w:val="0"/>
+                <w:numId w:val="33"/>
+              </w:numPr>
+              <w:cnfStyle w:val="000000100000" w:firstRow="0" w:lastRow="0" w:firstColumn="0" w:lastColumn="0" w:oddVBand="0" w:evenVBand="0" w:oddHBand="1" w:evenHBand="0" w:firstRowFirstColumn="0" w:firstRowLastColumn="0" w:lastRowFirstColumn="0" w:lastRowLastColumn="0"/>
+            </w:pPr>
+            <w:r>
+              <w:t>Estructura WBS</w:t>
+            </w:r>
+          </w:p>
+          <w:p>
+            <w:pPr>
+              <w:pStyle w:val="Prrafodelista"/>
+              <w:numPr>
+                <w:ilvl w:val="0"/>
+                <w:numId w:val="33"/>
+              </w:numPr>
+              <w:cnfStyle w:val="000000100000" w:firstRow="0" w:lastRow="0" w:firstColumn="0" w:lastColumn="0" w:oddVBand="0" w:evenVBand="0" w:oddHBand="1" w:evenHBand="0" w:firstRowFirstColumn="0" w:firstRowLastColumn="0" w:lastRowFirstColumn="0" w:lastRowLastColumn="0"/>
+            </w:pPr>
+            <w:r>
+              <w:t xml:space="preserve">Documento de estimación </w:t>
+            </w:r>
+          </w:p>
+          <w:p>
+            <w:pPr>
+              <w:pStyle w:val="Prrafodelista"/>
+              <w:numPr>
+                <w:ilvl w:val="0"/>
+                <w:numId w:val="33"/>
+              </w:numPr>
+              <w:cnfStyle w:val="000000100000" w:firstRow="0" w:lastRow="0" w:firstColumn="0" w:lastColumn="0" w:oddVBand="0" w:evenVBand="0" w:oddHBand="1" w:evenHBand="0" w:firstRowFirstColumn="0" w:firstRowLastColumn="0" w:lastRowFirstColumn="0" w:lastRowLastColumn="0"/>
+            </w:pPr>
+            <w:r>
+              <w:t xml:space="preserve">Plan de medición y análisis </w:t>
+            </w:r>
+          </w:p>
+          <w:p>
+            <w:pPr>
+              <w:pStyle w:val="Prrafodelista"/>
+              <w:numPr>
+                <w:ilvl w:val="0"/>
+                <w:numId w:val="33"/>
+              </w:numPr>
+              <w:cnfStyle w:val="000000100000" w:firstRow="0" w:lastRow="0" w:firstColumn="0" w:lastColumn="0" w:oddVBand="0" w:evenVBand="0" w:oddHBand="1" w:evenHBand="0" w:firstRowFirstColumn="0" w:firstRowLastColumn="0" w:lastRowFirstColumn="0" w:lastRowLastColumn="0"/>
+            </w:pPr>
+            <w:r>
+              <w:t>Documento</w:t>
+            </w:r>
+            <w:r>
+              <w:t xml:space="preserve"> de estrategia SCM del proyecto</w:t>
+            </w:r>
+          </w:p>
+          <w:p>
+            <w:pPr>
+              <w:pStyle w:val="Prrafodelista"/>
+              <w:numPr>
+                <w:ilvl w:val="0"/>
+                <w:numId w:val="33"/>
+              </w:numPr>
+              <w:cnfStyle w:val="000000100000" w:firstRow="0" w:lastRow="0" w:firstColumn="0" w:lastColumn="0" w:oddVBand="0" w:evenVBand="0" w:oddHBand="1" w:evenHBand="0" w:firstRowFirstColumn="0" w:firstRowLastColumn="0" w:lastRowFirstColumn="0" w:lastRowLastColumn="0"/>
+            </w:pPr>
+            <w:r>
+              <w:t>Documento para gestión de solicitudes de cambio.</w:t>
+            </w:r>
+          </w:p>
+          <w:p>
+            <w:pPr>
+              <w:pStyle w:val="Prrafodelista"/>
+              <w:numPr>
+                <w:ilvl w:val="0"/>
+                <w:numId w:val="33"/>
+              </w:numPr>
+              <w:cnfStyle w:val="000000100000" w:firstRow="0" w:lastRow="0" w:firstColumn="0" w:lastColumn="0" w:oddVBand="0" w:evenVBand="0" w:oddHBand="1" w:evenHBand="0" w:firstRowFirstColumn="0" w:firstRowLastColumn="0" w:lastRowFirstColumn="0" w:lastRowLastColumn="0"/>
+            </w:pPr>
+            <w:r>
+              <w:t>Documento</w:t>
+            </w:r>
+            <w:r>
+              <w:t xml:space="preserve"> de selección de frameworks</w:t>
+            </w:r>
+          </w:p>
+          <w:p>
+            <w:pPr>
+              <w:pStyle w:val="Prrafodelista"/>
+              <w:numPr>
+                <w:ilvl w:val="0"/>
+                <w:numId w:val="33"/>
+              </w:numPr>
+              <w:cnfStyle w:val="000000100000" w:firstRow="0" w:lastRow="0" w:firstColumn="0" w:lastColumn="0" w:oddVBand="0" w:evenVBand="0" w:oddHBand="1" w:evenHBand="0" w:firstRowFirstColumn="0" w:firstRowLastColumn="0" w:lastRowFirstColumn="0" w:lastRowLastColumn="0"/>
+            </w:pPr>
+            <w:r>
+              <w:t>Documento</w:t>
+            </w:r>
+            <w:r>
+              <w:t xml:space="preserve"> arquitectura de software </w:t>
+            </w:r>
+          </w:p>
+          <w:p>
+            <w:pPr>
+              <w:pStyle w:val="Prrafodelista"/>
+              <w:numPr>
+                <w:ilvl w:val="0"/>
+                <w:numId w:val="33"/>
+              </w:numPr>
+              <w:cnfStyle w:val="000000100000" w:firstRow="0" w:lastRow="0" w:firstColumn="0" w:lastColumn="0" w:oddVBand="0" w:evenVBand="0" w:oddHBand="1" w:evenHBand="0" w:firstRowFirstColumn="0" w:firstRowLastColumn="0" w:lastRowFirstColumn="0" w:lastRowLastColumn="0"/>
+            </w:pPr>
+            <w:r>
+              <w:t>Diagrama de secuencia</w:t>
+            </w:r>
+          </w:p>
+          <w:p>
+            <w:pPr>
+              <w:pStyle w:val="Prrafodelista"/>
+              <w:numPr>
+                <w:ilvl w:val="0"/>
+                <w:numId w:val="33"/>
+              </w:numPr>
+              <w:cnfStyle w:val="000000100000" w:firstRow="0" w:lastRow="0" w:firstColumn="0" w:lastColumn="0" w:oddVBand="0" w:evenVBand="0" w:oddHBand="1" w:evenHBand="0" w:firstRowFirstColumn="0" w:firstRowLastColumn="0" w:lastRowFirstColumn="0" w:lastRowLastColumn="0"/>
+            </w:pPr>
+            <w:r>
+              <w:t>Diagrama de clases</w:t>
+            </w:r>
+          </w:p>
+          <w:p>
+            <w:pPr>
+              <w:pStyle w:val="Prrafodelista"/>
+              <w:numPr>
+                <w:ilvl w:val="0"/>
+                <w:numId w:val="33"/>
+              </w:numPr>
+              <w:cnfStyle w:val="000000100000" w:firstRow="0" w:lastRow="0" w:firstColumn="0" w:lastColumn="0" w:oddVBand="0" w:evenVBand="0" w:oddHBand="1" w:evenHBand="0" w:firstRowFirstColumn="0" w:firstRowLastColumn="0" w:lastRowFirstColumn="0" w:lastRowLastColumn="0"/>
+            </w:pPr>
+            <w:r>
+              <w:t xml:space="preserve">Diagrama Componentes </w:t>
+            </w:r>
+          </w:p>
+          <w:p>
+            <w:pPr>
+              <w:pStyle w:val="Prrafodelista"/>
+              <w:numPr>
+                <w:ilvl w:val="0"/>
+                <w:numId w:val="33"/>
+              </w:numPr>
+              <w:cnfStyle w:val="000000100000" w:firstRow="0" w:lastRow="0" w:firstColumn="0" w:lastColumn="0" w:oddVBand="0" w:evenVBand="0" w:oddHBand="1" w:evenHBand="0" w:firstRowFirstColumn="0" w:firstRowLastColumn="0" w:lastRowFirstColumn="0" w:lastRowLastColumn="0"/>
+            </w:pPr>
+            <w:r>
+              <w:t xml:space="preserve">Diagrama de despliegue </w:t>
+            </w:r>
+          </w:p>
+          <w:p>
+            <w:pPr>
+              <w:pStyle w:val="Prrafodelista"/>
+              <w:numPr>
+                <w:ilvl w:val="0"/>
+                <w:numId w:val="33"/>
+              </w:numPr>
+              <w:cnfStyle w:val="000000100000" w:firstRow="0" w:lastRow="0" w:firstColumn="0" w:lastColumn="0" w:oddVBand="0" w:evenVBand="0" w:oddHBand="1" w:evenHBand="0" w:firstRowFirstColumn="0" w:firstRowLastColumn="0" w:lastRowFirstColumn="0" w:lastRowLastColumn="0"/>
+            </w:pPr>
+            <w:r>
+              <w:t>Prototipos de interface</w:t>
+            </w:r>
+          </w:p>
+        </w:tc>
+      </w:tr>
+      <w:tr>
+        <w:tc>
+          <w:tcPr>
+            <w:cnfStyle w:val="001000000000" w:firstRow="0" w:lastRow="0" w:firstColumn="1" w:lastColumn="0" w:oddVBand="0" w:evenVBand="0" w:oddHBand="0" w:evenHBand="0" w:firstRowFirstColumn="0" w:firstRowLastColumn="0" w:lastRowFirstColumn="0" w:lastRowLastColumn="0"/>
+            <w:tcW w:w="3971" w:type="dxa"/>
+          </w:tcPr>
+          <w:p>
+            <w:pPr>
+              <w:pStyle w:val="Textoindependiente"/>
+              <w:ind w:left="0"/>
+            </w:pPr>
+            <w:r>
+              <w:t xml:space="preserve">Implementación del proyecto  </w:t>
+            </w:r>
+          </w:p>
+        </w:tc>
+        <w:tc>
+          <w:tcPr>
+            <w:tcW w:w="4675" w:type="dxa"/>
+          </w:tcPr>
+          <w:p>
+            <w:pPr>
+              <w:pStyle w:val="Textoindependiente"/>
+              <w:numPr>
+                <w:ilvl w:val="0"/>
+                <w:numId w:val="35"/>
+              </w:numPr>
+              <w:spacing w:after="0"/>
+              <w:cnfStyle w:val="000000000000" w:firstRow="0" w:lastRow="0" w:firstColumn="0" w:lastColumn="0" w:oddVBand="0" w:evenVBand="0" w:oddHBand="0" w:evenHBand="0" w:firstRowFirstColumn="0" w:firstRowLastColumn="0" w:lastRowFirstColumn="0" w:lastRowLastColumn="0"/>
+            </w:pPr>
+            <w:r>
+              <w:t>Implementación de los casos de uso</w:t>
+            </w:r>
+          </w:p>
+          <w:p>
+            <w:pPr>
+              <w:pStyle w:val="Textoindependiente"/>
+              <w:numPr>
+                <w:ilvl w:val="0"/>
+                <w:numId w:val="35"/>
+              </w:numPr>
+              <w:spacing w:after="0"/>
+              <w:cnfStyle w:val="000000000000" w:firstRow="0" w:lastRow="0" w:firstColumn="0" w:lastColumn="0" w:oddVBand="0" w:evenVBand="0" w:oddHBand="0" w:evenHBand="0" w:firstRowFirstColumn="0" w:firstRowLastColumn="0" w:lastRowFirstColumn="0" w:lastRowLastColumn="0"/>
+            </w:pPr>
+            <w:r>
+              <w:t>Bases de datos</w:t>
+            </w:r>
+          </w:p>
+          <w:p>
+            <w:pPr>
+              <w:pStyle w:val="Textoindependiente"/>
+              <w:numPr>
+                <w:ilvl w:val="0"/>
+                <w:numId w:val="35"/>
+              </w:numPr>
+              <w:spacing w:after="0"/>
+              <w:cnfStyle w:val="000000000000" w:firstRow="0" w:lastRow="0" w:firstColumn="0" w:lastColumn="0" w:oddVBand="0" w:evenVBand="0" w:oddHBand="0" w:evenHBand="0" w:firstRowFirstColumn="0" w:firstRowLastColumn="0" w:lastRowFirstColumn="0" w:lastRowLastColumn="0"/>
+            </w:pPr>
+            <w:r>
+              <w:t xml:space="preserve">Prototipos </w:t>
+            </w:r>
+          </w:p>
+          <w:p>
+            <w:pPr>
+              <w:pStyle w:val="Textoindependiente"/>
+              <w:numPr>
+                <w:ilvl w:val="0"/>
+                <w:numId w:val="35"/>
+              </w:numPr>
+              <w:spacing w:after="0"/>
+              <w:cnfStyle w:val="000000000000" w:firstRow="0" w:lastRow="0" w:firstColumn="0" w:lastColumn="0" w:oddVBand="0" w:evenVBand="0" w:oddHBand="0" w:evenHBand="0" w:firstRowFirstColumn="0" w:firstRowLastColumn="0" w:lastRowFirstColumn="0" w:lastRowLastColumn="0"/>
+            </w:pPr>
+            <w:r>
+              <w:t>Manuales de usuario</w:t>
+            </w:r>
+          </w:p>
+        </w:tc>
+      </w:tr>
+      <w:tr>
+        <w:trPr>
+          <w:cnfStyle w:val="000000100000" w:firstRow="0" w:lastRow="0" w:firstColumn="0" w:lastColumn="0" w:oddVBand="0" w:evenVBand="0" w:oddHBand="1" w:evenHBand="0" w:firstRowFirstColumn="0" w:firstRowLastColumn="0" w:lastRowFirstColumn="0" w:lastRowLastColumn="0"/>
+        </w:trPr>
+        <w:tc>
+          <w:tcPr>
+            <w:cnfStyle w:val="001000000000" w:firstRow="0" w:lastRow="0" w:firstColumn="1" w:lastColumn="0" w:oddVBand="0" w:evenVBand="0" w:oddHBand="0" w:evenHBand="0" w:firstRowFirstColumn="0" w:firstRowLastColumn="0" w:lastRowFirstColumn="0" w:lastRowLastColumn="0"/>
+            <w:tcW w:w="3971" w:type="dxa"/>
+          </w:tcPr>
+          <w:p>
+            <w:pPr>
+              <w:pStyle w:val="Textoindependiente"/>
+              <w:ind w:left="0"/>
+            </w:pPr>
+            <w:r>
+              <w:t xml:space="preserve">Auditorias </w:t>
+            </w:r>
+          </w:p>
+        </w:tc>
+        <w:tc>
+          <w:tcPr>
+            <w:tcW w:w="4675" w:type="dxa"/>
+          </w:tcPr>
+          <w:p>
+            <w:pPr>
+              <w:pStyle w:val="Textoindependiente"/>
+              <w:numPr>
+                <w:ilvl w:val="0"/>
+                <w:numId w:val="36"/>
+              </w:numPr>
+              <w:spacing w:after="0"/>
+              <w:cnfStyle w:val="000000100000" w:firstRow="0" w:lastRow="0" w:firstColumn="0" w:lastColumn="0" w:oddVBand="0" w:evenVBand="0" w:oddHBand="1" w:evenHBand="0" w:firstRowFirstColumn="0" w:firstRowLastColumn="0" w:lastRowFirstColumn="0" w:lastRowLastColumn="0"/>
+            </w:pPr>
+            <w:r>
+              <w:t>Plan de pruebas</w:t>
+            </w:r>
+          </w:p>
+          <w:p>
+            <w:pPr>
+              <w:pStyle w:val="Textoindependiente"/>
+              <w:numPr>
+                <w:ilvl w:val="0"/>
+                <w:numId w:val="36"/>
+              </w:numPr>
+              <w:spacing w:after="0"/>
+              <w:cnfStyle w:val="000000100000" w:firstRow="0" w:lastRow="0" w:firstColumn="0" w:lastColumn="0" w:oddVBand="0" w:evenVBand="0" w:oddHBand="1" w:evenHBand="0" w:firstRowFirstColumn="0" w:firstRowLastColumn="0" w:lastRowFirstColumn="0" w:lastRowLastColumn="0"/>
+            </w:pPr>
+            <w:r>
+              <w:t>Reporte de defectos</w:t>
+            </w:r>
+          </w:p>
+        </w:tc>
+      </w:tr>
+    </w:tbl>
+    <w:p>
+      <w:pPr>
+        <w:pStyle w:val="Textoindependiente"/>
+      </w:pPr>
+    </w:p>
+    <w:p>
+      <w:pPr>
+        <w:pStyle w:val="Ttulo3"/>
+      </w:pPr>
+      <w:r>
+        <w:t>Identificación de elementos de configuración y productos de trabajo</w:t>
+      </w:r>
+    </w:p>
+    <w:p/>
+    <w:tbl>
+      <w:tblPr>
+        <w:tblStyle w:val="Tabladecuadrcula4-nfasis5"/>
+        <w:tblW w:w="8647" w:type="dxa"/>
+        <w:tblInd w:w="704" w:type="dxa"/>
+        <w:tblLayout w:type="fixed"/>
+        <w:tblLook w:val="04A0" w:firstRow="1" w:lastRow="0" w:firstColumn="1" w:lastColumn="0" w:noHBand="0" w:noVBand="1"/>
+      </w:tblPr>
+      <w:tblGrid>
+        <w:gridCol w:w="704"/>
+        <w:gridCol w:w="2621"/>
+        <w:gridCol w:w="1069"/>
+        <w:gridCol w:w="4253"/>
+      </w:tblGrid>
+      <w:tr>
+        <w:trPr>
+          <w:cnfStyle w:val="100000000000" w:firstRow="1" w:lastRow="0" w:firstColumn="0" w:lastColumn="0" w:oddVBand="0" w:evenVBand="0" w:oddHBand="0" w:evenHBand="0" w:firstRowFirstColumn="0" w:firstRowLastColumn="0" w:lastRowFirstColumn="0" w:lastRowLastColumn="0"/>
+        </w:trPr>
+        <w:tc>
+          <w:tcPr>
+            <w:cnfStyle w:val="001000000000" w:firstRow="0" w:lastRow="0" w:firstColumn="1" w:lastColumn="0" w:oddVBand="0" w:evenVBand="0" w:oddHBand="0" w:evenHBand="0" w:firstRowFirstColumn="0" w:firstRowLastColumn="0" w:lastRowFirstColumn="0" w:lastRowLastColumn="0"/>
+            <w:tcW w:w="704" w:type="dxa"/>
+          </w:tcPr>
+          <w:p>
+            <w:pPr>
+              <w:pStyle w:val="Textoindependiente"/>
+              <w:ind w:left="0"/>
+              <w:jc w:val="center"/>
+            </w:pPr>
+            <w:r>
+              <w:t>Id</w:t>
+            </w:r>
+          </w:p>
+        </w:tc>
+        <w:tc>
+          <w:tcPr>
+            <w:tcW w:w="2621" w:type="dxa"/>
+          </w:tcPr>
+          <w:p>
+            <w:pPr>
+              <w:pStyle w:val="Textoindependiente"/>
+              <w:ind w:left="0"/>
+              <w:jc w:val="center"/>
+              <w:cnfStyle w:val="100000000000" w:firstRow="1" w:lastRow="0" w:firstColumn="0" w:lastColumn="0" w:oddVBand="0" w:evenVBand="0" w:oddHBand="0" w:evenHBand="0" w:firstRowFirstColumn="0" w:firstRowLastColumn="0" w:lastRowFirstColumn="0" w:lastRowLastColumn="0"/>
+            </w:pPr>
+            <w:r>
+              <w:t>Elemento de configuración</w:t>
+            </w:r>
+          </w:p>
+        </w:tc>
+        <w:tc>
+          <w:tcPr>
+            <w:tcW w:w="1069" w:type="dxa"/>
+          </w:tcPr>
+          <w:p>
+            <w:pPr>
+              <w:pStyle w:val="Textoindependiente"/>
+              <w:ind w:left="0"/>
+              <w:jc w:val="center"/>
+              <w:cnfStyle w:val="100000000000" w:firstRow="1" w:lastRow="0" w:firstColumn="0" w:lastColumn="0" w:oddVBand="0" w:evenVBand="0" w:oddHBand="0" w:evenHBand="0" w:firstRowFirstColumn="0" w:firstRowLastColumn="0" w:lastRowFirstColumn="0" w:lastRowLastColumn="0"/>
+            </w:pPr>
+            <w:r>
+              <w:t>Id</w:t>
+            </w:r>
+          </w:p>
+        </w:tc>
+        <w:tc>
+          <w:tcPr>
+            <w:tcW w:w="4253" w:type="dxa"/>
+          </w:tcPr>
+          <w:p>
+            <w:pPr>
+              <w:pStyle w:val="Textoindependiente"/>
+              <w:ind w:left="0"/>
+              <w:jc w:val="center"/>
+              <w:cnfStyle w:val="100000000000" w:firstRow="1" w:lastRow="0" w:firstColumn="0" w:lastColumn="0" w:oddVBand="0" w:evenVBand="0" w:oddHBand="0" w:evenHBand="0" w:firstRowFirstColumn="0" w:firstRowLastColumn="0" w:lastRowFirstColumn="0" w:lastRowLastColumn="0"/>
+            </w:pPr>
+            <w:r>
+              <w:t>Productos de trabajo</w:t>
+            </w:r>
+          </w:p>
+        </w:tc>
+      </w:tr>
+      <w:tr>
+        <w:trPr>
+          <w:cnfStyle w:val="000000100000" w:firstRow="0" w:lastRow="0" w:firstColumn="0" w:lastColumn="0" w:oddVBand="0" w:evenVBand="0" w:oddHBand="1" w:evenHBand="0" w:firstRowFirstColumn="0" w:firstRowLastColumn="0" w:lastRowFirstColumn="0" w:lastRowLastColumn="0"/>
+          <w:trHeight w:val="270"/>
+        </w:trPr>
+        <w:tc>
+          <w:tcPr>
+            <w:cnfStyle w:val="001000000000" w:firstRow="0" w:lastRow="0" w:firstColumn="1" w:lastColumn="0" w:oddVBand="0" w:evenVBand="0" w:oddHBand="0" w:evenHBand="0" w:firstRowFirstColumn="0" w:firstRowLastColumn="0" w:lastRowFirstColumn="0" w:lastRowLastColumn="0"/>
+            <w:tcW w:w="704" w:type="dxa"/>
+            <w:vMerge w:val="restart"/>
+          </w:tcPr>
+          <w:p>
+            <w:pPr>
+              <w:pStyle w:val="Textoindependiente"/>
+              <w:ind w:left="0"/>
+            </w:pPr>
+            <w:r>
+              <w:t>PAD</w:t>
+            </w:r>
+          </w:p>
+        </w:tc>
+        <w:tc>
+          <w:tcPr>
+            <w:tcW w:w="2621" w:type="dxa"/>
+            <w:vMerge w:val="restart"/>
+          </w:tcPr>
+          <w:p>
+            <w:pPr>
+              <w:pStyle w:val="Textoindependiente"/>
+              <w:ind w:left="0"/>
+              <w:cnfStyle w:val="000000100000" w:firstRow="0" w:lastRow="0" w:firstColumn="0" w:lastColumn="0" w:oddVBand="0" w:evenVBand="0" w:oddHBand="1" w:evenHBand="0" w:firstRowFirstColumn="0" w:firstRowLastColumn="0" w:lastRowFirstColumn="0" w:lastRowLastColumn="0"/>
+            </w:pPr>
+            <w:r>
+              <w:t>Planeación, análisis y diseño</w:t>
+            </w:r>
+          </w:p>
+        </w:tc>
+        <w:tc>
+          <w:tcPr>
+            <w:tcW w:w="1069" w:type="dxa"/>
+          </w:tcPr>
+          <w:p>
+            <w:pPr>
+              <w:cnfStyle w:val="000000100000" w:firstRow="0" w:lastRow="0" w:firstColumn="0" w:lastColumn="0" w:oddVBand="0" w:evenVBand="0" w:oddHBand="1" w:evenHBand="0" w:firstRowFirstColumn="0" w:firstRowLastColumn="0" w:lastRowFirstColumn="0" w:lastRowLastColumn="0"/>
+            </w:pPr>
+            <w:r>
+              <w:t>PAD-001</w:t>
+            </w:r>
+          </w:p>
+        </w:tc>
+        <w:tc>
+          <w:tcPr>
+            <w:tcW w:w="4253" w:type="dxa"/>
+          </w:tcPr>
+          <w:p>
+            <w:pPr>
+              <w:cnfStyle w:val="000000100000" w:firstRow="0" w:lastRow="0" w:firstColumn="0" w:lastColumn="0" w:oddVBand="0" w:evenVBand="0" w:oddHBand="1" w:evenHBand="0" w:firstRowFirstColumn="0" w:firstRowLastColumn="0" w:lastRowFirstColumn="0" w:lastRowLastColumn="0"/>
+            </w:pPr>
+            <w:r>
+              <w:t xml:space="preserve">Plan de administración de riesgos </w:t>
+            </w:r>
+          </w:p>
+        </w:tc>
+      </w:tr>
+      <w:tr>
+        <w:trPr>
+          <w:trHeight w:val="270"/>
+        </w:trPr>
+        <w:tc>
+          <w:tcPr>
+            <w:cnfStyle w:val="001000000000" w:firstRow="0" w:lastRow="0" w:firstColumn="1" w:lastColumn="0" w:oddVBand="0" w:evenVBand="0" w:oddHBand="0" w:evenHBand="0" w:firstRowFirstColumn="0" w:firstRowLastColumn="0" w:lastRowFirstColumn="0" w:lastRowLastColumn="0"/>
+            <w:tcW w:w="704" w:type="dxa"/>
+            <w:vMerge/>
+            <w:shd w:val="clear" w:color="auto" w:fill="D9E2F3" w:themeFill="accent5" w:themeFillTint="33"/>
+          </w:tcPr>
+          <w:p>
+            <w:pPr>
+              <w:pStyle w:val="Textoindependiente"/>
+              <w:ind w:left="0"/>
+            </w:pPr>
+          </w:p>
+        </w:tc>
+        <w:tc>
+          <w:tcPr>
+            <w:tcW w:w="2621" w:type="dxa"/>
+            <w:vMerge/>
+            <w:shd w:val="clear" w:color="auto" w:fill="D9E2F3" w:themeFill="accent5" w:themeFillTint="33"/>
+          </w:tcPr>
+          <w:p>
+            <w:pPr>
+              <w:pStyle w:val="Textoindependiente"/>
+              <w:ind w:left="0"/>
+              <w:cnfStyle w:val="000000000000" w:firstRow="0" w:lastRow="0" w:firstColumn="0" w:lastColumn="0" w:oddVBand="0" w:evenVBand="0" w:oddHBand="0" w:evenHBand="0" w:firstRowFirstColumn="0" w:firstRowLastColumn="0" w:lastRowFirstColumn="0" w:lastRowLastColumn="0"/>
+            </w:pPr>
+          </w:p>
+        </w:tc>
+        <w:tc>
+          <w:tcPr>
+            <w:tcW w:w="1069" w:type="dxa"/>
+            <w:shd w:val="clear" w:color="auto" w:fill="D9E2F3" w:themeFill="accent5" w:themeFillTint="33"/>
+          </w:tcPr>
+          <w:p>
+            <w:pPr>
+              <w:cnfStyle w:val="000000000000" w:firstRow="0" w:lastRow="0" w:firstColumn="0" w:lastColumn="0" w:oddVBand="0" w:evenVBand="0" w:oddHBand="0" w:evenHBand="0" w:firstRowFirstColumn="0" w:firstRowLastColumn="0" w:lastRowFirstColumn="0" w:lastRowLastColumn="0"/>
+            </w:pPr>
+            <w:r>
+              <w:t>PAD-002</w:t>
+            </w:r>
+          </w:p>
+        </w:tc>
+        <w:tc>
+          <w:tcPr>
+            <w:tcW w:w="4253" w:type="dxa"/>
+            <w:shd w:val="clear" w:color="auto" w:fill="D9E2F3" w:themeFill="accent5" w:themeFillTint="33"/>
+          </w:tcPr>
+          <w:p>
+            <w:pPr>
+              <w:cnfStyle w:val="000000000000" w:firstRow="0" w:lastRow="0" w:firstColumn="0" w:lastColumn="0" w:oddVBand="0" w:evenVBand="0" w:oddHBand="0" w:evenHBand="0" w:firstRowFirstColumn="0" w:firstRowLastColumn="0" w:lastRowFirstColumn="0" w:lastRowLastColumn="0"/>
+            </w:pPr>
+            <w:r>
+              <w:t>Plan de aseguramiento de la calidad</w:t>
+            </w:r>
+          </w:p>
+        </w:tc>
+      </w:tr>
+      <w:tr>
+        <w:trPr>
+          <w:cnfStyle w:val="000000100000" w:firstRow="0" w:lastRow="0" w:firstColumn="0" w:lastColumn="0" w:oddVBand="0" w:evenVBand="0" w:oddHBand="1" w:evenHBand="0" w:firstRowFirstColumn="0" w:firstRowLastColumn="0" w:lastRowFirstColumn="0" w:lastRowLastColumn="0"/>
+          <w:trHeight w:val="270"/>
+        </w:trPr>
+        <w:tc>
+          <w:tcPr>
+            <w:cnfStyle w:val="001000000000" w:firstRow="0" w:lastRow="0" w:firstColumn="1" w:lastColumn="0" w:oddVBand="0" w:evenVBand="0" w:oddHBand="0" w:evenHBand="0" w:firstRowFirstColumn="0" w:firstRowLastColumn="0" w:lastRowFirstColumn="0" w:lastRowLastColumn="0"/>
+            <w:tcW w:w="704" w:type="dxa"/>
+            <w:vMerge/>
+          </w:tcPr>
+          <w:p>
+            <w:pPr>
+              <w:pStyle w:val="Textoindependiente"/>
+              <w:ind w:left="0"/>
+            </w:pPr>
+          </w:p>
+        </w:tc>
+        <w:tc>
+          <w:tcPr>
+            <w:tcW w:w="2621" w:type="dxa"/>
+            <w:vMerge/>
+          </w:tcPr>
+          <w:p>
+            <w:pPr>
+              <w:pStyle w:val="Textoindependiente"/>
+              <w:ind w:left="0"/>
+              <w:cnfStyle w:val="000000100000" w:firstRow="0" w:lastRow="0" w:firstColumn="0" w:lastColumn="0" w:oddVBand="0" w:evenVBand="0" w:oddHBand="1" w:evenHBand="0" w:firstRowFirstColumn="0" w:firstRowLastColumn="0" w:lastRowFirstColumn="0" w:lastRowLastColumn="0"/>
+            </w:pPr>
+          </w:p>
+        </w:tc>
+        <w:tc>
+          <w:tcPr>
+            <w:tcW w:w="1069" w:type="dxa"/>
+          </w:tcPr>
+          <w:p>
+            <w:pPr>
+              <w:cnfStyle w:val="000000100000" w:firstRow="0" w:lastRow="0" w:firstColumn="0" w:lastColumn="0" w:oddVBand="0" w:evenVBand="0" w:oddHBand="1" w:evenHBand="0" w:firstRowFirstColumn="0" w:firstRowLastColumn="0" w:lastRowFirstColumn="0" w:lastRowLastColumn="0"/>
+            </w:pPr>
+            <w:r>
+              <w:t>PAD-003</w:t>
+            </w:r>
+          </w:p>
+        </w:tc>
+        <w:tc>
+          <w:tcPr>
+            <w:tcW w:w="4253" w:type="dxa"/>
+          </w:tcPr>
+          <w:p>
+            <w:pPr>
+              <w:cnfStyle w:val="000000100000" w:firstRow="0" w:lastRow="0" w:firstColumn="0" w:lastColumn="0" w:oddVBand="0" w:evenVBand="0" w:oddHBand="1" w:evenHBand="0" w:firstRowFirstColumn="0" w:firstRowLastColumn="0" w:lastRowFirstColumn="0" w:lastRowLastColumn="0"/>
+            </w:pPr>
+            <w:r>
+              <w:t>Cronograma de actividades</w:t>
+            </w:r>
+          </w:p>
+        </w:tc>
+      </w:tr>
+      <w:tr>
+        <w:trPr>
+          <w:trHeight w:val="270"/>
+        </w:trPr>
+        <w:tc>
+          <w:tcPr>
+            <w:cnfStyle w:val="001000000000" w:firstRow="0" w:lastRow="0" w:firstColumn="1" w:lastColumn="0" w:oddVBand="0" w:evenVBand="0" w:oddHBand="0" w:evenHBand="0" w:firstRowFirstColumn="0" w:firstRowLastColumn="0" w:lastRowFirstColumn="0" w:lastRowLastColumn="0"/>
+            <w:tcW w:w="704" w:type="dxa"/>
+            <w:vMerge/>
+            <w:shd w:val="clear" w:color="auto" w:fill="D9E2F3" w:themeFill="accent5" w:themeFillTint="33"/>
+          </w:tcPr>
+          <w:p>
+            <w:pPr>
+              <w:pStyle w:val="Textoindependiente"/>
+              <w:ind w:left="0"/>
+            </w:pPr>
+          </w:p>
+        </w:tc>
+        <w:tc>
+          <w:tcPr>
+            <w:tcW w:w="2621" w:type="dxa"/>
+            <w:vMerge/>
+            <w:shd w:val="clear" w:color="auto" w:fill="D9E2F3" w:themeFill="accent5" w:themeFillTint="33"/>
+          </w:tcPr>
+          <w:p>
+            <w:pPr>
+              <w:pStyle w:val="Textoindependiente"/>
+              <w:ind w:left="0"/>
+              <w:cnfStyle w:val="000000000000" w:firstRow="0" w:lastRow="0" w:firstColumn="0" w:lastColumn="0" w:oddVBand="0" w:evenVBand="0" w:oddHBand="0" w:evenHBand="0" w:firstRowFirstColumn="0" w:firstRowLastColumn="0" w:lastRowFirstColumn="0" w:lastRowLastColumn="0"/>
+            </w:pPr>
+          </w:p>
+        </w:tc>
+        <w:tc>
+          <w:tcPr>
+            <w:tcW w:w="1069" w:type="dxa"/>
+            <w:shd w:val="clear" w:color="auto" w:fill="D9E2F3" w:themeFill="accent5" w:themeFillTint="33"/>
+          </w:tcPr>
+          <w:p>
+            <w:pPr>
+              <w:cnfStyle w:val="000000000000" w:firstRow="0" w:lastRow="0" w:firstColumn="0" w:lastColumn="0" w:oddVBand="0" w:evenVBand="0" w:oddHBand="0" w:evenHBand="0" w:firstRowFirstColumn="0" w:firstRowLastColumn="0" w:lastRowFirstColumn="0" w:lastRowLastColumn="0"/>
+            </w:pPr>
+            <w:r>
+              <w:t>PAD-004</w:t>
+            </w:r>
+          </w:p>
+        </w:tc>
+        <w:tc>
+          <w:tcPr>
+            <w:tcW w:w="4253" w:type="dxa"/>
+            <w:shd w:val="clear" w:color="auto" w:fill="D9E2F3" w:themeFill="accent5" w:themeFillTint="33"/>
+          </w:tcPr>
+          <w:p>
+            <w:pPr>
+              <w:cnfStyle w:val="000000000000" w:firstRow="0" w:lastRow="0" w:firstColumn="0" w:lastColumn="0" w:oddVBand="0" w:evenVBand="0" w:oddHBand="0" w:evenHBand="0" w:firstRowFirstColumn="0" w:firstRowLastColumn="0" w:lastRowFirstColumn="0" w:lastRowLastColumn="0"/>
+            </w:pPr>
+            <w:r>
+              <w:t>Estructura WBS</w:t>
+            </w:r>
+          </w:p>
+        </w:tc>
+      </w:tr>
+      <w:tr>
+        <w:trPr>
+          <w:cnfStyle w:val="000000100000" w:firstRow="0" w:lastRow="0" w:firstColumn="0" w:lastColumn="0" w:oddVBand="0" w:evenVBand="0" w:oddHBand="1" w:evenHBand="0" w:firstRowFirstColumn="0" w:firstRowLastColumn="0" w:lastRowFirstColumn="0" w:lastRowLastColumn="0"/>
+          <w:trHeight w:val="270"/>
+        </w:trPr>
+        <w:tc>
+          <w:tcPr>
+            <w:cnfStyle w:val="001000000000" w:firstRow="0" w:lastRow="0" w:firstColumn="1" w:lastColumn="0" w:oddVBand="0" w:evenVBand="0" w:oddHBand="0" w:evenHBand="0" w:firstRowFirstColumn="0" w:firstRowLastColumn="0" w:lastRowFirstColumn="0" w:lastRowLastColumn="0"/>
+            <w:tcW w:w="704" w:type="dxa"/>
+            <w:vMerge/>
+          </w:tcPr>
+          <w:p>
+            <w:pPr>
+              <w:pStyle w:val="Textoindependiente"/>
+              <w:ind w:left="0"/>
+            </w:pPr>
+          </w:p>
+        </w:tc>
+        <w:tc>
+          <w:tcPr>
+            <w:tcW w:w="2621" w:type="dxa"/>
+            <w:vMerge/>
+          </w:tcPr>
+          <w:p>
+            <w:pPr>
+              <w:pStyle w:val="Textoindependiente"/>
+              <w:ind w:left="0"/>
+              <w:cnfStyle w:val="000000100000" w:firstRow="0" w:lastRow="0" w:firstColumn="0" w:lastColumn="0" w:oddVBand="0" w:evenVBand="0" w:oddHBand="1" w:evenHBand="0" w:firstRowFirstColumn="0" w:firstRowLastColumn="0" w:lastRowFirstColumn="0" w:lastRowLastColumn="0"/>
+            </w:pPr>
+          </w:p>
+        </w:tc>
+        <w:tc>
+          <w:tcPr>
+            <w:tcW w:w="1069" w:type="dxa"/>
+          </w:tcPr>
+          <w:p>
+            <w:pPr>
+              <w:cnfStyle w:val="000000100000" w:firstRow="0" w:lastRow="0" w:firstColumn="0" w:lastColumn="0" w:oddVBand="0" w:evenVBand="0" w:oddHBand="1" w:evenHBand="0" w:firstRowFirstColumn="0" w:firstRowLastColumn="0" w:lastRowFirstColumn="0" w:lastRowLastColumn="0"/>
+            </w:pPr>
+            <w:r>
+              <w:t>PAD-005</w:t>
+            </w:r>
+          </w:p>
+        </w:tc>
+        <w:tc>
+          <w:tcPr>
+            <w:tcW w:w="4253" w:type="dxa"/>
+          </w:tcPr>
+          <w:p>
+            <w:pPr>
+              <w:cnfStyle w:val="000000100000" w:firstRow="0" w:lastRow="0" w:firstColumn="0" w:lastColumn="0" w:oddVBand="0" w:evenVBand="0" w:oddHBand="1" w:evenHBand="0" w:firstRowFirstColumn="0" w:firstRowLastColumn="0" w:lastRowFirstColumn="0" w:lastRowLastColumn="0"/>
+            </w:pPr>
+            <w:r>
+              <w:t xml:space="preserve">Documento de estimación </w:t>
+            </w:r>
+          </w:p>
+        </w:tc>
+      </w:tr>
+      <w:tr>
+        <w:trPr>
+          <w:trHeight w:val="270"/>
+        </w:trPr>
+        <w:tc>
+          <w:tcPr>
+            <w:cnfStyle w:val="001000000000" w:firstRow="0" w:lastRow="0" w:firstColumn="1" w:lastColumn="0" w:oddVBand="0" w:evenVBand="0" w:oddHBand="0" w:evenHBand="0" w:firstRowFirstColumn="0" w:firstRowLastColumn="0" w:lastRowFirstColumn="0" w:lastRowLastColumn="0"/>
+            <w:tcW w:w="704" w:type="dxa"/>
+            <w:vMerge/>
+            <w:shd w:val="clear" w:color="auto" w:fill="D9E2F3" w:themeFill="accent5" w:themeFillTint="33"/>
+          </w:tcPr>
+          <w:p>
+            <w:pPr>
+              <w:pStyle w:val="Textoindependiente"/>
+              <w:ind w:left="0"/>
+            </w:pPr>
+          </w:p>
+        </w:tc>
+        <w:tc>
+          <w:tcPr>
+            <w:tcW w:w="2621" w:type="dxa"/>
+            <w:vMerge/>
+            <w:shd w:val="clear" w:color="auto" w:fill="D9E2F3" w:themeFill="accent5" w:themeFillTint="33"/>
+          </w:tcPr>
+          <w:p>
+            <w:pPr>
+              <w:pStyle w:val="Textoindependiente"/>
+              <w:ind w:left="0"/>
+              <w:cnfStyle w:val="000000000000" w:firstRow="0" w:lastRow="0" w:firstColumn="0" w:lastColumn="0" w:oddVBand="0" w:evenVBand="0" w:oddHBand="0" w:evenHBand="0" w:firstRowFirstColumn="0" w:firstRowLastColumn="0" w:lastRowFirstColumn="0" w:lastRowLastColumn="0"/>
+            </w:pPr>
+          </w:p>
+        </w:tc>
+        <w:tc>
+          <w:tcPr>
+            <w:tcW w:w="1069" w:type="dxa"/>
+            <w:shd w:val="clear" w:color="auto" w:fill="D9E2F3" w:themeFill="accent5" w:themeFillTint="33"/>
+          </w:tcPr>
+          <w:p>
+            <w:pPr>
+              <w:cnfStyle w:val="000000000000" w:firstRow="0" w:lastRow="0" w:firstColumn="0" w:lastColumn="0" w:oddVBand="0" w:evenVBand="0" w:oddHBand="0" w:evenHBand="0" w:firstRowFirstColumn="0" w:firstRowLastColumn="0" w:lastRowFirstColumn="0" w:lastRowLastColumn="0"/>
+            </w:pPr>
+            <w:r>
+              <w:t>PAD-006</w:t>
+            </w:r>
+          </w:p>
+        </w:tc>
+        <w:tc>
+          <w:tcPr>
+            <w:tcW w:w="4253" w:type="dxa"/>
+            <w:shd w:val="clear" w:color="auto" w:fill="D9E2F3" w:themeFill="accent5" w:themeFillTint="33"/>
+          </w:tcPr>
+          <w:p>
+            <w:pPr>
+              <w:cnfStyle w:val="000000000000" w:firstRow="0" w:lastRow="0" w:firstColumn="0" w:lastColumn="0" w:oddVBand="0" w:evenVBand="0" w:oddHBand="0" w:evenHBand="0" w:firstRowFirstColumn="0" w:firstRowLastColumn="0" w:lastRowFirstColumn="0" w:lastRowLastColumn="0"/>
+            </w:pPr>
+            <w:r>
+              <w:t>Plan de medición y análisis</w:t>
+            </w:r>
+          </w:p>
+        </w:tc>
+      </w:tr>
+      <w:tr>
+        <w:trPr>
+          <w:cnfStyle w:val="000000100000" w:firstRow="0" w:lastRow="0" w:firstColumn="0" w:lastColumn="0" w:oddVBand="0" w:evenVBand="0" w:oddHBand="1" w:evenHBand="0" w:firstRowFirstColumn="0" w:firstRowLastColumn="0" w:lastRowFirstColumn="0" w:lastRowLastColumn="0"/>
+          <w:trHeight w:val="270"/>
+        </w:trPr>
+        <w:tc>
+          <w:tcPr>
+            <w:cnfStyle w:val="001000000000" w:firstRow="0" w:lastRow="0" w:firstColumn="1" w:lastColumn="0" w:oddVBand="0" w:evenVBand="0" w:oddHBand="0" w:evenHBand="0" w:firstRowFirstColumn="0" w:firstRowLastColumn="0" w:lastRowFirstColumn="0" w:lastRowLastColumn="0"/>
+            <w:tcW w:w="704" w:type="dxa"/>
+            <w:vMerge/>
+          </w:tcPr>
+          <w:p>
+            <w:pPr>
+              <w:pStyle w:val="Textoindependiente"/>
+              <w:ind w:left="0"/>
+            </w:pPr>
+          </w:p>
+        </w:tc>
+        <w:tc>
+          <w:tcPr>
+            <w:tcW w:w="2621" w:type="dxa"/>
+            <w:vMerge/>
+          </w:tcPr>
+          <w:p>
+            <w:pPr>
+              <w:pStyle w:val="Textoindependiente"/>
+              <w:ind w:left="0"/>
+              <w:cnfStyle w:val="000000100000" w:firstRow="0" w:lastRow="0" w:firstColumn="0" w:lastColumn="0" w:oddVBand="0" w:evenVBand="0" w:oddHBand="1" w:evenHBand="0" w:firstRowFirstColumn="0" w:firstRowLastColumn="0" w:lastRowFirstColumn="0" w:lastRowLastColumn="0"/>
+            </w:pPr>
+          </w:p>
+        </w:tc>
+        <w:tc>
+          <w:tcPr>
+            <w:tcW w:w="1069" w:type="dxa"/>
+          </w:tcPr>
+          <w:p>
+            <w:pPr>
+              <w:cnfStyle w:val="000000100000" w:firstRow="0" w:lastRow="0" w:firstColumn="0" w:lastColumn="0" w:oddVBand="0" w:evenVBand="0" w:oddHBand="1" w:evenHBand="0" w:firstRowFirstColumn="0" w:firstRowLastColumn="0" w:lastRowFirstColumn="0" w:lastRowLastColumn="0"/>
+            </w:pPr>
+            <w:r>
+              <w:t>PAD-007</w:t>
+            </w:r>
+          </w:p>
+        </w:tc>
+        <w:tc>
+          <w:tcPr>
+            <w:tcW w:w="4253" w:type="dxa"/>
+          </w:tcPr>
+          <w:p>
+            <w:pPr>
+              <w:cnfStyle w:val="000000100000" w:firstRow="0" w:lastRow="0" w:firstColumn="0" w:lastColumn="0" w:oddVBand="0" w:evenVBand="0" w:oddHBand="1" w:evenHBand="0" w:firstRowFirstColumn="0" w:firstRowLastColumn="0" w:lastRowFirstColumn="0" w:lastRowLastColumn="0"/>
+            </w:pPr>
+            <w:r>
+              <w:t>Documento de estrategia SCM del proyecto</w:t>
+            </w:r>
+          </w:p>
+        </w:tc>
+      </w:tr>
+      <w:tr>
+        <w:trPr>
+          <w:trHeight w:val="270"/>
+        </w:trPr>
+        <w:tc>
+          <w:tcPr>
+            <w:cnfStyle w:val="001000000000" w:firstRow="0" w:lastRow="0" w:firstColumn="1" w:lastColumn="0" w:oddVBand="0" w:evenVBand="0" w:oddHBand="0" w:evenHBand="0" w:firstRowFirstColumn="0" w:firstRowLastColumn="0" w:lastRowFirstColumn="0" w:lastRowLastColumn="0"/>
+            <w:tcW w:w="704" w:type="dxa"/>
+            <w:vMerge/>
+            <w:shd w:val="clear" w:color="auto" w:fill="D9E2F3" w:themeFill="accent5" w:themeFillTint="33"/>
+          </w:tcPr>
+          <w:p>
+            <w:pPr>
+              <w:pStyle w:val="Textoindependiente"/>
+              <w:ind w:left="0"/>
+            </w:pPr>
+          </w:p>
+        </w:tc>
+        <w:tc>
+          <w:tcPr>
+            <w:tcW w:w="2621" w:type="dxa"/>
+            <w:vMerge/>
+            <w:shd w:val="clear" w:color="auto" w:fill="D9E2F3" w:themeFill="accent5" w:themeFillTint="33"/>
+          </w:tcPr>
+          <w:p>
+            <w:pPr>
+              <w:pStyle w:val="Textoindependiente"/>
+              <w:ind w:left="0"/>
+              <w:cnfStyle w:val="000000000000" w:firstRow="0" w:lastRow="0" w:firstColumn="0" w:lastColumn="0" w:oddVBand="0" w:evenVBand="0" w:oddHBand="0" w:evenHBand="0" w:firstRowFirstColumn="0" w:firstRowLastColumn="0" w:lastRowFirstColumn="0" w:lastRowLastColumn="0"/>
+            </w:pPr>
+          </w:p>
+        </w:tc>
+        <w:tc>
+          <w:tcPr>
+            <w:tcW w:w="1069" w:type="dxa"/>
+            <w:shd w:val="clear" w:color="auto" w:fill="D9E2F3" w:themeFill="accent5" w:themeFillTint="33"/>
+          </w:tcPr>
+          <w:p>
+            <w:pPr>
+              <w:cnfStyle w:val="000000000000" w:firstRow="0" w:lastRow="0" w:firstColumn="0" w:lastColumn="0" w:oddVBand="0" w:evenVBand="0" w:oddHBand="0" w:evenHBand="0" w:firstRowFirstColumn="0" w:firstRowLastColumn="0" w:lastRowFirstColumn="0" w:lastRowLastColumn="0"/>
+            </w:pPr>
+            <w:r>
+              <w:t>PAD-008</w:t>
+            </w:r>
+          </w:p>
+        </w:tc>
+        <w:tc>
+          <w:tcPr>
+            <w:tcW w:w="4253" w:type="dxa"/>
+            <w:shd w:val="clear" w:color="auto" w:fill="D9E2F3" w:themeFill="accent5" w:themeFillTint="33"/>
+          </w:tcPr>
+          <w:p>
+            <w:pPr>
+              <w:cnfStyle w:val="000000000000" w:firstRow="0" w:lastRow="0" w:firstColumn="0" w:lastColumn="0" w:oddVBand="0" w:evenVBand="0" w:oddHBand="0" w:evenHBand="0" w:firstRowFirstColumn="0" w:firstRowLastColumn="0" w:lastRowFirstColumn="0" w:lastRowLastColumn="0"/>
+            </w:pPr>
+            <w:r>
+              <w:t>Documento para gestión de solicitudes de cambio.</w:t>
+            </w:r>
+          </w:p>
+        </w:tc>
+      </w:tr>
+      <w:tr>
+        <w:trPr>
+          <w:cnfStyle w:val="000000100000" w:firstRow="0" w:lastRow="0" w:firstColumn="0" w:lastColumn="0" w:oddVBand="0" w:evenVBand="0" w:oddHBand="1" w:evenHBand="0" w:firstRowFirstColumn="0" w:firstRowLastColumn="0" w:lastRowFirstColumn="0" w:lastRowLastColumn="0"/>
+          <w:trHeight w:val="270"/>
+        </w:trPr>
+        <w:tc>
+          <w:tcPr>
+            <w:cnfStyle w:val="001000000000" w:firstRow="0" w:lastRow="0" w:firstColumn="1" w:lastColumn="0" w:oddVBand="0" w:evenVBand="0" w:oddHBand="0" w:evenHBand="0" w:firstRowFirstColumn="0" w:firstRowLastColumn="0" w:lastRowFirstColumn="0" w:lastRowLastColumn="0"/>
+            <w:tcW w:w="704" w:type="dxa"/>
+            <w:vMerge/>
+          </w:tcPr>
+          <w:p>
+            <w:pPr>
+              <w:pStyle w:val="Textoindependiente"/>
+              <w:ind w:left="0"/>
+            </w:pPr>
+          </w:p>
+        </w:tc>
+        <w:tc>
+          <w:tcPr>
+            <w:tcW w:w="2621" w:type="dxa"/>
+            <w:vMerge/>
+          </w:tcPr>
+          <w:p>
+            <w:pPr>
+              <w:pStyle w:val="Textoindependiente"/>
+              <w:ind w:left="0"/>
+              <w:cnfStyle w:val="000000100000" w:firstRow="0" w:lastRow="0" w:firstColumn="0" w:lastColumn="0" w:oddVBand="0" w:evenVBand="0" w:oddHBand="1" w:evenHBand="0" w:firstRowFirstColumn="0" w:firstRowLastColumn="0" w:lastRowFirstColumn="0" w:lastRowLastColumn="0"/>
+            </w:pPr>
+          </w:p>
+        </w:tc>
+        <w:tc>
+          <w:tcPr>
+            <w:tcW w:w="1069" w:type="dxa"/>
+          </w:tcPr>
+          <w:p>
+            <w:pPr>
+              <w:cnfStyle w:val="000000100000" w:firstRow="0" w:lastRow="0" w:firstColumn="0" w:lastColumn="0" w:oddVBand="0" w:evenVBand="0" w:oddHBand="1" w:evenHBand="0" w:firstRowFirstColumn="0" w:firstRowLastColumn="0" w:lastRowFirstColumn="0" w:lastRowLastColumn="0"/>
+            </w:pPr>
+            <w:r>
+              <w:t>PAD-009</w:t>
+            </w:r>
+          </w:p>
+        </w:tc>
+        <w:tc>
+          <w:tcPr>
+            <w:tcW w:w="4253" w:type="dxa"/>
+          </w:tcPr>
+          <w:p>
+            <w:pPr>
+              <w:cnfStyle w:val="000000100000" w:firstRow="0" w:lastRow="0" w:firstColumn="0" w:lastColumn="0" w:oddVBand="0" w:evenVBand="0" w:oddHBand="1" w:evenHBand="0" w:firstRowFirstColumn="0" w:firstRowLastColumn="0" w:lastRowFirstColumn="0" w:lastRowLastColumn="0"/>
+            </w:pPr>
+            <w:r>
+              <w:t>Documento de selección de frameworks</w:t>
+            </w:r>
+          </w:p>
+        </w:tc>
+      </w:tr>
+      <w:tr>
+        <w:trPr>
+          <w:trHeight w:val="270"/>
+        </w:trPr>
+        <w:tc>
+          <w:tcPr>
+            <w:cnfStyle w:val="001000000000" w:firstRow="0" w:lastRow="0" w:firstColumn="1" w:lastColumn="0" w:oddVBand="0" w:evenVBand="0" w:oddHBand="0" w:evenHBand="0" w:firstRowFirstColumn="0" w:firstRowLastColumn="0" w:lastRowFirstColumn="0" w:lastRowLastColumn="0"/>
+            <w:tcW w:w="704" w:type="dxa"/>
+            <w:vMerge/>
+            <w:shd w:val="clear" w:color="auto" w:fill="D9E2F3" w:themeFill="accent5" w:themeFillTint="33"/>
+          </w:tcPr>
+          <w:p>
+            <w:pPr>
+              <w:pStyle w:val="Textoindependiente"/>
+              <w:ind w:left="0"/>
+            </w:pPr>
+          </w:p>
+        </w:tc>
+        <w:tc>
+          <w:tcPr>
+            <w:tcW w:w="2621" w:type="dxa"/>
+            <w:vMerge/>
+            <w:shd w:val="clear" w:color="auto" w:fill="D9E2F3" w:themeFill="accent5" w:themeFillTint="33"/>
+          </w:tcPr>
+          <w:p>
+            <w:pPr>
+              <w:pStyle w:val="Textoindependiente"/>
+              <w:ind w:left="0"/>
+              <w:cnfStyle w:val="000000000000" w:firstRow="0" w:lastRow="0" w:firstColumn="0" w:lastColumn="0" w:oddVBand="0" w:evenVBand="0" w:oddHBand="0" w:evenHBand="0" w:firstRowFirstColumn="0" w:firstRowLastColumn="0" w:lastRowFirstColumn="0" w:lastRowLastColumn="0"/>
+            </w:pPr>
+          </w:p>
+        </w:tc>
+        <w:tc>
+          <w:tcPr>
+            <w:tcW w:w="1069" w:type="dxa"/>
+            <w:shd w:val="clear" w:color="auto" w:fill="D9E2F3" w:themeFill="accent5" w:themeFillTint="33"/>
+          </w:tcPr>
+          <w:p>
+            <w:pPr>
+              <w:cnfStyle w:val="000000000000" w:firstRow="0" w:lastRow="0" w:firstColumn="0" w:lastColumn="0" w:oddVBand="0" w:evenVBand="0" w:oddHBand="0" w:evenHBand="0" w:firstRowFirstColumn="0" w:firstRowLastColumn="0" w:lastRowFirstColumn="0" w:lastRowLastColumn="0"/>
+            </w:pPr>
+            <w:r>
+              <w:t>PAD-010</w:t>
+            </w:r>
+          </w:p>
+        </w:tc>
+        <w:tc>
+          <w:tcPr>
+            <w:tcW w:w="4253" w:type="dxa"/>
+            <w:shd w:val="clear" w:color="auto" w:fill="D9E2F3" w:themeFill="accent5" w:themeFillTint="33"/>
+          </w:tcPr>
+          <w:p>
+            <w:pPr>
+              <w:cnfStyle w:val="000000000000" w:firstRow="0" w:lastRow="0" w:firstColumn="0" w:lastColumn="0" w:oddVBand="0" w:evenVBand="0" w:oddHBand="0" w:evenHBand="0" w:firstRowFirstColumn="0" w:firstRowLastColumn="0" w:lastRowFirstColumn="0" w:lastRowLastColumn="0"/>
+            </w:pPr>
+            <w:r>
+              <w:t>Documento arquitectura de software</w:t>
+            </w:r>
+          </w:p>
+        </w:tc>
+      </w:tr>
+      <w:tr>
+        <w:trPr>
+          <w:cnfStyle w:val="000000100000" w:firstRow="0" w:lastRow="0" w:firstColumn="0" w:lastColumn="0" w:oddVBand="0" w:evenVBand="0" w:oddHBand="1" w:evenHBand="0" w:firstRowFirstColumn="0" w:firstRowLastColumn="0" w:lastRowFirstColumn="0" w:lastRowLastColumn="0"/>
+          <w:trHeight w:val="270"/>
+        </w:trPr>
+        <w:tc>
+          <w:tcPr>
+            <w:cnfStyle w:val="001000000000" w:firstRow="0" w:lastRow="0" w:firstColumn="1" w:lastColumn="0" w:oddVBand="0" w:evenVBand="0" w:oddHBand="0" w:evenHBand="0" w:firstRowFirstColumn="0" w:firstRowLastColumn="0" w:lastRowFirstColumn="0" w:lastRowLastColumn="0"/>
+            <w:tcW w:w="704" w:type="dxa"/>
+            <w:vMerge/>
+          </w:tcPr>
+          <w:p>
+            <w:pPr>
+              <w:pStyle w:val="Textoindependiente"/>
+              <w:ind w:left="0"/>
+            </w:pPr>
+          </w:p>
+        </w:tc>
+        <w:tc>
+          <w:tcPr>
+            <w:tcW w:w="2621" w:type="dxa"/>
+            <w:vMerge/>
+          </w:tcPr>
+          <w:p>
+            <w:pPr>
+              <w:pStyle w:val="Textoindependiente"/>
+              <w:ind w:left="0"/>
+              <w:cnfStyle w:val="000000100000" w:firstRow="0" w:lastRow="0" w:firstColumn="0" w:lastColumn="0" w:oddVBand="0" w:evenVBand="0" w:oddHBand="1" w:evenHBand="0" w:firstRowFirstColumn="0" w:firstRowLastColumn="0" w:lastRowFirstColumn="0" w:lastRowLastColumn="0"/>
+            </w:pPr>
+          </w:p>
+        </w:tc>
+        <w:tc>
+          <w:tcPr>
+            <w:tcW w:w="1069" w:type="dxa"/>
+          </w:tcPr>
+          <w:p>
+            <w:pPr>
+              <w:cnfStyle w:val="000000100000" w:firstRow="0" w:lastRow="0" w:firstColumn="0" w:lastColumn="0" w:oddVBand="0" w:evenVBand="0" w:oddHBand="1" w:evenHBand="0" w:firstRowFirstColumn="0" w:firstRowLastColumn="0" w:lastRowFirstColumn="0" w:lastRowLastColumn="0"/>
+            </w:pPr>
+            <w:r>
+              <w:t>PAD-011</w:t>
+            </w:r>
+          </w:p>
+        </w:tc>
+        <w:tc>
+          <w:tcPr>
+            <w:tcW w:w="4253" w:type="dxa"/>
+          </w:tcPr>
+          <w:p>
+            <w:pPr>
+              <w:cnfStyle w:val="000000100000" w:firstRow="0" w:lastRow="0" w:firstColumn="0" w:lastColumn="0" w:oddVBand="0" w:evenVBand="0" w:oddHBand="1" w:evenHBand="0" w:firstRowFirstColumn="0" w:firstRowLastColumn="0" w:lastRowFirstColumn="0" w:lastRowLastColumn="0"/>
+            </w:pPr>
+            <w:r>
+              <w:t>Diagrama de secuencia</w:t>
+            </w:r>
+          </w:p>
+        </w:tc>
+      </w:tr>
+      <w:tr>
+        <w:trPr>
+          <w:trHeight w:val="270"/>
+        </w:trPr>
+        <w:tc>
+          <w:tcPr>
+            <w:cnfStyle w:val="001000000000" w:firstRow="0" w:lastRow="0" w:firstColumn="1" w:lastColumn="0" w:oddVBand="0" w:evenVBand="0" w:oddHBand="0" w:evenHBand="0" w:firstRowFirstColumn="0" w:firstRowLastColumn="0" w:lastRowFirstColumn="0" w:lastRowLastColumn="0"/>
+            <w:tcW w:w="704" w:type="dxa"/>
+            <w:vMerge/>
+            <w:shd w:val="clear" w:color="auto" w:fill="D9E2F3" w:themeFill="accent5" w:themeFillTint="33"/>
+          </w:tcPr>
+          <w:p>
+            <w:pPr>
+              <w:pStyle w:val="Textoindependiente"/>
+              <w:ind w:left="0"/>
+            </w:pPr>
+          </w:p>
+        </w:tc>
+        <w:tc>
+          <w:tcPr>
+            <w:tcW w:w="2621" w:type="dxa"/>
+            <w:vMerge/>
+            <w:shd w:val="clear" w:color="auto" w:fill="D9E2F3" w:themeFill="accent5" w:themeFillTint="33"/>
+          </w:tcPr>
+          <w:p>
+            <w:pPr>
+              <w:pStyle w:val="Textoindependiente"/>
+              <w:ind w:left="0"/>
+              <w:cnfStyle w:val="000000000000" w:firstRow="0" w:lastRow="0" w:firstColumn="0" w:lastColumn="0" w:oddVBand="0" w:evenVBand="0" w:oddHBand="0" w:evenHBand="0" w:firstRowFirstColumn="0" w:firstRowLastColumn="0" w:lastRowFirstColumn="0" w:lastRowLastColumn="0"/>
+            </w:pPr>
+          </w:p>
+        </w:tc>
+        <w:tc>
+          <w:tcPr>
+            <w:tcW w:w="1069" w:type="dxa"/>
+            <w:shd w:val="clear" w:color="auto" w:fill="D9E2F3" w:themeFill="accent5" w:themeFillTint="33"/>
+          </w:tcPr>
+          <w:p>
+            <w:pPr>
+              <w:cnfStyle w:val="000000000000" w:firstRow="0" w:lastRow="0" w:firstColumn="0" w:lastColumn="0" w:oddVBand="0" w:evenVBand="0" w:oddHBand="0" w:evenHBand="0" w:firstRowFirstColumn="0" w:firstRowLastColumn="0" w:lastRowFirstColumn="0" w:lastRowLastColumn="0"/>
+            </w:pPr>
+            <w:r>
+              <w:t>PAD-012</w:t>
+            </w:r>
+          </w:p>
+        </w:tc>
+        <w:tc>
+          <w:tcPr>
+            <w:tcW w:w="4253" w:type="dxa"/>
+            <w:shd w:val="clear" w:color="auto" w:fill="D9E2F3" w:themeFill="accent5" w:themeFillTint="33"/>
+          </w:tcPr>
+          <w:p>
+            <w:pPr>
+              <w:cnfStyle w:val="000000000000" w:firstRow="0" w:lastRow="0" w:firstColumn="0" w:lastColumn="0" w:oddVBand="0" w:evenVBand="0" w:oddHBand="0" w:evenHBand="0" w:firstRowFirstColumn="0" w:firstRowLastColumn="0" w:lastRowFirstColumn="0" w:lastRowLastColumn="0"/>
+            </w:pPr>
+            <w:r>
+              <w:t>Diagrama de clases</w:t>
+            </w:r>
+          </w:p>
+        </w:tc>
+      </w:tr>
+      <w:tr>
+        <w:trPr>
+          <w:cnfStyle w:val="000000100000" w:firstRow="0" w:lastRow="0" w:firstColumn="0" w:lastColumn="0" w:oddVBand="0" w:evenVBand="0" w:oddHBand="1" w:evenHBand="0" w:firstRowFirstColumn="0" w:firstRowLastColumn="0" w:lastRowFirstColumn="0" w:lastRowLastColumn="0"/>
+          <w:trHeight w:val="270"/>
+        </w:trPr>
+        <w:tc>
+          <w:tcPr>
+            <w:cnfStyle w:val="001000000000" w:firstRow="0" w:lastRow="0" w:firstColumn="1" w:lastColumn="0" w:oddVBand="0" w:evenVBand="0" w:oddHBand="0" w:evenHBand="0" w:firstRowFirstColumn="0" w:firstRowLastColumn="0" w:lastRowFirstColumn="0" w:lastRowLastColumn="0"/>
+            <w:tcW w:w="704" w:type="dxa"/>
+            <w:vMerge/>
+          </w:tcPr>
+          <w:p>
+            <w:pPr>
+              <w:pStyle w:val="Textoindependiente"/>
+              <w:ind w:left="0"/>
+            </w:pPr>
+          </w:p>
+        </w:tc>
+        <w:tc>
+          <w:tcPr>
+            <w:tcW w:w="2621" w:type="dxa"/>
+            <w:vMerge/>
+          </w:tcPr>
+          <w:p>
+            <w:pPr>
+              <w:pStyle w:val="Textoindependiente"/>
+              <w:ind w:left="0"/>
+              <w:cnfStyle w:val="000000100000" w:firstRow="0" w:lastRow="0" w:firstColumn="0" w:lastColumn="0" w:oddVBand="0" w:evenVBand="0" w:oddHBand="1" w:evenHBand="0" w:firstRowFirstColumn="0" w:firstRowLastColumn="0" w:lastRowFirstColumn="0" w:lastRowLastColumn="0"/>
+            </w:pPr>
+          </w:p>
+        </w:tc>
+        <w:tc>
+          <w:tcPr>
+            <w:tcW w:w="1069" w:type="dxa"/>
+          </w:tcPr>
+          <w:p>
+            <w:pPr>
+              <w:cnfStyle w:val="000000100000" w:firstRow="0" w:lastRow="0" w:firstColumn="0" w:lastColumn="0" w:oddVBand="0" w:evenVBand="0" w:oddHBand="1" w:evenHBand="0" w:firstRowFirstColumn="0" w:firstRowLastColumn="0" w:lastRowFirstColumn="0" w:lastRowLastColumn="0"/>
+            </w:pPr>
+            <w:r>
+              <w:t>PAD-013</w:t>
+            </w:r>
+          </w:p>
+        </w:tc>
+        <w:tc>
+          <w:tcPr>
+            <w:tcW w:w="4253" w:type="dxa"/>
+          </w:tcPr>
+          <w:p>
+            <w:pPr>
+              <w:cnfStyle w:val="000000100000" w:firstRow="0" w:lastRow="0" w:firstColumn="0" w:lastColumn="0" w:oddVBand="0" w:evenVBand="0" w:oddHBand="1" w:evenHBand="0" w:firstRowFirstColumn="0" w:firstRowLastColumn="0" w:lastRowFirstColumn="0" w:lastRowLastColumn="0"/>
+            </w:pPr>
+            <w:r>
+              <w:t>Diagrama Componentes</w:t>
+            </w:r>
+          </w:p>
+        </w:tc>
+      </w:tr>
+      <w:tr>
+        <w:trPr>
+          <w:trHeight w:val="270"/>
+        </w:trPr>
+        <w:tc>
+          <w:tcPr>
+            <w:cnfStyle w:val="001000000000" w:firstRow="0" w:lastRow="0" w:firstColumn="1" w:lastColumn="0" w:oddVBand="0" w:evenVBand="0" w:oddHBand="0" w:evenHBand="0" w:firstRowFirstColumn="0" w:firstRowLastColumn="0" w:lastRowFirstColumn="0" w:lastRowLastColumn="0"/>
+            <w:tcW w:w="704" w:type="dxa"/>
+            <w:vMerge/>
+            <w:shd w:val="clear" w:color="auto" w:fill="D9E2F3" w:themeFill="accent5" w:themeFillTint="33"/>
+          </w:tcPr>
+          <w:p>
+            <w:pPr>
+              <w:pStyle w:val="Textoindependiente"/>
+              <w:ind w:left="0"/>
+            </w:pPr>
+          </w:p>
+        </w:tc>
+        <w:tc>
+          <w:tcPr>
+            <w:tcW w:w="2621" w:type="dxa"/>
+            <w:vMerge/>
+            <w:shd w:val="clear" w:color="auto" w:fill="D9E2F3" w:themeFill="accent5" w:themeFillTint="33"/>
+          </w:tcPr>
+          <w:p>
+            <w:pPr>
+              <w:pStyle w:val="Textoindependiente"/>
+              <w:ind w:left="0"/>
+              <w:cnfStyle w:val="000000000000" w:firstRow="0" w:lastRow="0" w:firstColumn="0" w:lastColumn="0" w:oddVBand="0" w:evenVBand="0" w:oddHBand="0" w:evenHBand="0" w:firstRowFirstColumn="0" w:firstRowLastColumn="0" w:lastRowFirstColumn="0" w:lastRowLastColumn="0"/>
+            </w:pPr>
+          </w:p>
+        </w:tc>
+        <w:tc>
+          <w:tcPr>
+            <w:tcW w:w="1069" w:type="dxa"/>
+            <w:shd w:val="clear" w:color="auto" w:fill="D9E2F3" w:themeFill="accent5" w:themeFillTint="33"/>
+          </w:tcPr>
+          <w:p>
+            <w:pPr>
+              <w:cnfStyle w:val="000000000000" w:firstRow="0" w:lastRow="0" w:firstColumn="0" w:lastColumn="0" w:oddVBand="0" w:evenVBand="0" w:oddHBand="0" w:evenHBand="0" w:firstRowFirstColumn="0" w:firstRowLastColumn="0" w:lastRowFirstColumn="0" w:lastRowLastColumn="0"/>
+            </w:pPr>
+            <w:r>
+              <w:t>PAD-014</w:t>
+            </w:r>
+          </w:p>
+        </w:tc>
+        <w:tc>
+          <w:tcPr>
+            <w:tcW w:w="4253" w:type="dxa"/>
+            <w:shd w:val="clear" w:color="auto" w:fill="D9E2F3" w:themeFill="accent5" w:themeFillTint="33"/>
+          </w:tcPr>
+          <w:p>
+            <w:pPr>
+              <w:cnfStyle w:val="000000000000" w:firstRow="0" w:lastRow="0" w:firstColumn="0" w:lastColumn="0" w:oddVBand="0" w:evenVBand="0" w:oddHBand="0" w:evenHBand="0" w:firstRowFirstColumn="0" w:firstRowLastColumn="0" w:lastRowFirstColumn="0" w:lastRowLastColumn="0"/>
+            </w:pPr>
+            <w:r>
+              <w:t>Diagrama de despliegue</w:t>
+            </w:r>
+          </w:p>
+        </w:tc>
+      </w:tr>
+      <w:tr>
+        <w:trPr>
+          <w:cnfStyle w:val="000000100000" w:firstRow="0" w:lastRow="0" w:firstColumn="0" w:lastColumn="0" w:oddVBand="0" w:evenVBand="0" w:oddHBand="1" w:evenHBand="0" w:firstRowFirstColumn="0" w:firstRowLastColumn="0" w:lastRowFirstColumn="0" w:lastRowLastColumn="0"/>
+          <w:trHeight w:val="199"/>
+        </w:trPr>
+        <w:tc>
+          <w:tcPr>
+            <w:cnfStyle w:val="001000000000" w:firstRow="0" w:lastRow="0" w:firstColumn="1" w:lastColumn="0" w:oddVBand="0" w:evenVBand="0" w:oddHBand="0" w:evenHBand="0" w:firstRowFirstColumn="0" w:firstRowLastColumn="0" w:lastRowFirstColumn="0" w:lastRowLastColumn="0"/>
+            <w:tcW w:w="704" w:type="dxa"/>
+            <w:vMerge/>
+          </w:tcPr>
+          <w:p>
+            <w:pPr>
+              <w:pStyle w:val="Textoindependiente"/>
+              <w:ind w:left="0"/>
+            </w:pPr>
+          </w:p>
+        </w:tc>
+        <w:tc>
+          <w:tcPr>
+            <w:tcW w:w="2621" w:type="dxa"/>
+            <w:vMerge/>
+          </w:tcPr>
+          <w:p>
+            <w:pPr>
+              <w:pStyle w:val="Textoindependiente"/>
+              <w:ind w:left="0"/>
+              <w:cnfStyle w:val="000000100000" w:firstRow="0" w:lastRow="0" w:firstColumn="0" w:lastColumn="0" w:oddVBand="0" w:evenVBand="0" w:oddHBand="1" w:evenHBand="0" w:firstRowFirstColumn="0" w:firstRowLastColumn="0" w:lastRowFirstColumn="0" w:lastRowLastColumn="0"/>
+            </w:pPr>
+          </w:p>
+        </w:tc>
+        <w:tc>
+          <w:tcPr>
+            <w:tcW w:w="1069" w:type="dxa"/>
+          </w:tcPr>
+          <w:p>
+            <w:pPr>
+              <w:cnfStyle w:val="000000100000" w:firstRow="0" w:lastRow="0" w:firstColumn="0" w:lastColumn="0" w:oddVBand="0" w:evenVBand="0" w:oddHBand="1" w:evenHBand="0" w:firstRowFirstColumn="0" w:firstRowLastColumn="0" w:lastRowFirstColumn="0" w:lastRowLastColumn="0"/>
+            </w:pPr>
+            <w:r>
+              <w:t>PAD-015</w:t>
+            </w:r>
+          </w:p>
+        </w:tc>
+        <w:tc>
+          <w:tcPr>
+            <w:tcW w:w="4253" w:type="dxa"/>
+          </w:tcPr>
+          <w:p>
+            <w:pPr>
+              <w:cnfStyle w:val="000000100000" w:firstRow="0" w:lastRow="0" w:firstColumn="0" w:lastColumn="0" w:oddVBand="0" w:evenVBand="0" w:oddHBand="1" w:evenHBand="0" w:firstRowFirstColumn="0" w:firstRowLastColumn="0" w:lastRowFirstColumn="0" w:lastRowLastColumn="0"/>
+            </w:pPr>
+            <w:r>
+              <w:t>Prototipos de interface</w:t>
+            </w:r>
+          </w:p>
+        </w:tc>
+      </w:tr>
+      <w:tr>
+        <w:trPr>
+          <w:trHeight w:val="120"/>
+        </w:trPr>
+        <w:tc>
+          <w:tcPr>
+            <w:cnfStyle w:val="001000000000" w:firstRow="0" w:lastRow="0" w:firstColumn="1" w:lastColumn="0" w:oddVBand="0" w:evenVBand="0" w:oddHBand="0" w:evenHBand="0" w:firstRowFirstColumn="0" w:firstRowLastColumn="0" w:lastRowFirstColumn="0" w:lastRowLastColumn="0"/>
+            <w:tcW w:w="704" w:type="dxa"/>
+            <w:vMerge w:val="restart"/>
+          </w:tcPr>
+          <w:p>
+            <w:pPr>
+              <w:pStyle w:val="Textoindependiente"/>
+              <w:ind w:left="0"/>
+            </w:pPr>
+            <w:r>
+              <w:t>IDP</w:t>
+            </w:r>
+          </w:p>
+        </w:tc>
+        <w:tc>
+          <w:tcPr>
+            <w:tcW w:w="2621" w:type="dxa"/>
+            <w:vMerge w:val="restart"/>
+          </w:tcPr>
+          <w:p>
+            <w:pPr>
+              <w:pStyle w:val="Textoindependiente"/>
+              <w:ind w:left="0"/>
+              <w:cnfStyle w:val="000000000000" w:firstRow="0" w:lastRow="0" w:firstColumn="0" w:lastColumn="0" w:oddVBand="0" w:evenVBand="0" w:oddHBand="0" w:evenHBand="0" w:firstRowFirstColumn="0" w:firstRowLastColumn="0" w:lastRowFirstColumn="0" w:lastRowLastColumn="0"/>
+            </w:pPr>
+            <w:r>
+              <w:t xml:space="preserve">Implementación del proyecto  </w:t>
+            </w:r>
+          </w:p>
+        </w:tc>
+        <w:tc>
+          <w:tcPr>
+            <w:tcW w:w="1069" w:type="dxa"/>
+          </w:tcPr>
+          <w:p>
+            <w:pPr>
+              <w:pStyle w:val="Textoindependiente"/>
+              <w:spacing w:after="0"/>
+              <w:ind w:left="320" w:hanging="428"/>
+              <w:jc w:val="center"/>
+              <w:cnfStyle w:val="000000000000" w:firstRow="0" w:lastRow="0" w:firstColumn="0" w:lastColumn="0" w:oddVBand="0" w:evenVBand="0" w:oddHBand="0" w:evenHBand="0" w:firstRowFirstColumn="0" w:firstRowLastColumn="0" w:lastRowFirstColumn="0" w:lastRowLastColumn="0"/>
+            </w:pPr>
+            <w:r>
+              <w:t>IDP-001</w:t>
+            </w:r>
+          </w:p>
+        </w:tc>
+        <w:tc>
+          <w:tcPr>
+            <w:tcW w:w="4253" w:type="dxa"/>
+          </w:tcPr>
+          <w:p>
+            <w:pPr>
+              <w:pStyle w:val="Textoindependiente"/>
+              <w:spacing w:after="0"/>
+              <w:ind w:left="0"/>
+              <w:cnfStyle w:val="000000000000" w:firstRow="0" w:lastRow="0" w:firstColumn="0" w:lastColumn="0" w:oddVBand="0" w:evenVBand="0" w:oddHBand="0" w:evenHBand="0" w:firstRowFirstColumn="0" w:firstRowLastColumn="0" w:lastRowFirstColumn="0" w:lastRowLastColumn="0"/>
+            </w:pPr>
+            <w:r>
+              <w:t>Implementación de los casos de uso</w:t>
+            </w:r>
+          </w:p>
+        </w:tc>
+      </w:tr>
+      <w:tr>
+        <w:trPr>
+          <w:cnfStyle w:val="000000100000" w:firstRow="0" w:lastRow="0" w:firstColumn="0" w:lastColumn="0" w:oddVBand="0" w:evenVBand="0" w:oddHBand="1" w:evenHBand="0" w:firstRowFirstColumn="0" w:firstRowLastColumn="0" w:lastRowFirstColumn="0" w:lastRowLastColumn="0"/>
+          <w:trHeight w:val="120"/>
+        </w:trPr>
+        <w:tc>
+          <w:tcPr>
+            <w:cnfStyle w:val="001000000000" w:firstRow="0" w:lastRow="0" w:firstColumn="1" w:lastColumn="0" w:oddVBand="0" w:evenVBand="0" w:oddHBand="0" w:evenHBand="0" w:firstRowFirstColumn="0" w:firstRowLastColumn="0" w:lastRowFirstColumn="0" w:lastRowLastColumn="0"/>
+            <w:tcW w:w="704" w:type="dxa"/>
+            <w:vMerge/>
+          </w:tcPr>
+          <w:p>
+            <w:pPr>
+              <w:pStyle w:val="Textoindependiente"/>
+              <w:ind w:left="0"/>
+            </w:pPr>
+          </w:p>
+        </w:tc>
+        <w:tc>
+          <w:tcPr>
+            <w:tcW w:w="2621" w:type="dxa"/>
+            <w:vMerge/>
+          </w:tcPr>
+          <w:p>
+            <w:pPr>
+              <w:pStyle w:val="Textoindependiente"/>
+              <w:ind w:left="0"/>
+              <w:cnfStyle w:val="000000100000" w:firstRow="0" w:lastRow="0" w:firstColumn="0" w:lastColumn="0" w:oddVBand="0" w:evenVBand="0" w:oddHBand="1" w:evenHBand="0" w:firstRowFirstColumn="0" w:firstRowLastColumn="0" w:lastRowFirstColumn="0" w:lastRowLastColumn="0"/>
+            </w:pPr>
+          </w:p>
+        </w:tc>
+        <w:tc>
+          <w:tcPr>
+            <w:tcW w:w="1069" w:type="dxa"/>
+          </w:tcPr>
+          <w:p>
+            <w:pPr>
+              <w:pStyle w:val="Textoindependiente"/>
+              <w:spacing w:after="0"/>
+              <w:ind w:left="536" w:hanging="709"/>
+              <w:jc w:val="center"/>
+              <w:cnfStyle w:val="000000100000" w:firstRow="0" w:lastRow="0" w:firstColumn="0" w:lastColumn="0" w:oddVBand="0" w:evenVBand="0" w:oddHBand="1" w:evenHBand="0" w:firstRowFirstColumn="0" w:firstRowLastColumn="0" w:lastRowFirstColumn="0" w:lastRowLastColumn="0"/>
+            </w:pPr>
+            <w:r>
+              <w:t xml:space="preserve"> IDP-002</w:t>
+            </w:r>
+          </w:p>
+        </w:tc>
+        <w:tc>
+          <w:tcPr>
+            <w:tcW w:w="4253" w:type="dxa"/>
+          </w:tcPr>
+          <w:p>
+            <w:pPr>
+              <w:pStyle w:val="Textoindependiente"/>
+              <w:spacing w:after="0"/>
+              <w:ind w:left="0"/>
+              <w:cnfStyle w:val="000000100000" w:firstRow="0" w:lastRow="0" w:firstColumn="0" w:lastColumn="0" w:oddVBand="0" w:evenVBand="0" w:oddHBand="1" w:evenHBand="0" w:firstRowFirstColumn="0" w:firstRowLastColumn="0" w:lastRowFirstColumn="0" w:lastRowLastColumn="0"/>
+            </w:pPr>
+            <w:r>
+              <w:t>Bases de datos</w:t>
+            </w:r>
+          </w:p>
+        </w:tc>
+      </w:tr>
+      <w:tr>
+        <w:trPr>
+          <w:trHeight w:val="120"/>
+        </w:trPr>
+        <w:tc>
+          <w:tcPr>
+            <w:cnfStyle w:val="001000000000" w:firstRow="0" w:lastRow="0" w:firstColumn="1" w:lastColumn="0" w:oddVBand="0" w:evenVBand="0" w:oddHBand="0" w:evenHBand="0" w:firstRowFirstColumn="0" w:firstRowLastColumn="0" w:lastRowFirstColumn="0" w:lastRowLastColumn="0"/>
+            <w:tcW w:w="704" w:type="dxa"/>
+            <w:vMerge/>
+          </w:tcPr>
+          <w:p>
+            <w:pPr>
+              <w:pStyle w:val="Textoindependiente"/>
+              <w:ind w:left="0"/>
+            </w:pPr>
+          </w:p>
+        </w:tc>
+        <w:tc>
+          <w:tcPr>
+            <w:tcW w:w="2621" w:type="dxa"/>
+            <w:vMerge/>
+          </w:tcPr>
+          <w:p>
+            <w:pPr>
+              <w:pStyle w:val="Textoindependiente"/>
+              <w:ind w:left="0"/>
+              <w:cnfStyle w:val="000000000000" w:firstRow="0" w:lastRow="0" w:firstColumn="0" w:lastColumn="0" w:oddVBand="0" w:evenVBand="0" w:oddHBand="0" w:evenHBand="0" w:firstRowFirstColumn="0" w:firstRowLastColumn="0" w:lastRowFirstColumn="0" w:lastRowLastColumn="0"/>
+            </w:pPr>
+          </w:p>
+        </w:tc>
+        <w:tc>
+          <w:tcPr>
+            <w:tcW w:w="1069" w:type="dxa"/>
+          </w:tcPr>
+          <w:p>
+            <w:pPr>
+              <w:pStyle w:val="Textoindependiente"/>
+              <w:spacing w:after="0"/>
+              <w:ind w:hanging="809"/>
+              <w:jc w:val="center"/>
+              <w:cnfStyle w:val="000000000000" w:firstRow="0" w:lastRow="0" w:firstColumn="0" w:lastColumn="0" w:oddVBand="0" w:evenVBand="0" w:oddHBand="0" w:evenHBand="0" w:firstRowFirstColumn="0" w:firstRowLastColumn="0" w:lastRowFirstColumn="0" w:lastRowLastColumn="0"/>
+            </w:pPr>
+            <w:r>
+              <w:t>IDP-003</w:t>
+            </w:r>
+          </w:p>
+        </w:tc>
+        <w:tc>
+          <w:tcPr>
+            <w:tcW w:w="4253" w:type="dxa"/>
+          </w:tcPr>
+          <w:p>
+            <w:pPr>
+              <w:pStyle w:val="Textoindependiente"/>
+              <w:spacing w:after="0"/>
+              <w:ind w:left="0"/>
+              <w:cnfStyle w:val="000000000000" w:firstRow="0" w:lastRow="0" w:firstColumn="0" w:lastColumn="0" w:oddVBand="0" w:evenVBand="0" w:oddHBand="0" w:evenHBand="0" w:firstRowFirstColumn="0" w:firstRowLastColumn="0" w:lastRowFirstColumn="0" w:lastRowLastColumn="0"/>
+            </w:pPr>
+            <w:r>
+              <w:t xml:space="preserve">Prototipos </w:t>
+            </w:r>
+          </w:p>
+        </w:tc>
+      </w:tr>
+      <w:tr>
+        <w:trPr>
+          <w:cnfStyle w:val="000000100000" w:firstRow="0" w:lastRow="0" w:firstColumn="0" w:lastColumn="0" w:oddVBand="0" w:evenVBand="0" w:oddHBand="1" w:evenHBand="0" w:firstRowFirstColumn="0" w:firstRowLastColumn="0" w:lastRowFirstColumn="0" w:lastRowLastColumn="0"/>
+          <w:trHeight w:val="120"/>
+        </w:trPr>
+        <w:tc>
+          <w:tcPr>
+            <w:cnfStyle w:val="001000000000" w:firstRow="0" w:lastRow="0" w:firstColumn="1" w:lastColumn="0" w:oddVBand="0" w:evenVBand="0" w:oddHBand="0" w:evenHBand="0" w:firstRowFirstColumn="0" w:firstRowLastColumn="0" w:lastRowFirstColumn="0" w:lastRowLastColumn="0"/>
+            <w:tcW w:w="704" w:type="dxa"/>
+            <w:vMerge/>
+          </w:tcPr>
+          <w:p>
+            <w:pPr>
+              <w:pStyle w:val="Textoindependiente"/>
+              <w:ind w:left="0"/>
+            </w:pPr>
+          </w:p>
+        </w:tc>
+        <w:tc>
+          <w:tcPr>
+            <w:tcW w:w="2621" w:type="dxa"/>
+            <w:vMerge/>
+          </w:tcPr>
+          <w:p>
+            <w:pPr>
+              <w:pStyle w:val="Textoindependiente"/>
+              <w:ind w:left="0"/>
+              <w:cnfStyle w:val="000000100000" w:firstRow="0" w:lastRow="0" w:firstColumn="0" w:lastColumn="0" w:oddVBand="0" w:evenVBand="0" w:oddHBand="1" w:evenHBand="0" w:firstRowFirstColumn="0" w:firstRowLastColumn="0" w:lastRowFirstColumn="0" w:lastRowLastColumn="0"/>
+            </w:pPr>
+          </w:p>
+        </w:tc>
+        <w:tc>
+          <w:tcPr>
+            <w:tcW w:w="1069" w:type="dxa"/>
+          </w:tcPr>
+          <w:p>
+            <w:pPr>
+              <w:pStyle w:val="Textoindependiente"/>
+              <w:spacing w:after="0"/>
+              <w:ind w:hanging="751"/>
+              <w:jc w:val="center"/>
+              <w:cnfStyle w:val="000000100000" w:firstRow="0" w:lastRow="0" w:firstColumn="0" w:lastColumn="0" w:oddVBand="0" w:evenVBand="0" w:oddHBand="1" w:evenHBand="0" w:firstRowFirstColumn="0" w:firstRowLastColumn="0" w:lastRowFirstColumn="0" w:lastRowLastColumn="0"/>
+            </w:pPr>
+            <w:r>
+              <w:t>IDP-004</w:t>
+            </w:r>
+          </w:p>
+        </w:tc>
+        <w:tc>
+          <w:tcPr>
+            <w:tcW w:w="4253" w:type="dxa"/>
+          </w:tcPr>
+          <w:p>
+            <w:pPr>
+              <w:pStyle w:val="Textoindependiente"/>
+              <w:spacing w:after="0"/>
+              <w:ind w:left="0"/>
+              <w:cnfStyle w:val="000000100000" w:firstRow="0" w:lastRow="0" w:firstColumn="0" w:lastColumn="0" w:oddVBand="0" w:evenVBand="0" w:oddHBand="1" w:evenHBand="0" w:firstRowFirstColumn="0" w:firstRowLastColumn="0" w:lastRowFirstColumn="0" w:lastRowLastColumn="0"/>
+            </w:pPr>
+            <w:r>
+              <w:t>Manuales de usuario</w:t>
+            </w:r>
+          </w:p>
+        </w:tc>
+      </w:tr>
+      <w:tr>
+        <w:trPr>
+          <w:trHeight w:val="180"/>
+        </w:trPr>
+        <w:tc>
+          <w:tcPr>
+            <w:cnfStyle w:val="001000000000" w:firstRow="0" w:lastRow="0" w:firstColumn="1" w:lastColumn="0" w:oddVBand="0" w:evenVBand="0" w:oddHBand="0" w:evenHBand="0" w:firstRowFirstColumn="0" w:firstRowLastColumn="0" w:lastRowFirstColumn="0" w:lastRowLastColumn="0"/>
+            <w:tcW w:w="704" w:type="dxa"/>
+            <w:vMerge w:val="restart"/>
+          </w:tcPr>
+          <w:p>
+            <w:pPr>
+              <w:pStyle w:val="Textoindependiente"/>
+              <w:ind w:left="0"/>
+            </w:pPr>
+            <w:r>
+              <w:t>AU</w:t>
+            </w:r>
+          </w:p>
+        </w:tc>
+        <w:tc>
+          <w:tcPr>
+            <w:tcW w:w="2621" w:type="dxa"/>
+            <w:vMerge w:val="restart"/>
+          </w:tcPr>
+          <w:p>
+            <w:pPr>
+              <w:pStyle w:val="Textoindependiente"/>
+              <w:ind w:left="0"/>
+              <w:cnfStyle w:val="000000000000" w:firstRow="0" w:lastRow="0" w:firstColumn="0" w:lastColumn="0" w:oddVBand="0" w:evenVBand="0" w:oddHBand="0" w:evenHBand="0" w:firstRowFirstColumn="0" w:firstRowLastColumn="0" w:lastRowFirstColumn="0" w:lastRowLastColumn="0"/>
+            </w:pPr>
+            <w:r>
+              <w:t xml:space="preserve">Auditorias </w:t>
+            </w:r>
+          </w:p>
+        </w:tc>
+        <w:tc>
+          <w:tcPr>
+            <w:tcW w:w="1069" w:type="dxa"/>
+          </w:tcPr>
+          <w:p>
+            <w:pPr>
+              <w:pStyle w:val="Textoindependiente"/>
+              <w:spacing w:after="0"/>
+              <w:ind w:hanging="751"/>
+              <w:jc w:val="center"/>
+              <w:cnfStyle w:val="000000000000" w:firstRow="0" w:lastRow="0" w:firstColumn="0" w:lastColumn="0" w:oddVBand="0" w:evenVBand="0" w:oddHBand="0" w:evenHBand="0" w:firstRowFirstColumn="0" w:firstRowLastColumn="0" w:lastRowFirstColumn="0" w:lastRowLastColumn="0"/>
+            </w:pPr>
+            <w:r>
+              <w:t>AU-001</w:t>
+            </w:r>
+          </w:p>
+        </w:tc>
+        <w:tc>
+          <w:tcPr>
+            <w:tcW w:w="4253" w:type="dxa"/>
+          </w:tcPr>
+          <w:p>
+            <w:pPr>
+              <w:pStyle w:val="Textoindependiente"/>
+              <w:spacing w:after="0"/>
+              <w:ind w:left="0"/>
+              <w:cnfStyle w:val="000000000000" w:firstRow="0" w:lastRow="0" w:firstColumn="0" w:lastColumn="0" w:oddVBand="0" w:evenVBand="0" w:oddHBand="0" w:evenHBand="0" w:firstRowFirstColumn="0" w:firstRowLastColumn="0" w:lastRowFirstColumn="0" w:lastRowLastColumn="0"/>
+            </w:pPr>
+            <w:r>
+              <w:t>Plan de pruebas</w:t>
+            </w:r>
+          </w:p>
+        </w:tc>
+      </w:tr>
+      <w:tr>
+        <w:trPr>
+          <w:cnfStyle w:val="000000100000" w:firstRow="0" w:lastRow="0" w:firstColumn="0" w:lastColumn="0" w:oddVBand="0" w:evenVBand="0" w:oddHBand="1" w:evenHBand="0" w:firstRowFirstColumn="0" w:firstRowLastColumn="0" w:lastRowFirstColumn="0" w:lastRowLastColumn="0"/>
+          <w:trHeight w:val="180"/>
+        </w:trPr>
+        <w:tc>
+          <w:tcPr>
+            <w:cnfStyle w:val="001000000000" w:firstRow="0" w:lastRow="0" w:firstColumn="1" w:lastColumn="0" w:oddVBand="0" w:evenVBand="0" w:oddHBand="0" w:evenHBand="0" w:firstRowFirstColumn="0" w:firstRowLastColumn="0" w:lastRowFirstColumn="0" w:lastRowLastColumn="0"/>
+            <w:tcW w:w="704" w:type="dxa"/>
+            <w:vMerge/>
+          </w:tcPr>
+          <w:p>
+            <w:pPr>
+              <w:pStyle w:val="Textoindependiente"/>
+              <w:ind w:left="0"/>
+            </w:pPr>
+          </w:p>
+        </w:tc>
+        <w:tc>
+          <w:tcPr>
+            <w:tcW w:w="2621" w:type="dxa"/>
+            <w:vMerge/>
+          </w:tcPr>
+          <w:p>
+            <w:pPr>
+              <w:pStyle w:val="Textoindependiente"/>
+              <w:ind w:left="0"/>
+              <w:cnfStyle w:val="000000100000" w:firstRow="0" w:lastRow="0" w:firstColumn="0" w:lastColumn="0" w:oddVBand="0" w:evenVBand="0" w:oddHBand="1" w:evenHBand="0" w:firstRowFirstColumn="0" w:firstRowLastColumn="0" w:lastRowFirstColumn="0" w:lastRowLastColumn="0"/>
+            </w:pPr>
+          </w:p>
+        </w:tc>
+        <w:tc>
+          <w:tcPr>
+            <w:tcW w:w="1069" w:type="dxa"/>
+          </w:tcPr>
+          <w:p>
+            <w:pPr>
+              <w:pStyle w:val="Textoindependiente"/>
+              <w:spacing w:after="0"/>
+              <w:ind w:hanging="751"/>
+              <w:jc w:val="center"/>
+              <w:cnfStyle w:val="000000100000" w:firstRow="0" w:lastRow="0" w:firstColumn="0" w:lastColumn="0" w:oddVBand="0" w:evenVBand="0" w:oddHBand="1" w:evenHBand="0" w:firstRowFirstColumn="0" w:firstRowLastColumn="0" w:lastRowFirstColumn="0" w:lastRowLastColumn="0"/>
+            </w:pPr>
+            <w:r>
+              <w:t>AU-002</w:t>
+            </w:r>
+          </w:p>
+        </w:tc>
+        <w:tc>
+          <w:tcPr>
+            <w:tcW w:w="4253" w:type="dxa"/>
+          </w:tcPr>
+          <w:p>
+            <w:pPr>
+              <w:pStyle w:val="Textoindependiente"/>
+              <w:spacing w:after="0"/>
+              <w:ind w:left="0"/>
+              <w:cnfStyle w:val="000000100000" w:firstRow="0" w:lastRow="0" w:firstColumn="0" w:lastColumn="0" w:oddVBand="0" w:evenVBand="0" w:oddHBand="1" w:evenHBand="0" w:firstRowFirstColumn="0" w:firstRowLastColumn="0" w:lastRowFirstColumn="0" w:lastRowLastColumn="0"/>
+            </w:pPr>
+            <w:r>
+              <w:t>Reporte de defectos</w:t>
+            </w:r>
+          </w:p>
+        </w:tc>
+      </w:tr>
+    </w:tbl>
+    <w:p>
+      <w:pPr>
+        <w:pStyle w:val="Textoindependiente"/>
+      </w:pPr>
+    </w:p>
+    <w:p>
+      <w:pPr>
+        <w:pStyle w:val="Ttulo3"/>
+      </w:pPr>
+      <w:r>
+        <w:t>Línea base del proyecto</w:t>
       </w:r>
     </w:p>
     <w:p>
@@ -3347,15 +5308,7 @@
         <w:pStyle w:val="InfoBlue"/>
       </w:pPr>
       <w:r>
-        <w:t>[Describe how project or product artifacts are to be named, marked, and numbered. The identification scheme needs to cover hardware, system software, Commercial-Off-The-Shelf (COTS) products, and all application development artifacts listed in the product directory structure; for example, plans, models, components, test software, results and data, executables, and so on.]</w:t>
-      </w:r>
-    </w:p>
-    <w:p>
-      <w:pPr>
-        <w:pStyle w:val="Ttulo3"/>
-      </w:pPr>
-      <w:r>
-        <w:t>Línea base del proyecto</w:t>
+        <w:t xml:space="preserve">[Baselines provide an official standard on which subsequent work is based and to which only authorized changes are made. </w:t>
       </w:r>
     </w:p>
     <w:p>
@@ -3363,7 +5316,7 @@
         <w:pStyle w:val="InfoBlue"/>
       </w:pPr>
       <w:r>
-        <w:t xml:space="preserve">[Baselines provide an official standard on which subsequent work is based and to which only authorized changes are made. </w:t>
+        <w:t>Describe at what points during the project or product lifecycle the baselines are to be established. The most common baselines would be at the end of each of the Inception, Elaboration, Construction, and Transition phases. Baselines could also be generated at the end of iterations within the various phases or even more frequently.</w:t>
       </w:r>
     </w:p>
     <w:p>
@@ -3371,26 +5324,23 @@
         <w:pStyle w:val="InfoBlue"/>
       </w:pPr>
       <w:r>
-        <w:t>Describe at what points during the project or product lifecycle the baselines are to be established. The most common baselines would be at the end of each of the Inception, Elaboration, Construction, and Transition phases. Baselines could also be generated at the end of iterations within the various phases or even more frequently.</w:t>
-      </w:r>
-    </w:p>
-    <w:p>
-      <w:pPr>
-        <w:pStyle w:val="InfoBlue"/>
-      </w:pPr>
-      <w:r>
         <w:t>Describe who authorizes a baseline and what goes into it.]</w:t>
       </w:r>
     </w:p>
     <w:p>
       <w:pPr>
+        <w:pStyle w:val="Textoindependiente"/>
+      </w:pPr>
+    </w:p>
+    <w:p>
+      <w:pPr>
         <w:pStyle w:val="Ttulo2"/>
       </w:pPr>
-      <w:bookmarkStart w:id="6" w:name="_Toc478353333"/>
+      <w:bookmarkStart w:id="7" w:name="_Toc478353333"/>
       <w:r>
         <w:t>C</w:t>
       </w:r>
-      <w:bookmarkEnd w:id="6"/>
+      <w:bookmarkEnd w:id="7"/>
       <w:r>
         <w:rPr>
           <w:noProof/>
@@ -3546,7 +5496,17 @@
         <w:t>está</w:t>
       </w:r>
       <w:r>
-        <w:t xml:space="preserve"> dado a revisión se maneja un formato para el reporte, este formato incluye el </w:t>
+        <w:t xml:space="preserve"> dado a revisión se maneja un formato </w:t>
+      </w:r>
+      <w:r>
+        <w:lastRenderedPageBreak/>
+        <w:t>para el reporte, este formato</w:t>
+      </w:r>
+      <w:r>
+        <w:t xml:space="preserve"> es proporcionado por el software de solicitudes de cambio que se utilizara en este proyecto, llamado mantis el cual</w:t>
+      </w:r>
+      <w:r>
+        <w:t xml:space="preserve"> incluye el </w:t>
       </w:r>
       <w:r>
         <w:t>número</w:t>
@@ -3558,17 +5518,16 @@
         <w:t>crítico</w:t>
       </w:r>
       <w:r>
-        <w:t xml:space="preserve"> es cada uno de los defectos, cuales son las consecuencias de no corregir cada defecto y cual es la estimación de resolver cada </w:t>
-      </w:r>
-      <w:r>
-        <w:lastRenderedPageBreak/>
-        <w:t xml:space="preserve">uno de los </w:t>
-      </w:r>
-      <w:r>
-        <w:t>defectos.</w:t>
-      </w:r>
-      <w:r>
-        <w:t xml:space="preserve"> </w:t>
+        <w:t xml:space="preserve"> es cada uno de los defectos, cuales son las consecuencias de no corregir cada defecto y cual es la estimación de resolver cada uno de los </w:t>
+      </w:r>
+      <w:r>
+        <w:t>defectos</w:t>
+      </w:r>
+      <w:r>
+        <w:t xml:space="preserve"> ente otras características o atributos que se debe llenar para poder solicitar el cambio</w:t>
+      </w:r>
+      <w:r>
+        <w:t>.</w:t>
       </w:r>
     </w:p>
     <w:p>
@@ -3580,27 +5539,46 @@
     <w:p>
       <w:pPr>
         <w:ind w:left="720"/>
-      </w:pPr>
-      <w:r>
-        <w:t>El objetivo principal de cada reporte es descubrir defectos que se ven fácilmente y otros que hay ocultos para solucionarlos rápidamente y no esperar que ya estos defectos no tengan solución, otro de los objetivos que tienen estos reportes es que sirven para verificar si al momento de hacer modificaciones</w:t>
-      </w:r>
-      <w:r>
-        <w:t xml:space="preserve"> o cambios que se propusieron, el proyecto no</w:t>
-      </w:r>
-      <w:r>
-        <w:t xml:space="preserve"> produjo algún error o si que</w:t>
-      </w:r>
-      <w:r>
-        <w:t>daron defectos en alguna parte.</w:t>
-      </w:r>
-    </w:p>
-    <w:p/>
+        <w:jc w:val="both"/>
+      </w:pPr>
+      <w:r>
+        <w:t>El objetivo de cada reporte es la solicitud de cambios a posibles errores o defectos que se hayan encontrado en los artefactos que componen el proyecto</w:t>
+      </w:r>
+      <w:r>
+        <w:t>,</w:t>
+      </w:r>
+      <w:r>
+        <w:t xml:space="preserve"> con lo cual se busca una solución rápida y a tiempo impidiendo una situación </w:t>
+      </w:r>
+      <w:r>
+        <w:t>crítica para el mismo</w:t>
+      </w:r>
+      <w:r>
+        <w:t>,</w:t>
+      </w:r>
+      <w:r>
+        <w:t xml:space="preserve"> </w:t>
+      </w:r>
+      <w:r>
+        <w:t xml:space="preserve"> otro de los objetivos que tienen estos reportes es que sirven para verificar si al momento de hacer modificaciones o cambios que se propusieron, el proyecto no produjo algún error o si quedaron defectos en alguna parte.</w:t>
+      </w:r>
+    </w:p>
     <w:p>
       <w:pPr>
         <w:ind w:left="720"/>
-      </w:pPr>
-      <w:r>
-        <w:t>Las tareas de la auditoria de la configuración son comprobar que haya una secuencia entre cada una de las fases del proyecto, también es que se pueda validar el estado actual del software y que se pueda valorar el avance en una determinada línea base.</w:t>
+        <w:jc w:val="both"/>
+      </w:pPr>
+    </w:p>
+    <w:p>
+      <w:pPr>
+        <w:ind w:left="720"/>
+        <w:jc w:val="both"/>
+      </w:pPr>
+      <w:r>
+        <w:t>Las tareas de</w:t>
+      </w:r>
+      <w:r>
+        <w:t xml:space="preserve"> auditoria de la configuración son comprobar que haya una secuencia entre cada una de las fases del proyecto, también es que se pueda validar el estado actual del software y que se pueda valorar el avance en una determinada línea base.</w:t>
       </w:r>
     </w:p>
     <w:p/>
@@ -3651,6 +5629,7 @@
     <w:p>
       <w:pPr>
         <w:ind w:left="720"/>
+        <w:jc w:val="both"/>
       </w:pPr>
       <w:r>
         <w:t xml:space="preserve">Para un </w:t>
@@ -3666,6 +5645,7 @@
     <w:p>
       <w:pPr>
         <w:ind w:left="720"/>
+        <w:jc w:val="both"/>
       </w:pPr>
       <w:r>
         <w:t>A continuación se muestran en forma de tabla los hitos del proyecto con su respectiva fecha de entrega y los productos de trabajo.</w:t>
@@ -4232,8 +6212,6 @@
         <w:pStyle w:val="Prrafodelista"/>
         <w:ind w:left="1069"/>
       </w:pPr>
-      <w:bookmarkStart w:id="7" w:name="_GoBack"/>
-      <w:bookmarkEnd w:id="7"/>
     </w:p>
     <w:p>
       <w:pPr>
@@ -4248,6 +6226,7 @@
           <w:noProof/>
           <w:szCs w:val="24"/>
         </w:rPr>
+        <w:lastRenderedPageBreak/>
         <w:t>Formación y Recursos</w:t>
       </w:r>
     </w:p>
@@ -4292,7 +6271,6 @@
         <w:rPr>
           <w:b/>
         </w:rPr>
-        <w:lastRenderedPageBreak/>
         <w:t>Github</w:t>
       </w:r>
       <w:r>
@@ -4859,7 +6837,7 @@
               <w:rStyle w:val="Nmerodepgina"/>
               <w:noProof/>
             </w:rPr>
-            <w:t>8</w:t>
+            <w:t>9</w:t>
           </w:r>
           <w:r>
             <w:rPr>
@@ -4896,7 +6874,7 @@
               <w:rStyle w:val="Nmerodepgina"/>
               <w:noProof/>
             </w:rPr>
-            <w:t>8</w:t>
+            <w:t>9</w:t>
           </w:r>
           <w:r>
             <w:rPr>
@@ -5060,7 +7038,7 @@
             <w:t xml:space="preserve"> </w:t>
           </w:r>
           <w:r>
-            <w:t xml:space="preserve"> Versión:           1.5</w:t>
+            <w:t xml:space="preserve"> Versión:           1.6</w:t>
           </w:r>
         </w:p>
       </w:tc>
@@ -5216,6 +7194,232 @@
     </w:lvl>
   </w:abstractNum>
   <w:abstractNum w:abstractNumId="3">
+    <w:nsid w:val="0615725D"/>
+    <w:multiLevelType w:val="hybridMultilevel"/>
+    <w:tmpl w:val="764EF15C"/>
+    <w:lvl w:ilvl="0" w:tplc="240A0005">
+      <w:start w:val="1"/>
+      <w:numFmt w:val="bullet"/>
+      <w:lvlText w:val=""/>
+      <w:lvlJc w:val="left"/>
+      <w:pPr>
+        <w:ind w:left="720" w:hanging="360"/>
+      </w:pPr>
+      <w:rPr>
+        <w:rFonts w:ascii="Wingdings" w:hAnsi="Wingdings" w:hint="default"/>
+      </w:rPr>
+    </w:lvl>
+    <w:lvl w:ilvl="1" w:tplc="240A0003" w:tentative="1">
+      <w:start w:val="1"/>
+      <w:numFmt w:val="bullet"/>
+      <w:lvlText w:val="o"/>
+      <w:lvlJc w:val="left"/>
+      <w:pPr>
+        <w:ind w:left="1440" w:hanging="360"/>
+      </w:pPr>
+      <w:rPr>
+        <w:rFonts w:ascii="Courier New" w:hAnsi="Courier New" w:cs="Courier New" w:hint="default"/>
+      </w:rPr>
+    </w:lvl>
+    <w:lvl w:ilvl="2" w:tplc="240A0005" w:tentative="1">
+      <w:start w:val="1"/>
+      <w:numFmt w:val="bullet"/>
+      <w:lvlText w:val=""/>
+      <w:lvlJc w:val="left"/>
+      <w:pPr>
+        <w:ind w:left="2160" w:hanging="360"/>
+      </w:pPr>
+      <w:rPr>
+        <w:rFonts w:ascii="Wingdings" w:hAnsi="Wingdings" w:hint="default"/>
+      </w:rPr>
+    </w:lvl>
+    <w:lvl w:ilvl="3" w:tplc="240A0001" w:tentative="1">
+      <w:start w:val="1"/>
+      <w:numFmt w:val="bullet"/>
+      <w:lvlText w:val=""/>
+      <w:lvlJc w:val="left"/>
+      <w:pPr>
+        <w:ind w:left="2880" w:hanging="360"/>
+      </w:pPr>
+      <w:rPr>
+        <w:rFonts w:ascii="Symbol" w:hAnsi="Symbol" w:hint="default"/>
+      </w:rPr>
+    </w:lvl>
+    <w:lvl w:ilvl="4" w:tplc="240A0003" w:tentative="1">
+      <w:start w:val="1"/>
+      <w:numFmt w:val="bullet"/>
+      <w:lvlText w:val="o"/>
+      <w:lvlJc w:val="left"/>
+      <w:pPr>
+        <w:ind w:left="3600" w:hanging="360"/>
+      </w:pPr>
+      <w:rPr>
+        <w:rFonts w:ascii="Courier New" w:hAnsi="Courier New" w:cs="Courier New" w:hint="default"/>
+      </w:rPr>
+    </w:lvl>
+    <w:lvl w:ilvl="5" w:tplc="240A0005" w:tentative="1">
+      <w:start w:val="1"/>
+      <w:numFmt w:val="bullet"/>
+      <w:lvlText w:val=""/>
+      <w:lvlJc w:val="left"/>
+      <w:pPr>
+        <w:ind w:left="4320" w:hanging="360"/>
+      </w:pPr>
+      <w:rPr>
+        <w:rFonts w:ascii="Wingdings" w:hAnsi="Wingdings" w:hint="default"/>
+      </w:rPr>
+    </w:lvl>
+    <w:lvl w:ilvl="6" w:tplc="240A0001" w:tentative="1">
+      <w:start w:val="1"/>
+      <w:numFmt w:val="bullet"/>
+      <w:lvlText w:val=""/>
+      <w:lvlJc w:val="left"/>
+      <w:pPr>
+        <w:ind w:left="5040" w:hanging="360"/>
+      </w:pPr>
+      <w:rPr>
+        <w:rFonts w:ascii="Symbol" w:hAnsi="Symbol" w:hint="default"/>
+      </w:rPr>
+    </w:lvl>
+    <w:lvl w:ilvl="7" w:tplc="240A0003" w:tentative="1">
+      <w:start w:val="1"/>
+      <w:numFmt w:val="bullet"/>
+      <w:lvlText w:val="o"/>
+      <w:lvlJc w:val="left"/>
+      <w:pPr>
+        <w:ind w:left="5760" w:hanging="360"/>
+      </w:pPr>
+      <w:rPr>
+        <w:rFonts w:ascii="Courier New" w:hAnsi="Courier New" w:cs="Courier New" w:hint="default"/>
+      </w:rPr>
+    </w:lvl>
+    <w:lvl w:ilvl="8" w:tplc="240A0005" w:tentative="1">
+      <w:start w:val="1"/>
+      <w:numFmt w:val="bullet"/>
+      <w:lvlText w:val=""/>
+      <w:lvlJc w:val="left"/>
+      <w:pPr>
+        <w:ind w:left="6480" w:hanging="360"/>
+      </w:pPr>
+      <w:rPr>
+        <w:rFonts w:ascii="Wingdings" w:hAnsi="Wingdings" w:hint="default"/>
+      </w:rPr>
+    </w:lvl>
+  </w:abstractNum>
+  <w:abstractNum w:abstractNumId="4">
+    <w:nsid w:val="082F247F"/>
+    <w:multiLevelType w:val="hybridMultilevel"/>
+    <w:tmpl w:val="04242790"/>
+    <w:lvl w:ilvl="0" w:tplc="240A0005">
+      <w:start w:val="1"/>
+      <w:numFmt w:val="bullet"/>
+      <w:lvlText w:val=""/>
+      <w:lvlJc w:val="left"/>
+      <w:pPr>
+        <w:ind w:left="720" w:hanging="360"/>
+      </w:pPr>
+      <w:rPr>
+        <w:rFonts w:ascii="Wingdings" w:hAnsi="Wingdings" w:hint="default"/>
+      </w:rPr>
+    </w:lvl>
+    <w:lvl w:ilvl="1" w:tplc="240A0003" w:tentative="1">
+      <w:start w:val="1"/>
+      <w:numFmt w:val="bullet"/>
+      <w:lvlText w:val="o"/>
+      <w:lvlJc w:val="left"/>
+      <w:pPr>
+        <w:ind w:left="1440" w:hanging="360"/>
+      </w:pPr>
+      <w:rPr>
+        <w:rFonts w:ascii="Courier New" w:hAnsi="Courier New" w:cs="Courier New" w:hint="default"/>
+      </w:rPr>
+    </w:lvl>
+    <w:lvl w:ilvl="2" w:tplc="240A0005" w:tentative="1">
+      <w:start w:val="1"/>
+      <w:numFmt w:val="bullet"/>
+      <w:lvlText w:val=""/>
+      <w:lvlJc w:val="left"/>
+      <w:pPr>
+        <w:ind w:left="2160" w:hanging="360"/>
+      </w:pPr>
+      <w:rPr>
+        <w:rFonts w:ascii="Wingdings" w:hAnsi="Wingdings" w:hint="default"/>
+      </w:rPr>
+    </w:lvl>
+    <w:lvl w:ilvl="3" w:tplc="240A0001" w:tentative="1">
+      <w:start w:val="1"/>
+      <w:numFmt w:val="bullet"/>
+      <w:lvlText w:val=""/>
+      <w:lvlJc w:val="left"/>
+      <w:pPr>
+        <w:ind w:left="2880" w:hanging="360"/>
+      </w:pPr>
+      <w:rPr>
+        <w:rFonts w:ascii="Symbol" w:hAnsi="Symbol" w:hint="default"/>
+      </w:rPr>
+    </w:lvl>
+    <w:lvl w:ilvl="4" w:tplc="240A0003" w:tentative="1">
+      <w:start w:val="1"/>
+      <w:numFmt w:val="bullet"/>
+      <w:lvlText w:val="o"/>
+      <w:lvlJc w:val="left"/>
+      <w:pPr>
+        <w:ind w:left="3600" w:hanging="360"/>
+      </w:pPr>
+      <w:rPr>
+        <w:rFonts w:ascii="Courier New" w:hAnsi="Courier New" w:cs="Courier New" w:hint="default"/>
+      </w:rPr>
+    </w:lvl>
+    <w:lvl w:ilvl="5" w:tplc="240A0005" w:tentative="1">
+      <w:start w:val="1"/>
+      <w:numFmt w:val="bullet"/>
+      <w:lvlText w:val=""/>
+      <w:lvlJc w:val="left"/>
+      <w:pPr>
+        <w:ind w:left="4320" w:hanging="360"/>
+      </w:pPr>
+      <w:rPr>
+        <w:rFonts w:ascii="Wingdings" w:hAnsi="Wingdings" w:hint="default"/>
+      </w:rPr>
+    </w:lvl>
+    <w:lvl w:ilvl="6" w:tplc="240A0001" w:tentative="1">
+      <w:start w:val="1"/>
+      <w:numFmt w:val="bullet"/>
+      <w:lvlText w:val=""/>
+      <w:lvlJc w:val="left"/>
+      <w:pPr>
+        <w:ind w:left="5040" w:hanging="360"/>
+      </w:pPr>
+      <w:rPr>
+        <w:rFonts w:ascii="Symbol" w:hAnsi="Symbol" w:hint="default"/>
+      </w:rPr>
+    </w:lvl>
+    <w:lvl w:ilvl="7" w:tplc="240A0003" w:tentative="1">
+      <w:start w:val="1"/>
+      <w:numFmt w:val="bullet"/>
+      <w:lvlText w:val="o"/>
+      <w:lvlJc w:val="left"/>
+      <w:pPr>
+        <w:ind w:left="5760" w:hanging="360"/>
+      </w:pPr>
+      <w:rPr>
+        <w:rFonts w:ascii="Courier New" w:hAnsi="Courier New" w:cs="Courier New" w:hint="default"/>
+      </w:rPr>
+    </w:lvl>
+    <w:lvl w:ilvl="8" w:tplc="240A0005" w:tentative="1">
+      <w:start w:val="1"/>
+      <w:numFmt w:val="bullet"/>
+      <w:lvlText w:val=""/>
+      <w:lvlJc w:val="left"/>
+      <w:pPr>
+        <w:ind w:left="6480" w:hanging="360"/>
+      </w:pPr>
+      <w:rPr>
+        <w:rFonts w:ascii="Wingdings" w:hAnsi="Wingdings" w:hint="default"/>
+      </w:rPr>
+    </w:lvl>
+  </w:abstractNum>
+  <w:abstractNum w:abstractNumId="5">
     <w:nsid w:val="0A117094"/>
     <w:multiLevelType w:val="singleLevel"/>
     <w:tmpl w:val="04090001"/>
@@ -5235,7 +7439,7 @@
       </w:rPr>
     </w:lvl>
   </w:abstractNum>
-  <w:abstractNum w:abstractNumId="4">
+  <w:abstractNum w:abstractNumId="6">
     <w:nsid w:val="0B125B41"/>
     <w:multiLevelType w:val="hybridMultilevel"/>
     <w:tmpl w:val="A440DEDC"/>
@@ -5347,7 +7551,7 @@
       </w:rPr>
     </w:lvl>
   </w:abstractNum>
-  <w:abstractNum w:abstractNumId="5">
+  <w:abstractNum w:abstractNumId="7">
     <w:nsid w:val="17CB6DC4"/>
     <w:multiLevelType w:val="singleLevel"/>
     <w:tmpl w:val="04090001"/>
@@ -5367,7 +7571,120 @@
       </w:rPr>
     </w:lvl>
   </w:abstractNum>
-  <w:abstractNum w:abstractNumId="6">
+  <w:abstractNum w:abstractNumId="8">
+    <w:nsid w:val="1A0C7599"/>
+    <w:multiLevelType w:val="hybridMultilevel"/>
+    <w:tmpl w:val="92DEF4C2"/>
+    <w:lvl w:ilvl="0" w:tplc="240A0005">
+      <w:start w:val="1"/>
+      <w:numFmt w:val="bullet"/>
+      <w:lvlText w:val=""/>
+      <w:lvlJc w:val="left"/>
+      <w:pPr>
+        <w:ind w:left="720" w:hanging="360"/>
+      </w:pPr>
+      <w:rPr>
+        <w:rFonts w:ascii="Wingdings" w:hAnsi="Wingdings" w:hint="default"/>
+      </w:rPr>
+    </w:lvl>
+    <w:lvl w:ilvl="1" w:tplc="240A0003" w:tentative="1">
+      <w:start w:val="1"/>
+      <w:numFmt w:val="bullet"/>
+      <w:lvlText w:val="o"/>
+      <w:lvlJc w:val="left"/>
+      <w:pPr>
+        <w:ind w:left="1440" w:hanging="360"/>
+      </w:pPr>
+      <w:rPr>
+        <w:rFonts w:ascii="Courier New" w:hAnsi="Courier New" w:cs="Courier New" w:hint="default"/>
+      </w:rPr>
+    </w:lvl>
+    <w:lvl w:ilvl="2" w:tplc="240A0005" w:tentative="1">
+      <w:start w:val="1"/>
+      <w:numFmt w:val="bullet"/>
+      <w:lvlText w:val=""/>
+      <w:lvlJc w:val="left"/>
+      <w:pPr>
+        <w:ind w:left="2160" w:hanging="360"/>
+      </w:pPr>
+      <w:rPr>
+        <w:rFonts w:ascii="Wingdings" w:hAnsi="Wingdings" w:hint="default"/>
+      </w:rPr>
+    </w:lvl>
+    <w:lvl w:ilvl="3" w:tplc="240A0001" w:tentative="1">
+      <w:start w:val="1"/>
+      <w:numFmt w:val="bullet"/>
+      <w:lvlText w:val=""/>
+      <w:lvlJc w:val="left"/>
+      <w:pPr>
+        <w:ind w:left="2880" w:hanging="360"/>
+      </w:pPr>
+      <w:rPr>
+        <w:rFonts w:ascii="Symbol" w:hAnsi="Symbol" w:hint="default"/>
+      </w:rPr>
+    </w:lvl>
+    <w:lvl w:ilvl="4" w:tplc="240A0003" w:tentative="1">
+      <w:start w:val="1"/>
+      <w:numFmt w:val="bullet"/>
+      <w:lvlText w:val="o"/>
+      <w:lvlJc w:val="left"/>
+      <w:pPr>
+        <w:ind w:left="3600" w:hanging="360"/>
+      </w:pPr>
+      <w:rPr>
+        <w:rFonts w:ascii="Courier New" w:hAnsi="Courier New" w:cs="Courier New" w:hint="default"/>
+      </w:rPr>
+    </w:lvl>
+    <w:lvl w:ilvl="5" w:tplc="240A0005" w:tentative="1">
+      <w:start w:val="1"/>
+      <w:numFmt w:val="bullet"/>
+      <w:lvlText w:val=""/>
+      <w:lvlJc w:val="left"/>
+      <w:pPr>
+        <w:ind w:left="4320" w:hanging="360"/>
+      </w:pPr>
+      <w:rPr>
+        <w:rFonts w:ascii="Wingdings" w:hAnsi="Wingdings" w:hint="default"/>
+      </w:rPr>
+    </w:lvl>
+    <w:lvl w:ilvl="6" w:tplc="240A0001" w:tentative="1">
+      <w:start w:val="1"/>
+      <w:numFmt w:val="bullet"/>
+      <w:lvlText w:val=""/>
+      <w:lvlJc w:val="left"/>
+      <w:pPr>
+        <w:ind w:left="5040" w:hanging="360"/>
+      </w:pPr>
+      <w:rPr>
+        <w:rFonts w:ascii="Symbol" w:hAnsi="Symbol" w:hint="default"/>
+      </w:rPr>
+    </w:lvl>
+    <w:lvl w:ilvl="7" w:tplc="240A0003" w:tentative="1">
+      <w:start w:val="1"/>
+      <w:numFmt w:val="bullet"/>
+      <w:lvlText w:val="o"/>
+      <w:lvlJc w:val="left"/>
+      <w:pPr>
+        <w:ind w:left="5760" w:hanging="360"/>
+      </w:pPr>
+      <w:rPr>
+        <w:rFonts w:ascii="Courier New" w:hAnsi="Courier New" w:cs="Courier New" w:hint="default"/>
+      </w:rPr>
+    </w:lvl>
+    <w:lvl w:ilvl="8" w:tplc="240A0005" w:tentative="1">
+      <w:start w:val="1"/>
+      <w:numFmt w:val="bullet"/>
+      <w:lvlText w:val=""/>
+      <w:lvlJc w:val="left"/>
+      <w:pPr>
+        <w:ind w:left="6480" w:hanging="360"/>
+      </w:pPr>
+      <w:rPr>
+        <w:rFonts w:ascii="Wingdings" w:hAnsi="Wingdings" w:hint="default"/>
+      </w:rPr>
+    </w:lvl>
+  </w:abstractNum>
+  <w:abstractNum w:abstractNumId="9">
     <w:nsid w:val="22443AC4"/>
     <w:multiLevelType w:val="singleLevel"/>
     <w:tmpl w:val="04090001"/>
@@ -5387,7 +7704,7 @@
       </w:rPr>
     </w:lvl>
   </w:abstractNum>
-  <w:abstractNum w:abstractNumId="7">
+  <w:abstractNum w:abstractNumId="10">
     <w:nsid w:val="22E43B39"/>
     <w:multiLevelType w:val="hybridMultilevel"/>
     <w:tmpl w:val="66008162"/>
@@ -5500,7 +7817,7 @@
       </w:rPr>
     </w:lvl>
   </w:abstractNum>
-  <w:abstractNum w:abstractNumId="8">
+  <w:abstractNum w:abstractNumId="11">
     <w:nsid w:val="2D4B634E"/>
     <w:multiLevelType w:val="singleLevel"/>
     <w:tmpl w:val="04090001"/>
@@ -5520,7 +7837,7 @@
       </w:rPr>
     </w:lvl>
   </w:abstractNum>
-  <w:abstractNum w:abstractNumId="9">
+  <w:abstractNum w:abstractNumId="12">
     <w:nsid w:val="2E81395D"/>
     <w:multiLevelType w:val="hybridMultilevel"/>
     <w:tmpl w:val="A6080ECA"/>
@@ -5633,7 +7950,7 @@
       </w:rPr>
     </w:lvl>
   </w:abstractNum>
-  <w:abstractNum w:abstractNumId="10">
+  <w:abstractNum w:abstractNumId="13">
     <w:nsid w:val="31DD2C45"/>
     <w:multiLevelType w:val="singleLevel"/>
     <w:tmpl w:val="04090001"/>
@@ -5653,7 +7970,7 @@
       </w:rPr>
     </w:lvl>
   </w:abstractNum>
-  <w:abstractNum w:abstractNumId="11">
+  <w:abstractNum w:abstractNumId="14">
     <w:nsid w:val="32982B51"/>
     <w:multiLevelType w:val="singleLevel"/>
     <w:tmpl w:val="04090001"/>
@@ -5673,7 +7990,7 @@
       </w:rPr>
     </w:lvl>
   </w:abstractNum>
-  <w:abstractNum w:abstractNumId="12">
+  <w:abstractNum w:abstractNumId="15">
     <w:nsid w:val="3375481C"/>
     <w:multiLevelType w:val="singleLevel"/>
     <w:tmpl w:val="E6747DA6"/>
@@ -5693,7 +8010,7 @@
       </w:rPr>
     </w:lvl>
   </w:abstractNum>
-  <w:abstractNum w:abstractNumId="13">
+  <w:abstractNum w:abstractNumId="16">
     <w:nsid w:val="369D5471"/>
     <w:multiLevelType w:val="singleLevel"/>
     <w:tmpl w:val="04090001"/>
@@ -5713,7 +8030,7 @@
       </w:rPr>
     </w:lvl>
   </w:abstractNum>
-  <w:abstractNum w:abstractNumId="14">
+  <w:abstractNum w:abstractNumId="17">
     <w:nsid w:val="3CB70978"/>
     <w:multiLevelType w:val="multilevel"/>
     <w:tmpl w:val="D7B6E140"/>
@@ -5827,7 +8144,7 @@
       </w:pPr>
     </w:lvl>
   </w:abstractNum>
-  <w:abstractNum w:abstractNumId="15">
+  <w:abstractNum w:abstractNumId="18">
     <w:nsid w:val="42B97F7B"/>
     <w:multiLevelType w:val="singleLevel"/>
     <w:tmpl w:val="04090001"/>
@@ -5847,7 +8164,7 @@
       </w:rPr>
     </w:lvl>
   </w:abstractNum>
-  <w:abstractNum w:abstractNumId="16">
+  <w:abstractNum w:abstractNumId="19">
     <w:nsid w:val="48313946"/>
     <w:multiLevelType w:val="hybridMultilevel"/>
     <w:tmpl w:val="CD1AEF52"/>
@@ -5987,7 +8304,7 @@
       </w:rPr>
     </w:lvl>
   </w:abstractNum>
-  <w:abstractNum w:abstractNumId="17">
+  <w:abstractNum w:abstractNumId="20">
     <w:nsid w:val="49E170D0"/>
     <w:multiLevelType w:val="singleLevel"/>
     <w:tmpl w:val="04090001"/>
@@ -6007,7 +8324,7 @@
       </w:rPr>
     </w:lvl>
   </w:abstractNum>
-  <w:abstractNum w:abstractNumId="18">
+  <w:abstractNum w:abstractNumId="21">
     <w:nsid w:val="4EB247EB"/>
     <w:multiLevelType w:val="hybridMultilevel"/>
     <w:tmpl w:val="D08ACD28"/>
@@ -6120,7 +8437,7 @@
       </w:rPr>
     </w:lvl>
   </w:abstractNum>
-  <w:abstractNum w:abstractNumId="19">
+  <w:abstractNum w:abstractNumId="22">
     <w:nsid w:val="4F64732B"/>
     <w:multiLevelType w:val="singleLevel"/>
     <w:tmpl w:val="04090001"/>
@@ -6140,7 +8457,7 @@
       </w:rPr>
     </w:lvl>
   </w:abstractNum>
-  <w:abstractNum w:abstractNumId="20">
+  <w:abstractNum w:abstractNumId="23">
     <w:nsid w:val="50A05A8A"/>
     <w:multiLevelType w:val="hybridMultilevel"/>
     <w:tmpl w:val="A5D46040"/>
@@ -6253,7 +8570,7 @@
       </w:rPr>
     </w:lvl>
   </w:abstractNum>
-  <w:abstractNum w:abstractNumId="21">
+  <w:abstractNum w:abstractNumId="24">
     <w:nsid w:val="52DF734E"/>
     <w:multiLevelType w:val="singleLevel"/>
     <w:tmpl w:val="04090001"/>
@@ -6273,7 +8590,7 @@
       </w:rPr>
     </w:lvl>
   </w:abstractNum>
-  <w:abstractNum w:abstractNumId="22">
+  <w:abstractNum w:abstractNumId="25">
     <w:nsid w:val="56F5452F"/>
     <w:multiLevelType w:val="hybridMultilevel"/>
     <w:tmpl w:val="A10CD286"/>
@@ -6386,7 +8703,120 @@
       </w:rPr>
     </w:lvl>
   </w:abstractNum>
-  <w:abstractNum w:abstractNumId="23">
+  <w:abstractNum w:abstractNumId="26">
+    <w:nsid w:val="61374B02"/>
+    <w:multiLevelType w:val="hybridMultilevel"/>
+    <w:tmpl w:val="9B8A626C"/>
+    <w:lvl w:ilvl="0" w:tplc="240A0005">
+      <w:start w:val="1"/>
+      <w:numFmt w:val="bullet"/>
+      <w:lvlText w:val=""/>
+      <w:lvlJc w:val="left"/>
+      <w:pPr>
+        <w:ind w:left="720" w:hanging="360"/>
+      </w:pPr>
+      <w:rPr>
+        <w:rFonts w:ascii="Wingdings" w:hAnsi="Wingdings" w:hint="default"/>
+      </w:rPr>
+    </w:lvl>
+    <w:lvl w:ilvl="1" w:tplc="240A0003" w:tentative="1">
+      <w:start w:val="1"/>
+      <w:numFmt w:val="bullet"/>
+      <w:lvlText w:val="o"/>
+      <w:lvlJc w:val="left"/>
+      <w:pPr>
+        <w:ind w:left="1440" w:hanging="360"/>
+      </w:pPr>
+      <w:rPr>
+        <w:rFonts w:ascii="Courier New" w:hAnsi="Courier New" w:cs="Courier New" w:hint="default"/>
+      </w:rPr>
+    </w:lvl>
+    <w:lvl w:ilvl="2" w:tplc="240A0005" w:tentative="1">
+      <w:start w:val="1"/>
+      <w:numFmt w:val="bullet"/>
+      <w:lvlText w:val=""/>
+      <w:lvlJc w:val="left"/>
+      <w:pPr>
+        <w:ind w:left="2160" w:hanging="360"/>
+      </w:pPr>
+      <w:rPr>
+        <w:rFonts w:ascii="Wingdings" w:hAnsi="Wingdings" w:hint="default"/>
+      </w:rPr>
+    </w:lvl>
+    <w:lvl w:ilvl="3" w:tplc="240A0001" w:tentative="1">
+      <w:start w:val="1"/>
+      <w:numFmt w:val="bullet"/>
+      <w:lvlText w:val=""/>
+      <w:lvlJc w:val="left"/>
+      <w:pPr>
+        <w:ind w:left="2880" w:hanging="360"/>
+      </w:pPr>
+      <w:rPr>
+        <w:rFonts w:ascii="Symbol" w:hAnsi="Symbol" w:hint="default"/>
+      </w:rPr>
+    </w:lvl>
+    <w:lvl w:ilvl="4" w:tplc="240A0003" w:tentative="1">
+      <w:start w:val="1"/>
+      <w:numFmt w:val="bullet"/>
+      <w:lvlText w:val="o"/>
+      <w:lvlJc w:val="left"/>
+      <w:pPr>
+        <w:ind w:left="3600" w:hanging="360"/>
+      </w:pPr>
+      <w:rPr>
+        <w:rFonts w:ascii="Courier New" w:hAnsi="Courier New" w:cs="Courier New" w:hint="default"/>
+      </w:rPr>
+    </w:lvl>
+    <w:lvl w:ilvl="5" w:tplc="240A0005" w:tentative="1">
+      <w:start w:val="1"/>
+      <w:numFmt w:val="bullet"/>
+      <w:lvlText w:val=""/>
+      <w:lvlJc w:val="left"/>
+      <w:pPr>
+        <w:ind w:left="4320" w:hanging="360"/>
+      </w:pPr>
+      <w:rPr>
+        <w:rFonts w:ascii="Wingdings" w:hAnsi="Wingdings" w:hint="default"/>
+      </w:rPr>
+    </w:lvl>
+    <w:lvl w:ilvl="6" w:tplc="240A0001" w:tentative="1">
+      <w:start w:val="1"/>
+      <w:numFmt w:val="bullet"/>
+      <w:lvlText w:val=""/>
+      <w:lvlJc w:val="left"/>
+      <w:pPr>
+        <w:ind w:left="5040" w:hanging="360"/>
+      </w:pPr>
+      <w:rPr>
+        <w:rFonts w:ascii="Symbol" w:hAnsi="Symbol" w:hint="default"/>
+      </w:rPr>
+    </w:lvl>
+    <w:lvl w:ilvl="7" w:tplc="240A0003" w:tentative="1">
+      <w:start w:val="1"/>
+      <w:numFmt w:val="bullet"/>
+      <w:lvlText w:val="o"/>
+      <w:lvlJc w:val="left"/>
+      <w:pPr>
+        <w:ind w:left="5760" w:hanging="360"/>
+      </w:pPr>
+      <w:rPr>
+        <w:rFonts w:ascii="Courier New" w:hAnsi="Courier New" w:cs="Courier New" w:hint="default"/>
+      </w:rPr>
+    </w:lvl>
+    <w:lvl w:ilvl="8" w:tplc="240A0005" w:tentative="1">
+      <w:start w:val="1"/>
+      <w:numFmt w:val="bullet"/>
+      <w:lvlText w:val=""/>
+      <w:lvlJc w:val="left"/>
+      <w:pPr>
+        <w:ind w:left="6480" w:hanging="360"/>
+      </w:pPr>
+      <w:rPr>
+        <w:rFonts w:ascii="Wingdings" w:hAnsi="Wingdings" w:hint="default"/>
+      </w:rPr>
+    </w:lvl>
+  </w:abstractNum>
+  <w:abstractNum w:abstractNumId="27">
     <w:nsid w:val="658A2EC2"/>
     <w:multiLevelType w:val="hybridMultilevel"/>
     <w:tmpl w:val="FF82D214"/>
@@ -6499,7 +8929,7 @@
       </w:rPr>
     </w:lvl>
   </w:abstractNum>
-  <w:abstractNum w:abstractNumId="24">
+  <w:abstractNum w:abstractNumId="28">
     <w:nsid w:val="68902732"/>
     <w:multiLevelType w:val="hybridMultilevel"/>
     <w:tmpl w:val="C56C5DBC"/>
@@ -6639,7 +9069,7 @@
       </w:rPr>
     </w:lvl>
   </w:abstractNum>
-  <w:abstractNum w:abstractNumId="25">
+  <w:abstractNum w:abstractNumId="29">
     <w:nsid w:val="6D2F7D46"/>
     <w:multiLevelType w:val="singleLevel"/>
     <w:tmpl w:val="68A60226"/>
@@ -6659,7 +9089,7 @@
       </w:rPr>
     </w:lvl>
   </w:abstractNum>
-  <w:abstractNum w:abstractNumId="26">
+  <w:abstractNum w:abstractNumId="30">
     <w:nsid w:val="71F21F2A"/>
     <w:multiLevelType w:val="singleLevel"/>
     <w:tmpl w:val="04090001"/>
@@ -6679,7 +9109,7 @@
       </w:rPr>
     </w:lvl>
   </w:abstractNum>
-  <w:abstractNum w:abstractNumId="27">
+  <w:abstractNum w:abstractNumId="31">
     <w:nsid w:val="743601FB"/>
     <w:multiLevelType w:val="singleLevel"/>
     <w:tmpl w:val="04090001"/>
@@ -6699,7 +9129,7 @@
       </w:rPr>
     </w:lvl>
   </w:abstractNum>
-  <w:abstractNum w:abstractNumId="28">
+  <w:abstractNum w:abstractNumId="32">
     <w:nsid w:val="756150CA"/>
     <w:multiLevelType w:val="singleLevel"/>
     <w:tmpl w:val="04090001"/>
@@ -6719,7 +9149,7 @@
       </w:rPr>
     </w:lvl>
   </w:abstractNum>
-  <w:abstractNum w:abstractNumId="29">
+  <w:abstractNum w:abstractNumId="33">
     <w:nsid w:val="7B041E90"/>
     <w:multiLevelType w:val="hybridMultilevel"/>
     <w:tmpl w:val="455A1F2A"/>
@@ -6832,7 +9262,7 @@
       </w:rPr>
     </w:lvl>
   </w:abstractNum>
-  <w:abstractNum w:abstractNumId="30">
+  <w:abstractNum w:abstractNumId="34">
     <w:nsid w:val="7BE434D7"/>
     <w:multiLevelType w:val="singleLevel"/>
     <w:tmpl w:val="04090001"/>
@@ -6874,16 +9304,16 @@
     </w:lvlOverride>
   </w:num>
   <w:num w:numId="3">
-    <w:abstractNumId w:val="12"/>
+    <w:abstractNumId w:val="15"/>
   </w:num>
   <w:num w:numId="4">
-    <w:abstractNumId w:val="30"/>
+    <w:abstractNumId w:val="34"/>
   </w:num>
   <w:num w:numId="5">
-    <w:abstractNumId w:val="21"/>
+    <w:abstractNumId w:val="24"/>
   </w:num>
   <w:num w:numId="6">
-    <w:abstractNumId w:val="19"/>
+    <w:abstractNumId w:val="22"/>
   </w:num>
   <w:num w:numId="7">
     <w:abstractNumId w:val="1"/>
@@ -6906,76 +9336,88 @@
     <w:abstractNumId w:val="2"/>
   </w:num>
   <w:num w:numId="9">
+    <w:abstractNumId w:val="32"/>
+  </w:num>
+  <w:num w:numId="10">
+    <w:abstractNumId w:val="5"/>
+  </w:num>
+  <w:num w:numId="11">
+    <w:abstractNumId w:val="16"/>
+  </w:num>
+  <w:num w:numId="12">
+    <w:abstractNumId w:val="14"/>
+  </w:num>
+  <w:num w:numId="13">
+    <w:abstractNumId w:val="31"/>
+  </w:num>
+  <w:num w:numId="14">
+    <w:abstractNumId w:val="13"/>
+  </w:num>
+  <w:num w:numId="15">
+    <w:abstractNumId w:val="7"/>
+  </w:num>
+  <w:num w:numId="16">
+    <w:abstractNumId w:val="30"/>
+  </w:num>
+  <w:num w:numId="17">
+    <w:abstractNumId w:val="20"/>
+  </w:num>
+  <w:num w:numId="18">
+    <w:abstractNumId w:val="9"/>
+  </w:num>
+  <w:num w:numId="19">
+    <w:abstractNumId w:val="18"/>
+  </w:num>
+  <w:num w:numId="20">
+    <w:abstractNumId w:val="11"/>
+  </w:num>
+  <w:num w:numId="21">
+    <w:abstractNumId w:val="29"/>
+  </w:num>
+  <w:num w:numId="22">
     <w:abstractNumId w:val="28"/>
   </w:num>
-  <w:num w:numId="10">
-    <w:abstractNumId w:val="3"/>
+  <w:num w:numId="23">
+    <w:abstractNumId w:val="19"/>
   </w:num>
-  <w:num w:numId="11">
-    <w:abstractNumId w:val="13"/>
+  <w:num w:numId="24">
+    <w:abstractNumId w:val="17"/>
   </w:num>
-  <w:num w:numId="12">
-    <w:abstractNumId w:val="11"/>
+  <w:num w:numId="25">
+    <w:abstractNumId w:val="25"/>
   </w:num>
-  <w:num w:numId="13">
+  <w:num w:numId="26">
+    <w:abstractNumId w:val="12"/>
+  </w:num>
+  <w:num w:numId="27">
+    <w:abstractNumId w:val="21"/>
+  </w:num>
+  <w:num w:numId="28">
     <w:abstractNumId w:val="27"/>
   </w:num>
-  <w:num w:numId="14">
+  <w:num w:numId="29">
     <w:abstractNumId w:val="10"/>
   </w:num>
-  <w:num w:numId="15">
-    <w:abstractNumId w:val="5"/>
+  <w:num w:numId="30">
+    <w:abstractNumId w:val="23"/>
   </w:num>
-  <w:num w:numId="16">
+  <w:num w:numId="31">
+    <w:abstractNumId w:val="33"/>
+  </w:num>
+  <w:num w:numId="32">
+    <w:abstractNumId w:val="6"/>
+  </w:num>
+  <w:num w:numId="33">
     <w:abstractNumId w:val="26"/>
   </w:num>
-  <w:num w:numId="17">
-    <w:abstractNumId w:val="17"/>
+  <w:num w:numId="34">
+    <w:abstractNumId w:val="4"/>
   </w:num>
-  <w:num w:numId="18">
-    <w:abstractNumId w:val="6"/>
-  </w:num>
-  <w:num w:numId="19">
-    <w:abstractNumId w:val="15"/>
-  </w:num>
-  <w:num w:numId="20">
+  <w:num w:numId="35">
     <w:abstractNumId w:val="8"/>
   </w:num>
-  <w:num w:numId="21">
-    <w:abstractNumId w:val="25"/>
-  </w:num>
-  <w:num w:numId="22">
-    <w:abstractNumId w:val="24"/>
-  </w:num>
-  <w:num w:numId="23">
-    <w:abstractNumId w:val="16"/>
-  </w:num>
-  <w:num w:numId="24">
-    <w:abstractNumId w:val="14"/>
-  </w:num>
-  <w:num w:numId="25">
-    <w:abstractNumId w:val="22"/>
-  </w:num>
-  <w:num w:numId="26">
-    <w:abstractNumId w:val="9"/>
-  </w:num>
-  <w:num w:numId="27">
-    <w:abstractNumId w:val="18"/>
-  </w:num>
-  <w:num w:numId="28">
-    <w:abstractNumId w:val="23"/>
-  </w:num>
-  <w:num w:numId="29">
-    <w:abstractNumId w:val="7"/>
-  </w:num>
-  <w:num w:numId="30">
-    <w:abstractNumId w:val="20"/>
-  </w:num>
-  <w:num w:numId="31">
-    <w:abstractNumId w:val="29"/>
-  </w:num>
-  <w:num w:numId="32">
-    <w:abstractNumId w:val="4"/>
+  <w:num w:numId="36">
+    <w:abstractNumId w:val="3"/>
   </w:num>
 </w:numbering>
 </file>
@@ -8448,7 +10890,7 @@
 </file>
 
 <file path=customXml/itemProps1.xml><?xml version="1.0" encoding="utf-8"?>
-<ds:datastoreItem xmlns:ds="http://schemas.openxmlformats.org/officeDocument/2006/customXml" ds:itemID="{FD71AEA6-1326-40ED-9B3A-538E0F0F43FF}">
+<ds:datastoreItem xmlns:ds="http://schemas.openxmlformats.org/officeDocument/2006/customXml" ds:itemID="{EB2F2E42-6A80-4D24-A9C3-FA8E52A6F3C9}">
   <ds:schemaRefs>
     <ds:schemaRef ds:uri="http://schemas.openxmlformats.org/officeDocument/2006/bibliography"/>
   </ds:schemaRefs>

</xml_diff>

<commit_message>
Adecuación plantilla Integration Build
Se adecua la plantilla para proceder a su realización, traducción al
español y definición de todos los ítems
</commit_message>
<xml_diff>
--- a/Tercera Entrega/Plan de Gestion de la Configuration.docx
+++ b/Tercera Entrega/Plan de Gestion de la Configuration.docx
@@ -2854,15 +2854,7 @@
           <w:rPr>
             <w:rStyle w:val="Hipervnculo"/>
           </w:rPr>
-          <w:t>https://github.com/andresflopez13/Proyecto-</w:t>
-        </w:r>
-        <w:bookmarkStart w:id="12" w:name="_GoBack"/>
-        <w:bookmarkEnd w:id="12"/>
-        <w:r>
-          <w:rPr>
-            <w:rStyle w:val="Hipervnculo"/>
-          </w:rPr>
-          <w:t>Software-III</w:t>
+          <w:t>https://github.com/andresflopez13/Proyecto-Software-III</w:t>
         </w:r>
       </w:hyperlink>
       <w:r>
@@ -3432,7 +3424,7 @@
           <w:szCs w:val="24"/>
         </w:rPr>
       </w:pPr>
-      <w:bookmarkStart w:id="13" w:name="_Toc400224871"/>
+      <w:bookmarkStart w:id="12" w:name="_Toc400224871"/>
       <w:r>
         <w:rPr>
           <w:noProof/>
@@ -3441,14 +3433,14 @@
         <w:lastRenderedPageBreak/>
         <w:t>Programa de Gestión de la Configuración</w:t>
       </w:r>
-      <w:bookmarkEnd w:id="13"/>
+      <w:bookmarkEnd w:id="12"/>
     </w:p>
     <w:p>
       <w:pPr>
         <w:pStyle w:val="Ttulo2"/>
         <w:keepNext w:val="0"/>
       </w:pPr>
-      <w:bookmarkStart w:id="14" w:name="_Toc400224872"/>
+      <w:bookmarkStart w:id="13" w:name="_Toc400224872"/>
       <w:r>
         <w:rPr>
           <w:noProof/>
@@ -3467,21 +3459,21 @@
         </w:rPr>
         <w:t>Configuración</w:t>
       </w:r>
-      <w:bookmarkEnd w:id="14"/>
+      <w:bookmarkEnd w:id="13"/>
     </w:p>
     <w:p>
       <w:pPr>
         <w:pStyle w:val="Ttulo3"/>
         <w:keepNext w:val="0"/>
       </w:pPr>
-      <w:bookmarkStart w:id="15" w:name="_Toc400224873"/>
+      <w:bookmarkStart w:id="14" w:name="_Toc400224873"/>
       <w:r>
         <w:t>I</w:t>
       </w:r>
       <w:r>
         <w:t>dentificación de elementos de configuración</w:t>
       </w:r>
-      <w:bookmarkEnd w:id="15"/>
+      <w:bookmarkEnd w:id="14"/>
       <w:r>
         <w:t xml:space="preserve"> </w:t>
       </w:r>
@@ -3961,11 +3953,11 @@
       <w:pPr>
         <w:pStyle w:val="Ttulo3"/>
       </w:pPr>
-      <w:bookmarkStart w:id="16" w:name="_Toc400224874"/>
+      <w:bookmarkStart w:id="15" w:name="_Toc400224874"/>
       <w:r>
         <w:t>Identificación de elementos de configuración y productos de trabajo</w:t>
       </w:r>
-      <w:bookmarkEnd w:id="16"/>
+      <w:bookmarkEnd w:id="15"/>
     </w:p>
     <w:p/>
     <w:tbl>
@@ -5357,11 +5349,11 @@
       <w:pPr>
         <w:pStyle w:val="Ttulo3"/>
       </w:pPr>
-      <w:bookmarkStart w:id="17" w:name="_Toc400224875"/>
+      <w:bookmarkStart w:id="16" w:name="_Toc400224875"/>
       <w:r>
         <w:t>Línea base del proyecto</w:t>
       </w:r>
-      <w:bookmarkEnd w:id="17"/>
+      <w:bookmarkEnd w:id="16"/>
     </w:p>
     <w:p>
       <w:pPr>
@@ -6965,7 +6957,7 @@
       <w:pPr>
         <w:pStyle w:val="Ttulo2"/>
       </w:pPr>
-      <w:bookmarkStart w:id="18" w:name="_Toc400224876"/>
+      <w:bookmarkStart w:id="17" w:name="_Toc400224876"/>
       <w:r>
         <w:t>C</w:t>
       </w:r>
@@ -6975,17 +6967,17 @@
         </w:rPr>
         <w:t>onfiguración y control de cambios</w:t>
       </w:r>
+      <w:bookmarkEnd w:id="17"/>
+    </w:p>
+    <w:p>
+      <w:pPr>
+        <w:pStyle w:val="Ttulo3"/>
+      </w:pPr>
+      <w:bookmarkStart w:id="18" w:name="_Toc400224877"/>
+      <w:r>
+        <w:t>Procedimientos y Aprobaciones para las Solicitudes de Cambios</w:t>
+      </w:r>
       <w:bookmarkEnd w:id="18"/>
-    </w:p>
-    <w:p>
-      <w:pPr>
-        <w:pStyle w:val="Ttulo3"/>
-      </w:pPr>
-      <w:bookmarkStart w:id="19" w:name="_Toc400224877"/>
-      <w:r>
-        <w:t>Procedimientos y Aprobaciones para las Solicitudes de Cambios</w:t>
-      </w:r>
-      <w:bookmarkEnd w:id="19"/>
     </w:p>
     <w:p>
       <w:pPr>
@@ -7134,15 +7126,37 @@
         <w:pStyle w:val="Textoindependiente"/>
         <w:jc w:val="both"/>
       </w:pPr>
+      <w:r>
+        <w:t xml:space="preserve">Plataforma mantis para este proyecto: </w:t>
+      </w:r>
+      <w:hyperlink r:id="rId12" w:history="1">
+        <w:r>
+          <w:rPr>
+            <w:rStyle w:val="Hipervnculo"/>
+          </w:rPr>
+          <w:t>http://software3gestioncambios.esy.es/mantis/login_page.php</w:t>
+        </w:r>
+      </w:hyperlink>
     </w:p>
     <w:p>
       <w:pPr>
         <w:pStyle w:val="Textoindependiente"/>
         <w:jc w:val="both"/>
+      </w:pPr>
+      <w:r>
+        <w:t xml:space="preserve">Se debe ingresar con un usuario y contraseña dispuesto por el administrador de la configuración </w:t>
+      </w:r>
+    </w:p>
+    <w:p>
+      <w:pPr>
+        <w:pStyle w:val="Textoindependiente"/>
+        <w:jc w:val="both"/>
         <w:rPr>
           <w:b/>
         </w:rPr>
       </w:pPr>
+      <w:bookmarkStart w:id="19" w:name="_GoBack"/>
+      <w:bookmarkEnd w:id="19"/>
       <w:r>
         <w:rPr>
           <w:b/>
@@ -7305,6 +7319,7 @@
         <w:jc w:val="both"/>
       </w:pPr>
       <w:r>
+        <w:lastRenderedPageBreak/>
         <w:t>El comité de control de configuración será el encargado de aprobar la solicitud de cambio pero este podrá designar a un integrante de la organización dependiendo del tipo de cambio que se solicita.</w:t>
       </w:r>
     </w:p>
@@ -7593,7 +7608,11 @@
         <w:t>continua</w:t>
       </w:r>
       <w:r>
-        <w:t xml:space="preserve"> durante todo el proceso de desarrollo del proyecto.</w:t>
+        <w:t xml:space="preserve"> durante todo el proceso de desarrollo del </w:t>
+      </w:r>
+      <w:r>
+        <w:lastRenderedPageBreak/>
+        <w:t>proyecto.</w:t>
       </w:r>
     </w:p>
     <w:p/>
@@ -7609,7 +7628,6 @@
           <w:noProof/>
           <w:szCs w:val="24"/>
         </w:rPr>
-        <w:lastRenderedPageBreak/>
         <w:t>Hitos</w:t>
       </w:r>
       <w:bookmarkEnd w:id="24"/>
@@ -8400,11 +8418,7 @@
         <w:t xml:space="preserve">: </w:t>
       </w:r>
       <w:r>
-        <w:t xml:space="preserve">YII es un framework usado en PHP, por lo tanto se necesita que por lo menos una persona sepa usarlo, </w:t>
-      </w:r>
-      <w:r>
-        <w:lastRenderedPageBreak/>
-        <w:t>conozca sus características para no causar conflictos y para aprovechar al máximo sus características.</w:t>
+        <w:t>YII es un framework usado en PHP, por lo tanto se necesita que por lo menos una persona sepa usarlo, conozca sus características para no causar conflictos y para aprovechar al máximo sus características.</w:t>
       </w:r>
     </w:p>
     <w:p>
@@ -8633,10 +8647,10 @@
       </w:pPr>
     </w:p>
     <w:sectPr>
-      <w:headerReference w:type="default" r:id="rId12"/>
-      <w:footerReference w:type="default" r:id="rId13"/>
-      <w:headerReference w:type="first" r:id="rId14"/>
-      <w:footerReference w:type="first" r:id="rId15"/>
+      <w:headerReference w:type="default" r:id="rId13"/>
+      <w:footerReference w:type="default" r:id="rId14"/>
+      <w:headerReference w:type="first" r:id="rId15"/>
+      <w:footerReference w:type="first" r:id="rId16"/>
       <w:pgSz w:w="12240" w:h="15840" w:code="1"/>
       <w:pgMar w:top="1440" w:right="1440" w:bottom="1440" w:left="1440" w:header="720" w:footer="720" w:gutter="0"/>
       <w:cols w:space="720"/>
@@ -8829,7 +8843,7 @@
               <w:rStyle w:val="Nmerodepgina"/>
               <w:noProof/>
             </w:rPr>
-            <w:t>11</w:t>
+            <w:t>6</w:t>
           </w:r>
           <w:r>
             <w:rPr>
@@ -13344,7 +13358,7 @@
 </file>
 
 <file path=customXml/itemProps1.xml><?xml version="1.0" encoding="utf-8"?>
-<ds:datastoreItem xmlns:ds="http://schemas.openxmlformats.org/officeDocument/2006/customXml" ds:itemID="{F8E9C367-2DAD-4A91-BCF5-B4D020CFB261}">
+<ds:datastoreItem xmlns:ds="http://schemas.openxmlformats.org/officeDocument/2006/customXml" ds:itemID="{DCCB1115-F6EA-4089-818C-BB851A5E2488}">
   <ds:schemaRefs>
     <ds:schemaRef ds:uri="http://schemas.openxmlformats.org/officeDocument/2006/bibliography"/>
   </ds:schemaRefs>

</xml_diff>